<commit_message>
Added conditional support for ATS in the SOW.
</commit_message>
<xml_diff>
--- a/sales/template2.docx
+++ b/sales/template2.docx
@@ -1953,6 +1953,7 @@
       <w:pPr>
         <w:rPr>
           <w:rFonts w:ascii="Corbel" w:hAnsi="Corbel"/>
+          <w:b/>
           <w:sz w:val="26"/>
           <w:szCs w:val="26"/>
         </w:rPr>
@@ -1974,16 +1975,42 @@
         <w:lastRenderedPageBreak/>
         <w:t>other person, entity, or organization acquiring any rights of any nature in the results of work performed by or for the Client.</w:t>
       </w:r>
-    </w:p>
-    <w:p>
-      <w:pPr>
-        <w:rPr>
-          <w:rFonts w:ascii="Corbel" w:hAnsi="Corbel"/>
-          <w:b/>
-          <w:sz w:val="26"/>
-          <w:szCs w:val="26"/>
-        </w:rPr>
-      </w:pPr>
+      <w:r>
+        <w:rPr>
+          <w:rFonts w:ascii="Corbel" w:hAnsi="Corbel"/>
+          <w:sz w:val="26"/>
+          <w:szCs w:val="26"/>
+          <w:highlight w:val="yellow"/>
+        </w:rPr>
+        <w:t xml:space="preserve"> </w:t>
+      </w:r>
+      <w:r>
+        <w:rPr>
+          <w:rFonts w:ascii="Corbel" w:hAnsi="Corbel"/>
+          <w:sz w:val="26"/>
+          <w:szCs w:val="26"/>
+          <w:highlight w:val="yellow"/>
+        </w:rPr>
+        <w:t>{</w:t>
+      </w:r>
+      <w:r>
+        <w:rPr>
+          <w:rFonts w:ascii="Corbel" w:hAnsi="Corbel"/>
+          <w:sz w:val="26"/>
+          <w:szCs w:val="26"/>
+          <w:highlight w:val="yellow"/>
+        </w:rPr>
+        <w:t>#ats</w:t>
+      </w:r>
+      <w:r>
+        <w:rPr>
+          <w:rFonts w:ascii="Corbel" w:hAnsi="Corbel"/>
+          <w:sz w:val="26"/>
+          <w:szCs w:val="26"/>
+          <w:highlight w:val="yellow"/>
+        </w:rPr>
+        <w:t>}</w:t>
+      </w:r>
       <w:r>
         <w:rPr>
           <w:rFonts w:ascii="Corbel" w:hAnsi="Corbel"/>
@@ -9241,6 +9268,33 @@
           <w:szCs w:val="26"/>
           <w:highlight w:val="yellow"/>
         </w:rPr>
+        <w:t>{</w:t>
+      </w:r>
+      <w:r>
+        <w:rPr>
+          <w:rFonts w:ascii="Corbel" w:hAnsi="Corbel"/>
+          <w:sz w:val="26"/>
+          <w:szCs w:val="26"/>
+          <w:highlight w:val="yellow"/>
+        </w:rPr>
+        <w:t>/</w:t>
+      </w:r>
+      <w:r>
+        <w:rPr>
+          <w:rFonts w:ascii="Corbel" w:hAnsi="Corbel"/>
+          <w:sz w:val="26"/>
+          <w:szCs w:val="26"/>
+          <w:highlight w:val="yellow"/>
+        </w:rPr>
+        <w:t>ats}</w:t>
+      </w:r>
+      <w:r>
+        <w:rPr>
+          <w:rFonts w:ascii="Corbel" w:hAnsi="Corbel"/>
+          <w:sz w:val="26"/>
+          <w:szCs w:val="26"/>
+          <w:highlight w:val="yellow"/>
+        </w:rPr>
         <w:t>{#</w:t>
       </w:r>
       <w:r>
@@ -13072,15 +13126,16 @@
           <w:rFonts w:ascii="Corbel" w:hAnsi="Corbel"/>
           <w:sz w:val="26"/>
           <w:szCs w:val="26"/>
-        </w:rPr>
-      </w:pPr>
-      <w:r>
-        <w:rPr>
-          <w:rFonts w:ascii="Corbel" w:hAnsi="Corbel"/>
-          <w:sz w:val="26"/>
-          <w:szCs w:val="26"/>
           <w:highlight w:val="yellow"/>
         </w:rPr>
+      </w:pPr>
+      <w:r>
+        <w:rPr>
+          <w:rFonts w:ascii="Corbel" w:hAnsi="Corbel"/>
+          <w:sz w:val="26"/>
+          <w:szCs w:val="26"/>
+          <w:highlight w:val="yellow"/>
+        </w:rPr>
         <w:t>{</w:t>
       </w:r>
       <w:r>
@@ -13100,6 +13155,4421 @@
           <w:highlight w:val="yellow"/>
         </w:rPr>
         <w:t>autoEss</w:t>
+      </w:r>
+      <w:r>
+        <w:rPr>
+          <w:rFonts w:ascii="Corbel" w:hAnsi="Corbel"/>
+          <w:sz w:val="26"/>
+          <w:szCs w:val="26"/>
+          <w:highlight w:val="yellow"/>
+        </w:rPr>
+        <w:t>}</w:t>
+      </w:r>
+      <w:r>
+        <w:rPr>
+          <w:rFonts w:ascii="Corbel" w:hAnsi="Corbel"/>
+          <w:sz w:val="26"/>
+          <w:szCs w:val="26"/>
+          <w:highlight w:val="yellow"/>
+        </w:rPr>
+        <w:t>{</w:t>
+      </w:r>
+      <w:r>
+        <w:rPr>
+          <w:rFonts w:ascii="Corbel" w:hAnsi="Corbel"/>
+          <w:sz w:val="26"/>
+          <w:szCs w:val="26"/>
+          <w:highlight w:val="yellow"/>
+        </w:rPr>
+        <w:t>#</w:t>
+      </w:r>
+      <w:r>
+        <w:rPr>
+          <w:rFonts w:ascii="Corbel" w:hAnsi="Corbel"/>
+          <w:sz w:val="26"/>
+          <w:szCs w:val="26"/>
+          <w:highlight w:val="yellow"/>
+        </w:rPr>
+        <w:t>auto</w:t>
+      </w:r>
+      <w:r>
+        <w:rPr>
+          <w:rFonts w:ascii="Corbel" w:hAnsi="Corbel"/>
+          <w:sz w:val="26"/>
+          <w:szCs w:val="26"/>
+          <w:highlight w:val="yellow"/>
+        </w:rPr>
+        <w:t>Int</w:t>
+      </w:r>
+      <w:r>
+        <w:rPr>
+          <w:rFonts w:ascii="Corbel" w:hAnsi="Corbel"/>
+          <w:sz w:val="26"/>
+          <w:szCs w:val="26"/>
+          <w:highlight w:val="yellow"/>
+        </w:rPr>
+        <w:t>}</w:t>
+      </w:r>
+      <w:r>
+        <w:rPr>
+          <w:rFonts w:ascii="Corbel" w:hAnsi="Corbel"/>
+          <w:sz w:val="26"/>
+          <w:szCs w:val="26"/>
+          <w:highlight w:val="yellow"/>
+        </w:rPr>
+        <w:br w:type="page"/>
+      </w:r>
+    </w:p>
+    <w:p>
+      <w:pPr>
+        <w:ind w:left="2160" w:firstLine="720"/>
+        <w:jc w:val="both"/>
+        <w:rPr>
+          <w:rFonts w:ascii="Calibri" w:eastAsia="Calibri" w:hAnsi="Calibri" w:cs="Calibri"/>
+          <w:color w:val="000000" w:themeColor="text1"/>
+        </w:rPr>
+      </w:pPr>
+      <w:bookmarkStart w:id="1" w:name="_Hlk135654245"/>
+    </w:p>
+    <w:p>
+      <w:pPr>
+        <w:ind w:left="2160" w:firstLine="720"/>
+        <w:jc w:val="both"/>
+        <w:rPr>
+          <w:rFonts w:ascii="Calibri" w:eastAsia="Calibri" w:hAnsi="Calibri" w:cs="Calibri"/>
+          <w:color w:val="000000" w:themeColor="text1"/>
+        </w:rPr>
+      </w:pPr>
+    </w:p>
+    <w:p>
+      <w:pPr>
+        <w:ind w:left="2160" w:firstLine="720"/>
+        <w:jc w:val="both"/>
+        <w:rPr>
+          <w:rFonts w:ascii="Calibri" w:eastAsia="Calibri" w:hAnsi="Calibri" w:cs="Calibri"/>
+          <w:color w:val="000000" w:themeColor="text1"/>
+        </w:rPr>
+      </w:pPr>
+    </w:p>
+    <w:p>
+      <w:pPr>
+        <w:ind w:left="2160" w:firstLine="720"/>
+        <w:jc w:val="both"/>
+        <w:rPr>
+          <w:rFonts w:ascii="Calibri" w:eastAsia="Calibri" w:hAnsi="Calibri" w:cs="Calibri"/>
+          <w:color w:val="000000" w:themeColor="text1"/>
+        </w:rPr>
+      </w:pPr>
+    </w:p>
+    <w:p>
+      <w:pPr>
+        <w:ind w:left="2160" w:firstLine="720"/>
+        <w:jc w:val="both"/>
+        <w:rPr>
+          <w:rFonts w:ascii="Calibri" w:eastAsia="Calibri" w:hAnsi="Calibri" w:cs="Calibri"/>
+          <w:color w:val="000000" w:themeColor="text1"/>
+        </w:rPr>
+      </w:pPr>
+    </w:p>
+    <w:p>
+      <w:pPr>
+        <w:ind w:left="2160" w:firstLine="720"/>
+        <w:jc w:val="both"/>
+        <w:rPr>
+          <w:rFonts w:ascii="Calibri" w:eastAsia="Calibri" w:hAnsi="Calibri" w:cs="Calibri"/>
+          <w:color w:val="000000" w:themeColor="text1"/>
+        </w:rPr>
+      </w:pPr>
+    </w:p>
+    <w:p>
+      <w:pPr>
+        <w:ind w:left="2160" w:hanging="2160"/>
+        <w:jc w:val="center"/>
+        <w:rPr>
+          <w:rFonts w:ascii="Calibri" w:eastAsia="Calibri" w:hAnsi="Calibri" w:cs="Calibri"/>
+          <w:color w:val="000000" w:themeColor="text1"/>
+        </w:rPr>
+      </w:pPr>
+      <w:r>
+        <w:rPr>
+          <w:noProof/>
+        </w:rPr>
+        <w:drawing>
+          <wp:inline distT="0" distB="0" distL="0" distR="0" wp14:anchorId="2FDA9B4F" wp14:editId="7084FC63">
+            <wp:extent cx="3905250" cy="762000"/>
+            <wp:effectExtent l="0" t="0" r="0" b="0"/>
+            <wp:docPr id="12" name="Picture 12" descr="Tonic HQ"/>
+            <wp:cNvGraphicFramePr>
+              <a:graphicFrameLocks xmlns:a="http://schemas.openxmlformats.org/drawingml/2006/main" noChangeAspect="1"/>
+            </wp:cNvGraphicFramePr>
+            <a:graphic xmlns:a="http://schemas.openxmlformats.org/drawingml/2006/main">
+              <a:graphicData uri="http://schemas.openxmlformats.org/drawingml/2006/picture">
+                <pic:pic xmlns:pic="http://schemas.openxmlformats.org/drawingml/2006/picture">
+                  <pic:nvPicPr>
+                    <pic:cNvPr id="0" name=""/>
+                    <pic:cNvPicPr/>
+                  </pic:nvPicPr>
+                  <pic:blipFill>
+                    <a:blip r:embed="rId13">
+                      <a:extLst>
+                        <a:ext uri="{28A0092B-C50C-407E-A947-70E740481C1C}">
+                          <a14:useLocalDpi xmlns:a14="http://schemas.microsoft.com/office/drawing/2010/main" val="0"/>
+                        </a:ext>
+                      </a:extLst>
+                    </a:blip>
+                    <a:stretch>
+                      <a:fillRect/>
+                    </a:stretch>
+                  </pic:blipFill>
+                  <pic:spPr>
+                    <a:xfrm>
+                      <a:off x="0" y="0"/>
+                      <a:ext cx="3905250" cy="762000"/>
+                    </a:xfrm>
+                    <a:prstGeom prst="rect">
+                      <a:avLst/>
+                    </a:prstGeom>
+                  </pic:spPr>
+                </pic:pic>
+              </a:graphicData>
+            </a:graphic>
+          </wp:inline>
+        </w:drawing>
+      </w:r>
+    </w:p>
+    <w:p>
+      <w:pPr>
+        <w:spacing w:before="240" w:after="0" w:line="240" w:lineRule="auto"/>
+        <w:rPr>
+          <w:rFonts w:ascii="Corbel" w:eastAsia="Corbel" w:hAnsi="Corbel" w:cs="Corbel"/>
+          <w:color w:val="19AFA4"/>
+          <w:sz w:val="40"/>
+          <w:szCs w:val="40"/>
+        </w:rPr>
+      </w:pPr>
+    </w:p>
+    <w:p>
+      <w:pPr>
+        <w:spacing w:before="240" w:after="0" w:line="240" w:lineRule="auto"/>
+        <w:rPr>
+          <w:rFonts w:ascii="Corbel" w:eastAsia="Corbel" w:hAnsi="Corbel" w:cs="Corbel"/>
+          <w:color w:val="19AFA4"/>
+          <w:sz w:val="40"/>
+          <w:szCs w:val="40"/>
+        </w:rPr>
+      </w:pPr>
+    </w:p>
+    <w:p>
+      <w:pPr>
+        <w:spacing w:before="240" w:after="0" w:line="240" w:lineRule="auto"/>
+        <w:rPr>
+          <w:rFonts w:ascii="Corbel" w:eastAsia="Corbel" w:hAnsi="Corbel" w:cs="Corbel"/>
+          <w:color w:val="19AFA4"/>
+          <w:sz w:val="40"/>
+          <w:szCs w:val="40"/>
+        </w:rPr>
+      </w:pPr>
+    </w:p>
+    <w:p>
+      <w:pPr>
+        <w:pStyle w:val="Heading1"/>
+        <w:spacing w:line="240" w:lineRule="auto"/>
+        <w:jc w:val="center"/>
+        <w:rPr>
+          <w:rFonts w:ascii="Corbel" w:eastAsia="Corbel" w:hAnsi="Corbel" w:cs="Corbel"/>
+          <w:color w:val="19AFA4"/>
+          <w:sz w:val="40"/>
+          <w:szCs w:val="40"/>
+        </w:rPr>
+      </w:pPr>
+      <w:r>
+        <w:rPr>
+          <w:rFonts w:ascii="Corbel" w:eastAsia="Corbel" w:hAnsi="Corbel" w:cs="Corbel"/>
+          <w:b/>
+          <w:bCs/>
+          <w:color w:val="19AFA4"/>
+          <w:sz w:val="40"/>
+          <w:szCs w:val="40"/>
+        </w:rPr>
+        <w:t>Automation</w:t>
+      </w:r>
+      <w:r>
+        <w:rPr>
+          <w:rFonts w:ascii="Corbel" w:eastAsia="Corbel" w:hAnsi="Corbel" w:cs="Corbel"/>
+          <w:b/>
+          <w:bCs/>
+          <w:color w:val="19AFA4"/>
+          <w:sz w:val="40"/>
+          <w:szCs w:val="40"/>
+        </w:rPr>
+        <w:t>:</w:t>
+      </w:r>
+    </w:p>
+    <w:p>
+      <w:pPr>
+        <w:pStyle w:val="Heading1"/>
+        <w:spacing w:line="240" w:lineRule="auto"/>
+        <w:jc w:val="center"/>
+        <w:rPr>
+          <w:rFonts w:ascii="Calibri Light" w:hAnsi="Calibri Light"/>
+          <w:b/>
+          <w:bCs/>
+        </w:rPr>
+      </w:pPr>
+      <w:r>
+        <w:rPr>
+          <w:rFonts w:ascii="Corbel" w:eastAsia="Corbel" w:hAnsi="Corbel" w:cs="Corbel"/>
+          <w:b/>
+          <w:bCs/>
+          <w:color w:val="19AFA4"/>
+          <w:sz w:val="40"/>
+          <w:szCs w:val="40"/>
+        </w:rPr>
+        <w:t>Intermediate Implementation</w:t>
+      </w:r>
+    </w:p>
+    <w:p>
+      <w:pPr>
+        <w:spacing w:after="0" w:line="240" w:lineRule="auto"/>
+        <w:jc w:val="center"/>
+        <w:rPr>
+          <w:rFonts w:ascii="Corbel" w:eastAsia="Corbel" w:hAnsi="Corbel" w:cs="Corbel"/>
+          <w:color w:val="000000" w:themeColor="text1"/>
+          <w:sz w:val="26"/>
+          <w:szCs w:val="26"/>
+        </w:rPr>
+      </w:pPr>
+    </w:p>
+    <w:p>
+      <w:pPr>
+        <w:pStyle w:val="Heading1"/>
+        <w:spacing w:line="240" w:lineRule="auto"/>
+        <w:jc w:val="center"/>
+        <w:rPr>
+          <w:rFonts w:ascii="Corbel" w:eastAsia="Corbel" w:hAnsi="Corbel" w:cs="Corbel"/>
+          <w:color w:val="19AFA4"/>
+          <w:sz w:val="40"/>
+          <w:szCs w:val="40"/>
+        </w:rPr>
+      </w:pPr>
+      <w:r>
+        <w:rPr>
+          <w:rFonts w:ascii="Corbel" w:eastAsia="Corbel" w:hAnsi="Corbel" w:cs="Corbel"/>
+          <w:b/>
+          <w:bCs/>
+          <w:color w:val="19AFA4"/>
+          <w:sz w:val="40"/>
+          <w:szCs w:val="40"/>
+        </w:rPr>
+        <w:t>Scope of Work</w:t>
+      </w:r>
+    </w:p>
+    <w:p>
+      <w:pPr>
+        <w:spacing w:after="0" w:line="240" w:lineRule="auto"/>
+        <w:jc w:val="center"/>
+        <w:rPr>
+          <w:rFonts w:ascii="Corbel" w:eastAsia="Corbel" w:hAnsi="Corbel" w:cs="Corbel"/>
+          <w:color w:val="000000" w:themeColor="text1"/>
+          <w:sz w:val="26"/>
+          <w:szCs w:val="26"/>
+        </w:rPr>
+      </w:pPr>
+    </w:p>
+    <w:p>
+      <w:pPr>
+        <w:spacing w:after="0" w:line="240" w:lineRule="auto"/>
+        <w:jc w:val="both"/>
+        <w:rPr>
+          <w:rFonts w:ascii="Corbel" w:eastAsia="Corbel" w:hAnsi="Corbel" w:cs="Corbel"/>
+          <w:color w:val="000000" w:themeColor="text1"/>
+          <w:sz w:val="26"/>
+          <w:szCs w:val="26"/>
+        </w:rPr>
+      </w:pPr>
+    </w:p>
+    <w:p>
+      <w:pPr>
+        <w:spacing w:after="0" w:line="240" w:lineRule="auto"/>
+        <w:jc w:val="both"/>
+        <w:rPr>
+          <w:rFonts w:ascii="Corbel" w:eastAsia="Corbel" w:hAnsi="Corbel" w:cs="Corbel"/>
+          <w:color w:val="000000" w:themeColor="text1"/>
+          <w:sz w:val="26"/>
+          <w:szCs w:val="26"/>
+        </w:rPr>
+      </w:pPr>
+    </w:p>
+    <w:p>
+      <w:pPr>
+        <w:spacing w:after="0" w:line="240" w:lineRule="auto"/>
+        <w:jc w:val="both"/>
+        <w:rPr>
+          <w:rFonts w:ascii="Corbel" w:eastAsia="Corbel" w:hAnsi="Corbel" w:cs="Corbel"/>
+          <w:color w:val="000000" w:themeColor="text1"/>
+          <w:sz w:val="26"/>
+          <w:szCs w:val="26"/>
+        </w:rPr>
+      </w:pPr>
+    </w:p>
+    <w:p>
+      <w:pPr>
+        <w:spacing w:after="0" w:line="240" w:lineRule="auto"/>
+        <w:jc w:val="both"/>
+        <w:rPr>
+          <w:rFonts w:ascii="Corbel" w:eastAsia="Corbel" w:hAnsi="Corbel" w:cs="Corbel"/>
+          <w:color w:val="000000" w:themeColor="text1"/>
+          <w:sz w:val="26"/>
+          <w:szCs w:val="26"/>
+        </w:rPr>
+      </w:pPr>
+    </w:p>
+    <w:p>
+      <w:pPr>
+        <w:spacing w:after="0" w:line="240" w:lineRule="auto"/>
+        <w:jc w:val="both"/>
+        <w:rPr>
+          <w:rFonts w:ascii="Corbel" w:eastAsia="Corbel" w:hAnsi="Corbel" w:cs="Corbel"/>
+          <w:color w:val="000000" w:themeColor="text1"/>
+          <w:sz w:val="26"/>
+          <w:szCs w:val="26"/>
+        </w:rPr>
+      </w:pPr>
+    </w:p>
+    <w:p>
+      <w:pPr>
+        <w:spacing w:after="0" w:line="240" w:lineRule="auto"/>
+        <w:jc w:val="both"/>
+        <w:rPr>
+          <w:rFonts w:ascii="Corbel" w:eastAsia="Corbel" w:hAnsi="Corbel" w:cs="Corbel"/>
+          <w:color w:val="000000" w:themeColor="text1"/>
+          <w:sz w:val="26"/>
+          <w:szCs w:val="26"/>
+        </w:rPr>
+      </w:pPr>
+    </w:p>
+    <w:p>
+      <w:pPr>
+        <w:jc w:val="both"/>
+        <w:rPr>
+          <w:rFonts w:ascii="Corbel" w:eastAsia="Corbel" w:hAnsi="Corbel" w:cs="Corbel"/>
+          <w:color w:val="000000" w:themeColor="text1"/>
+          <w:sz w:val="26"/>
+          <w:szCs w:val="26"/>
+        </w:rPr>
+      </w:pPr>
+    </w:p>
+    <w:p>
+      <w:pPr>
+        <w:jc w:val="both"/>
+        <w:rPr>
+          <w:rFonts w:ascii="Corbel" w:eastAsia="Corbel" w:hAnsi="Corbel" w:cs="Corbel"/>
+          <w:color w:val="000000" w:themeColor="text1"/>
+          <w:sz w:val="26"/>
+          <w:szCs w:val="26"/>
+        </w:rPr>
+      </w:pPr>
+    </w:p>
+    <w:p>
+      <w:pPr>
+        <w:rPr>
+          <w:rFonts w:ascii="Corbel" w:eastAsia="Corbel" w:hAnsi="Corbel" w:cs="Corbel"/>
+          <w:color w:val="000000" w:themeColor="text1"/>
+          <w:sz w:val="26"/>
+          <w:szCs w:val="26"/>
+        </w:rPr>
+      </w:pPr>
+      <w:r>
+        <w:br w:type="page"/>
+      </w:r>
+    </w:p>
+    <w:p>
+      <w:pPr>
+        <w:spacing w:before="240" w:after="0"/>
+        <w:rPr>
+          <w:rFonts w:ascii="Corbel" w:eastAsia="Corbel" w:hAnsi="Corbel" w:cs="Corbel"/>
+          <w:color w:val="000000" w:themeColor="text1"/>
+          <w:sz w:val="26"/>
+          <w:szCs w:val="26"/>
+        </w:rPr>
+      </w:pPr>
+      <w:r>
+        <w:rPr>
+          <w:rFonts w:ascii="Corbel" w:eastAsia="Corbel" w:hAnsi="Corbel" w:cs="Corbel"/>
+          <w:b/>
+          <w:bCs/>
+          <w:color w:val="000000" w:themeColor="text1"/>
+          <w:sz w:val="26"/>
+          <w:szCs w:val="26"/>
+        </w:rPr>
+        <w:lastRenderedPageBreak/>
+        <w:t>OBJECTIVES/PURPOSE</w:t>
+      </w:r>
+    </w:p>
+    <w:p>
+      <w:pPr>
+        <w:rPr>
+          <w:rFonts w:ascii="Corbel" w:eastAsia="Corbel" w:hAnsi="Corbel" w:cs="Corbel"/>
+          <w:color w:val="000000" w:themeColor="text1"/>
+          <w:sz w:val="26"/>
+          <w:szCs w:val="26"/>
+        </w:rPr>
+      </w:pPr>
+      <w:r>
+        <w:rPr>
+          <w:rFonts w:ascii="Corbel" w:eastAsia="Corbel" w:hAnsi="Corbel" w:cs="Corbel"/>
+          <w:color w:val="000000" w:themeColor="text1"/>
+          <w:sz w:val="26"/>
+          <w:szCs w:val="26"/>
+        </w:rPr>
+        <w:t xml:space="preserve">The </w:t>
+      </w:r>
+      <w:r>
+        <w:rPr>
+          <w:rFonts w:ascii="Corbel" w:eastAsia="Corbel" w:hAnsi="Corbel" w:cs="Corbel"/>
+          <w:b/>
+          <w:bCs/>
+          <w:color w:val="19AFA4"/>
+          <w:sz w:val="26"/>
+          <w:szCs w:val="26"/>
+        </w:rPr>
+        <w:t>Bullhorn Automation</w:t>
+      </w:r>
+      <w:r>
+        <w:rPr>
+          <w:rFonts w:ascii="Corbel" w:eastAsia="Corbel" w:hAnsi="Corbel" w:cs="Corbel"/>
+          <w:color w:val="000000" w:themeColor="text1"/>
+          <w:sz w:val="26"/>
+          <w:szCs w:val="26"/>
+        </w:rPr>
+        <w:t xml:space="preserve"> service is an automation platform that integrates with the Bullhorn and Bullhorn for Salesforce (BH4SF)** ATS and CRM systems. It provides the ability to build ad-hoc automations to send communications to some of the records and users held in the ATS and CRM system, collect feedback from them and update some of the data held in the ATS and CRM system.</w:t>
+      </w:r>
+    </w:p>
+    <w:p>
+      <w:pPr>
+        <w:rPr>
+          <w:rFonts w:ascii="Corbel" w:eastAsia="Corbel" w:hAnsi="Corbel" w:cs="Corbel"/>
+          <w:b/>
+          <w:bCs/>
+          <w:color w:val="000000" w:themeColor="text1"/>
+          <w:sz w:val="26"/>
+          <w:szCs w:val="26"/>
+        </w:rPr>
+      </w:pPr>
+      <w:r>
+        <w:rPr>
+          <w:rFonts w:ascii="Corbel" w:eastAsia="Corbel" w:hAnsi="Corbel" w:cs="Corbel"/>
+          <w:b/>
+          <w:bCs/>
+          <w:color w:val="000000" w:themeColor="text1"/>
+          <w:sz w:val="26"/>
+          <w:szCs w:val="26"/>
+        </w:rPr>
+        <w:t>PREREQUISITES</w:t>
+      </w:r>
+      <w:r>
+        <w:rPr>
+          <w:rFonts w:ascii="Corbel" w:eastAsia="Corbel" w:hAnsi="Corbel" w:cs="Corbel"/>
+          <w:b/>
+          <w:bCs/>
+          <w:color w:val="000000" w:themeColor="text1"/>
+          <w:sz w:val="26"/>
+          <w:szCs w:val="26"/>
+        </w:rPr>
+        <w:br/>
+      </w:r>
+      <w:r>
+        <w:rPr>
+          <w:rFonts w:ascii="Corbel" w:eastAsia="Corbel" w:hAnsi="Corbel" w:cs="Corbel"/>
+          <w:color w:val="000000" w:themeColor="text1"/>
+          <w:sz w:val="26"/>
+          <w:szCs w:val="26"/>
+        </w:rPr>
+        <w:t>Client is implementing or is live on Bullhorn ATS &amp; CRM system.</w:t>
+      </w:r>
+    </w:p>
+    <w:p>
+      <w:pPr>
+        <w:spacing w:before="240" w:after="0"/>
+        <w:rPr>
+          <w:rFonts w:ascii="Corbel" w:eastAsia="Corbel" w:hAnsi="Corbel" w:cs="Corbel"/>
+          <w:color w:val="000000" w:themeColor="text1"/>
+          <w:sz w:val="26"/>
+          <w:szCs w:val="26"/>
+        </w:rPr>
+      </w:pPr>
+      <w:r>
+        <w:rPr>
+          <w:rFonts w:ascii="Corbel" w:eastAsia="Corbel" w:hAnsi="Corbel" w:cs="Corbel"/>
+          <w:b/>
+          <w:bCs/>
+          <w:color w:val="000000" w:themeColor="text1"/>
+          <w:sz w:val="26"/>
+          <w:szCs w:val="26"/>
+        </w:rPr>
+        <w:t>SCOPE OF IMPLEMENTATION</w:t>
+      </w:r>
+    </w:p>
+    <w:p>
+      <w:pPr>
+        <w:pStyle w:val="ListParagraph"/>
+        <w:numPr>
+          <w:ilvl w:val="0"/>
+          <w:numId w:val="31"/>
+        </w:numPr>
+        <w:spacing w:after="0"/>
+        <w:rPr>
+          <w:rFonts w:eastAsiaTheme="minorEastAsia"/>
+          <w:color w:val="000000" w:themeColor="text1"/>
+          <w:sz w:val="26"/>
+          <w:szCs w:val="26"/>
+        </w:rPr>
+      </w:pPr>
+      <w:r>
+        <w:rPr>
+          <w:rFonts w:ascii="Corbel" w:eastAsia="Corbel" w:hAnsi="Corbel" w:cs="Corbel"/>
+          <w:color w:val="000000" w:themeColor="text1"/>
+          <w:sz w:val="26"/>
+          <w:szCs w:val="26"/>
+        </w:rPr>
+        <w:t>Complete the Bullhorn Automation technical setup steps including data sync, email domain setup*, SMS provisioning*, a custom tab, and a custom field in the Bullhorn ATS &amp; CRM.</w:t>
+      </w:r>
+    </w:p>
+    <w:p>
+      <w:pPr>
+        <w:pStyle w:val="ListParagraph"/>
+        <w:numPr>
+          <w:ilvl w:val="1"/>
+          <w:numId w:val="31"/>
+        </w:numPr>
+        <w:spacing w:before="240" w:after="0"/>
+        <w:rPr>
+          <w:rFonts w:eastAsiaTheme="minorEastAsia"/>
+          <w:color w:val="000000" w:themeColor="text1"/>
+          <w:sz w:val="26"/>
+          <w:szCs w:val="26"/>
+        </w:rPr>
+      </w:pPr>
+      <w:r>
+        <w:rPr>
+          <w:rFonts w:eastAsiaTheme="minorEastAsia"/>
+          <w:color w:val="000000" w:themeColor="text1"/>
+          <w:sz w:val="26"/>
+          <w:szCs w:val="26"/>
+        </w:rPr>
+        <w:t>*Note: Depending on the specific Bullhorn Automation package you purchased, you may not have access</w:t>
+      </w:r>
+      <w:r>
+        <w:rPr>
+          <w:rFonts w:eastAsiaTheme="minorEastAsia"/>
+          <w:color w:val="000000" w:themeColor="text1"/>
+          <w:sz w:val="26"/>
+          <w:szCs w:val="26"/>
+        </w:rPr>
+        <w:t xml:space="preserve"> </w:t>
+      </w:r>
+      <w:r>
+        <w:rPr>
+          <w:rFonts w:eastAsiaTheme="minorEastAsia"/>
+          <w:color w:val="000000" w:themeColor="text1"/>
+          <w:sz w:val="26"/>
+          <w:szCs w:val="26"/>
+        </w:rPr>
+        <w:t>to these features.</w:t>
+      </w:r>
+    </w:p>
+    <w:p>
+      <w:pPr>
+        <w:pStyle w:val="ListParagraph"/>
+        <w:numPr>
+          <w:ilvl w:val="0"/>
+          <w:numId w:val="31"/>
+        </w:numPr>
+        <w:spacing w:before="240" w:after="0"/>
+        <w:rPr>
+          <w:rFonts w:eastAsiaTheme="minorEastAsia"/>
+          <w:color w:val="000000" w:themeColor="text1"/>
+          <w:sz w:val="26"/>
+          <w:szCs w:val="26"/>
+        </w:rPr>
+      </w:pPr>
+      <w:r>
+        <w:rPr>
+          <w:rFonts w:eastAsiaTheme="minorEastAsia"/>
+          <w:color w:val="000000" w:themeColor="text1"/>
+          <w:sz w:val="26"/>
+          <w:szCs w:val="26"/>
+        </w:rPr>
+        <w:t>Provide Client with access to self-paced eLearning modules to facilitate a full understanding of the Bullhorn Automation service allowing for quick use and adoption.</w:t>
+      </w:r>
+    </w:p>
+    <w:p>
+      <w:pPr>
+        <w:pStyle w:val="ListParagraph"/>
+        <w:numPr>
+          <w:ilvl w:val="0"/>
+          <w:numId w:val="31"/>
+        </w:numPr>
+        <w:spacing w:before="240" w:after="0"/>
+        <w:rPr>
+          <w:rFonts w:eastAsiaTheme="minorEastAsia"/>
+          <w:color w:val="000000" w:themeColor="text1"/>
+          <w:sz w:val="26"/>
+          <w:szCs w:val="26"/>
+        </w:rPr>
+      </w:pPr>
+      <w:r>
+        <w:rPr>
+          <w:rFonts w:eastAsiaTheme="minorEastAsia"/>
+          <w:color w:val="000000" w:themeColor="text1"/>
+          <w:sz w:val="26"/>
+          <w:szCs w:val="26"/>
+        </w:rPr>
+        <w:t>Provide Client with workshop sessions to answer questions, share best practices and help</w:t>
+      </w:r>
+      <w:r>
+        <w:rPr>
+          <w:rFonts w:eastAsiaTheme="minorEastAsia"/>
+          <w:color w:val="000000" w:themeColor="text1"/>
+          <w:sz w:val="26"/>
+          <w:szCs w:val="26"/>
+        </w:rPr>
+        <w:t xml:space="preserve"> </w:t>
+      </w:r>
+      <w:r>
+        <w:rPr>
+          <w:rFonts w:eastAsiaTheme="minorEastAsia"/>
+          <w:color w:val="000000" w:themeColor="text1"/>
+          <w:sz w:val="26"/>
+          <w:szCs w:val="26"/>
+        </w:rPr>
+        <w:t>Client build their first series of standard, recommended and custom automations.</w:t>
+      </w:r>
+    </w:p>
+    <w:p>
+      <w:pPr>
+        <w:spacing w:before="240" w:after="0"/>
+        <w:rPr>
+          <w:sz w:val="26"/>
+          <w:szCs w:val="26"/>
+        </w:rPr>
+      </w:pPr>
+      <w:r>
+        <w:rPr>
+          <w:rFonts w:ascii="Corbel" w:eastAsia="Corbel" w:hAnsi="Corbel" w:cs="Corbel"/>
+          <w:b/>
+          <w:bCs/>
+          <w:color w:val="000000" w:themeColor="text1"/>
+          <w:sz w:val="26"/>
+          <w:szCs w:val="26"/>
+        </w:rPr>
+        <w:t>SCOPE EXCLUSIONS</w:t>
+      </w:r>
+      <w:r>
+        <w:rPr>
+          <w:rFonts w:ascii="Corbel" w:eastAsia="Corbel" w:hAnsi="Corbel" w:cs="Corbel"/>
+          <w:b/>
+          <w:bCs/>
+          <w:color w:val="000000" w:themeColor="text1"/>
+          <w:sz w:val="26"/>
+          <w:szCs w:val="26"/>
+        </w:rPr>
+        <w:br/>
+      </w:r>
+      <w:r>
+        <w:rPr>
+          <w:sz w:val="26"/>
+          <w:szCs w:val="26"/>
+        </w:rPr>
+        <w:t>Scope Exclusions Any services not explicitly defined as in-scope within this document shall be considered out of scope and subject to change control as described below.</w:t>
+      </w:r>
+    </w:p>
+    <w:p>
+      <w:pPr>
+        <w:spacing w:before="240" w:after="0"/>
+        <w:rPr>
+          <w:sz w:val="26"/>
+          <w:szCs w:val="26"/>
+        </w:rPr>
+      </w:pPr>
+      <w:r>
+        <w:rPr>
+          <w:rFonts w:ascii="Corbel" w:eastAsia="Corbel" w:hAnsi="Corbel" w:cs="Corbel"/>
+          <w:b/>
+          <w:bCs/>
+          <w:color w:val="000000" w:themeColor="text1"/>
+          <w:sz w:val="26"/>
+          <w:szCs w:val="26"/>
+        </w:rPr>
+        <w:t>ASSUMPTIONS</w:t>
+      </w:r>
+      <w:r>
+        <w:rPr>
+          <w:rFonts w:ascii="Corbel" w:eastAsia="Corbel" w:hAnsi="Corbel" w:cs="Corbel"/>
+          <w:color w:val="000000" w:themeColor="text1"/>
+          <w:sz w:val="26"/>
+          <w:szCs w:val="26"/>
+        </w:rPr>
+        <w:br/>
+      </w:r>
+      <w:r>
+        <w:rPr>
+          <w:sz w:val="26"/>
+          <w:szCs w:val="26"/>
+        </w:rPr>
+        <w:t xml:space="preserve">The client must have all of the following: </w:t>
+      </w:r>
+    </w:p>
+    <w:p>
+      <w:pPr>
+        <w:pStyle w:val="ListParagraph"/>
+        <w:numPr>
+          <w:ilvl w:val="0"/>
+          <w:numId w:val="34"/>
+        </w:numPr>
+        <w:spacing w:before="240" w:after="0"/>
+        <w:rPr>
+          <w:rFonts w:ascii="Corbel" w:eastAsia="Corbel" w:hAnsi="Corbel" w:cs="Corbel"/>
+          <w:color w:val="000000" w:themeColor="text1"/>
+          <w:sz w:val="26"/>
+          <w:szCs w:val="26"/>
+        </w:rPr>
+      </w:pPr>
+      <w:r>
+        <w:rPr>
+          <w:sz w:val="26"/>
+          <w:szCs w:val="26"/>
+        </w:rPr>
+        <w:t>Client is live on Bullhorn ATS &amp; CRM at least two weeks before implementing Bullhorn Automation.</w:t>
+      </w:r>
+    </w:p>
+    <w:p>
+      <w:pPr>
+        <w:pStyle w:val="ListParagraph"/>
+        <w:numPr>
+          <w:ilvl w:val="0"/>
+          <w:numId w:val="34"/>
+        </w:numPr>
+        <w:spacing w:before="240" w:after="0"/>
+        <w:rPr>
+          <w:rFonts w:ascii="Corbel" w:eastAsia="Corbel" w:hAnsi="Corbel" w:cs="Corbel"/>
+          <w:color w:val="000000" w:themeColor="text1"/>
+          <w:sz w:val="26"/>
+          <w:szCs w:val="26"/>
+        </w:rPr>
+      </w:pPr>
+      <w:r>
+        <w:rPr>
+          <w:sz w:val="26"/>
+          <w:szCs w:val="26"/>
+        </w:rPr>
+        <w:t xml:space="preserve">All configuration, settings, and relevant data in Client’s ATS &amp; CRM system are correct and complete prior to enabling the service described in this document. </w:t>
+      </w:r>
+    </w:p>
+    <w:p>
+      <w:pPr>
+        <w:pStyle w:val="ListParagraph"/>
+        <w:numPr>
+          <w:ilvl w:val="0"/>
+          <w:numId w:val="34"/>
+        </w:numPr>
+        <w:spacing w:before="240" w:after="0"/>
+        <w:rPr>
+          <w:rFonts w:ascii="Corbel" w:eastAsia="Corbel" w:hAnsi="Corbel" w:cs="Corbel"/>
+          <w:color w:val="000000" w:themeColor="text1"/>
+          <w:sz w:val="26"/>
+          <w:szCs w:val="26"/>
+        </w:rPr>
+      </w:pPr>
+      <w:r>
+        <w:rPr>
+          <w:sz w:val="26"/>
+          <w:szCs w:val="26"/>
+        </w:rPr>
+        <w:t xml:space="preserve">All meetings will be conducted via online meetings. </w:t>
+      </w:r>
+    </w:p>
+    <w:p>
+      <w:pPr>
+        <w:pStyle w:val="ListParagraph"/>
+        <w:numPr>
+          <w:ilvl w:val="0"/>
+          <w:numId w:val="34"/>
+        </w:numPr>
+        <w:spacing w:before="240" w:after="0"/>
+        <w:rPr>
+          <w:rFonts w:ascii="Corbel" w:eastAsia="Corbel" w:hAnsi="Corbel" w:cs="Corbel"/>
+          <w:color w:val="000000" w:themeColor="text1"/>
+          <w:sz w:val="26"/>
+          <w:szCs w:val="26"/>
+        </w:rPr>
+      </w:pPr>
+      <w:r>
+        <w:rPr>
+          <w:sz w:val="26"/>
+          <w:szCs w:val="26"/>
+        </w:rPr>
+        <w:t xml:space="preserve">Bullhorn will provide all communication and deliverables in the English language. </w:t>
+      </w:r>
+    </w:p>
+    <w:p>
+      <w:pPr>
+        <w:pStyle w:val="ListParagraph"/>
+        <w:numPr>
+          <w:ilvl w:val="0"/>
+          <w:numId w:val="34"/>
+        </w:numPr>
+        <w:spacing w:before="240" w:after="0"/>
+        <w:rPr>
+          <w:rFonts w:ascii="Corbel" w:eastAsia="Corbel" w:hAnsi="Corbel" w:cs="Corbel"/>
+          <w:color w:val="000000" w:themeColor="text1"/>
+          <w:sz w:val="26"/>
+          <w:szCs w:val="26"/>
+        </w:rPr>
+      </w:pPr>
+      <w:r>
+        <w:rPr>
+          <w:sz w:val="26"/>
+          <w:szCs w:val="26"/>
+        </w:rPr>
+        <w:t>Client will provide an English speaking resource.</w:t>
+      </w:r>
+    </w:p>
+    <w:p>
+      <w:pPr>
+        <w:spacing w:before="240" w:after="0"/>
+        <w:rPr>
+          <w:sz w:val="26"/>
+          <w:szCs w:val="26"/>
+        </w:rPr>
+      </w:pPr>
+      <w:r>
+        <w:rPr>
+          <w:rFonts w:ascii="Corbel" w:eastAsia="Corbel" w:hAnsi="Corbel" w:cs="Corbel"/>
+          <w:b/>
+          <w:bCs/>
+          <w:color w:val="000000" w:themeColor="text1"/>
+          <w:sz w:val="26"/>
+          <w:szCs w:val="26"/>
+        </w:rPr>
+        <w:lastRenderedPageBreak/>
+        <w:t>CLIENT RESPONSIBILITIES AND ENGAGEMENT EXPECTATIONS</w:t>
+      </w:r>
+      <w:r>
+        <w:rPr>
+          <w:rFonts w:ascii="Corbel" w:eastAsia="Corbel" w:hAnsi="Corbel" w:cs="Corbel"/>
+          <w:b/>
+          <w:bCs/>
+          <w:color w:val="000000" w:themeColor="text1"/>
+          <w:sz w:val="26"/>
+          <w:szCs w:val="26"/>
+        </w:rPr>
+        <w:br/>
+      </w:r>
+      <w:r>
+        <w:rPr>
+          <w:sz w:val="26"/>
+          <w:szCs w:val="26"/>
+        </w:rPr>
+        <w:t xml:space="preserve">The following is a list of Client obligations associated with this service. If any of the obligations are not upheld, additional costs may be incurred and project activities and access to the Bullhorn Automation solution may be delayed. </w:t>
+      </w:r>
+    </w:p>
+    <w:p>
+      <w:pPr>
+        <w:pStyle w:val="ListParagraph"/>
+        <w:numPr>
+          <w:ilvl w:val="0"/>
+          <w:numId w:val="35"/>
+        </w:numPr>
+        <w:spacing w:before="240" w:after="0"/>
+        <w:rPr>
+          <w:rFonts w:ascii="Corbel" w:eastAsia="Corbel" w:hAnsi="Corbel" w:cs="Corbel"/>
+          <w:color w:val="000000" w:themeColor="text1"/>
+          <w:sz w:val="26"/>
+          <w:szCs w:val="26"/>
+        </w:rPr>
+      </w:pPr>
+      <w:r>
+        <w:rPr>
+          <w:sz w:val="26"/>
+          <w:szCs w:val="26"/>
+        </w:rPr>
+        <w:t xml:space="preserve">Client is expected to designate a single Project Lead who is familiar with the Bullhorn ATS &amp; CRM and the Client’s unique configuration AND has authority to make necessary decisions on its behalf and who will participate in all project meetings. The Project Lead will be deemed the Bullhorn Automation Subject Matter Expert (SME) and will be expected to collect and disseminate project related information internally throughout the Client. The Project Lead’s decisions will be deemed final on behalf of the Client. </w:t>
+      </w:r>
+    </w:p>
+    <w:p>
+      <w:pPr>
+        <w:pStyle w:val="ListParagraph"/>
+        <w:numPr>
+          <w:ilvl w:val="0"/>
+          <w:numId w:val="35"/>
+        </w:numPr>
+        <w:spacing w:before="240" w:after="0"/>
+        <w:rPr>
+          <w:rFonts w:ascii="Corbel" w:eastAsia="Corbel" w:hAnsi="Corbel" w:cs="Corbel"/>
+          <w:color w:val="000000" w:themeColor="text1"/>
+          <w:sz w:val="26"/>
+          <w:szCs w:val="26"/>
+        </w:rPr>
+      </w:pPr>
+      <w:r>
+        <w:rPr>
+          <w:sz w:val="26"/>
+          <w:szCs w:val="26"/>
+        </w:rPr>
+        <w:t xml:space="preserve">Client is responsible for providing any information as required by Bullhorn and communicated via the Bullhorn Strategic Consultant. </w:t>
+      </w:r>
+    </w:p>
+    <w:p>
+      <w:pPr>
+        <w:pStyle w:val="ListParagraph"/>
+        <w:numPr>
+          <w:ilvl w:val="0"/>
+          <w:numId w:val="35"/>
+        </w:numPr>
+        <w:spacing w:before="240" w:after="0"/>
+        <w:rPr>
+          <w:rFonts w:ascii="Corbel" w:eastAsia="Corbel" w:hAnsi="Corbel" w:cs="Corbel"/>
+          <w:color w:val="000000" w:themeColor="text1"/>
+          <w:sz w:val="26"/>
+          <w:szCs w:val="26"/>
+        </w:rPr>
+      </w:pPr>
+      <w:r>
+        <w:rPr>
+          <w:sz w:val="26"/>
+          <w:szCs w:val="26"/>
+        </w:rPr>
+        <w:t xml:space="preserve">Timely Performance: In order to complete the implementation process within the “Estimated Project Timeline” section, the Client commits to the following: o Completing the self-paced eLearning modules within the first 3 days. o Completing the technology setup steps within one week of project kickoff. o Creating the content required for any communications (email or SMS) in a timely manner </w:t>
+      </w:r>
+    </w:p>
+    <w:p>
+      <w:pPr>
+        <w:pStyle w:val="ListParagraph"/>
+        <w:numPr>
+          <w:ilvl w:val="1"/>
+          <w:numId w:val="35"/>
+        </w:numPr>
+        <w:spacing w:before="240" w:after="0"/>
+        <w:rPr>
+          <w:rFonts w:ascii="Corbel" w:eastAsia="Corbel" w:hAnsi="Corbel" w:cs="Corbel"/>
+          <w:color w:val="000000" w:themeColor="text1"/>
+          <w:sz w:val="26"/>
+          <w:szCs w:val="26"/>
+        </w:rPr>
+      </w:pPr>
+      <w:r>
+        <w:rPr>
+          <w:sz w:val="26"/>
+          <w:szCs w:val="26"/>
+        </w:rPr>
+        <w:t>NOTE: The Client forfeits the included workshop calls if, as a result of the departure of the SME mid-project, or Client’s action or inaction, the implementation process is delayed beyond the allocated Implementation period. If this happens, the Client will need to work with the Account Manager for a change order.</w:t>
+      </w:r>
+    </w:p>
+    <w:p>
+      <w:pPr>
+        <w:spacing w:before="240" w:after="0"/>
+        <w:rPr>
+          <w:rFonts w:ascii="Corbel" w:eastAsia="Corbel" w:hAnsi="Corbel" w:cs="Corbel"/>
+          <w:b/>
+          <w:bCs/>
+          <w:color w:val="000000" w:themeColor="text1"/>
+          <w:sz w:val="26"/>
+          <w:szCs w:val="26"/>
+        </w:rPr>
+      </w:pPr>
+      <w:r>
+        <w:rPr>
+          <w:rFonts w:ascii="Corbel" w:eastAsia="Corbel" w:hAnsi="Corbel" w:cs="Corbel"/>
+          <w:b/>
+          <w:bCs/>
+          <w:color w:val="000000" w:themeColor="text1"/>
+          <w:sz w:val="26"/>
+          <w:szCs w:val="26"/>
+        </w:rPr>
+        <w:t>ESTIMATED TIMELINE</w:t>
+      </w:r>
+    </w:p>
+    <w:p>
+      <w:pPr>
+        <w:rPr>
+          <w:rFonts w:ascii="Corbel" w:eastAsia="Corbel" w:hAnsi="Corbel" w:cs="Corbel"/>
+          <w:color w:val="000000" w:themeColor="text1"/>
+          <w:sz w:val="26"/>
+          <w:szCs w:val="26"/>
+        </w:rPr>
+      </w:pPr>
+      <w:r>
+        <w:rPr>
+          <w:rFonts w:ascii="Corbel" w:eastAsia="Corbel" w:hAnsi="Corbel" w:cs="Corbel"/>
+          <w:color w:val="000000" w:themeColor="text1"/>
+          <w:sz w:val="26"/>
+          <w:szCs w:val="26"/>
+        </w:rPr>
+        <w:t>No onsite work will be performed under this Statement of Work. The Services described in this</w:t>
+      </w:r>
+      <w:r>
+        <w:rPr>
+          <w:rFonts w:ascii="Corbel" w:eastAsia="Corbel" w:hAnsi="Corbel" w:cs="Corbel"/>
+          <w:color w:val="000000" w:themeColor="text1"/>
+          <w:sz w:val="26"/>
+          <w:szCs w:val="26"/>
+        </w:rPr>
+        <w:t xml:space="preserve"> </w:t>
+      </w:r>
+      <w:r>
+        <w:rPr>
+          <w:rFonts w:ascii="Corbel" w:eastAsia="Corbel" w:hAnsi="Corbel" w:cs="Corbel"/>
+          <w:color w:val="000000" w:themeColor="text1"/>
+          <w:sz w:val="26"/>
+          <w:szCs w:val="26"/>
+        </w:rPr>
+        <w:t>Statement of Work will be performed remotely over a series of web conference calls.</w:t>
+      </w:r>
+      <w:r>
+        <w:rPr>
+          <w:rFonts w:ascii="Corbel" w:eastAsia="Corbel" w:hAnsi="Corbel" w:cs="Corbel"/>
+          <w:color w:val="000000" w:themeColor="text1"/>
+          <w:sz w:val="26"/>
+          <w:szCs w:val="26"/>
+        </w:rPr>
+        <w:t xml:space="preserve"> </w:t>
+      </w:r>
+      <w:r>
+        <w:rPr>
+          <w:rFonts w:ascii="Corbel" w:eastAsia="Corbel" w:hAnsi="Corbel" w:cs="Corbel"/>
+          <w:color w:val="000000" w:themeColor="text1"/>
+          <w:sz w:val="26"/>
+          <w:szCs w:val="26"/>
+        </w:rPr>
+        <w:t>The outline below lists estimated milestones for the Bullhorn Automation implementation. The</w:t>
+      </w:r>
+      <w:r>
+        <w:rPr>
+          <w:rFonts w:ascii="Corbel" w:eastAsia="Corbel" w:hAnsi="Corbel" w:cs="Corbel"/>
+          <w:color w:val="000000" w:themeColor="text1"/>
+          <w:sz w:val="26"/>
+          <w:szCs w:val="26"/>
+        </w:rPr>
+        <w:t xml:space="preserve"> </w:t>
+      </w:r>
+      <w:r>
+        <w:rPr>
+          <w:rFonts w:ascii="Corbel" w:eastAsia="Corbel" w:hAnsi="Corbel" w:cs="Corbel"/>
+          <w:color w:val="000000" w:themeColor="text1"/>
+          <w:sz w:val="26"/>
+          <w:szCs w:val="26"/>
+        </w:rPr>
+        <w:t>timing of these milestones may change depending on other Bullhorn services purchased along with</w:t>
+      </w:r>
+      <w:r>
+        <w:rPr>
+          <w:rFonts w:ascii="Corbel" w:eastAsia="Corbel" w:hAnsi="Corbel" w:cs="Corbel"/>
+          <w:color w:val="000000" w:themeColor="text1"/>
+          <w:sz w:val="26"/>
+          <w:szCs w:val="26"/>
+        </w:rPr>
+        <w:t xml:space="preserve"> </w:t>
+      </w:r>
+      <w:r>
+        <w:rPr>
+          <w:rFonts w:ascii="Corbel" w:eastAsia="Corbel" w:hAnsi="Corbel" w:cs="Corbel"/>
+          <w:color w:val="000000" w:themeColor="text1"/>
+          <w:sz w:val="26"/>
+          <w:szCs w:val="26"/>
+        </w:rPr>
+        <w:t>this implementation service. Absent other services implemented in tandem, this service is estimated</w:t>
+      </w:r>
+      <w:r>
+        <w:rPr>
+          <w:rFonts w:ascii="Corbel" w:eastAsia="Corbel" w:hAnsi="Corbel" w:cs="Corbel"/>
+          <w:color w:val="000000" w:themeColor="text1"/>
+          <w:sz w:val="26"/>
+          <w:szCs w:val="26"/>
+        </w:rPr>
+        <w:t xml:space="preserve"> </w:t>
+      </w:r>
+      <w:r>
+        <w:rPr>
+          <w:rFonts w:ascii="Corbel" w:eastAsia="Corbel" w:hAnsi="Corbel" w:cs="Corbel"/>
+          <w:color w:val="000000" w:themeColor="text1"/>
+          <w:sz w:val="26"/>
+          <w:szCs w:val="26"/>
+        </w:rPr>
+        <w:t xml:space="preserve">to take </w:t>
+      </w:r>
+      <w:r>
+        <w:rPr>
+          <w:rFonts w:ascii="Corbel" w:eastAsia="Corbel" w:hAnsi="Corbel" w:cs="Corbel"/>
+          <w:color w:val="000000" w:themeColor="text1"/>
+          <w:sz w:val="26"/>
+          <w:szCs w:val="26"/>
+        </w:rPr>
+        <w:t xml:space="preserve">33 </w:t>
+      </w:r>
+      <w:r>
+        <w:rPr>
+          <w:rFonts w:ascii="Corbel" w:eastAsia="Corbel" w:hAnsi="Corbel" w:cs="Corbel"/>
+          <w:color w:val="000000" w:themeColor="text1"/>
+          <w:sz w:val="26"/>
+          <w:szCs w:val="26"/>
+        </w:rPr>
+        <w:t xml:space="preserve">hours and to be completed within </w:t>
+      </w:r>
+      <w:r>
+        <w:rPr>
+          <w:rFonts w:ascii="Corbel" w:eastAsia="Corbel" w:hAnsi="Corbel" w:cs="Corbel"/>
+          <w:b/>
+          <w:bCs/>
+          <w:color w:val="19AFA4"/>
+          <w:sz w:val="26"/>
+          <w:szCs w:val="26"/>
+        </w:rPr>
+        <w:t>11</w:t>
+      </w:r>
+      <w:r>
+        <w:rPr>
+          <w:rFonts w:ascii="Corbel" w:eastAsia="Corbel" w:hAnsi="Corbel" w:cs="Corbel"/>
+          <w:b/>
+          <w:bCs/>
+          <w:color w:val="19AFA4"/>
+          <w:sz w:val="26"/>
+          <w:szCs w:val="26"/>
+        </w:rPr>
+        <w:t>-</w:t>
+      </w:r>
+      <w:r>
+        <w:rPr>
+          <w:rFonts w:ascii="Corbel" w:eastAsia="Corbel" w:hAnsi="Corbel" w:cs="Corbel"/>
+          <w:b/>
+          <w:bCs/>
+          <w:color w:val="19AFA4"/>
+          <w:sz w:val="26"/>
+          <w:szCs w:val="26"/>
+        </w:rPr>
+        <w:t>13</w:t>
+      </w:r>
+      <w:r>
+        <w:rPr>
+          <w:rFonts w:ascii="Corbel" w:eastAsia="Corbel" w:hAnsi="Corbel" w:cs="Corbel"/>
+          <w:b/>
+          <w:bCs/>
+          <w:color w:val="19AFA4"/>
+          <w:sz w:val="26"/>
+          <w:szCs w:val="26"/>
+        </w:rPr>
+        <w:t xml:space="preserve"> weeks</w:t>
+      </w:r>
+      <w:r>
+        <w:rPr>
+          <w:rFonts w:ascii="Corbel" w:eastAsia="Corbel" w:hAnsi="Corbel" w:cs="Corbel"/>
+          <w:color w:val="000000" w:themeColor="text1"/>
+          <w:sz w:val="26"/>
+          <w:szCs w:val="26"/>
+        </w:rPr>
+        <w:t xml:space="preserve"> from kick-off. To the extent that hours</w:t>
+      </w:r>
+      <w:r>
+        <w:rPr>
+          <w:rFonts w:ascii="Corbel" w:eastAsia="Corbel" w:hAnsi="Corbel" w:cs="Corbel"/>
+          <w:color w:val="000000" w:themeColor="text1"/>
+          <w:sz w:val="26"/>
+          <w:szCs w:val="26"/>
+        </w:rPr>
+        <w:t xml:space="preserve"> </w:t>
+      </w:r>
+      <w:r>
+        <w:rPr>
+          <w:rFonts w:ascii="Corbel" w:eastAsia="Corbel" w:hAnsi="Corbel" w:cs="Corbel"/>
+          <w:color w:val="000000" w:themeColor="text1"/>
+          <w:sz w:val="26"/>
+          <w:szCs w:val="26"/>
+        </w:rPr>
+        <w:t>and/or duration exceed the estimates outlined in this document, Bullhorn will estimate hours</w:t>
+      </w:r>
+      <w:r>
+        <w:rPr>
+          <w:rFonts w:ascii="Corbel" w:eastAsia="Corbel" w:hAnsi="Corbel" w:cs="Corbel"/>
+          <w:color w:val="000000" w:themeColor="text1"/>
+          <w:sz w:val="26"/>
+          <w:szCs w:val="26"/>
+        </w:rPr>
+        <w:t xml:space="preserve"> </w:t>
+      </w:r>
+      <w:r>
+        <w:rPr>
+          <w:rFonts w:ascii="Corbel" w:eastAsia="Corbel" w:hAnsi="Corbel" w:cs="Corbel"/>
+          <w:color w:val="000000" w:themeColor="text1"/>
+          <w:sz w:val="26"/>
+          <w:szCs w:val="26"/>
+        </w:rPr>
+        <w:t>needed to complete the project and provide a change order.</w:t>
+      </w:r>
+    </w:p>
+    <w:p>
+      <w:r>
+        <w:br w:type="page"/>
+      </w:r>
+    </w:p>
+    <w:tbl>
+      <w:tblPr>
+        <w:tblStyle w:val="TableGrid"/>
+        <w:tblW w:w="9360" w:type="dxa"/>
+        <w:tblLayout w:type="fixed"/>
+        <w:tblLook w:val="06A0" w:firstRow="1" w:lastRow="0" w:firstColumn="1" w:lastColumn="0" w:noHBand="1" w:noVBand="1"/>
+      </w:tblPr>
+      <w:tblGrid>
+        <w:gridCol w:w="1352"/>
+        <w:gridCol w:w="2334"/>
+        <w:gridCol w:w="5674"/>
+      </w:tblGrid>
+      <w:tr>
+        <w:trPr>
+          <w:trHeight w:val="345"/>
+        </w:trPr>
+        <w:tc>
+          <w:tcPr>
+            <w:tcW w:w="1352" w:type="dxa"/>
+            <w:tcBorders>
+              <w:top w:val="single" w:sz="8" w:space="0" w:color="B4C6E7" w:themeColor="accent1" w:themeTint="66"/>
+              <w:left w:val="single" w:sz="8" w:space="0" w:color="B4C6E7" w:themeColor="accent1" w:themeTint="66"/>
+              <w:bottom w:val="single" w:sz="4" w:space="0" w:color="B4C6E7" w:themeColor="accent1" w:themeTint="66"/>
+              <w:right w:val="single" w:sz="4" w:space="0" w:color="B4C6E7" w:themeColor="accent1" w:themeTint="66"/>
+            </w:tcBorders>
+            <w:shd w:val="clear" w:color="auto" w:fill="5B9BD5" w:themeFill="accent5"/>
+            <w:vAlign w:val="center"/>
+          </w:tcPr>
+          <w:p>
+            <w:pPr>
+              <w:rPr>
+                <w:rFonts w:ascii="Corbel" w:eastAsia="Corbel" w:hAnsi="Corbel" w:cs="Corbel"/>
+                <w:b/>
+                <w:bCs/>
+                <w:color w:val="FFFFFF" w:themeColor="background1"/>
+                <w:sz w:val="26"/>
+                <w:szCs w:val="26"/>
+              </w:rPr>
+            </w:pPr>
+            <w:r>
+              <w:rPr>
+                <w:rFonts w:ascii="Corbel" w:eastAsia="Corbel" w:hAnsi="Corbel" w:cs="Corbel"/>
+                <w:b/>
+                <w:bCs/>
+                <w:color w:val="FFFFFF" w:themeColor="background1"/>
+                <w:sz w:val="26"/>
+                <w:szCs w:val="26"/>
+              </w:rPr>
+              <w:lastRenderedPageBreak/>
+              <w:t xml:space="preserve">Timeline </w:t>
+            </w:r>
+          </w:p>
+        </w:tc>
+        <w:tc>
+          <w:tcPr>
+            <w:tcW w:w="2334" w:type="dxa"/>
+            <w:tcBorders>
+              <w:top w:val="single" w:sz="8" w:space="0" w:color="B4C6E7" w:themeColor="accent1" w:themeTint="66"/>
+              <w:left w:val="single" w:sz="4" w:space="0" w:color="B4C6E7" w:themeColor="accent1" w:themeTint="66"/>
+              <w:bottom w:val="single" w:sz="4" w:space="0" w:color="5B9BD5" w:themeColor="accent5"/>
+              <w:right w:val="nil"/>
+            </w:tcBorders>
+            <w:shd w:val="clear" w:color="auto" w:fill="5B9BD5" w:themeFill="accent5"/>
+            <w:vAlign w:val="bottom"/>
+          </w:tcPr>
+          <w:p>
+            <w:pPr>
+              <w:rPr>
+                <w:rFonts w:ascii="Corbel" w:eastAsia="Corbel" w:hAnsi="Corbel" w:cs="Corbel"/>
+                <w:b/>
+                <w:bCs/>
+                <w:color w:val="FFFFFF" w:themeColor="background1"/>
+                <w:sz w:val="26"/>
+                <w:szCs w:val="26"/>
+              </w:rPr>
+            </w:pPr>
+            <w:r>
+              <w:rPr>
+                <w:rFonts w:ascii="Corbel" w:eastAsia="Corbel" w:hAnsi="Corbel" w:cs="Corbel"/>
+                <w:b/>
+                <w:bCs/>
+                <w:color w:val="FFFFFF" w:themeColor="background1"/>
+                <w:sz w:val="26"/>
+                <w:szCs w:val="26"/>
+              </w:rPr>
+              <w:t xml:space="preserve">Milestone </w:t>
+            </w:r>
+          </w:p>
+        </w:tc>
+        <w:tc>
+          <w:tcPr>
+            <w:tcW w:w="5674" w:type="dxa"/>
+            <w:tcBorders>
+              <w:top w:val="single" w:sz="8" w:space="0" w:color="B4C6E7" w:themeColor="accent1" w:themeTint="66"/>
+              <w:left w:val="nil"/>
+              <w:bottom w:val="single" w:sz="4" w:space="0" w:color="5B9BD5" w:themeColor="accent5"/>
+              <w:right w:val="single" w:sz="8" w:space="0" w:color="B4C6E7" w:themeColor="accent1" w:themeTint="66"/>
+            </w:tcBorders>
+            <w:shd w:val="clear" w:color="auto" w:fill="5B9BD5" w:themeFill="accent5"/>
+            <w:vAlign w:val="center"/>
+          </w:tcPr>
+          <w:p>
+            <w:pPr>
+              <w:rPr>
+                <w:rFonts w:ascii="Corbel" w:eastAsia="Corbel" w:hAnsi="Corbel" w:cs="Corbel"/>
+                <w:b/>
+                <w:bCs/>
+                <w:color w:val="FFFFFF" w:themeColor="background1"/>
+                <w:sz w:val="26"/>
+                <w:szCs w:val="26"/>
+              </w:rPr>
+            </w:pPr>
+            <w:r>
+              <w:rPr>
+                <w:rFonts w:ascii="Corbel" w:eastAsia="Corbel" w:hAnsi="Corbel" w:cs="Corbel"/>
+                <w:b/>
+                <w:bCs/>
+                <w:color w:val="FFFFFF" w:themeColor="background1"/>
+                <w:sz w:val="26"/>
+                <w:szCs w:val="26"/>
+              </w:rPr>
+              <w:t xml:space="preserve">Activities </w:t>
+            </w:r>
+          </w:p>
+        </w:tc>
+      </w:tr>
+      <w:tr>
+        <w:trPr>
+          <w:trHeight w:val="4125"/>
+        </w:trPr>
+        <w:tc>
+          <w:tcPr>
+            <w:tcW w:w="1352" w:type="dxa"/>
+            <w:vMerge w:val="restart"/>
+            <w:tcBorders>
+              <w:top w:val="single" w:sz="4" w:space="0" w:color="B4C6E7" w:themeColor="accent1" w:themeTint="66"/>
+              <w:left w:val="single" w:sz="8" w:space="0" w:color="B4C6E7" w:themeColor="accent1" w:themeTint="66"/>
+              <w:bottom w:val="single" w:sz="4" w:space="0" w:color="B4C6E7" w:themeColor="accent1" w:themeTint="66"/>
+              <w:right w:val="single" w:sz="4" w:space="0" w:color="B4C6E7" w:themeColor="accent1" w:themeTint="66"/>
+            </w:tcBorders>
+            <w:shd w:val="clear" w:color="auto" w:fill="FFFFFF" w:themeFill="background1"/>
+            <w:vAlign w:val="center"/>
+          </w:tcPr>
+          <w:p>
+            <w:pPr>
+              <w:jc w:val="center"/>
+              <w:rPr>
+                <w:rFonts w:ascii="Corbel" w:eastAsia="Corbel" w:hAnsi="Corbel" w:cs="Corbel"/>
+                <w:b/>
+                <w:bCs/>
+                <w:sz w:val="26"/>
+                <w:szCs w:val="26"/>
+              </w:rPr>
+            </w:pPr>
+            <w:r>
+              <w:rPr>
+                <w:rFonts w:ascii="Corbel" w:eastAsia="Corbel" w:hAnsi="Corbel" w:cs="Corbel"/>
+                <w:sz w:val="26"/>
+                <w:szCs w:val="26"/>
+              </w:rPr>
+              <w:t>Week 1</w:t>
+            </w:r>
+            <w:r>
+              <w:rPr>
+                <w:rFonts w:ascii="Corbel" w:eastAsia="Corbel" w:hAnsi="Corbel" w:cs="Corbel"/>
+                <w:b/>
+                <w:bCs/>
+                <w:sz w:val="26"/>
+                <w:szCs w:val="26"/>
+              </w:rPr>
+              <w:t xml:space="preserve"> </w:t>
+            </w:r>
+          </w:p>
+        </w:tc>
+        <w:tc>
+          <w:tcPr>
+            <w:tcW w:w="2334" w:type="dxa"/>
+            <w:tcBorders>
+              <w:top w:val="single" w:sz="4" w:space="0" w:color="5B9BD5" w:themeColor="accent5"/>
+              <w:left w:val="single" w:sz="4" w:space="0" w:color="B4C6E7" w:themeColor="accent1" w:themeTint="66"/>
+              <w:bottom w:val="nil"/>
+              <w:right w:val="single" w:sz="4" w:space="0" w:color="9CC2E5" w:themeColor="accent5" w:themeTint="99"/>
+            </w:tcBorders>
+            <w:shd w:val="clear" w:color="auto" w:fill="FFFFFF" w:themeFill="background1"/>
+            <w:vAlign w:val="center"/>
+          </w:tcPr>
+          <w:p>
+            <w:pPr>
+              <w:rPr>
+                <w:rFonts w:ascii="Corbel" w:eastAsia="Corbel" w:hAnsi="Corbel" w:cs="Corbel"/>
+                <w:sz w:val="26"/>
+                <w:szCs w:val="26"/>
+              </w:rPr>
+            </w:pPr>
+            <w:r>
+              <w:rPr>
+                <w:rFonts w:ascii="Corbel" w:eastAsia="Corbel" w:hAnsi="Corbel" w:cs="Corbel"/>
+                <w:sz w:val="26"/>
+                <w:szCs w:val="26"/>
+              </w:rPr>
+              <w:t xml:space="preserve">Project Kick Off </w:t>
+            </w:r>
+          </w:p>
+        </w:tc>
+        <w:tc>
+          <w:tcPr>
+            <w:tcW w:w="5674" w:type="dxa"/>
+            <w:tcBorders>
+              <w:top w:val="single" w:sz="4" w:space="0" w:color="5B9BD5" w:themeColor="accent5"/>
+              <w:left w:val="single" w:sz="4" w:space="0" w:color="9CC2E5" w:themeColor="accent5" w:themeTint="99"/>
+              <w:bottom w:val="nil"/>
+              <w:right w:val="single" w:sz="8" w:space="0" w:color="B4C6E7" w:themeColor="accent1" w:themeTint="66"/>
+            </w:tcBorders>
+            <w:shd w:val="clear" w:color="auto" w:fill="FFFFFF" w:themeFill="background1"/>
+            <w:vAlign w:val="center"/>
+          </w:tcPr>
+          <w:p>
+            <w:pPr>
+              <w:spacing w:after="0" w:line="240" w:lineRule="auto"/>
+              <w:rPr>
+                <w:rFonts w:ascii="Corbel" w:eastAsia="Corbel" w:hAnsi="Corbel" w:cs="Corbel"/>
+                <w:sz w:val="26"/>
+                <w:szCs w:val="26"/>
+              </w:rPr>
+            </w:pPr>
+            <w:r>
+              <w:rPr>
+                <w:rFonts w:ascii="Corbel" w:eastAsia="Corbel" w:hAnsi="Corbel" w:cs="Corbel"/>
+                <w:sz w:val="26"/>
+                <w:szCs w:val="26"/>
+              </w:rPr>
+              <w:t>Overview of project plan, Review “Setting up for</w:t>
+            </w:r>
+          </w:p>
+          <w:p>
+            <w:pPr>
+              <w:spacing w:after="0" w:line="240" w:lineRule="auto"/>
+              <w:rPr>
+                <w:rFonts w:ascii="Corbel" w:eastAsia="Corbel" w:hAnsi="Corbel" w:cs="Corbel"/>
+                <w:sz w:val="26"/>
+                <w:szCs w:val="26"/>
+              </w:rPr>
+            </w:pPr>
+            <w:r>
+              <w:rPr>
+                <w:rFonts w:ascii="Corbel" w:eastAsia="Corbel" w:hAnsi="Corbel" w:cs="Corbel"/>
+                <w:sz w:val="26"/>
+                <w:szCs w:val="26"/>
+              </w:rPr>
+              <w:t>Success: The Fundamentals of Bullhorn</w:t>
+            </w:r>
+          </w:p>
+          <w:p>
+            <w:pPr>
+              <w:spacing w:after="0" w:line="240" w:lineRule="auto"/>
+              <w:rPr>
+                <w:rFonts w:ascii="Corbel" w:eastAsia="Corbel" w:hAnsi="Corbel" w:cs="Corbel"/>
+                <w:sz w:val="26"/>
+                <w:szCs w:val="26"/>
+              </w:rPr>
+            </w:pPr>
+            <w:r>
+              <w:rPr>
+                <w:rFonts w:ascii="Corbel" w:eastAsia="Corbel" w:hAnsi="Corbel" w:cs="Corbel"/>
+                <w:sz w:val="26"/>
+                <w:szCs w:val="26"/>
+              </w:rPr>
+              <w:t>Automation” and definition of goals. This will be</w:t>
+            </w:r>
+          </w:p>
+          <w:p>
+            <w:pPr>
+              <w:rPr>
+                <w:rFonts w:ascii="Corbel" w:eastAsia="Corbel" w:hAnsi="Corbel" w:cs="Corbel"/>
+                <w:sz w:val="26"/>
+                <w:szCs w:val="26"/>
+              </w:rPr>
+            </w:pPr>
+            <w:r>
+              <w:rPr>
+                <w:rFonts w:ascii="Corbel" w:eastAsia="Corbel" w:hAnsi="Corbel" w:cs="Corbel"/>
+                <w:sz w:val="26"/>
+                <w:szCs w:val="26"/>
+              </w:rPr>
+              <w:t>a 60 minute online meeting.</w:t>
+            </w:r>
+          </w:p>
+        </w:tc>
+      </w:tr>
+      <w:tr>
+        <w:trPr>
+          <w:trHeight w:val="345"/>
+        </w:trPr>
+        <w:tc>
+          <w:tcPr>
+            <w:tcW w:w="1352" w:type="dxa"/>
+            <w:vMerge/>
+            <w:vAlign w:val="center"/>
+          </w:tcPr>
+          <w:p>
+            <w:pPr>
+              <w:rPr>
+                <w:sz w:val="26"/>
+                <w:szCs w:val="26"/>
+              </w:rPr>
+            </w:pPr>
+          </w:p>
+        </w:tc>
+        <w:tc>
+          <w:tcPr>
+            <w:tcW w:w="2334" w:type="dxa"/>
+            <w:tcBorders>
+              <w:top w:val="single" w:sz="4" w:space="0" w:color="9CC2E5" w:themeColor="accent5" w:themeTint="99"/>
+              <w:left w:val="nil"/>
+              <w:bottom w:val="single" w:sz="4" w:space="0" w:color="9CC2E5" w:themeColor="accent5" w:themeTint="99"/>
+              <w:right w:val="single" w:sz="4" w:space="0" w:color="9CC2E5" w:themeColor="accent5" w:themeTint="99"/>
+            </w:tcBorders>
+            <w:shd w:val="clear" w:color="auto" w:fill="FFFFFF" w:themeFill="background1"/>
+            <w:vAlign w:val="center"/>
+          </w:tcPr>
+          <w:p>
+            <w:pPr>
+              <w:spacing w:after="0" w:line="240" w:lineRule="auto"/>
+              <w:rPr>
+                <w:rFonts w:ascii="Corbel" w:eastAsia="Corbel" w:hAnsi="Corbel" w:cs="Corbel"/>
+                <w:sz w:val="26"/>
+                <w:szCs w:val="26"/>
+              </w:rPr>
+            </w:pPr>
+            <w:r>
+              <w:rPr>
+                <w:rFonts w:ascii="Corbel" w:eastAsia="Corbel" w:hAnsi="Corbel" w:cs="Corbel"/>
+                <w:sz w:val="26"/>
+                <w:szCs w:val="26"/>
+              </w:rPr>
+              <w:t>Technical Setup - Bullhorn</w:t>
+            </w:r>
+          </w:p>
+          <w:p>
+            <w:pPr>
+              <w:rPr>
+                <w:rFonts w:ascii="Corbel" w:eastAsia="Corbel" w:hAnsi="Corbel" w:cs="Corbel"/>
+                <w:sz w:val="26"/>
+                <w:szCs w:val="26"/>
+              </w:rPr>
+            </w:pPr>
+            <w:r>
+              <w:rPr>
+                <w:rFonts w:ascii="Corbel" w:eastAsia="Corbel" w:hAnsi="Corbel" w:cs="Corbel"/>
+                <w:sz w:val="26"/>
+                <w:szCs w:val="26"/>
+              </w:rPr>
+              <w:t>Automation</w:t>
+            </w:r>
+          </w:p>
+        </w:tc>
+        <w:tc>
+          <w:tcPr>
+            <w:tcW w:w="5674" w:type="dxa"/>
+            <w:tcBorders>
+              <w:top w:val="single" w:sz="4" w:space="0" w:color="9CC2E5" w:themeColor="accent5" w:themeTint="99"/>
+              <w:left w:val="single" w:sz="4" w:space="0" w:color="9CC2E5" w:themeColor="accent5" w:themeTint="99"/>
+              <w:bottom w:val="single" w:sz="4" w:space="0" w:color="9CC2E5" w:themeColor="accent5" w:themeTint="99"/>
+              <w:right w:val="single" w:sz="8" w:space="0" w:color="B4C6E7" w:themeColor="accent1" w:themeTint="66"/>
+            </w:tcBorders>
+            <w:shd w:val="clear" w:color="auto" w:fill="FFFFFF" w:themeFill="background1"/>
+            <w:vAlign w:val="center"/>
+          </w:tcPr>
+          <w:p>
+            <w:pPr>
+              <w:spacing w:after="0" w:line="240" w:lineRule="auto"/>
+              <w:rPr>
+                <w:rFonts w:ascii="Corbel" w:eastAsia="Corbel" w:hAnsi="Corbel" w:cs="Corbel"/>
+                <w:sz w:val="26"/>
+                <w:szCs w:val="26"/>
+              </w:rPr>
+            </w:pPr>
+            <w:r>
+              <w:rPr>
+                <w:rFonts w:ascii="Corbel" w:eastAsia="Corbel" w:hAnsi="Corbel" w:cs="Corbel"/>
+                <w:sz w:val="26"/>
+                <w:szCs w:val="26"/>
+              </w:rPr>
+              <w:t>Data sync, email domain*, SMS provisioning*, a</w:t>
+            </w:r>
+          </w:p>
+          <w:p>
+            <w:pPr>
+              <w:spacing w:after="0" w:line="240" w:lineRule="auto"/>
+              <w:rPr>
+                <w:rFonts w:ascii="Corbel" w:eastAsia="Corbel" w:hAnsi="Corbel" w:cs="Corbel"/>
+                <w:sz w:val="26"/>
+                <w:szCs w:val="26"/>
+              </w:rPr>
+            </w:pPr>
+            <w:r>
+              <w:rPr>
+                <w:rFonts w:ascii="Corbel" w:eastAsia="Corbel" w:hAnsi="Corbel" w:cs="Corbel"/>
+                <w:sz w:val="26"/>
+                <w:szCs w:val="26"/>
+              </w:rPr>
+              <w:t>custom tab and a custom field in the Bullhorn</w:t>
+            </w:r>
+          </w:p>
+          <w:p>
+            <w:pPr>
+              <w:rPr>
+                <w:rFonts w:ascii="Corbel" w:eastAsia="Corbel" w:hAnsi="Corbel" w:cs="Corbel"/>
+                <w:sz w:val="26"/>
+                <w:szCs w:val="26"/>
+              </w:rPr>
+            </w:pPr>
+            <w:r>
+              <w:rPr>
+                <w:rFonts w:ascii="Corbel" w:eastAsia="Corbel" w:hAnsi="Corbel" w:cs="Corbel"/>
+                <w:sz w:val="26"/>
+                <w:szCs w:val="26"/>
+              </w:rPr>
+              <w:t>ATS &amp; CRM.</w:t>
+            </w:r>
+          </w:p>
+        </w:tc>
+      </w:tr>
+      <w:tr>
+        <w:trPr>
+          <w:trHeight w:val="345"/>
+        </w:trPr>
+        <w:tc>
+          <w:tcPr>
+            <w:tcW w:w="1352" w:type="dxa"/>
+            <w:vMerge/>
+            <w:vAlign w:val="center"/>
+          </w:tcPr>
+          <w:p>
+            <w:pPr>
+              <w:rPr>
+                <w:sz w:val="26"/>
+                <w:szCs w:val="26"/>
+              </w:rPr>
+            </w:pPr>
+          </w:p>
+        </w:tc>
+        <w:tc>
+          <w:tcPr>
+            <w:tcW w:w="2334" w:type="dxa"/>
+            <w:tcBorders>
+              <w:top w:val="single" w:sz="4" w:space="0" w:color="9CC2E5" w:themeColor="accent5" w:themeTint="99"/>
+              <w:left w:val="nil"/>
+              <w:bottom w:val="nil"/>
+              <w:right w:val="single" w:sz="4" w:space="0" w:color="9CC2E5" w:themeColor="accent5" w:themeTint="99"/>
+            </w:tcBorders>
+            <w:shd w:val="clear" w:color="auto" w:fill="FFFFFF" w:themeFill="background1"/>
+            <w:vAlign w:val="center"/>
+          </w:tcPr>
+          <w:p>
+            <w:pPr>
+              <w:rPr>
+                <w:rFonts w:ascii="Corbel" w:eastAsia="Corbel" w:hAnsi="Corbel" w:cs="Corbel"/>
+                <w:sz w:val="26"/>
+                <w:szCs w:val="26"/>
+              </w:rPr>
+            </w:pPr>
+            <w:r>
+              <w:rPr>
+                <w:rFonts w:ascii="Corbel" w:eastAsia="Corbel" w:hAnsi="Corbel" w:cs="Corbel"/>
+                <w:sz w:val="26"/>
+                <w:szCs w:val="26"/>
+              </w:rPr>
+              <w:t>Client Technical Setup</w:t>
+            </w:r>
+          </w:p>
+        </w:tc>
+        <w:tc>
+          <w:tcPr>
+            <w:tcW w:w="5674" w:type="dxa"/>
+            <w:tcBorders>
+              <w:top w:val="single" w:sz="4" w:space="0" w:color="9CC2E5" w:themeColor="accent5" w:themeTint="99"/>
+              <w:left w:val="single" w:sz="4" w:space="0" w:color="9CC2E5" w:themeColor="accent5" w:themeTint="99"/>
+              <w:bottom w:val="nil"/>
+              <w:right w:val="single" w:sz="8" w:space="0" w:color="B4C6E7" w:themeColor="accent1" w:themeTint="66"/>
+            </w:tcBorders>
+            <w:shd w:val="clear" w:color="auto" w:fill="FFFFFF" w:themeFill="background1"/>
+            <w:vAlign w:val="center"/>
+          </w:tcPr>
+          <w:p>
+            <w:pPr>
+              <w:spacing w:after="0" w:line="240" w:lineRule="auto"/>
+              <w:rPr>
+                <w:rFonts w:ascii="Corbel" w:eastAsia="Corbel" w:hAnsi="Corbel" w:cs="Corbel"/>
+                <w:sz w:val="26"/>
+                <w:szCs w:val="26"/>
+              </w:rPr>
+            </w:pPr>
+            <w:r>
+              <w:rPr>
+                <w:rFonts w:ascii="Corbel" w:eastAsia="Corbel" w:hAnsi="Corbel" w:cs="Corbel"/>
+                <w:sz w:val="26"/>
+                <w:szCs w:val="26"/>
+              </w:rPr>
+              <w:t>Email domain*, SMS settings* and Website</w:t>
+            </w:r>
+          </w:p>
+          <w:p>
+            <w:pPr>
+              <w:rPr>
+                <w:rFonts w:ascii="Corbel" w:eastAsia="Corbel" w:hAnsi="Corbel" w:cs="Corbel"/>
+                <w:sz w:val="26"/>
+                <w:szCs w:val="26"/>
+              </w:rPr>
+            </w:pPr>
+            <w:r>
+              <w:rPr>
+                <w:rFonts w:ascii="Corbel" w:eastAsia="Corbel" w:hAnsi="Corbel" w:cs="Corbel"/>
+                <w:sz w:val="26"/>
+                <w:szCs w:val="26"/>
+              </w:rPr>
+              <w:t>update.</w:t>
+            </w:r>
+          </w:p>
+        </w:tc>
+      </w:tr>
+      <w:tr>
+        <w:trPr>
+          <w:trHeight w:val="345"/>
+        </w:trPr>
+        <w:tc>
+          <w:tcPr>
+            <w:tcW w:w="1352" w:type="dxa"/>
+            <w:vMerge/>
+            <w:vAlign w:val="center"/>
+          </w:tcPr>
+          <w:p>
+            <w:pPr>
+              <w:rPr>
+                <w:sz w:val="26"/>
+                <w:szCs w:val="26"/>
+              </w:rPr>
+            </w:pPr>
+          </w:p>
+        </w:tc>
+        <w:tc>
+          <w:tcPr>
+            <w:tcW w:w="2334" w:type="dxa"/>
+            <w:tcBorders>
+              <w:top w:val="nil"/>
+              <w:left w:val="nil"/>
+              <w:bottom w:val="nil"/>
+              <w:right w:val="single" w:sz="4" w:space="0" w:color="9CC2E5" w:themeColor="accent5" w:themeTint="99"/>
+            </w:tcBorders>
+            <w:shd w:val="clear" w:color="auto" w:fill="FFFFFF" w:themeFill="background1"/>
+            <w:vAlign w:val="center"/>
+          </w:tcPr>
+          <w:p>
+            <w:pPr>
+              <w:rPr>
+                <w:sz w:val="26"/>
+                <w:szCs w:val="26"/>
+              </w:rPr>
+            </w:pPr>
+            <w:r>
+              <w:rPr>
+                <w:rFonts w:ascii="Corbel" w:eastAsia="Corbel" w:hAnsi="Corbel" w:cs="Corbel"/>
+                <w:sz w:val="26"/>
+                <w:szCs w:val="26"/>
+              </w:rPr>
+              <w:t>Client eLearning</w:t>
+            </w:r>
+          </w:p>
+        </w:tc>
+        <w:tc>
+          <w:tcPr>
+            <w:tcW w:w="5674" w:type="dxa"/>
+            <w:tcBorders>
+              <w:top w:val="nil"/>
+              <w:left w:val="single" w:sz="4" w:space="0" w:color="9CC2E5" w:themeColor="accent5" w:themeTint="99"/>
+              <w:bottom w:val="nil"/>
+              <w:right w:val="single" w:sz="8" w:space="0" w:color="B4C6E7" w:themeColor="accent1" w:themeTint="66"/>
+            </w:tcBorders>
+            <w:shd w:val="clear" w:color="auto" w:fill="FFFFFF" w:themeFill="background1"/>
+            <w:vAlign w:val="center"/>
+          </w:tcPr>
+          <w:p>
+            <w:pPr>
+              <w:spacing w:after="0" w:line="240" w:lineRule="auto"/>
+              <w:rPr>
+                <w:rFonts w:ascii="Corbel" w:eastAsia="Corbel" w:hAnsi="Corbel" w:cs="Corbel"/>
+                <w:sz w:val="26"/>
+                <w:szCs w:val="26"/>
+              </w:rPr>
+            </w:pPr>
+            <w:r>
+              <w:rPr>
+                <w:rFonts w:ascii="Corbel" w:eastAsia="Corbel" w:hAnsi="Corbel" w:cs="Corbel"/>
+                <w:sz w:val="26"/>
+                <w:szCs w:val="26"/>
+              </w:rPr>
+              <w:t>Client will complete a subset of the self-paced</w:t>
+            </w:r>
+          </w:p>
+          <w:p>
+            <w:pPr>
+              <w:rPr>
+                <w:rFonts w:ascii="Corbel" w:eastAsia="Corbel" w:hAnsi="Corbel" w:cs="Corbel"/>
+                <w:sz w:val="26"/>
+                <w:szCs w:val="26"/>
+              </w:rPr>
+            </w:pPr>
+            <w:r>
+              <w:rPr>
+                <w:rFonts w:ascii="Corbel" w:eastAsia="Corbel" w:hAnsi="Corbel" w:cs="Corbel"/>
+                <w:sz w:val="26"/>
+                <w:szCs w:val="26"/>
+              </w:rPr>
+              <w:t>eLearning modules within 3 days of kickoff.</w:t>
+            </w:r>
+          </w:p>
+        </w:tc>
+      </w:tr>
+      <w:tr>
+        <w:trPr>
+          <w:trHeight w:val="345"/>
+        </w:trPr>
+        <w:tc>
+          <w:tcPr>
+            <w:tcW w:w="1352" w:type="dxa"/>
+            <w:vMerge/>
+            <w:vAlign w:val="center"/>
+          </w:tcPr>
+          <w:p>
+            <w:pPr>
+              <w:rPr>
+                <w:sz w:val="26"/>
+                <w:szCs w:val="26"/>
+              </w:rPr>
+            </w:pPr>
+          </w:p>
+        </w:tc>
+        <w:tc>
+          <w:tcPr>
+            <w:tcW w:w="2334" w:type="dxa"/>
+            <w:tcBorders>
+              <w:top w:val="nil"/>
+              <w:left w:val="nil"/>
+              <w:bottom w:val="nil"/>
+              <w:right w:val="single" w:sz="4" w:space="0" w:color="9CC2E5" w:themeColor="accent5" w:themeTint="99"/>
+            </w:tcBorders>
+            <w:shd w:val="clear" w:color="auto" w:fill="FFFFFF" w:themeFill="background1"/>
+            <w:vAlign w:val="center"/>
+          </w:tcPr>
+          <w:p>
+            <w:pPr>
+              <w:rPr>
+                <w:sz w:val="26"/>
+                <w:szCs w:val="26"/>
+              </w:rPr>
+            </w:pPr>
+            <w:r>
+              <w:rPr>
+                <w:rFonts w:ascii="Corbel" w:eastAsia="Corbel" w:hAnsi="Corbel" w:cs="Corbel"/>
+                <w:sz w:val="26"/>
+                <w:szCs w:val="26"/>
+              </w:rPr>
+              <w:t>“Build 1” workshop</w:t>
+            </w:r>
+          </w:p>
+        </w:tc>
+        <w:tc>
+          <w:tcPr>
+            <w:tcW w:w="5674" w:type="dxa"/>
+            <w:tcBorders>
+              <w:top w:val="nil"/>
+              <w:left w:val="single" w:sz="4" w:space="0" w:color="9CC2E5" w:themeColor="accent5" w:themeTint="99"/>
+              <w:bottom w:val="nil"/>
+              <w:right w:val="single" w:sz="8" w:space="0" w:color="B4C6E7" w:themeColor="accent1" w:themeTint="66"/>
+            </w:tcBorders>
+            <w:shd w:val="clear" w:color="auto" w:fill="FFFFFF" w:themeFill="background1"/>
+            <w:vAlign w:val="center"/>
+          </w:tcPr>
+          <w:p>
+            <w:pPr>
+              <w:spacing w:after="0" w:line="240" w:lineRule="auto"/>
+              <w:rPr>
+                <w:rFonts w:ascii="Corbel" w:eastAsia="Corbel" w:hAnsi="Corbel" w:cs="Corbel"/>
+                <w:sz w:val="26"/>
+                <w:szCs w:val="26"/>
+              </w:rPr>
+            </w:pPr>
+            <w:r>
+              <w:rPr>
+                <w:rFonts w:ascii="Corbel" w:eastAsia="Corbel" w:hAnsi="Corbel" w:cs="Corbel"/>
+                <w:sz w:val="26"/>
+                <w:szCs w:val="26"/>
+              </w:rPr>
+              <w:t>Automation Training / General Knowledge.</w:t>
+            </w:r>
+          </w:p>
+          <w:p>
+            <w:pPr>
+              <w:spacing w:after="0" w:line="240" w:lineRule="auto"/>
+              <w:rPr>
+                <w:rFonts w:ascii="Corbel" w:eastAsia="Corbel" w:hAnsi="Corbel" w:cs="Corbel"/>
+                <w:sz w:val="26"/>
+                <w:szCs w:val="26"/>
+              </w:rPr>
+            </w:pPr>
+            <w:r>
+              <w:rPr>
+                <w:rFonts w:ascii="Corbel" w:eastAsia="Corbel" w:hAnsi="Corbel" w:cs="Corbel"/>
+                <w:sz w:val="26"/>
+                <w:szCs w:val="26"/>
+              </w:rPr>
+              <w:t>Client and the Bullhorn Strategic Consultant will</w:t>
+            </w:r>
+          </w:p>
+          <w:p>
+            <w:pPr>
+              <w:spacing w:after="0" w:line="240" w:lineRule="auto"/>
+              <w:rPr>
+                <w:rFonts w:ascii="Corbel" w:eastAsia="Corbel" w:hAnsi="Corbel" w:cs="Corbel"/>
+                <w:sz w:val="26"/>
+                <w:szCs w:val="26"/>
+              </w:rPr>
+            </w:pPr>
+            <w:r>
+              <w:rPr>
+                <w:rFonts w:ascii="Corbel" w:eastAsia="Corbel" w:hAnsi="Corbel" w:cs="Corbel"/>
+                <w:sz w:val="26"/>
+                <w:szCs w:val="26"/>
+              </w:rPr>
+              <w:t>work through 4 of the top standard use cases to</w:t>
+            </w:r>
+          </w:p>
+          <w:p>
+            <w:pPr>
+              <w:spacing w:after="0" w:line="240" w:lineRule="auto"/>
+              <w:rPr>
+                <w:rFonts w:ascii="Corbel" w:eastAsia="Corbel" w:hAnsi="Corbel" w:cs="Corbel"/>
+                <w:sz w:val="26"/>
+                <w:szCs w:val="26"/>
+              </w:rPr>
+            </w:pPr>
+            <w:r>
+              <w:rPr>
+                <w:rFonts w:ascii="Corbel" w:eastAsia="Corbel" w:hAnsi="Corbel" w:cs="Corbel"/>
+                <w:sz w:val="26"/>
+                <w:szCs w:val="26"/>
+              </w:rPr>
+              <w:t>implement using pre-existing Blueprints (BP).</w:t>
+            </w:r>
+          </w:p>
+          <w:p>
+            <w:pPr>
+              <w:rPr>
+                <w:rFonts w:ascii="Corbel" w:eastAsia="Corbel" w:hAnsi="Corbel" w:cs="Corbel"/>
+                <w:sz w:val="26"/>
+                <w:szCs w:val="26"/>
+              </w:rPr>
+            </w:pPr>
+            <w:r>
+              <w:rPr>
+                <w:rFonts w:ascii="Corbel" w:eastAsia="Corbel" w:hAnsi="Corbel" w:cs="Corbel"/>
+                <w:sz w:val="26"/>
+                <w:szCs w:val="26"/>
+              </w:rPr>
+              <w:t>This will be a 90 min online meeting</w:t>
+            </w:r>
+          </w:p>
+        </w:tc>
+      </w:tr>
+      <w:tr>
+        <w:trPr>
+          <w:trHeight w:val="345"/>
+        </w:trPr>
+        <w:tc>
+          <w:tcPr>
+            <w:tcW w:w="1352" w:type="dxa"/>
+            <w:vMerge/>
+            <w:vAlign w:val="center"/>
+          </w:tcPr>
+          <w:p>
+            <w:pPr>
+              <w:rPr>
+                <w:sz w:val="26"/>
+                <w:szCs w:val="26"/>
+              </w:rPr>
+            </w:pPr>
+          </w:p>
+        </w:tc>
+        <w:tc>
+          <w:tcPr>
+            <w:tcW w:w="2334" w:type="dxa"/>
+            <w:tcBorders>
+              <w:top w:val="nil"/>
+              <w:left w:val="nil"/>
+              <w:bottom w:val="nil"/>
+              <w:right w:val="single" w:sz="4" w:space="0" w:color="9CC2E5" w:themeColor="accent5" w:themeTint="99"/>
+            </w:tcBorders>
+            <w:shd w:val="clear" w:color="auto" w:fill="FFFFFF" w:themeFill="background1"/>
+            <w:vAlign w:val="center"/>
+          </w:tcPr>
+          <w:p>
+            <w:pPr>
+              <w:rPr>
+                <w:sz w:val="26"/>
+                <w:szCs w:val="26"/>
+              </w:rPr>
+            </w:pPr>
+            <w:r>
+              <w:rPr>
+                <w:sz w:val="26"/>
+                <w:szCs w:val="26"/>
+              </w:rPr>
+              <w:t>Client completion</w:t>
+            </w:r>
+          </w:p>
+        </w:tc>
+        <w:tc>
+          <w:tcPr>
+            <w:tcW w:w="5674" w:type="dxa"/>
+            <w:tcBorders>
+              <w:top w:val="nil"/>
+              <w:left w:val="single" w:sz="4" w:space="0" w:color="9CC2E5" w:themeColor="accent5" w:themeTint="99"/>
+              <w:bottom w:val="nil"/>
+              <w:right w:val="single" w:sz="8" w:space="0" w:color="B4C6E7" w:themeColor="accent1" w:themeTint="66"/>
+            </w:tcBorders>
+            <w:shd w:val="clear" w:color="auto" w:fill="FFFFFF" w:themeFill="background1"/>
+            <w:vAlign w:val="center"/>
+          </w:tcPr>
+          <w:p>
+            <w:pPr>
+              <w:rPr>
+                <w:rFonts w:ascii="Corbel" w:eastAsia="Corbel" w:hAnsi="Corbel" w:cs="Corbel"/>
+                <w:sz w:val="26"/>
+                <w:szCs w:val="26"/>
+              </w:rPr>
+            </w:pPr>
+            <w:r>
+              <w:rPr>
+                <w:sz w:val="26"/>
+                <w:szCs w:val="26"/>
+              </w:rPr>
+              <w:t>Client will complete any content or other outstanding tasks from the initial workshop prior to Build 2 workshop.</w:t>
+            </w:r>
+          </w:p>
+        </w:tc>
+      </w:tr>
+      <w:tr>
+        <w:trPr>
+          <w:trHeight w:val="600"/>
+        </w:trPr>
+        <w:tc>
+          <w:tcPr>
+            <w:tcW w:w="1352" w:type="dxa"/>
+            <w:vMerge w:val="restart"/>
+            <w:tcBorders>
+              <w:top w:val="single" w:sz="4" w:space="0" w:color="B4C6E7" w:themeColor="accent1" w:themeTint="66"/>
+              <w:left w:val="single" w:sz="8" w:space="0" w:color="B4C6E7" w:themeColor="accent1" w:themeTint="66"/>
+              <w:right w:val="single" w:sz="4" w:space="0" w:color="B4C6E7" w:themeColor="accent1" w:themeTint="66"/>
+            </w:tcBorders>
+            <w:vAlign w:val="center"/>
+          </w:tcPr>
+          <w:p>
+            <w:pPr>
+              <w:jc w:val="center"/>
+              <w:rPr>
+                <w:rFonts w:ascii="Corbel" w:eastAsia="Corbel" w:hAnsi="Corbel" w:cs="Corbel"/>
+                <w:b/>
+                <w:bCs/>
+                <w:sz w:val="26"/>
+                <w:szCs w:val="26"/>
+              </w:rPr>
+            </w:pPr>
+            <w:r>
+              <w:rPr>
+                <w:rFonts w:ascii="Corbel" w:eastAsia="Corbel" w:hAnsi="Corbel" w:cs="Corbel"/>
+                <w:sz w:val="26"/>
+                <w:szCs w:val="26"/>
+              </w:rPr>
+              <w:t>Week 2</w:t>
+            </w:r>
+          </w:p>
+        </w:tc>
+        <w:tc>
+          <w:tcPr>
+            <w:tcW w:w="2334" w:type="dxa"/>
+            <w:tcBorders>
+              <w:top w:val="single" w:sz="4" w:space="0" w:color="9CC2E5" w:themeColor="accent5" w:themeTint="99"/>
+              <w:left w:val="single" w:sz="4" w:space="0" w:color="B4C6E7" w:themeColor="accent1" w:themeTint="66"/>
+              <w:bottom w:val="nil"/>
+              <w:right w:val="single" w:sz="4" w:space="0" w:color="9CC2E5" w:themeColor="accent5" w:themeTint="99"/>
+            </w:tcBorders>
+            <w:vAlign w:val="center"/>
+          </w:tcPr>
+          <w:p>
+            <w:pPr>
+              <w:rPr>
+                <w:rFonts w:ascii="Corbel" w:eastAsia="Corbel" w:hAnsi="Corbel" w:cs="Corbel"/>
+                <w:sz w:val="26"/>
+                <w:szCs w:val="26"/>
+              </w:rPr>
+            </w:pPr>
+            <w:r>
+              <w:rPr>
+                <w:rFonts w:ascii="Corbel" w:eastAsia="Corbel" w:hAnsi="Corbel" w:cs="Corbel"/>
+                <w:sz w:val="26"/>
+                <w:szCs w:val="26"/>
+              </w:rPr>
+              <w:t>“Build 2” workshop</w:t>
+            </w:r>
+          </w:p>
+        </w:tc>
+        <w:tc>
+          <w:tcPr>
+            <w:tcW w:w="5674" w:type="dxa"/>
+            <w:tcBorders>
+              <w:top w:val="single" w:sz="4" w:space="0" w:color="9CC2E5" w:themeColor="accent5" w:themeTint="99"/>
+              <w:left w:val="single" w:sz="4" w:space="0" w:color="9CC2E5" w:themeColor="accent5" w:themeTint="99"/>
+              <w:bottom w:val="nil"/>
+              <w:right w:val="single" w:sz="8" w:space="0" w:color="B4C6E7" w:themeColor="accent1" w:themeTint="66"/>
+            </w:tcBorders>
+            <w:vAlign w:val="center"/>
+          </w:tcPr>
+          <w:p>
+            <w:pPr>
+              <w:rPr>
+                <w:rFonts w:ascii="Corbel" w:eastAsia="Corbel" w:hAnsi="Corbel" w:cs="Corbel"/>
+                <w:sz w:val="26"/>
+                <w:szCs w:val="26"/>
+              </w:rPr>
+            </w:pPr>
+            <w:r>
+              <w:rPr>
+                <w:sz w:val="26"/>
+                <w:szCs w:val="26"/>
+              </w:rPr>
+              <w:t>Client hands-on experiences with Bullhorn Strategic Consultant support to create 3 additional standard automations using pre-existing Blueprints (BP). This will be a 90 min online meeting</w:t>
+            </w:r>
+          </w:p>
+        </w:tc>
+      </w:tr>
+      <w:tr>
+        <w:trPr>
+          <w:trHeight w:val="600"/>
+        </w:trPr>
+        <w:tc>
+          <w:tcPr>
+            <w:tcW w:w="1352" w:type="dxa"/>
+            <w:vMerge/>
+            <w:tcBorders>
+              <w:left w:val="single" w:sz="8" w:space="0" w:color="B4C6E7" w:themeColor="accent1" w:themeTint="66"/>
+              <w:bottom w:val="single" w:sz="4" w:space="0" w:color="B4C6E7" w:themeColor="accent1" w:themeTint="66"/>
+              <w:right w:val="single" w:sz="4" w:space="0" w:color="B4C6E7" w:themeColor="accent1" w:themeTint="66"/>
+            </w:tcBorders>
+            <w:vAlign w:val="center"/>
+          </w:tcPr>
+          <w:p>
+            <w:pPr>
+              <w:jc w:val="center"/>
+              <w:rPr>
+                <w:rFonts w:ascii="Corbel" w:eastAsia="Corbel" w:hAnsi="Corbel" w:cs="Corbel"/>
+                <w:sz w:val="26"/>
+                <w:szCs w:val="26"/>
+              </w:rPr>
+            </w:pPr>
+          </w:p>
+        </w:tc>
+        <w:tc>
+          <w:tcPr>
+            <w:tcW w:w="2334" w:type="dxa"/>
+            <w:tcBorders>
+              <w:top w:val="single" w:sz="4" w:space="0" w:color="9CC2E5" w:themeColor="accent5" w:themeTint="99"/>
+              <w:left w:val="single" w:sz="4" w:space="0" w:color="B4C6E7" w:themeColor="accent1" w:themeTint="66"/>
+              <w:bottom w:val="nil"/>
+              <w:right w:val="single" w:sz="4" w:space="0" w:color="9CC2E5" w:themeColor="accent5" w:themeTint="99"/>
+            </w:tcBorders>
+            <w:vAlign w:val="center"/>
+          </w:tcPr>
+          <w:p>
+            <w:pPr>
+              <w:rPr>
+                <w:rFonts w:ascii="Corbel" w:eastAsia="Corbel" w:hAnsi="Corbel" w:cs="Corbel"/>
+                <w:sz w:val="26"/>
+                <w:szCs w:val="26"/>
+              </w:rPr>
+            </w:pPr>
+            <w:r>
+              <w:rPr>
+                <w:sz w:val="26"/>
+                <w:szCs w:val="26"/>
+              </w:rPr>
+              <w:t>Client completion</w:t>
+            </w:r>
+          </w:p>
+        </w:tc>
+        <w:tc>
+          <w:tcPr>
+            <w:tcW w:w="5674" w:type="dxa"/>
+            <w:tcBorders>
+              <w:top w:val="single" w:sz="4" w:space="0" w:color="9CC2E5" w:themeColor="accent5" w:themeTint="99"/>
+              <w:left w:val="single" w:sz="4" w:space="0" w:color="9CC2E5" w:themeColor="accent5" w:themeTint="99"/>
+              <w:bottom w:val="nil"/>
+              <w:right w:val="single" w:sz="8" w:space="0" w:color="B4C6E7" w:themeColor="accent1" w:themeTint="66"/>
+            </w:tcBorders>
+            <w:vAlign w:val="center"/>
+          </w:tcPr>
+          <w:p>
+            <w:pPr>
+              <w:rPr>
+                <w:rFonts w:ascii="Corbel" w:eastAsia="Corbel" w:hAnsi="Corbel" w:cs="Corbel"/>
+                <w:sz w:val="26"/>
+                <w:szCs w:val="26"/>
+              </w:rPr>
+            </w:pPr>
+            <w:r>
+              <w:rPr>
+                <w:sz w:val="26"/>
+                <w:szCs w:val="26"/>
+              </w:rPr>
+              <w:t>Client will complete 2 standard automations from Blueprints, and complete outstanding tasks from the initial workshops prior to Build 3 workshop</w:t>
+            </w:r>
+          </w:p>
+        </w:tc>
+      </w:tr>
+      <w:tr>
+        <w:trPr>
+          <w:trHeight w:val="1725"/>
+        </w:trPr>
+        <w:tc>
+          <w:tcPr>
+            <w:tcW w:w="1352" w:type="dxa"/>
+            <w:vMerge w:val="restart"/>
+            <w:tcBorders>
+              <w:top w:val="single" w:sz="4" w:space="0" w:color="B4C6E7" w:themeColor="accent1" w:themeTint="66"/>
+              <w:left w:val="single" w:sz="8" w:space="0" w:color="B4C6E7" w:themeColor="accent1" w:themeTint="66"/>
+              <w:bottom w:val="single" w:sz="4" w:space="0" w:color="B4C6E7" w:themeColor="accent1" w:themeTint="66"/>
+              <w:right w:val="single" w:sz="4" w:space="0" w:color="B4C6E7" w:themeColor="accent1" w:themeTint="66"/>
+            </w:tcBorders>
+            <w:shd w:val="clear" w:color="auto" w:fill="FFFFFF" w:themeFill="background1"/>
+            <w:vAlign w:val="center"/>
+          </w:tcPr>
+          <w:p>
+            <w:pPr>
+              <w:jc w:val="center"/>
+              <w:rPr>
+                <w:rFonts w:ascii="Corbel" w:eastAsia="Corbel" w:hAnsi="Corbel" w:cs="Corbel"/>
+                <w:sz w:val="26"/>
+                <w:szCs w:val="26"/>
+              </w:rPr>
+            </w:pPr>
+            <w:r>
+              <w:rPr>
+                <w:rFonts w:ascii="Corbel" w:eastAsia="Corbel" w:hAnsi="Corbel" w:cs="Corbel"/>
+                <w:sz w:val="26"/>
+                <w:szCs w:val="26"/>
+              </w:rPr>
+              <w:lastRenderedPageBreak/>
+              <w:t xml:space="preserve">Week 3 </w:t>
+            </w:r>
+          </w:p>
+        </w:tc>
+        <w:tc>
+          <w:tcPr>
+            <w:tcW w:w="2334" w:type="dxa"/>
+            <w:vMerge w:val="restart"/>
+            <w:tcBorders>
+              <w:top w:val="single" w:sz="4" w:space="0" w:color="9CC2E5" w:themeColor="accent5" w:themeTint="99"/>
+              <w:left w:val="single" w:sz="4" w:space="0" w:color="B4C6E7" w:themeColor="accent1" w:themeTint="66"/>
+              <w:bottom w:val="nil"/>
+              <w:right w:val="single" w:sz="4" w:space="0" w:color="9CC2E5" w:themeColor="accent5" w:themeTint="99"/>
+            </w:tcBorders>
+            <w:shd w:val="clear" w:color="auto" w:fill="FFFFFF" w:themeFill="background1"/>
+            <w:vAlign w:val="center"/>
+          </w:tcPr>
+          <w:p>
+            <w:pPr>
+              <w:rPr>
+                <w:rFonts w:ascii="Corbel" w:eastAsia="Corbel" w:hAnsi="Corbel" w:cs="Corbel"/>
+                <w:sz w:val="26"/>
+                <w:szCs w:val="26"/>
+              </w:rPr>
+            </w:pPr>
+            <w:r>
+              <w:rPr>
+                <w:rFonts w:ascii="Corbel" w:eastAsia="Corbel" w:hAnsi="Corbel" w:cs="Corbel"/>
+                <w:sz w:val="26"/>
+                <w:szCs w:val="26"/>
+              </w:rPr>
+              <w:t>“Build 3” workshop</w:t>
+            </w:r>
+          </w:p>
+        </w:tc>
+        <w:tc>
+          <w:tcPr>
+            <w:tcW w:w="5674" w:type="dxa"/>
+            <w:vMerge w:val="restart"/>
+            <w:tcBorders>
+              <w:top w:val="single" w:sz="4" w:space="0" w:color="9CC2E5" w:themeColor="accent5" w:themeTint="99"/>
+              <w:left w:val="single" w:sz="4" w:space="0" w:color="9CC2E5" w:themeColor="accent5" w:themeTint="99"/>
+              <w:bottom w:val="nil"/>
+              <w:right w:val="single" w:sz="8" w:space="0" w:color="B4C6E7" w:themeColor="accent1" w:themeTint="66"/>
+            </w:tcBorders>
+            <w:shd w:val="clear" w:color="auto" w:fill="FFFFFF" w:themeFill="background1"/>
+            <w:vAlign w:val="center"/>
+          </w:tcPr>
+          <w:p>
+            <w:pPr>
+              <w:rPr>
+                <w:rFonts w:ascii="Corbel" w:eastAsia="Corbel" w:hAnsi="Corbel" w:cs="Corbel"/>
+                <w:sz w:val="26"/>
+                <w:szCs w:val="26"/>
+              </w:rPr>
+            </w:pPr>
+            <w:r>
+              <w:rPr>
+                <w:sz w:val="26"/>
+                <w:szCs w:val="26"/>
+              </w:rPr>
+              <w:t>Client hands-on experiences with Bullhorn Strategic Consultant support to create 3 additional standard automations using pre-existing Blueprints. Client will “activate” automations created in previous Build workshops. This will be a 90 min online meeting.</w:t>
+            </w:r>
+          </w:p>
+        </w:tc>
+      </w:tr>
+      <w:tr>
+        <w:trPr>
+          <w:trHeight w:val="345"/>
+        </w:trPr>
+        <w:tc>
+          <w:tcPr>
+            <w:tcW w:w="1352" w:type="dxa"/>
+            <w:vMerge/>
+            <w:vAlign w:val="center"/>
+          </w:tcPr>
+          <w:p>
+            <w:pPr>
+              <w:rPr>
+                <w:sz w:val="26"/>
+                <w:szCs w:val="26"/>
+              </w:rPr>
+            </w:pPr>
+          </w:p>
+        </w:tc>
+        <w:tc>
+          <w:tcPr>
+            <w:tcW w:w="2334" w:type="dxa"/>
+            <w:vMerge/>
+            <w:vAlign w:val="center"/>
+          </w:tcPr>
+          <w:p>
+            <w:pPr>
+              <w:rPr>
+                <w:sz w:val="26"/>
+                <w:szCs w:val="26"/>
+              </w:rPr>
+            </w:pPr>
+          </w:p>
+        </w:tc>
+        <w:tc>
+          <w:tcPr>
+            <w:tcW w:w="5674" w:type="dxa"/>
+            <w:vMerge/>
+            <w:vAlign w:val="center"/>
+          </w:tcPr>
+          <w:p>
+            <w:pPr>
+              <w:rPr>
+                <w:sz w:val="26"/>
+                <w:szCs w:val="26"/>
+              </w:rPr>
+            </w:pPr>
+          </w:p>
+        </w:tc>
+      </w:tr>
+      <w:tr>
+        <w:trPr>
+          <w:trHeight w:val="345"/>
+        </w:trPr>
+        <w:tc>
+          <w:tcPr>
+            <w:tcW w:w="1352" w:type="dxa"/>
+            <w:vMerge/>
+            <w:vAlign w:val="center"/>
+          </w:tcPr>
+          <w:p>
+            <w:pPr>
+              <w:rPr>
+                <w:sz w:val="26"/>
+                <w:szCs w:val="26"/>
+              </w:rPr>
+            </w:pPr>
+          </w:p>
+        </w:tc>
+        <w:tc>
+          <w:tcPr>
+            <w:tcW w:w="2334" w:type="dxa"/>
+            <w:vMerge/>
+            <w:vAlign w:val="center"/>
+          </w:tcPr>
+          <w:p>
+            <w:pPr>
+              <w:rPr>
+                <w:sz w:val="26"/>
+                <w:szCs w:val="26"/>
+              </w:rPr>
+            </w:pPr>
+          </w:p>
+        </w:tc>
+        <w:tc>
+          <w:tcPr>
+            <w:tcW w:w="5674" w:type="dxa"/>
+            <w:vMerge/>
+            <w:vAlign w:val="center"/>
+          </w:tcPr>
+          <w:p>
+            <w:pPr>
+              <w:rPr>
+                <w:sz w:val="26"/>
+                <w:szCs w:val="26"/>
+              </w:rPr>
+            </w:pPr>
+          </w:p>
+        </w:tc>
+      </w:tr>
+      <w:tr>
+        <w:trPr>
+          <w:trHeight w:val="345"/>
+        </w:trPr>
+        <w:tc>
+          <w:tcPr>
+            <w:tcW w:w="1352" w:type="dxa"/>
+            <w:vMerge/>
+            <w:vAlign w:val="center"/>
+          </w:tcPr>
+          <w:p>
+            <w:pPr>
+              <w:rPr>
+                <w:sz w:val="26"/>
+                <w:szCs w:val="26"/>
+              </w:rPr>
+            </w:pPr>
+          </w:p>
+        </w:tc>
+        <w:tc>
+          <w:tcPr>
+            <w:tcW w:w="2334" w:type="dxa"/>
+            <w:tcBorders>
+              <w:top w:val="single" w:sz="4" w:space="0" w:color="9CC2E5" w:themeColor="accent5" w:themeTint="99"/>
+              <w:left w:val="nil"/>
+              <w:bottom w:val="single" w:sz="4" w:space="0" w:color="9CC2E5" w:themeColor="accent5" w:themeTint="99"/>
+              <w:right w:val="single" w:sz="4" w:space="0" w:color="9CC2E5" w:themeColor="accent5" w:themeTint="99"/>
+            </w:tcBorders>
+            <w:shd w:val="clear" w:color="auto" w:fill="FFFFFF" w:themeFill="background1"/>
+            <w:vAlign w:val="center"/>
+          </w:tcPr>
+          <w:p>
+            <w:pPr>
+              <w:rPr>
+                <w:rFonts w:ascii="Corbel" w:eastAsia="Corbel" w:hAnsi="Corbel" w:cs="Corbel"/>
+                <w:sz w:val="26"/>
+                <w:szCs w:val="26"/>
+              </w:rPr>
+            </w:pPr>
+            <w:r>
+              <w:rPr>
+                <w:rFonts w:ascii="Corbel" w:eastAsia="Corbel" w:hAnsi="Corbel" w:cs="Corbel"/>
+                <w:sz w:val="26"/>
+                <w:szCs w:val="26"/>
+              </w:rPr>
+              <w:t xml:space="preserve">Client completion </w:t>
+            </w:r>
+          </w:p>
+        </w:tc>
+        <w:tc>
+          <w:tcPr>
+            <w:tcW w:w="5674" w:type="dxa"/>
+            <w:tcBorders>
+              <w:top w:val="single" w:sz="4" w:space="0" w:color="9CC2E5" w:themeColor="accent5" w:themeTint="99"/>
+              <w:left w:val="single" w:sz="4" w:space="0" w:color="9CC2E5" w:themeColor="accent5" w:themeTint="99"/>
+              <w:bottom w:val="single" w:sz="4" w:space="0" w:color="9CC2E5" w:themeColor="accent5" w:themeTint="99"/>
+              <w:right w:val="single" w:sz="8" w:space="0" w:color="B4C6E7" w:themeColor="accent1" w:themeTint="66"/>
+            </w:tcBorders>
+            <w:shd w:val="clear" w:color="auto" w:fill="FFFFFF" w:themeFill="background1"/>
+            <w:vAlign w:val="center"/>
+          </w:tcPr>
+          <w:p>
+            <w:pPr>
+              <w:rPr>
+                <w:rFonts w:ascii="Corbel" w:eastAsia="Corbel" w:hAnsi="Corbel" w:cs="Corbel"/>
+                <w:sz w:val="26"/>
+                <w:szCs w:val="26"/>
+              </w:rPr>
+            </w:pPr>
+            <w:r>
+              <w:rPr>
+                <w:sz w:val="26"/>
+                <w:szCs w:val="26"/>
+              </w:rPr>
+              <w:t>Client will create one automation and determine use cases for custom automations</w:t>
+            </w:r>
+          </w:p>
+        </w:tc>
+      </w:tr>
+      <w:tr>
+        <w:trPr>
+          <w:trHeight w:val="1035"/>
+        </w:trPr>
+        <w:tc>
+          <w:tcPr>
+            <w:tcW w:w="1352" w:type="dxa"/>
+            <w:vMerge w:val="restart"/>
+            <w:tcBorders>
+              <w:top w:val="single" w:sz="4" w:space="0" w:color="B4C6E7" w:themeColor="accent1" w:themeTint="66"/>
+              <w:left w:val="single" w:sz="8" w:space="0" w:color="B4C6E7" w:themeColor="accent1" w:themeTint="66"/>
+              <w:bottom w:val="single" w:sz="4" w:space="0" w:color="B4C6E7" w:themeColor="accent1" w:themeTint="66"/>
+              <w:right w:val="single" w:sz="4" w:space="0" w:color="B4C6E7" w:themeColor="accent1" w:themeTint="66"/>
+            </w:tcBorders>
+            <w:shd w:val="clear" w:color="auto" w:fill="FFFFFF" w:themeFill="background1"/>
+            <w:vAlign w:val="center"/>
+          </w:tcPr>
+          <w:p>
+            <w:pPr>
+              <w:jc w:val="center"/>
+              <w:rPr>
+                <w:rFonts w:ascii="Corbel" w:eastAsia="Corbel" w:hAnsi="Corbel" w:cs="Corbel"/>
+                <w:color w:val="000000" w:themeColor="text1"/>
+                <w:sz w:val="26"/>
+                <w:szCs w:val="26"/>
+              </w:rPr>
+            </w:pPr>
+            <w:r>
+              <w:rPr>
+                <w:rFonts w:ascii="Corbel" w:eastAsia="Corbel" w:hAnsi="Corbel" w:cs="Corbel"/>
+                <w:color w:val="000000" w:themeColor="text1"/>
+                <w:sz w:val="26"/>
+                <w:szCs w:val="26"/>
+              </w:rPr>
+              <w:t>Week4</w:t>
+            </w:r>
+          </w:p>
+        </w:tc>
+        <w:tc>
+          <w:tcPr>
+            <w:tcW w:w="2334" w:type="dxa"/>
+            <w:tcBorders>
+              <w:top w:val="single" w:sz="4" w:space="0" w:color="9CC2E5" w:themeColor="accent5" w:themeTint="99"/>
+              <w:left w:val="single" w:sz="4" w:space="0" w:color="B4C6E7" w:themeColor="accent1" w:themeTint="66"/>
+              <w:bottom w:val="nil"/>
+              <w:right w:val="single" w:sz="4" w:space="0" w:color="9CC2E5" w:themeColor="accent5" w:themeTint="99"/>
+            </w:tcBorders>
+            <w:shd w:val="clear" w:color="auto" w:fill="FFFFFF" w:themeFill="background1"/>
+            <w:vAlign w:val="center"/>
+          </w:tcPr>
+          <w:p>
+            <w:pPr>
+              <w:rPr>
+                <w:rFonts w:ascii="Corbel" w:eastAsia="Corbel" w:hAnsi="Corbel" w:cs="Corbel"/>
+                <w:sz w:val="26"/>
+                <w:szCs w:val="26"/>
+              </w:rPr>
+            </w:pPr>
+            <w:r>
+              <w:rPr>
+                <w:rFonts w:ascii="Corbel" w:eastAsia="Corbel" w:hAnsi="Corbel" w:cs="Corbel"/>
+                <w:sz w:val="26"/>
+                <w:szCs w:val="26"/>
+              </w:rPr>
+              <w:t xml:space="preserve">“Review” Workshop </w:t>
+            </w:r>
+          </w:p>
+        </w:tc>
+        <w:tc>
+          <w:tcPr>
+            <w:tcW w:w="5674" w:type="dxa"/>
+            <w:tcBorders>
+              <w:top w:val="single" w:sz="4" w:space="0" w:color="9CC2E5" w:themeColor="accent5" w:themeTint="99"/>
+              <w:left w:val="single" w:sz="4" w:space="0" w:color="9CC2E5" w:themeColor="accent5" w:themeTint="99"/>
+              <w:bottom w:val="nil"/>
+              <w:right w:val="single" w:sz="8" w:space="0" w:color="B4C6E7" w:themeColor="accent1" w:themeTint="66"/>
+            </w:tcBorders>
+            <w:shd w:val="clear" w:color="auto" w:fill="FFFFFF" w:themeFill="background1"/>
+            <w:vAlign w:val="center"/>
+          </w:tcPr>
+          <w:p>
+            <w:pPr>
+              <w:rPr>
+                <w:rFonts w:ascii="Corbel" w:eastAsia="Corbel" w:hAnsi="Corbel" w:cs="Corbel"/>
+                <w:sz w:val="26"/>
+                <w:szCs w:val="26"/>
+              </w:rPr>
+            </w:pPr>
+            <w:r>
+              <w:rPr>
+                <w:sz w:val="26"/>
+                <w:szCs w:val="26"/>
+              </w:rPr>
+              <w:t>Client and the Strategic Consultant will review and finalize initial automations. Additional automations will be reviewed as well. This will be a 60 min online meeting</w:t>
+            </w:r>
+          </w:p>
+        </w:tc>
+      </w:tr>
+      <w:tr>
+        <w:trPr>
+          <w:trHeight w:val="345"/>
+        </w:trPr>
+        <w:tc>
+          <w:tcPr>
+            <w:tcW w:w="1352" w:type="dxa"/>
+            <w:vMerge/>
+            <w:vAlign w:val="center"/>
+          </w:tcPr>
+          <w:p>
+            <w:pPr>
+              <w:rPr>
+                <w:sz w:val="26"/>
+                <w:szCs w:val="26"/>
+              </w:rPr>
+            </w:pPr>
+          </w:p>
+        </w:tc>
+        <w:tc>
+          <w:tcPr>
+            <w:tcW w:w="2334" w:type="dxa"/>
+            <w:tcBorders>
+              <w:top w:val="single" w:sz="4" w:space="0" w:color="9CC2E5" w:themeColor="accent5" w:themeTint="99"/>
+              <w:left w:val="nil"/>
+              <w:bottom w:val="single" w:sz="4" w:space="0" w:color="9CC2E5" w:themeColor="accent5" w:themeTint="99"/>
+              <w:right w:val="single" w:sz="4" w:space="0" w:color="9CC2E5" w:themeColor="accent5" w:themeTint="99"/>
+            </w:tcBorders>
+            <w:shd w:val="clear" w:color="auto" w:fill="FFFFFF" w:themeFill="background1"/>
+            <w:vAlign w:val="center"/>
+          </w:tcPr>
+          <w:p>
+            <w:pPr>
+              <w:rPr>
+                <w:rFonts w:ascii="Corbel" w:eastAsia="Corbel" w:hAnsi="Corbel" w:cs="Corbel"/>
+                <w:sz w:val="26"/>
+                <w:szCs w:val="26"/>
+              </w:rPr>
+            </w:pPr>
+            <w:r>
+              <w:rPr>
+                <w:rFonts w:ascii="Corbel" w:eastAsia="Corbel" w:hAnsi="Corbel" w:cs="Corbel"/>
+                <w:sz w:val="26"/>
+                <w:szCs w:val="26"/>
+              </w:rPr>
+              <w:t xml:space="preserve">Client completion </w:t>
+            </w:r>
+          </w:p>
+        </w:tc>
+        <w:tc>
+          <w:tcPr>
+            <w:tcW w:w="5674" w:type="dxa"/>
+            <w:tcBorders>
+              <w:top w:val="single" w:sz="4" w:space="0" w:color="9CC2E5" w:themeColor="accent5" w:themeTint="99"/>
+              <w:left w:val="single" w:sz="4" w:space="0" w:color="9CC2E5" w:themeColor="accent5" w:themeTint="99"/>
+              <w:bottom w:val="single" w:sz="4" w:space="0" w:color="9CC2E5" w:themeColor="accent5" w:themeTint="99"/>
+              <w:right w:val="single" w:sz="8" w:space="0" w:color="B4C6E7" w:themeColor="accent1" w:themeTint="66"/>
+            </w:tcBorders>
+            <w:shd w:val="clear" w:color="auto" w:fill="FFFFFF" w:themeFill="background1"/>
+            <w:vAlign w:val="center"/>
+          </w:tcPr>
+          <w:p>
+            <w:pPr>
+              <w:rPr>
+                <w:rFonts w:ascii="Corbel" w:eastAsia="Corbel" w:hAnsi="Corbel" w:cs="Corbel"/>
+                <w:sz w:val="26"/>
+                <w:szCs w:val="26"/>
+              </w:rPr>
+            </w:pPr>
+            <w:r>
+              <w:rPr>
+                <w:sz w:val="26"/>
+                <w:szCs w:val="26"/>
+              </w:rPr>
+              <w:t>Client will complete outstanding tasks from previous workshops prior to Build 4 workshop.</w:t>
+            </w:r>
+          </w:p>
+        </w:tc>
+      </w:tr>
+      <w:tr>
+        <w:trPr>
+          <w:trHeight w:val="1380"/>
+        </w:trPr>
+        <w:tc>
+          <w:tcPr>
+            <w:tcW w:w="1352" w:type="dxa"/>
+            <w:vMerge w:val="restart"/>
+            <w:tcBorders>
+              <w:top w:val="single" w:sz="4" w:space="0" w:color="B4C6E7" w:themeColor="accent1" w:themeTint="66"/>
+              <w:left w:val="single" w:sz="8" w:space="0" w:color="B4C6E7" w:themeColor="accent1" w:themeTint="66"/>
+              <w:bottom w:val="single" w:sz="4" w:space="0" w:color="B4C6E7" w:themeColor="accent1" w:themeTint="66"/>
+              <w:right w:val="single" w:sz="4" w:space="0" w:color="B4C6E7" w:themeColor="accent1" w:themeTint="66"/>
+            </w:tcBorders>
+            <w:shd w:val="clear" w:color="auto" w:fill="FFFFFF" w:themeFill="background1"/>
+            <w:vAlign w:val="center"/>
+          </w:tcPr>
+          <w:p>
+            <w:pPr>
+              <w:jc w:val="center"/>
+              <w:rPr>
+                <w:rFonts w:ascii="Corbel" w:eastAsia="Corbel" w:hAnsi="Corbel" w:cs="Corbel"/>
+                <w:color w:val="000000" w:themeColor="text1"/>
+                <w:sz w:val="26"/>
+                <w:szCs w:val="26"/>
+              </w:rPr>
+            </w:pPr>
+            <w:r>
+              <w:rPr>
+                <w:rFonts w:ascii="Corbel" w:eastAsia="Corbel" w:hAnsi="Corbel" w:cs="Corbel"/>
+                <w:color w:val="000000" w:themeColor="text1"/>
+                <w:sz w:val="26"/>
+                <w:szCs w:val="26"/>
+              </w:rPr>
+              <w:t>Week 5</w:t>
+            </w:r>
+          </w:p>
+        </w:tc>
+        <w:tc>
+          <w:tcPr>
+            <w:tcW w:w="2334" w:type="dxa"/>
+            <w:tcBorders>
+              <w:top w:val="single" w:sz="4" w:space="0" w:color="9CC2E5" w:themeColor="accent5" w:themeTint="99"/>
+              <w:left w:val="single" w:sz="4" w:space="0" w:color="B4C6E7" w:themeColor="accent1" w:themeTint="66"/>
+              <w:bottom w:val="single" w:sz="4" w:space="0" w:color="9CC2E5" w:themeColor="accent5" w:themeTint="99"/>
+              <w:right w:val="single" w:sz="4" w:space="0" w:color="9CC2E5" w:themeColor="accent5" w:themeTint="99"/>
+            </w:tcBorders>
+            <w:shd w:val="clear" w:color="auto" w:fill="FFFFFF" w:themeFill="background1"/>
+            <w:vAlign w:val="center"/>
+          </w:tcPr>
+          <w:p>
+            <w:pPr>
+              <w:rPr>
+                <w:rFonts w:ascii="Calibri" w:eastAsia="Calibri" w:hAnsi="Calibri" w:cs="Calibri"/>
+                <w:sz w:val="26"/>
+                <w:szCs w:val="26"/>
+              </w:rPr>
+            </w:pPr>
+            <w:r>
+              <w:rPr>
+                <w:rFonts w:ascii="Corbel" w:eastAsia="Corbel" w:hAnsi="Corbel" w:cs="Corbel"/>
+                <w:sz w:val="26"/>
+                <w:szCs w:val="26"/>
+              </w:rPr>
+              <w:t>“Build 4” workshop</w:t>
+            </w:r>
+          </w:p>
+        </w:tc>
+        <w:tc>
+          <w:tcPr>
+            <w:tcW w:w="5674" w:type="dxa"/>
+            <w:tcBorders>
+              <w:top w:val="single" w:sz="4" w:space="0" w:color="9CC2E5" w:themeColor="accent5" w:themeTint="99"/>
+              <w:left w:val="single" w:sz="4" w:space="0" w:color="9CC2E5" w:themeColor="accent5" w:themeTint="99"/>
+              <w:bottom w:val="single" w:sz="4" w:space="0" w:color="9CC2E5" w:themeColor="accent5" w:themeTint="99"/>
+              <w:right w:val="single" w:sz="8" w:space="0" w:color="B4C6E7" w:themeColor="accent1" w:themeTint="66"/>
+            </w:tcBorders>
+            <w:shd w:val="clear" w:color="auto" w:fill="FFFFFF" w:themeFill="background1"/>
+            <w:vAlign w:val="center"/>
+          </w:tcPr>
+          <w:p>
+            <w:pPr>
+              <w:rPr>
+                <w:rFonts w:ascii="Corbel" w:eastAsia="Corbel" w:hAnsi="Corbel" w:cs="Corbel"/>
+                <w:sz w:val="26"/>
+                <w:szCs w:val="26"/>
+              </w:rPr>
+            </w:pPr>
+            <w:r>
+              <w:rPr>
+                <w:sz w:val="26"/>
+                <w:szCs w:val="26"/>
+              </w:rPr>
+              <w:t>Client Specific Use Cases / Identify Custom Automations (non BP) and Integrations. Hands on build of Custom (non BP) automation - 2 Automations. Client will “activate” automations created in previous Build workshops. This will be a 90 min online meeting.</w:t>
+            </w:r>
+          </w:p>
+        </w:tc>
+      </w:tr>
+      <w:tr>
+        <w:trPr>
+          <w:trHeight w:val="1035"/>
+        </w:trPr>
+        <w:tc>
+          <w:tcPr>
+            <w:tcW w:w="1352" w:type="dxa"/>
+            <w:vMerge/>
+            <w:vAlign w:val="center"/>
+          </w:tcPr>
+          <w:p>
+            <w:pPr>
+              <w:rPr>
+                <w:sz w:val="26"/>
+                <w:szCs w:val="26"/>
+              </w:rPr>
+            </w:pPr>
+          </w:p>
+        </w:tc>
+        <w:tc>
+          <w:tcPr>
+            <w:tcW w:w="2334" w:type="dxa"/>
+            <w:vMerge w:val="restart"/>
+            <w:tcBorders>
+              <w:top w:val="single" w:sz="4" w:space="0" w:color="9CC2E5" w:themeColor="accent5" w:themeTint="99"/>
+              <w:left w:val="nil"/>
+              <w:bottom w:val="nil"/>
+              <w:right w:val="single" w:sz="4" w:space="0" w:color="9CC2E5" w:themeColor="accent5" w:themeTint="99"/>
+            </w:tcBorders>
+            <w:shd w:val="clear" w:color="auto" w:fill="FFFFFF" w:themeFill="background1"/>
+            <w:vAlign w:val="center"/>
+          </w:tcPr>
+          <w:p>
+            <w:pPr>
+              <w:rPr>
+                <w:rFonts w:ascii="Calibri" w:eastAsia="Calibri" w:hAnsi="Calibri" w:cs="Calibri"/>
+                <w:sz w:val="26"/>
+                <w:szCs w:val="26"/>
+              </w:rPr>
+            </w:pPr>
+            <w:r>
+              <w:rPr>
+                <w:rFonts w:ascii="Corbel" w:eastAsia="Corbel" w:hAnsi="Corbel" w:cs="Corbel"/>
+                <w:sz w:val="26"/>
+                <w:szCs w:val="26"/>
+              </w:rPr>
+              <w:t xml:space="preserve">Client completion </w:t>
+            </w:r>
+          </w:p>
+        </w:tc>
+        <w:tc>
+          <w:tcPr>
+            <w:tcW w:w="5674" w:type="dxa"/>
+            <w:vMerge w:val="restart"/>
+            <w:tcBorders>
+              <w:top w:val="single" w:sz="4" w:space="0" w:color="9CC2E5" w:themeColor="accent5" w:themeTint="99"/>
+              <w:left w:val="single" w:sz="4" w:space="0" w:color="9CC2E5" w:themeColor="accent5" w:themeTint="99"/>
+              <w:bottom w:val="nil"/>
+              <w:right w:val="single" w:sz="8" w:space="0" w:color="B4C6E7" w:themeColor="accent1" w:themeTint="66"/>
+            </w:tcBorders>
+            <w:shd w:val="clear" w:color="auto" w:fill="FFFFFF" w:themeFill="background1"/>
+            <w:vAlign w:val="center"/>
+          </w:tcPr>
+          <w:p>
+            <w:pPr>
+              <w:rPr>
+                <w:rFonts w:ascii="Corbel" w:eastAsia="Corbel" w:hAnsi="Corbel" w:cs="Corbel"/>
+                <w:sz w:val="26"/>
+                <w:szCs w:val="26"/>
+              </w:rPr>
+            </w:pPr>
+            <w:r>
+              <w:rPr>
+                <w:sz w:val="26"/>
+                <w:szCs w:val="26"/>
+              </w:rPr>
+              <w:t>Client will complete 2 more custom automations.</w:t>
+            </w:r>
+          </w:p>
+        </w:tc>
+      </w:tr>
+      <w:tr>
+        <w:trPr>
+          <w:trHeight w:val="345"/>
+        </w:trPr>
+        <w:tc>
+          <w:tcPr>
+            <w:tcW w:w="1352" w:type="dxa"/>
+            <w:vMerge/>
+            <w:vAlign w:val="center"/>
+          </w:tcPr>
+          <w:p>
+            <w:pPr>
+              <w:rPr>
+                <w:sz w:val="26"/>
+                <w:szCs w:val="26"/>
+              </w:rPr>
+            </w:pPr>
+          </w:p>
+        </w:tc>
+        <w:tc>
+          <w:tcPr>
+            <w:tcW w:w="2334" w:type="dxa"/>
+            <w:vMerge/>
+            <w:vAlign w:val="center"/>
+          </w:tcPr>
+          <w:p>
+            <w:pPr>
+              <w:rPr>
+                <w:sz w:val="26"/>
+                <w:szCs w:val="26"/>
+              </w:rPr>
+            </w:pPr>
+          </w:p>
+        </w:tc>
+        <w:tc>
+          <w:tcPr>
+            <w:tcW w:w="5674" w:type="dxa"/>
+            <w:vMerge/>
+            <w:vAlign w:val="center"/>
+          </w:tcPr>
+          <w:p>
+            <w:pPr>
+              <w:rPr>
+                <w:sz w:val="26"/>
+                <w:szCs w:val="26"/>
+              </w:rPr>
+            </w:pPr>
+          </w:p>
+        </w:tc>
+      </w:tr>
+      <w:tr>
+        <w:trPr>
+          <w:trHeight w:val="1365"/>
+        </w:trPr>
+        <w:tc>
+          <w:tcPr>
+            <w:tcW w:w="1352" w:type="dxa"/>
+            <w:vMerge w:val="restart"/>
+            <w:tcBorders>
+              <w:top w:val="single" w:sz="4" w:space="0" w:color="B4C6E7" w:themeColor="accent1" w:themeTint="66"/>
+              <w:left w:val="single" w:sz="8" w:space="0" w:color="B4C6E7" w:themeColor="accent1" w:themeTint="66"/>
+              <w:right w:val="single" w:sz="4" w:space="0" w:color="B4C6E7" w:themeColor="accent1" w:themeTint="66"/>
+            </w:tcBorders>
+            <w:shd w:val="clear" w:color="auto" w:fill="FFFFFF" w:themeFill="background1"/>
+            <w:vAlign w:val="center"/>
+          </w:tcPr>
+          <w:p>
+            <w:pPr>
+              <w:jc w:val="center"/>
+              <w:rPr>
+                <w:rFonts w:ascii="Corbel" w:eastAsia="Corbel" w:hAnsi="Corbel" w:cs="Corbel"/>
+                <w:color w:val="000000" w:themeColor="text1"/>
+                <w:sz w:val="26"/>
+                <w:szCs w:val="26"/>
+              </w:rPr>
+            </w:pPr>
+            <w:r>
+              <w:rPr>
+                <w:rFonts w:ascii="Corbel" w:eastAsia="Corbel" w:hAnsi="Corbel" w:cs="Corbel"/>
+                <w:color w:val="000000" w:themeColor="text1"/>
+                <w:sz w:val="26"/>
+                <w:szCs w:val="26"/>
+              </w:rPr>
+              <w:t xml:space="preserve">Week 6 </w:t>
+            </w:r>
+          </w:p>
+        </w:tc>
+        <w:tc>
+          <w:tcPr>
+            <w:tcW w:w="2334" w:type="dxa"/>
+            <w:tcBorders>
+              <w:top w:val="single" w:sz="4" w:space="0" w:color="9CC2E5" w:themeColor="accent5" w:themeTint="99"/>
+              <w:left w:val="single" w:sz="4" w:space="0" w:color="B4C6E7" w:themeColor="accent1" w:themeTint="66"/>
+              <w:bottom w:val="nil"/>
+              <w:right w:val="single" w:sz="4" w:space="0" w:color="9CC2E5" w:themeColor="accent5" w:themeTint="99"/>
+            </w:tcBorders>
+            <w:shd w:val="clear" w:color="auto" w:fill="FFFFFF" w:themeFill="background1"/>
+            <w:vAlign w:val="center"/>
+          </w:tcPr>
+          <w:p>
+            <w:pPr>
+              <w:rPr>
+                <w:rFonts w:ascii="Corbel" w:eastAsia="Corbel" w:hAnsi="Corbel" w:cs="Corbel"/>
+                <w:sz w:val="26"/>
+                <w:szCs w:val="26"/>
+              </w:rPr>
+            </w:pPr>
+            <w:r>
+              <w:rPr>
+                <w:rFonts w:ascii="Corbel" w:eastAsia="Corbel" w:hAnsi="Corbel" w:cs="Corbel"/>
+                <w:sz w:val="26"/>
+                <w:szCs w:val="26"/>
+              </w:rPr>
+              <w:t>“Analyze” Workshop</w:t>
+            </w:r>
+          </w:p>
+        </w:tc>
+        <w:tc>
+          <w:tcPr>
+            <w:tcW w:w="5674" w:type="dxa"/>
+            <w:tcBorders>
+              <w:top w:val="single" w:sz="4" w:space="0" w:color="9CC2E5" w:themeColor="accent5" w:themeTint="99"/>
+              <w:left w:val="single" w:sz="4" w:space="0" w:color="9CC2E5" w:themeColor="accent5" w:themeTint="99"/>
+              <w:bottom w:val="nil"/>
+              <w:right w:val="single" w:sz="8" w:space="0" w:color="B4C6E7" w:themeColor="accent1" w:themeTint="66"/>
+            </w:tcBorders>
+            <w:shd w:val="clear" w:color="auto" w:fill="FFFFFF" w:themeFill="background1"/>
+            <w:vAlign w:val="center"/>
+          </w:tcPr>
+          <w:p>
+            <w:pPr>
+              <w:rPr>
+                <w:rFonts w:ascii="Corbel" w:eastAsia="Corbel" w:hAnsi="Corbel" w:cs="Corbel"/>
+                <w:sz w:val="26"/>
+                <w:szCs w:val="26"/>
+              </w:rPr>
+            </w:pPr>
+            <w:r>
+              <w:rPr>
+                <w:sz w:val="26"/>
+                <w:szCs w:val="26"/>
+              </w:rPr>
+              <w:t>Analyze results from the activated automations. Make any suggestions and discuss questions or problems. Additional automations and questions will be reviewed as well. This will be a 60 min online meeting.</w:t>
+            </w:r>
+          </w:p>
+        </w:tc>
+      </w:tr>
+      <w:tr>
+        <w:trPr>
+          <w:trHeight w:val="1365"/>
+        </w:trPr>
+        <w:tc>
+          <w:tcPr>
+            <w:tcW w:w="1352" w:type="dxa"/>
+            <w:vMerge/>
+            <w:tcBorders>
+              <w:left w:val="single" w:sz="8" w:space="0" w:color="B4C6E7" w:themeColor="accent1" w:themeTint="66"/>
+              <w:right w:val="single" w:sz="4" w:space="0" w:color="B4C6E7" w:themeColor="accent1" w:themeTint="66"/>
+            </w:tcBorders>
+            <w:shd w:val="clear" w:color="auto" w:fill="FFFFFF" w:themeFill="background1"/>
+            <w:vAlign w:val="center"/>
+          </w:tcPr>
+          <w:p>
+            <w:pPr>
+              <w:jc w:val="center"/>
+              <w:rPr>
+                <w:rFonts w:ascii="Corbel" w:eastAsia="Corbel" w:hAnsi="Corbel" w:cs="Corbel"/>
+                <w:color w:val="000000" w:themeColor="text1"/>
+                <w:sz w:val="26"/>
+                <w:szCs w:val="26"/>
+              </w:rPr>
+            </w:pPr>
+          </w:p>
+        </w:tc>
+        <w:tc>
+          <w:tcPr>
+            <w:tcW w:w="2334" w:type="dxa"/>
+            <w:tcBorders>
+              <w:top w:val="single" w:sz="4" w:space="0" w:color="9CC2E5" w:themeColor="accent5" w:themeTint="99"/>
+              <w:left w:val="single" w:sz="4" w:space="0" w:color="B4C6E7" w:themeColor="accent1" w:themeTint="66"/>
+              <w:bottom w:val="nil"/>
+              <w:right w:val="single" w:sz="4" w:space="0" w:color="9CC2E5" w:themeColor="accent5" w:themeTint="99"/>
+            </w:tcBorders>
+            <w:shd w:val="clear" w:color="auto" w:fill="FFFFFF" w:themeFill="background1"/>
+            <w:vAlign w:val="center"/>
+          </w:tcPr>
+          <w:p>
+            <w:pPr>
+              <w:rPr>
+                <w:rFonts w:ascii="Corbel" w:eastAsia="Corbel" w:hAnsi="Corbel" w:cs="Corbel"/>
+                <w:sz w:val="26"/>
+                <w:szCs w:val="26"/>
+              </w:rPr>
+            </w:pPr>
+            <w:r>
+              <w:rPr>
+                <w:rFonts w:ascii="Corbel" w:eastAsia="Corbel" w:hAnsi="Corbel" w:cs="Corbel"/>
+                <w:sz w:val="26"/>
+                <w:szCs w:val="26"/>
+              </w:rPr>
+              <w:t>Client Completion</w:t>
+            </w:r>
+          </w:p>
+        </w:tc>
+        <w:tc>
+          <w:tcPr>
+            <w:tcW w:w="5674" w:type="dxa"/>
+            <w:tcBorders>
+              <w:top w:val="single" w:sz="4" w:space="0" w:color="9CC2E5" w:themeColor="accent5" w:themeTint="99"/>
+              <w:left w:val="single" w:sz="4" w:space="0" w:color="9CC2E5" w:themeColor="accent5" w:themeTint="99"/>
+              <w:bottom w:val="nil"/>
+              <w:right w:val="single" w:sz="8" w:space="0" w:color="B4C6E7" w:themeColor="accent1" w:themeTint="66"/>
+            </w:tcBorders>
+            <w:shd w:val="clear" w:color="auto" w:fill="FFFFFF" w:themeFill="background1"/>
+            <w:vAlign w:val="center"/>
+          </w:tcPr>
+          <w:p>
+            <w:pPr>
+              <w:rPr>
+                <w:rFonts w:ascii="Corbel" w:eastAsia="Corbel" w:hAnsi="Corbel" w:cs="Corbel"/>
+                <w:sz w:val="26"/>
+                <w:szCs w:val="26"/>
+              </w:rPr>
+            </w:pPr>
+            <w:r>
+              <w:rPr>
+                <w:sz w:val="26"/>
+                <w:szCs w:val="26"/>
+              </w:rPr>
+              <w:t>Client will complete a Knowledge based Quiz and Hands on Assessment to verify readiness for Graduation to Support</w:t>
+            </w:r>
+          </w:p>
+        </w:tc>
+      </w:tr>
+      <w:tr>
+        <w:trPr>
+          <w:trHeight w:val="1365"/>
+        </w:trPr>
+        <w:tc>
+          <w:tcPr>
+            <w:tcW w:w="1352" w:type="dxa"/>
+            <w:vMerge/>
+            <w:tcBorders>
+              <w:left w:val="single" w:sz="8" w:space="0" w:color="B4C6E7" w:themeColor="accent1" w:themeTint="66"/>
+              <w:bottom w:val="single" w:sz="4" w:space="0" w:color="B4C6E7" w:themeColor="accent1" w:themeTint="66"/>
+              <w:right w:val="single" w:sz="4" w:space="0" w:color="B4C6E7" w:themeColor="accent1" w:themeTint="66"/>
+            </w:tcBorders>
+            <w:shd w:val="clear" w:color="auto" w:fill="FFFFFF" w:themeFill="background1"/>
+            <w:vAlign w:val="center"/>
+          </w:tcPr>
+          <w:p>
+            <w:pPr>
+              <w:jc w:val="center"/>
+              <w:rPr>
+                <w:rFonts w:ascii="Corbel" w:eastAsia="Corbel" w:hAnsi="Corbel" w:cs="Corbel"/>
+                <w:color w:val="000000" w:themeColor="text1"/>
+                <w:sz w:val="26"/>
+                <w:szCs w:val="26"/>
+              </w:rPr>
+            </w:pPr>
+          </w:p>
+        </w:tc>
+        <w:tc>
+          <w:tcPr>
+            <w:tcW w:w="2334" w:type="dxa"/>
+            <w:tcBorders>
+              <w:top w:val="single" w:sz="4" w:space="0" w:color="9CC2E5" w:themeColor="accent5" w:themeTint="99"/>
+              <w:left w:val="single" w:sz="4" w:space="0" w:color="B4C6E7" w:themeColor="accent1" w:themeTint="66"/>
+              <w:bottom w:val="nil"/>
+              <w:right w:val="single" w:sz="4" w:space="0" w:color="9CC2E5" w:themeColor="accent5" w:themeTint="99"/>
+            </w:tcBorders>
+            <w:shd w:val="clear" w:color="auto" w:fill="FFFFFF" w:themeFill="background1"/>
+            <w:vAlign w:val="center"/>
+          </w:tcPr>
+          <w:p>
+            <w:pPr>
+              <w:rPr>
+                <w:rFonts w:ascii="Corbel" w:eastAsia="Corbel" w:hAnsi="Corbel" w:cs="Corbel"/>
+                <w:sz w:val="26"/>
+                <w:szCs w:val="26"/>
+              </w:rPr>
+            </w:pPr>
+            <w:r>
+              <w:rPr>
+                <w:rFonts w:ascii="Corbel" w:eastAsia="Corbel" w:hAnsi="Corbel" w:cs="Corbel"/>
+                <w:sz w:val="26"/>
+                <w:szCs w:val="26"/>
+              </w:rPr>
+              <w:t>Activation</w:t>
+            </w:r>
+          </w:p>
+        </w:tc>
+        <w:tc>
+          <w:tcPr>
+            <w:tcW w:w="5674" w:type="dxa"/>
+            <w:tcBorders>
+              <w:top w:val="single" w:sz="4" w:space="0" w:color="9CC2E5" w:themeColor="accent5" w:themeTint="99"/>
+              <w:left w:val="single" w:sz="4" w:space="0" w:color="9CC2E5" w:themeColor="accent5" w:themeTint="99"/>
+              <w:bottom w:val="nil"/>
+              <w:right w:val="single" w:sz="8" w:space="0" w:color="B4C6E7" w:themeColor="accent1" w:themeTint="66"/>
+            </w:tcBorders>
+            <w:shd w:val="clear" w:color="auto" w:fill="FFFFFF" w:themeFill="background1"/>
+            <w:vAlign w:val="center"/>
+          </w:tcPr>
+          <w:p>
+            <w:pPr>
+              <w:rPr>
+                <w:rFonts w:ascii="Corbel" w:eastAsia="Corbel" w:hAnsi="Corbel" w:cs="Corbel"/>
+                <w:sz w:val="26"/>
+                <w:szCs w:val="26"/>
+              </w:rPr>
+            </w:pPr>
+            <w:r>
+              <w:rPr>
+                <w:sz w:val="26"/>
+                <w:szCs w:val="26"/>
+              </w:rPr>
+              <w:t>Client will “activate” automations created in previous Build workshops.</w:t>
+            </w:r>
+          </w:p>
+        </w:tc>
+      </w:tr>
+      <w:tr>
+        <w:trPr>
+          <w:trHeight w:val="1380"/>
+        </w:trPr>
+        <w:tc>
+          <w:tcPr>
+            <w:tcW w:w="1352" w:type="dxa"/>
+            <w:vMerge w:val="restart"/>
+            <w:tcBorders>
+              <w:top w:val="single" w:sz="4" w:space="0" w:color="B4C6E7" w:themeColor="accent1" w:themeTint="66"/>
+              <w:left w:val="single" w:sz="8" w:space="0" w:color="B4C6E7" w:themeColor="accent1" w:themeTint="66"/>
+              <w:bottom w:val="single" w:sz="4" w:space="0" w:color="B4C6E7" w:themeColor="accent1" w:themeTint="66"/>
+              <w:right w:val="single" w:sz="4" w:space="0" w:color="B4C6E7" w:themeColor="accent1" w:themeTint="66"/>
+            </w:tcBorders>
+            <w:shd w:val="clear" w:color="auto" w:fill="FFFFFF" w:themeFill="background1"/>
+            <w:vAlign w:val="center"/>
+          </w:tcPr>
+          <w:p>
+            <w:pPr>
+              <w:jc w:val="center"/>
+              <w:rPr>
+                <w:rFonts w:ascii="Corbel" w:eastAsia="Corbel" w:hAnsi="Corbel" w:cs="Corbel"/>
+                <w:color w:val="000000" w:themeColor="text1"/>
+                <w:sz w:val="26"/>
+                <w:szCs w:val="26"/>
+              </w:rPr>
+            </w:pPr>
+            <w:r>
+              <w:rPr>
+                <w:rFonts w:ascii="Corbel" w:eastAsia="Corbel" w:hAnsi="Corbel" w:cs="Corbel"/>
+                <w:color w:val="000000" w:themeColor="text1"/>
+                <w:sz w:val="26"/>
+                <w:szCs w:val="26"/>
+              </w:rPr>
+              <w:lastRenderedPageBreak/>
+              <w:t xml:space="preserve">Week 7 </w:t>
+            </w:r>
+          </w:p>
+        </w:tc>
+        <w:tc>
+          <w:tcPr>
+            <w:tcW w:w="2334" w:type="dxa"/>
+            <w:vMerge w:val="restart"/>
+            <w:tcBorders>
+              <w:top w:val="single" w:sz="4" w:space="0" w:color="9CC2E5" w:themeColor="accent5" w:themeTint="99"/>
+              <w:left w:val="single" w:sz="4" w:space="0" w:color="B4C6E7" w:themeColor="accent1" w:themeTint="66"/>
+              <w:bottom w:val="nil"/>
+              <w:right w:val="single" w:sz="4" w:space="0" w:color="9CC2E5" w:themeColor="accent5" w:themeTint="99"/>
+            </w:tcBorders>
+            <w:shd w:val="clear" w:color="auto" w:fill="FFFFFF" w:themeFill="background1"/>
+            <w:vAlign w:val="center"/>
+          </w:tcPr>
+          <w:p>
+            <w:pPr>
+              <w:rPr>
+                <w:rFonts w:ascii="Corbel" w:eastAsia="Corbel" w:hAnsi="Corbel" w:cs="Corbel"/>
+                <w:sz w:val="26"/>
+                <w:szCs w:val="26"/>
+              </w:rPr>
+            </w:pPr>
+            <w:r>
+              <w:rPr>
+                <w:rFonts w:ascii="Corbel" w:eastAsia="Corbel" w:hAnsi="Corbel" w:cs="Corbel"/>
+                <w:sz w:val="26"/>
+                <w:szCs w:val="26"/>
+              </w:rPr>
+              <w:t>Adoptions Metrics Review</w:t>
+            </w:r>
+          </w:p>
+        </w:tc>
+        <w:tc>
+          <w:tcPr>
+            <w:tcW w:w="5674" w:type="dxa"/>
+            <w:vMerge w:val="restart"/>
+            <w:tcBorders>
+              <w:top w:val="single" w:sz="4" w:space="0" w:color="9CC2E5" w:themeColor="accent5" w:themeTint="99"/>
+              <w:left w:val="single" w:sz="4" w:space="0" w:color="9CC2E5" w:themeColor="accent5" w:themeTint="99"/>
+              <w:bottom w:val="nil"/>
+              <w:right w:val="single" w:sz="8" w:space="0" w:color="B4C6E7" w:themeColor="accent1" w:themeTint="66"/>
+            </w:tcBorders>
+            <w:shd w:val="clear" w:color="auto" w:fill="FFFFFF" w:themeFill="background1"/>
+            <w:vAlign w:val="center"/>
+          </w:tcPr>
+          <w:p>
+            <w:pPr>
+              <w:rPr>
+                <w:rFonts w:ascii="Corbel" w:eastAsia="Corbel" w:hAnsi="Corbel" w:cs="Corbel"/>
+                <w:sz w:val="26"/>
+                <w:szCs w:val="26"/>
+              </w:rPr>
+            </w:pPr>
+            <w:r>
+              <w:rPr>
+                <w:sz w:val="26"/>
+                <w:szCs w:val="26"/>
+              </w:rPr>
+              <w:t>This will be a 30 min online meeting.</w:t>
+            </w:r>
+          </w:p>
+        </w:tc>
+      </w:tr>
+      <w:tr>
+        <w:trPr>
+          <w:trHeight w:val="345"/>
+        </w:trPr>
+        <w:tc>
+          <w:tcPr>
+            <w:tcW w:w="1352" w:type="dxa"/>
+            <w:vMerge/>
+            <w:vAlign w:val="center"/>
+          </w:tcPr>
+          <w:p>
+            <w:pPr>
+              <w:rPr>
+                <w:sz w:val="26"/>
+                <w:szCs w:val="26"/>
+              </w:rPr>
+            </w:pPr>
+          </w:p>
+        </w:tc>
+        <w:tc>
+          <w:tcPr>
+            <w:tcW w:w="2334" w:type="dxa"/>
+            <w:vMerge/>
+            <w:vAlign w:val="center"/>
+          </w:tcPr>
+          <w:p>
+            <w:pPr>
+              <w:rPr>
+                <w:sz w:val="26"/>
+                <w:szCs w:val="26"/>
+              </w:rPr>
+            </w:pPr>
+          </w:p>
+        </w:tc>
+        <w:tc>
+          <w:tcPr>
+            <w:tcW w:w="5674" w:type="dxa"/>
+            <w:vMerge/>
+            <w:vAlign w:val="center"/>
+          </w:tcPr>
+          <w:p>
+            <w:pPr>
+              <w:rPr>
+                <w:sz w:val="26"/>
+                <w:szCs w:val="26"/>
+              </w:rPr>
+            </w:pPr>
+          </w:p>
+        </w:tc>
+      </w:tr>
+      <w:tr>
+        <w:trPr>
+          <w:trHeight w:val="345"/>
+        </w:trPr>
+        <w:tc>
+          <w:tcPr>
+            <w:tcW w:w="1352" w:type="dxa"/>
+            <w:tcBorders>
+              <w:top w:val="single" w:sz="4" w:space="0" w:color="B4C6E7" w:themeColor="accent1" w:themeTint="66"/>
+              <w:left w:val="single" w:sz="8" w:space="0" w:color="B4C6E7" w:themeColor="accent1" w:themeTint="66"/>
+              <w:bottom w:val="single" w:sz="4" w:space="0" w:color="B4C6E7" w:themeColor="accent1" w:themeTint="66"/>
+              <w:right w:val="single" w:sz="4" w:space="0" w:color="B4C6E7" w:themeColor="accent1" w:themeTint="66"/>
+            </w:tcBorders>
+            <w:shd w:val="clear" w:color="auto" w:fill="FFFFFF" w:themeFill="background1"/>
+            <w:vAlign w:val="center"/>
+          </w:tcPr>
+          <w:p>
+            <w:pPr>
+              <w:jc w:val="center"/>
+              <w:rPr>
+                <w:rFonts w:ascii="Corbel" w:eastAsia="Corbel" w:hAnsi="Corbel" w:cs="Corbel"/>
+                <w:sz w:val="26"/>
+                <w:szCs w:val="26"/>
+              </w:rPr>
+            </w:pPr>
+            <w:r>
+              <w:rPr>
+                <w:rFonts w:ascii="Corbel" w:eastAsia="Corbel" w:hAnsi="Corbel" w:cs="Corbel"/>
+                <w:sz w:val="26"/>
+                <w:szCs w:val="26"/>
+              </w:rPr>
+              <w:t xml:space="preserve">Week 8 </w:t>
+            </w:r>
+          </w:p>
+        </w:tc>
+        <w:tc>
+          <w:tcPr>
+            <w:tcW w:w="2334" w:type="dxa"/>
+            <w:tcBorders>
+              <w:top w:val="single" w:sz="4" w:space="0" w:color="9CC2E5" w:themeColor="accent5" w:themeTint="99"/>
+              <w:left w:val="single" w:sz="4" w:space="0" w:color="B4C6E7" w:themeColor="accent1" w:themeTint="66"/>
+              <w:bottom w:val="single" w:sz="4" w:space="0" w:color="9CC2E5" w:themeColor="accent5" w:themeTint="99"/>
+              <w:right w:val="single" w:sz="4" w:space="0" w:color="9CC2E5" w:themeColor="accent5" w:themeTint="99"/>
+            </w:tcBorders>
+            <w:shd w:val="clear" w:color="auto" w:fill="FFFFFF" w:themeFill="background1"/>
+            <w:vAlign w:val="center"/>
+          </w:tcPr>
+          <w:p>
+            <w:pPr>
+              <w:rPr>
+                <w:rFonts w:ascii="Corbel" w:eastAsia="Corbel" w:hAnsi="Corbel" w:cs="Corbel"/>
+                <w:sz w:val="26"/>
+                <w:szCs w:val="26"/>
+              </w:rPr>
+            </w:pPr>
+            <w:r>
+              <w:rPr>
+                <w:rFonts w:ascii="Corbel" w:eastAsia="Corbel" w:hAnsi="Corbel" w:cs="Corbel"/>
+                <w:sz w:val="26"/>
+                <w:szCs w:val="26"/>
+              </w:rPr>
+              <w:t xml:space="preserve">Client Support transition </w:t>
+            </w:r>
+          </w:p>
+        </w:tc>
+        <w:tc>
+          <w:tcPr>
+            <w:tcW w:w="5674" w:type="dxa"/>
+            <w:tcBorders>
+              <w:top w:val="single" w:sz="4" w:space="0" w:color="9CC2E5" w:themeColor="accent5" w:themeTint="99"/>
+              <w:left w:val="single" w:sz="4" w:space="0" w:color="9CC2E5" w:themeColor="accent5" w:themeTint="99"/>
+              <w:bottom w:val="single" w:sz="4" w:space="0" w:color="9CC2E5" w:themeColor="accent5" w:themeTint="99"/>
+              <w:right w:val="single" w:sz="8" w:space="0" w:color="B4C6E7" w:themeColor="accent1" w:themeTint="66"/>
+            </w:tcBorders>
+            <w:shd w:val="clear" w:color="auto" w:fill="FFFFFF" w:themeFill="background1"/>
+            <w:vAlign w:val="center"/>
+          </w:tcPr>
+          <w:p>
+            <w:pPr>
+              <w:rPr>
+                <w:rFonts w:ascii="Corbel" w:eastAsia="Corbel" w:hAnsi="Corbel" w:cs="Corbel"/>
+                <w:sz w:val="26"/>
+                <w:szCs w:val="26"/>
+              </w:rPr>
+            </w:pPr>
+            <w:r>
+              <w:rPr>
+                <w:sz w:val="26"/>
+                <w:szCs w:val="26"/>
+              </w:rPr>
+              <w:t>The main contact for questions and issues will now be Bullhorn Automation Support. This will be a 30 min online meeting.</w:t>
+            </w:r>
+          </w:p>
+        </w:tc>
+      </w:tr>
+      <w:tr>
+        <w:trPr>
+          <w:trHeight w:val="345"/>
+        </w:trPr>
+        <w:tc>
+          <w:tcPr>
+            <w:tcW w:w="1352" w:type="dxa"/>
+            <w:tcBorders>
+              <w:top w:val="single" w:sz="4" w:space="0" w:color="B4C6E7" w:themeColor="accent1" w:themeTint="66"/>
+              <w:left w:val="single" w:sz="8" w:space="0" w:color="B4C6E7" w:themeColor="accent1" w:themeTint="66"/>
+              <w:bottom w:val="single" w:sz="4" w:space="0" w:color="B4C6E7" w:themeColor="accent1" w:themeTint="66"/>
+              <w:right w:val="single" w:sz="4" w:space="0" w:color="B4C6E7" w:themeColor="accent1" w:themeTint="66"/>
+            </w:tcBorders>
+            <w:shd w:val="clear" w:color="auto" w:fill="FFFFFF" w:themeFill="background1"/>
+            <w:vAlign w:val="center"/>
+          </w:tcPr>
+          <w:p>
+            <w:pPr>
+              <w:jc w:val="center"/>
+              <w:rPr>
+                <w:rFonts w:ascii="Corbel" w:eastAsia="Corbel" w:hAnsi="Corbel" w:cs="Corbel"/>
+                <w:sz w:val="26"/>
+                <w:szCs w:val="26"/>
+              </w:rPr>
+            </w:pPr>
+            <w:r>
+              <w:rPr>
+                <w:rFonts w:ascii="Corbel" w:eastAsia="Corbel" w:hAnsi="Corbel" w:cs="Corbel"/>
+                <w:sz w:val="26"/>
+                <w:szCs w:val="26"/>
+              </w:rPr>
+              <w:t>Week 9</w:t>
+            </w:r>
+          </w:p>
+        </w:tc>
+        <w:tc>
+          <w:tcPr>
+            <w:tcW w:w="2334" w:type="dxa"/>
+            <w:tcBorders>
+              <w:top w:val="single" w:sz="4" w:space="0" w:color="9CC2E5" w:themeColor="accent5" w:themeTint="99"/>
+              <w:left w:val="single" w:sz="4" w:space="0" w:color="B4C6E7" w:themeColor="accent1" w:themeTint="66"/>
+              <w:bottom w:val="single" w:sz="4" w:space="0" w:color="9CC2E5" w:themeColor="accent5" w:themeTint="99"/>
+              <w:right w:val="single" w:sz="4" w:space="0" w:color="9CC2E5" w:themeColor="accent5" w:themeTint="99"/>
+            </w:tcBorders>
+            <w:shd w:val="clear" w:color="auto" w:fill="FFFFFF" w:themeFill="background1"/>
+            <w:vAlign w:val="center"/>
+          </w:tcPr>
+          <w:p>
+            <w:pPr>
+              <w:rPr>
+                <w:rFonts w:ascii="Corbel" w:eastAsia="Corbel" w:hAnsi="Corbel" w:cs="Corbel"/>
+                <w:sz w:val="26"/>
+                <w:szCs w:val="26"/>
+              </w:rPr>
+            </w:pPr>
+            <w:r>
+              <w:rPr>
+                <w:rFonts w:ascii="Corbel" w:eastAsia="Corbel" w:hAnsi="Corbel" w:cs="Corbel"/>
+                <w:sz w:val="26"/>
+                <w:szCs w:val="26"/>
+              </w:rPr>
+              <w:t>“Analyze” Workshop</w:t>
+            </w:r>
+          </w:p>
+        </w:tc>
+        <w:tc>
+          <w:tcPr>
+            <w:tcW w:w="5674" w:type="dxa"/>
+            <w:tcBorders>
+              <w:top w:val="single" w:sz="4" w:space="0" w:color="9CC2E5" w:themeColor="accent5" w:themeTint="99"/>
+              <w:left w:val="single" w:sz="4" w:space="0" w:color="9CC2E5" w:themeColor="accent5" w:themeTint="99"/>
+              <w:bottom w:val="single" w:sz="4" w:space="0" w:color="9CC2E5" w:themeColor="accent5" w:themeTint="99"/>
+              <w:right w:val="single" w:sz="8" w:space="0" w:color="B4C6E7" w:themeColor="accent1" w:themeTint="66"/>
+            </w:tcBorders>
+            <w:shd w:val="clear" w:color="auto" w:fill="FFFFFF" w:themeFill="background1"/>
+            <w:vAlign w:val="center"/>
+          </w:tcPr>
+          <w:p>
+            <w:pPr>
+              <w:rPr>
+                <w:sz w:val="26"/>
+                <w:szCs w:val="26"/>
+              </w:rPr>
+            </w:pPr>
+            <w:r>
+              <w:rPr>
+                <w:sz w:val="26"/>
+                <w:szCs w:val="26"/>
+              </w:rPr>
+              <w:t>Analyze results from the activated automations. Make any suggestions and discuss questions or problems. Additional automations and questions will be reviewed as well. This will be a 60 min online meeting</w:t>
+            </w:r>
+          </w:p>
+        </w:tc>
+      </w:tr>
+      <w:tr>
+        <w:trPr>
+          <w:trHeight w:val="345"/>
+        </w:trPr>
+        <w:tc>
+          <w:tcPr>
+            <w:tcW w:w="1352" w:type="dxa"/>
+            <w:tcBorders>
+              <w:top w:val="single" w:sz="4" w:space="0" w:color="B4C6E7" w:themeColor="accent1" w:themeTint="66"/>
+              <w:left w:val="single" w:sz="8" w:space="0" w:color="B4C6E7" w:themeColor="accent1" w:themeTint="66"/>
+              <w:bottom w:val="single" w:sz="4" w:space="0" w:color="B4C6E7" w:themeColor="accent1" w:themeTint="66"/>
+              <w:right w:val="single" w:sz="4" w:space="0" w:color="B4C6E7" w:themeColor="accent1" w:themeTint="66"/>
+            </w:tcBorders>
+            <w:shd w:val="clear" w:color="auto" w:fill="FFFFFF" w:themeFill="background1"/>
+            <w:vAlign w:val="center"/>
+          </w:tcPr>
+          <w:p>
+            <w:pPr>
+              <w:jc w:val="center"/>
+              <w:rPr>
+                <w:rFonts w:ascii="Corbel" w:eastAsia="Corbel" w:hAnsi="Corbel" w:cs="Corbel"/>
+                <w:sz w:val="26"/>
+                <w:szCs w:val="26"/>
+              </w:rPr>
+            </w:pPr>
+          </w:p>
+        </w:tc>
+        <w:tc>
+          <w:tcPr>
+            <w:tcW w:w="2334" w:type="dxa"/>
+            <w:tcBorders>
+              <w:top w:val="single" w:sz="4" w:space="0" w:color="9CC2E5" w:themeColor="accent5" w:themeTint="99"/>
+              <w:left w:val="single" w:sz="4" w:space="0" w:color="B4C6E7" w:themeColor="accent1" w:themeTint="66"/>
+              <w:bottom w:val="single" w:sz="4" w:space="0" w:color="9CC2E5" w:themeColor="accent5" w:themeTint="99"/>
+              <w:right w:val="single" w:sz="4" w:space="0" w:color="9CC2E5" w:themeColor="accent5" w:themeTint="99"/>
+            </w:tcBorders>
+            <w:shd w:val="clear" w:color="auto" w:fill="FFFFFF" w:themeFill="background1"/>
+            <w:vAlign w:val="center"/>
+          </w:tcPr>
+          <w:p>
+            <w:pPr>
+              <w:rPr>
+                <w:rFonts w:ascii="Corbel" w:eastAsia="Corbel" w:hAnsi="Corbel" w:cs="Corbel"/>
+                <w:sz w:val="26"/>
+                <w:szCs w:val="26"/>
+              </w:rPr>
+            </w:pPr>
+            <w:r>
+              <w:rPr>
+                <w:rFonts w:ascii="Corbel" w:eastAsia="Corbel" w:hAnsi="Corbel" w:cs="Corbel"/>
+                <w:sz w:val="26"/>
+                <w:szCs w:val="26"/>
+              </w:rPr>
+              <w:t>Client Completion</w:t>
+            </w:r>
+          </w:p>
+        </w:tc>
+        <w:tc>
+          <w:tcPr>
+            <w:tcW w:w="5674" w:type="dxa"/>
+            <w:tcBorders>
+              <w:top w:val="single" w:sz="4" w:space="0" w:color="9CC2E5" w:themeColor="accent5" w:themeTint="99"/>
+              <w:left w:val="single" w:sz="4" w:space="0" w:color="9CC2E5" w:themeColor="accent5" w:themeTint="99"/>
+              <w:bottom w:val="single" w:sz="4" w:space="0" w:color="9CC2E5" w:themeColor="accent5" w:themeTint="99"/>
+              <w:right w:val="single" w:sz="8" w:space="0" w:color="B4C6E7" w:themeColor="accent1" w:themeTint="66"/>
+            </w:tcBorders>
+            <w:shd w:val="clear" w:color="auto" w:fill="FFFFFF" w:themeFill="background1"/>
+            <w:vAlign w:val="center"/>
+          </w:tcPr>
+          <w:p>
+            <w:pPr>
+              <w:rPr>
+                <w:sz w:val="26"/>
+                <w:szCs w:val="26"/>
+              </w:rPr>
+            </w:pPr>
+            <w:r>
+              <w:rPr>
+                <w:sz w:val="26"/>
+                <w:szCs w:val="26"/>
+              </w:rPr>
+              <w:t xml:space="preserve">Client will complete a knowledge based </w:t>
+            </w:r>
+            <w:r>
+              <w:rPr>
+                <w:sz w:val="26"/>
+                <w:szCs w:val="26"/>
+              </w:rPr>
+              <w:t>q</w:t>
+            </w:r>
+            <w:r>
+              <w:rPr>
+                <w:sz w:val="26"/>
+                <w:szCs w:val="26"/>
+              </w:rPr>
+              <w:t>uiz and Hands-on Assessment to verify readiness for Graduation to Support.</w:t>
+            </w:r>
+          </w:p>
+        </w:tc>
+      </w:tr>
+      <w:tr>
+        <w:trPr>
+          <w:trHeight w:val="345"/>
+        </w:trPr>
+        <w:tc>
+          <w:tcPr>
+            <w:tcW w:w="1352" w:type="dxa"/>
+            <w:tcBorders>
+              <w:top w:val="single" w:sz="4" w:space="0" w:color="B4C6E7" w:themeColor="accent1" w:themeTint="66"/>
+              <w:left w:val="single" w:sz="8" w:space="0" w:color="B4C6E7" w:themeColor="accent1" w:themeTint="66"/>
+              <w:bottom w:val="single" w:sz="4" w:space="0" w:color="B4C6E7" w:themeColor="accent1" w:themeTint="66"/>
+              <w:right w:val="single" w:sz="4" w:space="0" w:color="B4C6E7" w:themeColor="accent1" w:themeTint="66"/>
+            </w:tcBorders>
+            <w:shd w:val="clear" w:color="auto" w:fill="FFFFFF" w:themeFill="background1"/>
+            <w:vAlign w:val="center"/>
+          </w:tcPr>
+          <w:p>
+            <w:pPr>
+              <w:jc w:val="center"/>
+              <w:rPr>
+                <w:rFonts w:ascii="Corbel" w:eastAsia="Corbel" w:hAnsi="Corbel" w:cs="Corbel"/>
+                <w:sz w:val="26"/>
+                <w:szCs w:val="26"/>
+              </w:rPr>
+            </w:pPr>
+          </w:p>
+        </w:tc>
+        <w:tc>
+          <w:tcPr>
+            <w:tcW w:w="2334" w:type="dxa"/>
+            <w:tcBorders>
+              <w:top w:val="single" w:sz="4" w:space="0" w:color="9CC2E5" w:themeColor="accent5" w:themeTint="99"/>
+              <w:left w:val="single" w:sz="4" w:space="0" w:color="B4C6E7" w:themeColor="accent1" w:themeTint="66"/>
+              <w:bottom w:val="single" w:sz="4" w:space="0" w:color="9CC2E5" w:themeColor="accent5" w:themeTint="99"/>
+              <w:right w:val="single" w:sz="4" w:space="0" w:color="9CC2E5" w:themeColor="accent5" w:themeTint="99"/>
+            </w:tcBorders>
+            <w:shd w:val="clear" w:color="auto" w:fill="FFFFFF" w:themeFill="background1"/>
+            <w:vAlign w:val="center"/>
+          </w:tcPr>
+          <w:p>
+            <w:pPr>
+              <w:rPr>
+                <w:rFonts w:ascii="Corbel" w:eastAsia="Corbel" w:hAnsi="Corbel" w:cs="Corbel"/>
+                <w:sz w:val="26"/>
+                <w:szCs w:val="26"/>
+              </w:rPr>
+            </w:pPr>
+            <w:r>
+              <w:rPr>
+                <w:rFonts w:ascii="Corbel" w:eastAsia="Corbel" w:hAnsi="Corbel" w:cs="Corbel"/>
+                <w:sz w:val="26"/>
+                <w:szCs w:val="26"/>
+              </w:rPr>
+              <w:t>Activation</w:t>
+            </w:r>
+          </w:p>
+        </w:tc>
+        <w:tc>
+          <w:tcPr>
+            <w:tcW w:w="5674" w:type="dxa"/>
+            <w:tcBorders>
+              <w:top w:val="single" w:sz="4" w:space="0" w:color="9CC2E5" w:themeColor="accent5" w:themeTint="99"/>
+              <w:left w:val="single" w:sz="4" w:space="0" w:color="9CC2E5" w:themeColor="accent5" w:themeTint="99"/>
+              <w:bottom w:val="single" w:sz="4" w:space="0" w:color="9CC2E5" w:themeColor="accent5" w:themeTint="99"/>
+              <w:right w:val="single" w:sz="8" w:space="0" w:color="B4C6E7" w:themeColor="accent1" w:themeTint="66"/>
+            </w:tcBorders>
+            <w:shd w:val="clear" w:color="auto" w:fill="FFFFFF" w:themeFill="background1"/>
+            <w:vAlign w:val="center"/>
+          </w:tcPr>
+          <w:p>
+            <w:pPr>
+              <w:rPr>
+                <w:sz w:val="26"/>
+                <w:szCs w:val="26"/>
+              </w:rPr>
+            </w:pPr>
+            <w:r>
+              <w:rPr>
+                <w:sz w:val="26"/>
+                <w:szCs w:val="26"/>
+              </w:rPr>
+              <w:t>Client will “activate” automations created in previous Build workshops.</w:t>
+            </w:r>
+          </w:p>
+        </w:tc>
+      </w:tr>
+      <w:tr>
+        <w:trPr>
+          <w:trHeight w:val="345"/>
+        </w:trPr>
+        <w:tc>
+          <w:tcPr>
+            <w:tcW w:w="1352" w:type="dxa"/>
+            <w:tcBorders>
+              <w:top w:val="single" w:sz="4" w:space="0" w:color="B4C6E7" w:themeColor="accent1" w:themeTint="66"/>
+              <w:left w:val="single" w:sz="8" w:space="0" w:color="B4C6E7" w:themeColor="accent1" w:themeTint="66"/>
+              <w:bottom w:val="single" w:sz="4" w:space="0" w:color="B4C6E7" w:themeColor="accent1" w:themeTint="66"/>
+              <w:right w:val="single" w:sz="4" w:space="0" w:color="B4C6E7" w:themeColor="accent1" w:themeTint="66"/>
+            </w:tcBorders>
+            <w:shd w:val="clear" w:color="auto" w:fill="FFFFFF" w:themeFill="background1"/>
+            <w:vAlign w:val="center"/>
+          </w:tcPr>
+          <w:p>
+            <w:pPr>
+              <w:jc w:val="center"/>
+              <w:rPr>
+                <w:rFonts w:ascii="Corbel" w:eastAsia="Corbel" w:hAnsi="Corbel" w:cs="Corbel"/>
+                <w:sz w:val="26"/>
+                <w:szCs w:val="26"/>
+              </w:rPr>
+            </w:pPr>
+            <w:r>
+              <w:rPr>
+                <w:rFonts w:ascii="Corbel" w:eastAsia="Corbel" w:hAnsi="Corbel" w:cs="Corbel"/>
+                <w:sz w:val="26"/>
+                <w:szCs w:val="26"/>
+              </w:rPr>
+              <w:t>Week 10</w:t>
+            </w:r>
+          </w:p>
+        </w:tc>
+        <w:tc>
+          <w:tcPr>
+            <w:tcW w:w="2334" w:type="dxa"/>
+            <w:tcBorders>
+              <w:top w:val="single" w:sz="4" w:space="0" w:color="9CC2E5" w:themeColor="accent5" w:themeTint="99"/>
+              <w:left w:val="single" w:sz="4" w:space="0" w:color="B4C6E7" w:themeColor="accent1" w:themeTint="66"/>
+              <w:bottom w:val="single" w:sz="4" w:space="0" w:color="9CC2E5" w:themeColor="accent5" w:themeTint="99"/>
+              <w:right w:val="single" w:sz="4" w:space="0" w:color="9CC2E5" w:themeColor="accent5" w:themeTint="99"/>
+            </w:tcBorders>
+            <w:shd w:val="clear" w:color="auto" w:fill="FFFFFF" w:themeFill="background1"/>
+            <w:vAlign w:val="center"/>
+          </w:tcPr>
+          <w:p>
+            <w:pPr>
+              <w:rPr>
+                <w:rFonts w:ascii="Corbel" w:eastAsia="Corbel" w:hAnsi="Corbel" w:cs="Corbel"/>
+                <w:sz w:val="26"/>
+                <w:szCs w:val="26"/>
+              </w:rPr>
+            </w:pPr>
+            <w:r>
+              <w:rPr>
+                <w:rFonts w:ascii="Corbel" w:eastAsia="Corbel" w:hAnsi="Corbel" w:cs="Corbel"/>
+                <w:sz w:val="26"/>
+                <w:szCs w:val="26"/>
+              </w:rPr>
+              <w:t>Adoptions Metrics Review</w:t>
+            </w:r>
+          </w:p>
+        </w:tc>
+        <w:tc>
+          <w:tcPr>
+            <w:tcW w:w="5674" w:type="dxa"/>
+            <w:tcBorders>
+              <w:top w:val="single" w:sz="4" w:space="0" w:color="9CC2E5" w:themeColor="accent5" w:themeTint="99"/>
+              <w:left w:val="single" w:sz="4" w:space="0" w:color="9CC2E5" w:themeColor="accent5" w:themeTint="99"/>
+              <w:bottom w:val="single" w:sz="4" w:space="0" w:color="9CC2E5" w:themeColor="accent5" w:themeTint="99"/>
+              <w:right w:val="single" w:sz="8" w:space="0" w:color="B4C6E7" w:themeColor="accent1" w:themeTint="66"/>
+            </w:tcBorders>
+            <w:shd w:val="clear" w:color="auto" w:fill="FFFFFF" w:themeFill="background1"/>
+            <w:vAlign w:val="center"/>
+          </w:tcPr>
+          <w:p>
+            <w:pPr>
+              <w:rPr>
+                <w:sz w:val="26"/>
+                <w:szCs w:val="26"/>
+              </w:rPr>
+            </w:pPr>
+            <w:r>
+              <w:rPr>
+                <w:sz w:val="26"/>
+                <w:szCs w:val="26"/>
+              </w:rPr>
+              <w:t>This will be a 30 min online meetin</w:t>
+            </w:r>
+            <w:r>
+              <w:rPr>
+                <w:sz w:val="26"/>
+                <w:szCs w:val="26"/>
+              </w:rPr>
+              <w:t>g.</w:t>
+            </w:r>
+          </w:p>
+        </w:tc>
+      </w:tr>
+      <w:tr>
+        <w:trPr>
+          <w:trHeight w:val="345"/>
+        </w:trPr>
+        <w:tc>
+          <w:tcPr>
+            <w:tcW w:w="1352" w:type="dxa"/>
+            <w:tcBorders>
+              <w:top w:val="single" w:sz="4" w:space="0" w:color="B4C6E7" w:themeColor="accent1" w:themeTint="66"/>
+              <w:left w:val="single" w:sz="8" w:space="0" w:color="B4C6E7" w:themeColor="accent1" w:themeTint="66"/>
+              <w:bottom w:val="single" w:sz="4" w:space="0" w:color="B4C6E7" w:themeColor="accent1" w:themeTint="66"/>
+              <w:right w:val="single" w:sz="4" w:space="0" w:color="B4C6E7" w:themeColor="accent1" w:themeTint="66"/>
+            </w:tcBorders>
+            <w:shd w:val="clear" w:color="auto" w:fill="FFFFFF" w:themeFill="background1"/>
+            <w:vAlign w:val="center"/>
+          </w:tcPr>
+          <w:p>
+            <w:pPr>
+              <w:jc w:val="center"/>
+              <w:rPr>
+                <w:rFonts w:ascii="Corbel" w:eastAsia="Corbel" w:hAnsi="Corbel" w:cs="Corbel"/>
+                <w:sz w:val="26"/>
+                <w:szCs w:val="26"/>
+              </w:rPr>
+            </w:pPr>
+            <w:r>
+              <w:rPr>
+                <w:rFonts w:ascii="Corbel" w:eastAsia="Corbel" w:hAnsi="Corbel" w:cs="Corbel"/>
+                <w:sz w:val="26"/>
+                <w:szCs w:val="26"/>
+              </w:rPr>
+              <w:t>Week 11</w:t>
+            </w:r>
+          </w:p>
+        </w:tc>
+        <w:tc>
+          <w:tcPr>
+            <w:tcW w:w="2334" w:type="dxa"/>
+            <w:tcBorders>
+              <w:top w:val="single" w:sz="4" w:space="0" w:color="9CC2E5" w:themeColor="accent5" w:themeTint="99"/>
+              <w:left w:val="single" w:sz="4" w:space="0" w:color="B4C6E7" w:themeColor="accent1" w:themeTint="66"/>
+              <w:bottom w:val="single" w:sz="4" w:space="0" w:color="9CC2E5" w:themeColor="accent5" w:themeTint="99"/>
+              <w:right w:val="single" w:sz="4" w:space="0" w:color="9CC2E5" w:themeColor="accent5" w:themeTint="99"/>
+            </w:tcBorders>
+            <w:shd w:val="clear" w:color="auto" w:fill="FFFFFF" w:themeFill="background1"/>
+            <w:vAlign w:val="center"/>
+          </w:tcPr>
+          <w:p>
+            <w:pPr>
+              <w:rPr>
+                <w:rFonts w:ascii="Corbel" w:eastAsia="Corbel" w:hAnsi="Corbel" w:cs="Corbel"/>
+                <w:sz w:val="26"/>
+                <w:szCs w:val="26"/>
+              </w:rPr>
+            </w:pPr>
+            <w:r>
+              <w:rPr>
+                <w:rFonts w:ascii="Corbel" w:eastAsia="Corbel" w:hAnsi="Corbel" w:cs="Corbel"/>
+                <w:sz w:val="26"/>
+                <w:szCs w:val="26"/>
+              </w:rPr>
+              <w:t>Client Support Transition</w:t>
+            </w:r>
+          </w:p>
+        </w:tc>
+        <w:tc>
+          <w:tcPr>
+            <w:tcW w:w="5674" w:type="dxa"/>
+            <w:tcBorders>
+              <w:top w:val="single" w:sz="4" w:space="0" w:color="9CC2E5" w:themeColor="accent5" w:themeTint="99"/>
+              <w:left w:val="single" w:sz="4" w:space="0" w:color="9CC2E5" w:themeColor="accent5" w:themeTint="99"/>
+              <w:bottom w:val="single" w:sz="4" w:space="0" w:color="9CC2E5" w:themeColor="accent5" w:themeTint="99"/>
+              <w:right w:val="single" w:sz="8" w:space="0" w:color="B4C6E7" w:themeColor="accent1" w:themeTint="66"/>
+            </w:tcBorders>
+            <w:shd w:val="clear" w:color="auto" w:fill="FFFFFF" w:themeFill="background1"/>
+            <w:vAlign w:val="center"/>
+          </w:tcPr>
+          <w:p>
+            <w:pPr>
+              <w:rPr>
+                <w:sz w:val="26"/>
+                <w:szCs w:val="26"/>
+              </w:rPr>
+            </w:pPr>
+            <w:r>
+              <w:rPr>
+                <w:sz w:val="26"/>
+                <w:szCs w:val="26"/>
+              </w:rPr>
+              <w:t>The main contact for questions and issues will now be Bullhorn Automation Support. This will be a 30 min online meeting.</w:t>
+            </w:r>
+          </w:p>
+        </w:tc>
+      </w:tr>
+      <w:tr>
+        <w:trPr>
+          <w:trHeight w:val="345"/>
+        </w:trPr>
+        <w:tc>
+          <w:tcPr>
+            <w:tcW w:w="1352" w:type="dxa"/>
+            <w:vMerge w:val="restart"/>
+            <w:tcBorders>
+              <w:top w:val="single" w:sz="4" w:space="0" w:color="B4C6E7" w:themeColor="accent1" w:themeTint="66"/>
+              <w:left w:val="single" w:sz="8" w:space="0" w:color="B4C6E7" w:themeColor="accent1" w:themeTint="66"/>
+              <w:right w:val="single" w:sz="4" w:space="0" w:color="B4C6E7" w:themeColor="accent1" w:themeTint="66"/>
+            </w:tcBorders>
+            <w:shd w:val="clear" w:color="auto" w:fill="FFFFFF" w:themeFill="background1"/>
+            <w:vAlign w:val="center"/>
+          </w:tcPr>
+          <w:p>
+            <w:pPr>
+              <w:jc w:val="center"/>
+              <w:rPr>
+                <w:rFonts w:ascii="Corbel" w:eastAsia="Corbel" w:hAnsi="Corbel" w:cs="Corbel"/>
+                <w:color w:val="000000" w:themeColor="text1"/>
+                <w:sz w:val="26"/>
+                <w:szCs w:val="26"/>
+              </w:rPr>
+            </w:pPr>
+            <w:r>
+              <w:rPr>
+                <w:rFonts w:ascii="Corbel" w:eastAsia="Corbel" w:hAnsi="Corbel" w:cs="Corbel"/>
+                <w:color w:val="000000" w:themeColor="text1"/>
+                <w:sz w:val="26"/>
+                <w:szCs w:val="26"/>
+              </w:rPr>
+              <w:t>Ongoing</w:t>
+            </w:r>
+          </w:p>
+        </w:tc>
+        <w:tc>
+          <w:tcPr>
+            <w:tcW w:w="2334" w:type="dxa"/>
+            <w:tcBorders>
+              <w:top w:val="single" w:sz="4" w:space="0" w:color="9CC2E5" w:themeColor="accent5" w:themeTint="99"/>
+              <w:left w:val="single" w:sz="4" w:space="0" w:color="B4C6E7" w:themeColor="accent1" w:themeTint="66"/>
+              <w:bottom w:val="single" w:sz="4" w:space="0" w:color="9CC2E5" w:themeColor="accent5" w:themeTint="99"/>
+              <w:right w:val="single" w:sz="4" w:space="0" w:color="9CC2E5" w:themeColor="accent5" w:themeTint="99"/>
+            </w:tcBorders>
+            <w:shd w:val="clear" w:color="auto" w:fill="FFFFFF" w:themeFill="background1"/>
+            <w:vAlign w:val="center"/>
+          </w:tcPr>
+          <w:p>
+            <w:pPr>
+              <w:rPr>
+                <w:rFonts w:ascii="Corbel" w:eastAsia="Corbel" w:hAnsi="Corbel" w:cs="Corbel"/>
+                <w:sz w:val="26"/>
+                <w:szCs w:val="26"/>
+              </w:rPr>
+            </w:pPr>
+            <w:r>
+              <w:rPr>
+                <w:rFonts w:ascii="Corbel" w:eastAsia="Corbel" w:hAnsi="Corbel" w:cs="Corbel"/>
+                <w:sz w:val="26"/>
+                <w:szCs w:val="26"/>
+              </w:rPr>
+              <w:t>Client Success Review</w:t>
+            </w:r>
+          </w:p>
+        </w:tc>
+        <w:tc>
+          <w:tcPr>
+            <w:tcW w:w="5674" w:type="dxa"/>
+            <w:tcBorders>
+              <w:top w:val="single" w:sz="4" w:space="0" w:color="9CC2E5" w:themeColor="accent5" w:themeTint="99"/>
+              <w:left w:val="single" w:sz="4" w:space="0" w:color="9CC2E5" w:themeColor="accent5" w:themeTint="99"/>
+              <w:bottom w:val="single" w:sz="4" w:space="0" w:color="9CC2E5" w:themeColor="accent5" w:themeTint="99"/>
+              <w:right w:val="single" w:sz="8" w:space="0" w:color="B4C6E7" w:themeColor="accent1" w:themeTint="66"/>
+            </w:tcBorders>
+            <w:shd w:val="clear" w:color="auto" w:fill="FFFFFF" w:themeFill="background1"/>
+            <w:vAlign w:val="center"/>
+          </w:tcPr>
+          <w:p>
+            <w:pPr>
+              <w:rPr>
+                <w:rFonts w:ascii="Corbel" w:eastAsia="Corbel" w:hAnsi="Corbel" w:cs="Corbel"/>
+                <w:sz w:val="26"/>
+                <w:szCs w:val="26"/>
+              </w:rPr>
+            </w:pPr>
+            <w:r>
+              <w:rPr>
+                <w:sz w:val="26"/>
+                <w:szCs w:val="26"/>
+              </w:rPr>
+              <w:t>A Client Success Representative will conduct 1 account review within the first 6 months of service which will consist of analyzing usage and automations. The findings will be presented over the course of a 60 minute online meeting.</w:t>
+            </w:r>
+          </w:p>
+        </w:tc>
+      </w:tr>
+      <w:tr>
+        <w:trPr>
+          <w:trHeight w:val="345"/>
+        </w:trPr>
+        <w:tc>
+          <w:tcPr>
+            <w:tcW w:w="1352" w:type="dxa"/>
+            <w:vMerge/>
+            <w:tcBorders>
+              <w:left w:val="single" w:sz="8" w:space="0" w:color="B4C6E7" w:themeColor="accent1" w:themeTint="66"/>
+              <w:bottom w:val="single" w:sz="4" w:space="0" w:color="B4C6E7" w:themeColor="accent1" w:themeTint="66"/>
+              <w:right w:val="single" w:sz="4" w:space="0" w:color="B4C6E7" w:themeColor="accent1" w:themeTint="66"/>
+            </w:tcBorders>
+            <w:shd w:val="clear" w:color="auto" w:fill="FFFFFF" w:themeFill="background1"/>
+            <w:vAlign w:val="center"/>
+          </w:tcPr>
+          <w:p>
+            <w:pPr>
+              <w:jc w:val="center"/>
+              <w:rPr>
+                <w:rFonts w:ascii="Corbel" w:eastAsia="Corbel" w:hAnsi="Corbel" w:cs="Corbel"/>
+                <w:color w:val="000000" w:themeColor="text1"/>
+                <w:sz w:val="26"/>
+                <w:szCs w:val="26"/>
+              </w:rPr>
+            </w:pPr>
+          </w:p>
+        </w:tc>
+        <w:tc>
+          <w:tcPr>
+            <w:tcW w:w="2334" w:type="dxa"/>
+            <w:tcBorders>
+              <w:top w:val="single" w:sz="4" w:space="0" w:color="9CC2E5" w:themeColor="accent5" w:themeTint="99"/>
+              <w:left w:val="single" w:sz="4" w:space="0" w:color="B4C6E7" w:themeColor="accent1" w:themeTint="66"/>
+              <w:bottom w:val="nil"/>
+              <w:right w:val="single" w:sz="4" w:space="0" w:color="9CC2E5" w:themeColor="accent5" w:themeTint="99"/>
+            </w:tcBorders>
+            <w:shd w:val="clear" w:color="auto" w:fill="FFFFFF" w:themeFill="background1"/>
+            <w:vAlign w:val="center"/>
+          </w:tcPr>
+          <w:p>
+            <w:pPr>
+              <w:rPr>
+                <w:rFonts w:ascii="Corbel" w:eastAsia="Corbel" w:hAnsi="Corbel" w:cs="Corbel"/>
+                <w:sz w:val="26"/>
+                <w:szCs w:val="26"/>
+              </w:rPr>
+            </w:pPr>
+            <w:r>
+              <w:rPr>
+                <w:rFonts w:ascii="Corbel" w:eastAsia="Corbel" w:hAnsi="Corbel" w:cs="Corbel"/>
+                <w:sz w:val="26"/>
+                <w:szCs w:val="26"/>
+              </w:rPr>
+              <w:t>Help Resources</w:t>
+            </w:r>
+          </w:p>
+        </w:tc>
+        <w:tc>
+          <w:tcPr>
+            <w:tcW w:w="5674" w:type="dxa"/>
+            <w:tcBorders>
+              <w:top w:val="single" w:sz="4" w:space="0" w:color="9CC2E5" w:themeColor="accent5" w:themeTint="99"/>
+              <w:left w:val="single" w:sz="4" w:space="0" w:color="9CC2E5" w:themeColor="accent5" w:themeTint="99"/>
+              <w:bottom w:val="nil"/>
+              <w:right w:val="single" w:sz="8" w:space="0" w:color="B4C6E7" w:themeColor="accent1" w:themeTint="66"/>
+            </w:tcBorders>
+            <w:shd w:val="clear" w:color="auto" w:fill="FFFFFF" w:themeFill="background1"/>
+            <w:vAlign w:val="center"/>
+          </w:tcPr>
+          <w:p>
+            <w:pPr>
+              <w:rPr>
+                <w:rFonts w:ascii="Corbel" w:eastAsia="Corbel" w:hAnsi="Corbel" w:cs="Corbel"/>
+                <w:sz w:val="26"/>
+                <w:szCs w:val="26"/>
+              </w:rPr>
+            </w:pPr>
+            <w:r>
+              <w:rPr>
+                <w:sz w:val="26"/>
+                <w:szCs w:val="26"/>
+              </w:rPr>
+              <w:t>Self-Serve Help Center with help articles, video tutorials, and best practices advice. Downloadable white papers detailing best practices, common automations, engagement strategy, building content tips, and more.</w:t>
+            </w:r>
+          </w:p>
+        </w:tc>
+      </w:tr>
+    </w:tbl>
+    <w:p>
+      <w:pPr>
+        <w:rPr>
+          <w:rFonts w:ascii="Corbel" w:eastAsia="Corbel" w:hAnsi="Corbel" w:cs="Corbel"/>
+          <w:b/>
+          <w:bCs/>
+          <w:color w:val="000000" w:themeColor="text1"/>
+          <w:sz w:val="26"/>
+          <w:szCs w:val="26"/>
+        </w:rPr>
+      </w:pPr>
+    </w:p>
+    <w:p>
+      <w:pPr>
+        <w:rPr>
+          <w:sz w:val="26"/>
+          <w:szCs w:val="26"/>
+        </w:rPr>
+      </w:pPr>
+      <w:r>
+        <w:rPr>
+          <w:rFonts w:ascii="Corbel" w:eastAsia="Corbel" w:hAnsi="Corbel" w:cs="Corbel"/>
+          <w:b/>
+          <w:bCs/>
+          <w:color w:val="000000" w:themeColor="text1"/>
+          <w:sz w:val="26"/>
+          <w:szCs w:val="26"/>
+        </w:rPr>
+        <w:t>PROJECT COMPLETION</w:t>
+      </w:r>
+      <w:r>
+        <w:rPr>
+          <w:rFonts w:ascii="Corbel" w:eastAsia="Corbel" w:hAnsi="Corbel" w:cs="Corbel"/>
+          <w:b/>
+          <w:bCs/>
+          <w:color w:val="000000" w:themeColor="text1"/>
+          <w:sz w:val="26"/>
+          <w:szCs w:val="26"/>
+        </w:rPr>
+        <w:br/>
+      </w:r>
+      <w:r>
+        <w:rPr>
+          <w:sz w:val="26"/>
+          <w:szCs w:val="26"/>
+        </w:rPr>
+        <w:t xml:space="preserve">Once the service has gone live the Client will report all issues to Bullhorn Automation Support. Every effort will be made to resolve issues reported during implementation prior to transition to support. Critical issues, defined as having a major impact to business processing, will be considered as blockers to project close. </w:t>
+      </w:r>
+    </w:p>
+    <w:p>
+      <w:pPr>
+        <w:rPr>
+          <w:rFonts w:ascii="Corbel" w:eastAsia="Corbel" w:hAnsi="Corbel" w:cs="Corbel"/>
+          <w:b/>
+          <w:bCs/>
+          <w:color w:val="000000" w:themeColor="text1"/>
+          <w:sz w:val="26"/>
+          <w:szCs w:val="26"/>
+        </w:rPr>
+      </w:pPr>
+      <w:r>
+        <w:rPr>
+          <w:sz w:val="26"/>
+          <w:szCs w:val="26"/>
+        </w:rPr>
+        <w:lastRenderedPageBreak/>
+        <w:t>Note: For Bullhorn Automation Implementations that are included as part of a larger new client ATS/CRM implementation, Client should not expect the automations to completely sync until go live week 2. This does not apply for Clients that are already live, and adding on Bullhorn Automation as a new feature.</w:t>
+      </w:r>
+    </w:p>
+    <w:p>
+      <w:pPr>
+        <w:rPr>
+          <w:rFonts w:ascii="Corbel" w:eastAsia="Corbel" w:hAnsi="Corbel" w:cs="Corbel"/>
+          <w:color w:val="000000" w:themeColor="text1"/>
+          <w:sz w:val="26"/>
+          <w:szCs w:val="26"/>
+        </w:rPr>
+      </w:pPr>
+      <w:r>
+        <w:rPr>
+          <w:rFonts w:ascii="Corbel" w:eastAsia="Corbel" w:hAnsi="Corbel" w:cs="Corbel"/>
+          <w:b/>
+          <w:bCs/>
+          <w:color w:val="000000" w:themeColor="text1"/>
+          <w:sz w:val="26"/>
+          <w:szCs w:val="26"/>
+        </w:rPr>
+        <w:t>CHANGE CONTROL</w:t>
+      </w:r>
+    </w:p>
+    <w:p>
+      <w:pPr>
+        <w:spacing w:before="240" w:after="0"/>
+        <w:rPr>
+          <w:sz w:val="26"/>
+          <w:szCs w:val="26"/>
+        </w:rPr>
+      </w:pPr>
+      <w:r>
+        <w:rPr>
+          <w:sz w:val="26"/>
+          <w:szCs w:val="26"/>
+        </w:rPr>
+        <w:t xml:space="preserve">The hours required for tasks and deliverables in the Timeline section above are estimates based on Bullhorn's experience with past projects. If additional hours in excess of the estimate are required, the Parties will follow the change order process described below, and such additional hours will be billed at the standard Bullhorn Professional Services T&amp;M hourly rate, unless otherwise agreed by the Parties in writing. Bullhorn does not make adjustments to any Billing Start Dates (BSD) should a billing start date be associated with this work. The client is responsible for notifying Bullhorn a minimum of 5 business days in advance of missing any agreed-upon dates in the project plan. Failure to notify your Bullhorn Strategic Consultant in writing of such a delay may result in delays and potential additional charges. Common activities that can lead to projects exceeding the estimates include additional or prolonged meetings, delayed approvals, multiple review cycles, scope creep, canceled / rescheduled meetings, project plan revisions due to missing due dates for key tasks, lack of stakeholder prioritization, delayed decision making, request for analysis on out of scope items, changes post spec or configuration sign-off, etc. </w:t>
+      </w:r>
+    </w:p>
+    <w:p>
+      <w:pPr>
+        <w:spacing w:before="240" w:after="0"/>
+        <w:rPr>
+          <w:sz w:val="26"/>
+          <w:szCs w:val="26"/>
+        </w:rPr>
+      </w:pPr>
+      <w:r>
+        <w:rPr>
+          <w:sz w:val="26"/>
+          <w:szCs w:val="26"/>
+        </w:rPr>
+        <w:t xml:space="preserve">The change order process consists of the following steps: </w:t>
+      </w:r>
+    </w:p>
+    <w:p>
+      <w:pPr>
+        <w:pStyle w:val="ListParagraph"/>
+        <w:numPr>
+          <w:ilvl w:val="0"/>
+          <w:numId w:val="36"/>
+        </w:numPr>
+        <w:spacing w:before="240" w:after="0"/>
+        <w:rPr>
+          <w:rFonts w:ascii="Corbel" w:eastAsia="Corbel" w:hAnsi="Corbel" w:cs="Corbel"/>
+          <w:color w:val="000000" w:themeColor="text1"/>
+          <w:sz w:val="26"/>
+          <w:szCs w:val="26"/>
+        </w:rPr>
+      </w:pPr>
+      <w:r>
+        <w:rPr>
+          <w:sz w:val="26"/>
+          <w:szCs w:val="26"/>
+        </w:rPr>
+        <w:t xml:space="preserve">The project team identifies that a change order is needed. </w:t>
+      </w:r>
+    </w:p>
+    <w:p>
+      <w:pPr>
+        <w:pStyle w:val="ListParagraph"/>
+        <w:numPr>
+          <w:ilvl w:val="0"/>
+          <w:numId w:val="36"/>
+        </w:numPr>
+        <w:spacing w:before="240" w:after="0"/>
+        <w:rPr>
+          <w:rFonts w:ascii="Corbel" w:eastAsia="Corbel" w:hAnsi="Corbel" w:cs="Corbel"/>
+          <w:color w:val="000000" w:themeColor="text1"/>
+          <w:sz w:val="26"/>
+          <w:szCs w:val="26"/>
+        </w:rPr>
+      </w:pPr>
+      <w:r>
+        <w:rPr>
+          <w:sz w:val="26"/>
+          <w:szCs w:val="26"/>
+        </w:rPr>
+        <w:t xml:space="preserve">Bullhorn creates an official project change request with the scope of the change and the estimate </w:t>
+      </w:r>
+    </w:p>
+    <w:p>
+      <w:pPr>
+        <w:pStyle w:val="ListParagraph"/>
+        <w:numPr>
+          <w:ilvl w:val="0"/>
+          <w:numId w:val="36"/>
+        </w:numPr>
+        <w:spacing w:before="240" w:after="0"/>
+        <w:rPr>
+          <w:rFonts w:ascii="Corbel" w:eastAsia="Corbel" w:hAnsi="Corbel" w:cs="Corbel"/>
+          <w:color w:val="000000" w:themeColor="text1"/>
+          <w:sz w:val="26"/>
+          <w:szCs w:val="26"/>
+        </w:rPr>
+      </w:pPr>
+      <w:r>
+        <w:rPr>
+          <w:sz w:val="26"/>
+          <w:szCs w:val="26"/>
+        </w:rPr>
+        <w:t xml:space="preserve">Bullhorn and the client review the change request </w:t>
+      </w:r>
+    </w:p>
+    <w:p>
+      <w:pPr>
+        <w:pStyle w:val="ListParagraph"/>
+        <w:numPr>
+          <w:ilvl w:val="0"/>
+          <w:numId w:val="36"/>
+        </w:numPr>
+        <w:spacing w:before="240" w:after="0"/>
+        <w:rPr>
+          <w:rFonts w:ascii="Corbel" w:eastAsia="Corbel" w:hAnsi="Corbel" w:cs="Corbel"/>
+          <w:color w:val="000000" w:themeColor="text1"/>
+          <w:sz w:val="26"/>
+          <w:szCs w:val="26"/>
+        </w:rPr>
+      </w:pPr>
+      <w:r>
+        <w:rPr>
+          <w:sz w:val="26"/>
+          <w:szCs w:val="26"/>
+        </w:rPr>
+        <w:t xml:space="preserve">Client approves or declines the change request </w:t>
+      </w:r>
+    </w:p>
+    <w:p>
+      <w:pPr>
+        <w:pStyle w:val="ListParagraph"/>
+        <w:numPr>
+          <w:ilvl w:val="0"/>
+          <w:numId w:val="36"/>
+        </w:numPr>
+        <w:spacing w:before="240" w:after="0"/>
+        <w:rPr>
+          <w:rFonts w:ascii="Corbel" w:eastAsia="Corbel" w:hAnsi="Corbel" w:cs="Corbel"/>
+          <w:color w:val="000000" w:themeColor="text1"/>
+          <w:sz w:val="26"/>
+          <w:szCs w:val="26"/>
+        </w:rPr>
+      </w:pPr>
+      <w:r>
+        <w:rPr>
+          <w:sz w:val="26"/>
+          <w:szCs w:val="26"/>
+        </w:rPr>
+        <w:t>If the Change Request is approved, the appropriate project artifacts are updated NOTE: Declining a change request for items that are required to complete a project could result in the project being canceled</w:t>
+      </w:r>
+    </w:p>
+    <w:bookmarkEnd w:id="1"/>
+    <w:p>
+      <w:pPr>
+        <w:ind w:left="195"/>
+        <w:rPr>
+          <w:rFonts w:ascii="Corbel" w:hAnsi="Corbel"/>
+          <w:sz w:val="26"/>
+          <w:szCs w:val="26"/>
+        </w:rPr>
+      </w:pPr>
+      <w:r>
+        <w:rPr>
+          <w:rFonts w:ascii="Corbel" w:hAnsi="Corbel"/>
+          <w:sz w:val="26"/>
+          <w:szCs w:val="26"/>
+          <w:highlight w:val="yellow"/>
+        </w:rPr>
+        <w:t>{</w:t>
+      </w:r>
+      <w:r>
+        <w:rPr>
+          <w:rFonts w:ascii="Corbel" w:hAnsi="Corbel"/>
+          <w:sz w:val="26"/>
+          <w:szCs w:val="26"/>
+          <w:highlight w:val="yellow"/>
+        </w:rPr>
+        <w:t>/</w:t>
+      </w:r>
+      <w:r>
+        <w:rPr>
+          <w:rFonts w:ascii="Corbel" w:hAnsi="Corbel"/>
+          <w:sz w:val="26"/>
+          <w:szCs w:val="26"/>
+          <w:highlight w:val="yellow"/>
+        </w:rPr>
+        <w:t>autoInt</w:t>
       </w:r>
       <w:r>
         <w:rPr>
@@ -22302,7 +26772,7 @@
           <w:szCs w:val="26"/>
         </w:rPr>
       </w:pPr>
-      <w:bookmarkStart w:id="1" w:name="_Int_mh9UQAVr"/>
+      <w:bookmarkStart w:id="2" w:name="_Int_mh9UQAVr"/>
       <w:r>
         <w:rPr>
           <w:rFonts w:ascii="Corbel" w:eastAsia="Corbel" w:hAnsi="Corbel" w:cs="Corbel"/>
@@ -22312,7 +26782,7 @@
         </w:rPr>
         <w:t>Client</w:t>
       </w:r>
-      <w:bookmarkEnd w:id="1"/>
+      <w:bookmarkEnd w:id="2"/>
       <w:r>
         <w:rPr>
           <w:rFonts w:ascii="Corbel" w:eastAsia="Corbel" w:hAnsi="Corbel" w:cs="Corbel"/>

</xml_diff>

<commit_message>
Keep signature block with next
</commit_message>
<xml_diff>
--- a/sales/template2.docx
+++ b/sales/template2.docx
@@ -107,7 +107,16 @@
           <w:szCs w:val="26"/>
           <w:highlight w:val="yellow"/>
         </w:rPr>
-        <w:t>{#timelineBH1}</w:t>
+        <w:t>{#timelineBH</w:t>
+      </w:r>
+      <w:proofErr w:type="gramStart"/>
+      <w:r>
+        <w:rPr>
+          <w:sz w:val="26"/>
+          <w:szCs w:val="26"/>
+          <w:highlight w:val="yellow"/>
+        </w:rPr>
+        <w:t>1}</w:t>
       </w:r>
       <w:r>
         <w:rPr>
@@ -119,6 +128,7 @@
         </w:rPr>
         <w:t>One</w:t>
       </w:r>
+      <w:proofErr w:type="gramEnd"/>
       <w:r>
         <w:t xml:space="preserve"> </w:t>
       </w:r>
@@ -546,13 +556,23 @@
           <w:u w:val="single"/>
         </w:rPr>
       </w:pPr>
-      <w:r>
-        <w:rPr>
-          <w:rFonts w:ascii="Corbel" w:hAnsi="Corbel"/>
-          <w:sz w:val="26"/>
-          <w:szCs w:val="26"/>
-        </w:rPr>
-        <w:t>This Agreement, dated effective   is made and entered into by and among (“Client”) and Tonic HQ, Inc. (“Tonic HQ”).</w:t>
+      <w:proofErr w:type="gramStart"/>
+      <w:r>
+        <w:rPr>
+          <w:rFonts w:ascii="Corbel" w:hAnsi="Corbel"/>
+          <w:sz w:val="26"/>
+          <w:szCs w:val="26"/>
+        </w:rPr>
+        <w:t>This Agreement,</w:t>
+      </w:r>
+      <w:proofErr w:type="gramEnd"/>
+      <w:r>
+        <w:rPr>
+          <w:rFonts w:ascii="Corbel" w:hAnsi="Corbel"/>
+          <w:sz w:val="26"/>
+          <w:szCs w:val="26"/>
+        </w:rPr>
+        <w:t xml:space="preserve"> dated effective   is made and entered into by and among (“Client”) and Tonic HQ, Inc. (“Tonic HQ”).</w:t>
       </w:r>
     </w:p>
     <w:p>
@@ -695,7 +715,16 @@
           <w:sz w:val="26"/>
           <w:szCs w:val="26"/>
         </w:rPr>
-        <w:t>. The services include the configuration of the following Bullhorn products</w:t>
+        <w:t xml:space="preserve">. The services include the configuration of the following Bullhorn </w:t>
+      </w:r>
+      <w:proofErr w:type="gramStart"/>
+      <w:r>
+        <w:rPr>
+          <w:rFonts w:ascii="Corbel" w:hAnsi="Corbel"/>
+          <w:sz w:val="26"/>
+          <w:szCs w:val="26"/>
+        </w:rPr>
+        <w:t>products</w:t>
       </w:r>
       <w:r>
         <w:rPr>
@@ -712,7 +741,17 @@
           <w:szCs w:val="26"/>
           <w:highlight w:val="yellow"/>
         </w:rPr>
-        <w:t>{#products}</w:t>
+        <w:t>{</w:t>
+      </w:r>
+      <w:proofErr w:type="gramEnd"/>
+      <w:r>
+        <w:rPr>
+          <w:rFonts w:ascii="Corbel" w:hAnsi="Corbel"/>
+          <w:sz w:val="26"/>
+          <w:szCs w:val="26"/>
+          <w:highlight w:val="yellow"/>
+        </w:rPr>
+        <w:t>#products}</w:t>
       </w:r>
     </w:p>
     <w:p>
@@ -788,7 +827,25 @@
           <w:sz w:val="26"/>
           <w:szCs w:val="26"/>
         </w:rPr>
-        <w:t>In cognizance of the products involved and presuming optimal scheduling, the preliminary timeline for this implementation is set forth below. We will devise a more specific timeline and share it with you post-agreement finalization.</w:t>
+        <w:t xml:space="preserve">In cognizance of the products involved and presuming optimal scheduling, the preliminary timeline for this implementation is set forth below. We will devise a more specific timeline and share it with </w:t>
+      </w:r>
+      <w:proofErr w:type="gramStart"/>
+      <w:r>
+        <w:rPr>
+          <w:rFonts w:ascii="Corbel" w:hAnsi="Corbel"/>
+          <w:sz w:val="26"/>
+          <w:szCs w:val="26"/>
+        </w:rPr>
+        <w:t>you</w:t>
+      </w:r>
+      <w:proofErr w:type="gramEnd"/>
+      <w:r>
+        <w:rPr>
+          <w:rFonts w:ascii="Corbel" w:hAnsi="Corbel"/>
+          <w:sz w:val="26"/>
+          <w:szCs w:val="26"/>
+        </w:rPr>
+        <w:t xml:space="preserve"> post-agreement finalization.</w:t>
       </w:r>
     </w:p>
     <w:p>
@@ -1164,16 +1221,35 @@
           <w:sz w:val="26"/>
           <w:szCs w:val="26"/>
         </w:rPr>
-        <w:t>made in payments:</w:t>
-      </w:r>
-      <w:r>
-        <w:rPr>
-          <w:rFonts w:ascii="Corbel" w:hAnsi="Corbel"/>
-          <w:sz w:val="26"/>
-          <w:szCs w:val="26"/>
-          <w:highlight w:val="yellow"/>
-        </w:rPr>
-        <w:t>{#payments_two}</w:t>
+        <w:t xml:space="preserve">made in </w:t>
+      </w:r>
+      <w:proofErr w:type="gramStart"/>
+      <w:r>
+        <w:rPr>
+          <w:rFonts w:ascii="Corbel" w:hAnsi="Corbel"/>
+          <w:sz w:val="26"/>
+          <w:szCs w:val="26"/>
+        </w:rPr>
+        <w:t>payments:</w:t>
+      </w:r>
+      <w:r>
+        <w:rPr>
+          <w:rFonts w:ascii="Corbel" w:hAnsi="Corbel"/>
+          <w:sz w:val="26"/>
+          <w:szCs w:val="26"/>
+          <w:highlight w:val="yellow"/>
+        </w:rPr>
+        <w:t>{</w:t>
+      </w:r>
+      <w:proofErr w:type="gramEnd"/>
+      <w:r>
+        <w:rPr>
+          <w:rFonts w:ascii="Corbel" w:hAnsi="Corbel"/>
+          <w:sz w:val="26"/>
+          <w:szCs w:val="26"/>
+          <w:highlight w:val="yellow"/>
+        </w:rPr>
+        <w:t>#payments_two}</w:t>
       </w:r>
     </w:p>
     <w:p>
@@ -1266,7 +1342,16 @@
           <w:sz w:val="26"/>
           <w:szCs w:val="26"/>
         </w:rPr>
-        <w:t>of the project</w:t>
+        <w:t xml:space="preserve">of the </w:t>
+      </w:r>
+      <w:proofErr w:type="gramStart"/>
+      <w:r>
+        <w:rPr>
+          <w:rFonts w:ascii="Corbel" w:hAnsi="Corbel"/>
+          <w:sz w:val="26"/>
+          <w:szCs w:val="26"/>
+        </w:rPr>
+        <w:t>project</w:t>
       </w:r>
       <w:r>
         <w:rPr>
@@ -1283,7 +1368,17 @@
           <w:szCs w:val="26"/>
           <w:highlight w:val="yellow"/>
         </w:rPr>
-        <w:t>{/</w:t>
+        <w:t>{</w:t>
+      </w:r>
+      <w:proofErr w:type="gramEnd"/>
+      <w:r>
+        <w:rPr>
+          <w:rFonts w:ascii="Corbel" w:hAnsi="Corbel"/>
+          <w:sz w:val="26"/>
+          <w:szCs w:val="26"/>
+          <w:highlight w:val="yellow"/>
+        </w:rPr>
+        <w:t>/</w:t>
       </w:r>
       <w:proofErr w:type="spellStart"/>
       <w:r>
@@ -1429,7 +1524,16 @@
           <w:sz w:val="26"/>
           <w:szCs w:val="26"/>
         </w:rPr>
-        <w:t>of the project</w:t>
+        <w:t xml:space="preserve">of the </w:t>
+      </w:r>
+      <w:proofErr w:type="gramStart"/>
+      <w:r>
+        <w:rPr>
+          <w:rFonts w:ascii="Corbel" w:hAnsi="Corbel"/>
+          <w:sz w:val="26"/>
+          <w:szCs w:val="26"/>
+        </w:rPr>
+        <w:t>project</w:t>
       </w:r>
       <w:r>
         <w:rPr>
@@ -1446,7 +1550,17 @@
           <w:szCs w:val="26"/>
           <w:highlight w:val="yellow"/>
         </w:rPr>
-        <w:t>{/</w:t>
+        <w:t>{</w:t>
+      </w:r>
+      <w:proofErr w:type="gramEnd"/>
+      <w:r>
+        <w:rPr>
+          <w:rFonts w:ascii="Corbel" w:hAnsi="Corbel"/>
+          <w:sz w:val="26"/>
+          <w:szCs w:val="26"/>
+          <w:highlight w:val="yellow"/>
+        </w:rPr>
+        <w:t>/</w:t>
       </w:r>
       <w:proofErr w:type="spellStart"/>
       <w:r>
@@ -1598,7 +1712,16 @@
           <w:sz w:val="26"/>
           <w:szCs w:val="26"/>
         </w:rPr>
-        <w:t>of the project</w:t>
+        <w:t xml:space="preserve">of the </w:t>
+      </w:r>
+      <w:proofErr w:type="gramStart"/>
+      <w:r>
+        <w:rPr>
+          <w:rFonts w:ascii="Corbel" w:hAnsi="Corbel"/>
+          <w:sz w:val="26"/>
+          <w:szCs w:val="26"/>
+        </w:rPr>
+        <w:t>project</w:t>
       </w:r>
       <w:r>
         <w:rPr>
@@ -1615,7 +1738,17 @@
           <w:szCs w:val="26"/>
           <w:highlight w:val="yellow"/>
         </w:rPr>
-        <w:t>{/</w:t>
+        <w:t>{</w:t>
+      </w:r>
+      <w:proofErr w:type="gramEnd"/>
+      <w:r>
+        <w:rPr>
+          <w:rFonts w:ascii="Corbel" w:hAnsi="Corbel"/>
+          <w:sz w:val="26"/>
+          <w:szCs w:val="26"/>
+          <w:highlight w:val="yellow"/>
+        </w:rPr>
+        <w:t>/</w:t>
       </w:r>
       <w:proofErr w:type="spellStart"/>
       <w:r>
@@ -1841,7 +1974,16 @@
           <w:sz w:val="26"/>
           <w:szCs w:val="26"/>
         </w:rPr>
-        <w:t>of the project</w:t>
+        <w:t xml:space="preserve">of the </w:t>
+      </w:r>
+      <w:proofErr w:type="gramStart"/>
+      <w:r>
+        <w:rPr>
+          <w:rFonts w:ascii="Corbel" w:hAnsi="Corbel"/>
+          <w:sz w:val="26"/>
+          <w:szCs w:val="26"/>
+        </w:rPr>
+        <w:t>project</w:t>
       </w:r>
       <w:r>
         <w:rPr>
@@ -1858,7 +2000,17 @@
           <w:szCs w:val="26"/>
           <w:highlight w:val="yellow"/>
         </w:rPr>
-        <w:t>{/</w:t>
+        <w:t>{</w:t>
+      </w:r>
+      <w:proofErr w:type="gramEnd"/>
+      <w:r>
+        <w:rPr>
+          <w:rFonts w:ascii="Corbel" w:hAnsi="Corbel"/>
+          <w:sz w:val="26"/>
+          <w:szCs w:val="26"/>
+          <w:highlight w:val="yellow"/>
+        </w:rPr>
+        <w:t>/</w:t>
       </w:r>
       <w:proofErr w:type="spellStart"/>
       <w:r>
@@ -2001,13 +2153,23 @@
           <w:szCs w:val="26"/>
         </w:rPr>
       </w:pPr>
-      <w:r>
-        <w:rPr>
-          <w:rFonts w:ascii="Corbel" w:hAnsi="Corbel"/>
-          <w:sz w:val="26"/>
-          <w:szCs w:val="26"/>
-        </w:rPr>
-        <w:t>In order for Tonic HQ to perform the services outlined, it may be necessary for the Client to provide Tonic HQ with Confidential Information regarding the Client's business and products. The Client will rely heavily upon Tonic HQ’s integrity and prudent judgment to use this information only in the best interests of the Client. Tonic HQ may be exposed to and will be required to use certain "Confidential Information" of the Client. Tonic HQ agrees that it will not use, directly or indirectly, such Confidential Information for the benefit of any person, entity, or organization other than the Client, or disclose such Confidential Information without the written authorization of the President of the Client, either during or after the term of this Agreement, for as long as such information retains the characteristics of Confidential Information.</w:t>
+      <w:proofErr w:type="gramStart"/>
+      <w:r>
+        <w:rPr>
+          <w:rFonts w:ascii="Corbel" w:hAnsi="Corbel"/>
+          <w:sz w:val="26"/>
+          <w:szCs w:val="26"/>
+        </w:rPr>
+        <w:t>In order for</w:t>
+      </w:r>
+      <w:proofErr w:type="gramEnd"/>
+      <w:r>
+        <w:rPr>
+          <w:rFonts w:ascii="Corbel" w:hAnsi="Corbel"/>
+          <w:sz w:val="26"/>
+          <w:szCs w:val="26"/>
+        </w:rPr>
+        <w:t xml:space="preserve"> Tonic HQ to perform the services outlined, it may be necessary for the Client to provide Tonic HQ with Confidential Information regarding the Client's business and products. The Client will rely heavily upon Tonic HQ’s integrity and prudent judgment to use this information only in the best interests of the Client. Tonic HQ may be exposed to and will be required to use certain "Confidential Information" of the Client. Tonic HQ agrees that it will not use, directly or indirectly, such Confidential Information for the benefit of any person, entity, or organization other than the Client, or disclose such Confidential Information without the written authorization of the President of the Client, either during or after the term of this Agreement, for as long as such information retains the characteristics of Confidential Information.</w:t>
       </w:r>
     </w:p>
     <w:p>
@@ -2045,7 +2207,25 @@
           <w:sz w:val="26"/>
           <w:szCs w:val="26"/>
         </w:rPr>
-        <w:t xml:space="preserve">In rendering services under this Agreement, Tonic HQ shall conform to high professional standards of work and business ethics. Tonic HQ shall not use time, materials, or equipment of the Client without the prior written consent of the Client. In </w:t>
+        <w:t xml:space="preserve">In rendering services under this Agreement, Tonic HQ shall conform to high professional standards of work and business ethics. Tonic HQ shall not use </w:t>
+      </w:r>
+      <w:proofErr w:type="gramStart"/>
+      <w:r>
+        <w:rPr>
+          <w:rFonts w:ascii="Corbel" w:hAnsi="Corbel"/>
+          <w:sz w:val="26"/>
+          <w:szCs w:val="26"/>
+        </w:rPr>
+        <w:t>time</w:t>
+      </w:r>
+      <w:proofErr w:type="gramEnd"/>
+      <w:r>
+        <w:rPr>
+          <w:rFonts w:ascii="Corbel" w:hAnsi="Corbel"/>
+          <w:sz w:val="26"/>
+          <w:szCs w:val="26"/>
+        </w:rPr>
+        <w:t xml:space="preserve">, materials, or equipment of the Client without the prior written consent of the Client. In </w:t>
       </w:r>
       <w:r>
         <w:rPr>
@@ -2080,6 +2260,7 @@
     <w:p>
       <w:pPr>
         <w:pStyle w:val="ListParagraph"/>
+        <w:keepNext/>
         <w:numPr>
           <w:ilvl w:val="0"/>
           <w:numId w:val="16"/>
@@ -2110,6 +2291,7 @@
     <w:p>
       <w:pPr>
         <w:pStyle w:val="ListParagraph"/>
+        <w:keepNext/>
         <w:numPr>
           <w:ilvl w:val="0"/>
           <w:numId w:val="16"/>
@@ -2153,7 +2335,27 @@
           <w:sz w:val="26"/>
           <w:szCs w:val="26"/>
         </w:rPr>
-        <w:t>If there's anything unclear or if you want to discuss any points, please let us know. We're here to create the best working relationship possible. Once we receive your acceptance, we'll be in touch to discuss next steps and initiate the project. Please don't hesitate to call us at (559) 412-5240 if you prefer a phone conversation.</w:t>
+        <w:t xml:space="preserve">If there's anything unclear or if you want to discuss any points, please let us know. We're here to create the best working relationship possible. Once we receive your acceptance, we'll be in touch to discuss </w:t>
+      </w:r>
+      <w:proofErr w:type="gramStart"/>
+      <w:r>
+        <w:rPr>
+          <w:rFonts w:ascii="Corbel" w:hAnsi="Corbel" w:cs="Calibri"/>
+          <w:color w:val="000000"/>
+          <w:sz w:val="26"/>
+          <w:szCs w:val="26"/>
+        </w:rPr>
+        <w:t>next</w:t>
+      </w:r>
+      <w:proofErr w:type="gramEnd"/>
+      <w:r>
+        <w:rPr>
+          <w:rFonts w:ascii="Corbel" w:hAnsi="Corbel" w:cs="Calibri"/>
+          <w:color w:val="000000"/>
+          <w:sz w:val="26"/>
+          <w:szCs w:val="26"/>
+        </w:rPr>
+        <w:t xml:space="preserve"> steps and initiate the project. Please don't hesitate to call us at (559) 412-5240 if you prefer a phone conversation.</w:t>
       </w:r>
     </w:p>
     <w:tbl>
@@ -2198,6 +2400,7 @@
           </w:tcPr>
           <w:p>
             <w:pPr>
+              <w:keepNext/>
               <w:tabs>
                 <w:tab w:val="left" w:pos="1710"/>
                 <w:tab w:val="left" w:pos="3690"/>
@@ -2241,6 +2444,7 @@
           </w:tcPr>
           <w:p>
             <w:pPr>
+              <w:keepNext/>
               <w:tabs>
                 <w:tab w:val="left" w:pos="1710"/>
                 <w:tab w:val="left" w:pos="3690"/>
@@ -2269,6 +2473,7 @@
           </w:tcPr>
           <w:p>
             <w:pPr>
+              <w:keepNext/>
               <w:tabs>
                 <w:tab w:val="left" w:pos="1710"/>
                 <w:tab w:val="left" w:pos="3690"/>
@@ -2313,6 +2518,7 @@
           </w:tcPr>
           <w:p>
             <w:pPr>
+              <w:keepNext/>
               <w:tabs>
                 <w:tab w:val="left" w:pos="1710"/>
                 <w:tab w:val="left" w:pos="3690"/>
@@ -2353,6 +2559,7 @@
           </w:tcPr>
           <w:p>
             <w:pPr>
+              <w:keepNext/>
               <w:tabs>
                 <w:tab w:val="left" w:pos="1710"/>
                 <w:tab w:val="left" w:pos="3690"/>
@@ -2381,6 +2588,7 @@
           </w:tcPr>
           <w:p>
             <w:pPr>
+              <w:keepNext/>
               <w:tabs>
                 <w:tab w:val="left" w:pos="1710"/>
                 <w:tab w:val="left" w:pos="3690"/>
@@ -2428,6 +2636,7 @@
           </w:tcPr>
           <w:p>
             <w:pPr>
+              <w:keepNext/>
               <w:tabs>
                 <w:tab w:val="left" w:pos="1710"/>
                 <w:tab w:val="left" w:pos="3690"/>
@@ -2468,6 +2677,7 @@
           </w:tcPr>
           <w:p>
             <w:pPr>
+              <w:keepNext/>
               <w:tabs>
                 <w:tab w:val="left" w:pos="1710"/>
                 <w:tab w:val="left" w:pos="3690"/>
@@ -2496,6 +2706,7 @@
           </w:tcPr>
           <w:p>
             <w:pPr>
+              <w:keepNext/>
               <w:tabs>
                 <w:tab w:val="left" w:pos="1710"/>
                 <w:tab w:val="left" w:pos="3690"/>
@@ -2543,6 +2754,7 @@
           </w:tcPr>
           <w:p>
             <w:pPr>
+              <w:keepNext/>
               <w:tabs>
                 <w:tab w:val="left" w:pos="1710"/>
                 <w:tab w:val="left" w:pos="3690"/>
@@ -2583,6 +2795,7 @@
           </w:tcPr>
           <w:p>
             <w:pPr>
+              <w:keepNext/>
               <w:tabs>
                 <w:tab w:val="left" w:pos="1710"/>
                 <w:tab w:val="left" w:pos="3690"/>
@@ -2611,6 +2824,7 @@
           </w:tcPr>
           <w:p>
             <w:pPr>
+              <w:keepNext/>
               <w:tabs>
                 <w:tab w:val="left" w:pos="1710"/>
                 <w:tab w:val="left" w:pos="3690"/>
@@ -2949,13 +3163,23 @@
           <w:szCs w:val="26"/>
         </w:rPr>
       </w:pPr>
+      <w:proofErr w:type="gramStart"/>
       <w:r>
         <w:rPr>
           <w:rFonts w:ascii="Corbel" w:eastAsia="Times New Roman" w:hAnsi="Corbel" w:cs="Times New Roman"/>
           <w:sz w:val="26"/>
           <w:szCs w:val="26"/>
         </w:rPr>
-        <w:t>1.5 hour session with Implementation Consultant to advise on configuration decisions. </w:t>
+        <w:t>1.5 hour</w:t>
+      </w:r>
+      <w:proofErr w:type="gramEnd"/>
+      <w:r>
+        <w:rPr>
+          <w:rFonts w:ascii="Corbel" w:eastAsia="Times New Roman" w:hAnsi="Corbel" w:cs="Times New Roman"/>
+          <w:sz w:val="26"/>
+          <w:szCs w:val="26"/>
+        </w:rPr>
+        <w:t xml:space="preserve"> session with Implementation Consultant to advise on configuration decisions. </w:t>
       </w:r>
     </w:p>
     <w:p>
@@ -3323,16 +3547,35 @@
           <w:sz w:val="26"/>
           <w:szCs w:val="26"/>
         </w:rPr>
-        <w:t>Process and normalize data to assist with the migration of existing data into Client’s Bullhorn instance. Data migration includes the following entities if they are available in Client’s existing software for all existing and client custom fields configured:</w:t>
-      </w:r>
+        <w:t xml:space="preserve">Process and normalize data to assist with the migration of existing data into Client’s Bullhorn instance. Data migration includes the following entities if they are available in Client’s existing software for all existing and client custom fields </w:t>
+      </w:r>
+      <w:proofErr w:type="gramStart"/>
       <w:r>
         <w:rPr>
           <w:rFonts w:ascii="Corbel" w:eastAsia="Times New Roman" w:hAnsi="Corbel" w:cs="Times New Roman"/>
           <w:sz w:val="26"/>
           <w:szCs w:val="26"/>
-          <w:highlight w:val="yellow"/>
-        </w:rPr>
-        <w:t>{^</w:t>
+        </w:rPr>
+        <w:t>configured:</w:t>
+      </w:r>
+      <w:r>
+        <w:rPr>
+          <w:rFonts w:ascii="Corbel" w:eastAsia="Times New Roman" w:hAnsi="Corbel" w:cs="Times New Roman"/>
+          <w:sz w:val="26"/>
+          <w:szCs w:val="26"/>
+          <w:highlight w:val="yellow"/>
+        </w:rPr>
+        <w:t>{</w:t>
+      </w:r>
+      <w:proofErr w:type="gramEnd"/>
+      <w:r>
+        <w:rPr>
+          <w:rFonts w:ascii="Corbel" w:eastAsia="Times New Roman" w:hAnsi="Corbel" w:cs="Times New Roman"/>
+          <w:sz w:val="26"/>
+          <w:szCs w:val="26"/>
+          <w:highlight w:val="yellow"/>
+        </w:rPr>
+        <w:t>^</w:t>
       </w:r>
       <w:proofErr w:type="spellStart"/>
       <w:r>
@@ -3408,7 +3651,17 @@
           <w:szCs w:val="26"/>
           <w:highlight w:val="yellow"/>
         </w:rPr>
-        <w:t>ats_corp</w:t>
+        <w:t>ats_</w:t>
+      </w:r>
+      <w:proofErr w:type="gramStart"/>
+      <w:r>
+        <w:rPr>
+          <w:rFonts w:ascii="Corbel" w:eastAsia="Times New Roman" w:hAnsi="Corbel" w:cs="Times New Roman"/>
+          <w:sz w:val="26"/>
+          <w:szCs w:val="26"/>
+          <w:highlight w:val="yellow"/>
+        </w:rPr>
+        <w:t>corp</w:t>
       </w:r>
       <w:proofErr w:type="spellEnd"/>
       <w:r>
@@ -3418,7 +3671,17 @@
           <w:szCs w:val="26"/>
           <w:highlight w:val="yellow"/>
         </w:rPr>
-        <w:t>}{^</w:t>
+        <w:t>}{</w:t>
+      </w:r>
+      <w:proofErr w:type="gramEnd"/>
+      <w:r>
+        <w:rPr>
+          <w:rFonts w:ascii="Corbel" w:eastAsia="Times New Roman" w:hAnsi="Corbel" w:cs="Times New Roman"/>
+          <w:sz w:val="26"/>
+          <w:szCs w:val="26"/>
+          <w:highlight w:val="yellow"/>
+        </w:rPr>
+        <w:t>^</w:t>
       </w:r>
       <w:proofErr w:type="spellStart"/>
       <w:r>
@@ -4027,16 +4290,35 @@
           <w:sz w:val="26"/>
           <w:szCs w:val="26"/>
         </w:rPr>
-        <w:t>Perform a test migration into Client’s Bullhorn instance.</w:t>
-      </w:r>
+        <w:t xml:space="preserve">Perform a test migration into Client’s Bullhorn </w:t>
+      </w:r>
+      <w:proofErr w:type="gramStart"/>
       <w:r>
         <w:rPr>
           <w:rFonts w:ascii="Corbel" w:eastAsia="Times New Roman" w:hAnsi="Corbel" w:cs="Times New Roman"/>
           <w:sz w:val="26"/>
           <w:szCs w:val="26"/>
-          <w:highlight w:val="yellow"/>
-        </w:rPr>
-        <w:t>{/</w:t>
+        </w:rPr>
+        <w:t>instance.</w:t>
+      </w:r>
+      <w:r>
+        <w:rPr>
+          <w:rFonts w:ascii="Corbel" w:eastAsia="Times New Roman" w:hAnsi="Corbel" w:cs="Times New Roman"/>
+          <w:sz w:val="26"/>
+          <w:szCs w:val="26"/>
+          <w:highlight w:val="yellow"/>
+        </w:rPr>
+        <w:t>{</w:t>
+      </w:r>
+      <w:proofErr w:type="gramEnd"/>
+      <w:r>
+        <w:rPr>
+          <w:rFonts w:ascii="Corbel" w:eastAsia="Times New Roman" w:hAnsi="Corbel" w:cs="Times New Roman"/>
+          <w:sz w:val="26"/>
+          <w:szCs w:val="26"/>
+          <w:highlight w:val="yellow"/>
+        </w:rPr>
+        <w:t>/</w:t>
       </w:r>
       <w:proofErr w:type="spellStart"/>
       <w:r>
@@ -4263,6 +4545,7 @@
         <w:t>{/</w:t>
       </w:r>
       <w:proofErr w:type="spellStart"/>
+      <w:proofErr w:type="gramStart"/>
       <w:r>
         <w:rPr>
           <w:rFonts w:ascii="Corbel" w:eastAsia="Times New Roman" w:hAnsi="Corbel" w:cs="Times New Roman"/>
@@ -4288,7 +4571,16 @@
           <w:sz w:val="26"/>
           <w:szCs w:val="26"/>
         </w:rPr>
-        <w:t>configuration based on user acceptance testing. </w:t>
+        <w:t>configuration</w:t>
+      </w:r>
+      <w:proofErr w:type="gramEnd"/>
+      <w:r>
+        <w:rPr>
+          <w:rFonts w:ascii="Corbel" w:eastAsia="Times New Roman" w:hAnsi="Corbel" w:cs="Times New Roman"/>
+          <w:sz w:val="26"/>
+          <w:szCs w:val="26"/>
+        </w:rPr>
+        <w:t xml:space="preserve"> based on user acceptance testing. </w:t>
       </w:r>
     </w:p>
     <w:p>
@@ -4470,6 +4762,7 @@
         <w:t>{^</w:t>
       </w:r>
       <w:proofErr w:type="spellStart"/>
+      <w:proofErr w:type="gramStart"/>
       <w:r>
         <w:rPr>
           <w:rFonts w:ascii="Corbel" w:eastAsia="Times New Roman" w:hAnsi="Corbel" w:cs="Times New Roman"/>
@@ -4495,7 +4788,16 @@
           <w:sz w:val="26"/>
           <w:szCs w:val="26"/>
         </w:rPr>
-        <w:t xml:space="preserve">final data migration and </w:t>
+        <w:t>final</w:t>
+      </w:r>
+      <w:proofErr w:type="gramEnd"/>
+      <w:r>
+        <w:rPr>
+          <w:rFonts w:ascii="Corbel" w:eastAsia="Times New Roman" w:hAnsi="Corbel" w:cs="Times New Roman"/>
+          <w:sz w:val="26"/>
+          <w:szCs w:val="26"/>
+        </w:rPr>
+        <w:t xml:space="preserve"> data migration and </w:t>
       </w:r>
       <w:r>
         <w:rPr>
@@ -4720,6 +5022,7 @@
         <w:t>/</w:t>
       </w:r>
       <w:proofErr w:type="spellStart"/>
+      <w:proofErr w:type="gramStart"/>
       <w:r>
         <w:rPr>
           <w:rFonts w:ascii="Corbel" w:eastAsia="Times New Roman" w:hAnsi="Corbel" w:cs="Times New Roman"/>
@@ -4746,7 +5049,17 @@
           <w:szCs w:val="26"/>
           <w:highlight w:val="yellow"/>
         </w:rPr>
-        <w:t>{#commissions}</w:t>
+        <w:t>{</w:t>
+      </w:r>
+      <w:proofErr w:type="gramEnd"/>
+      <w:r>
+        <w:rPr>
+          <w:rFonts w:ascii="Corbel" w:eastAsia="Times New Roman" w:hAnsi="Corbel" w:cs="Times New Roman"/>
+          <w:sz w:val="26"/>
+          <w:szCs w:val="26"/>
+          <w:highlight w:val="yellow"/>
+        </w:rPr>
+        <w:t>#commissions}</w:t>
       </w:r>
     </w:p>
     <w:p>
@@ -4783,8 +5096,9 @@
           <w:szCs w:val="26"/>
           <w:highlight w:val="yellow"/>
         </w:rPr>
-        <w:t>{/commissions}</w:t>
-      </w:r>
+        <w:t>{/</w:t>
+      </w:r>
+      <w:proofErr w:type="gramStart"/>
       <w:r>
         <w:rPr>
           <w:rFonts w:ascii="Corbel" w:eastAsia="Times New Roman" w:hAnsi="Corbel" w:cs="Times New Roman"/>
@@ -4792,7 +5106,26 @@
           <w:szCs w:val="26"/>
           <w:highlight w:val="yellow"/>
         </w:rPr>
-        <w:t>{#</w:t>
+        <w:t>commissions}</w:t>
+      </w:r>
+      <w:r>
+        <w:rPr>
+          <w:rFonts w:ascii="Corbel" w:eastAsia="Times New Roman" w:hAnsi="Corbel" w:cs="Times New Roman"/>
+          <w:sz w:val="26"/>
+          <w:szCs w:val="26"/>
+          <w:highlight w:val="yellow"/>
+        </w:rPr>
+        <w:t>{</w:t>
+      </w:r>
+      <w:proofErr w:type="gramEnd"/>
+      <w:r>
+        <w:rPr>
+          <w:rFonts w:ascii="Corbel" w:eastAsia="Times New Roman" w:hAnsi="Corbel" w:cs="Times New Roman"/>
+          <w:sz w:val="26"/>
+          <w:szCs w:val="26"/>
+          <w:highlight w:val="yellow"/>
+        </w:rPr>
+        <w:t>#</w:t>
       </w:r>
       <w:r>
         <w:rPr>
@@ -4849,6 +5182,7 @@
         </w:rPr>
         <w:t>{/</w:t>
       </w:r>
+      <w:proofErr w:type="gramStart"/>
       <w:r>
         <w:rPr>
           <w:rFonts w:ascii="Corbel" w:eastAsia="Times New Roman" w:hAnsi="Corbel" w:cs="Times New Roman"/>
@@ -4865,7 +5199,17 @@
           <w:szCs w:val="26"/>
           <w:highlight w:val="yellow"/>
         </w:rPr>
-        <w:t>}{#newHireExport}</w:t>
+        <w:t>}{</w:t>
+      </w:r>
+      <w:proofErr w:type="gramEnd"/>
+      <w:r>
+        <w:rPr>
+          <w:rFonts w:ascii="Corbel" w:eastAsia="Times New Roman" w:hAnsi="Corbel" w:cs="Times New Roman"/>
+          <w:sz w:val="26"/>
+          <w:szCs w:val="26"/>
+          <w:highlight w:val="yellow"/>
+        </w:rPr>
+        <w:t>#newHireExport}</w:t>
       </w:r>
       <w:r>
         <w:rPr>
@@ -4913,6 +5257,7 @@
         <w:t>{/</w:t>
       </w:r>
       <w:proofErr w:type="spellStart"/>
+      <w:proofErr w:type="gramStart"/>
       <w:r>
         <w:rPr>
           <w:rFonts w:ascii="Corbel" w:eastAsia="Times New Roman" w:hAnsi="Corbel" w:cs="Times New Roman"/>
@@ -4930,7 +5275,17 @@
           <w:szCs w:val="26"/>
           <w:highlight w:val="yellow"/>
         </w:rPr>
-        <w:t>}{#qbIntegration}</w:t>
+        <w:t>}{</w:t>
+      </w:r>
+      <w:proofErr w:type="gramEnd"/>
+      <w:r>
+        <w:rPr>
+          <w:rFonts w:ascii="Corbel" w:eastAsia="Times New Roman" w:hAnsi="Corbel" w:cs="Times New Roman"/>
+          <w:sz w:val="26"/>
+          <w:szCs w:val="26"/>
+          <w:highlight w:val="yellow"/>
+        </w:rPr>
+        <w:t>#qbIntegration}</w:t>
       </w:r>
       <w:r>
         <w:rPr>
@@ -4978,6 +5333,7 @@
         <w:t>{/</w:t>
       </w:r>
       <w:proofErr w:type="spellStart"/>
+      <w:proofErr w:type="gramStart"/>
       <w:r>
         <w:rPr>
           <w:rFonts w:ascii="Corbel" w:eastAsia="Times New Roman" w:hAnsi="Corbel" w:cs="Times New Roman"/>
@@ -4995,7 +5351,17 @@
           <w:szCs w:val="26"/>
           <w:highlight w:val="yellow"/>
         </w:rPr>
-        <w:t>}{#InvoiceExport}</w:t>
+        <w:t>}{</w:t>
+      </w:r>
+      <w:proofErr w:type="gramEnd"/>
+      <w:r>
+        <w:rPr>
+          <w:rFonts w:ascii="Corbel" w:eastAsia="Times New Roman" w:hAnsi="Corbel" w:cs="Times New Roman"/>
+          <w:sz w:val="26"/>
+          <w:szCs w:val="26"/>
+          <w:highlight w:val="yellow"/>
+        </w:rPr>
+        <w:t>#InvoiceExport}</w:t>
       </w:r>
       <w:r>
         <w:rPr>
@@ -5043,6 +5409,7 @@
         <w:t>{/</w:t>
       </w:r>
       <w:proofErr w:type="spellStart"/>
+      <w:proofErr w:type="gramStart"/>
       <w:r>
         <w:rPr>
           <w:rFonts w:ascii="Corbel" w:eastAsia="Times New Roman" w:hAnsi="Corbel" w:cs="Times New Roman"/>
@@ -5060,7 +5427,17 @@
           <w:szCs w:val="26"/>
           <w:highlight w:val="yellow"/>
         </w:rPr>
-        <w:t>}{#PayDataExport}</w:t>
+        <w:t>}{</w:t>
+      </w:r>
+      <w:proofErr w:type="gramEnd"/>
+      <w:r>
+        <w:rPr>
+          <w:rFonts w:ascii="Corbel" w:eastAsia="Times New Roman" w:hAnsi="Corbel" w:cs="Times New Roman"/>
+          <w:sz w:val="26"/>
+          <w:szCs w:val="26"/>
+          <w:highlight w:val="yellow"/>
+        </w:rPr>
+        <w:t>#PayDataExport}</w:t>
       </w:r>
       <w:r>
         <w:rPr>
@@ -5118,6 +5495,7 @@
         <w:t>{/</w:t>
       </w:r>
       <w:proofErr w:type="spellStart"/>
+      <w:proofErr w:type="gramStart"/>
       <w:r>
         <w:rPr>
           <w:rFonts w:ascii="Corbel" w:eastAsia="Times New Roman" w:hAnsi="Corbel" w:cs="Times New Roman"/>
@@ -5135,7 +5513,17 @@
           <w:szCs w:val="26"/>
           <w:highlight w:val="yellow"/>
         </w:rPr>
-        <w:t>}{#emailsAsNotes}</w:t>
+        <w:t>}{</w:t>
+      </w:r>
+      <w:proofErr w:type="gramEnd"/>
+      <w:r>
+        <w:rPr>
+          <w:rFonts w:ascii="Corbel" w:eastAsia="Times New Roman" w:hAnsi="Corbel" w:cs="Times New Roman"/>
+          <w:sz w:val="26"/>
+          <w:szCs w:val="26"/>
+          <w:highlight w:val="yellow"/>
+        </w:rPr>
+        <w:t>#emailsAsNotes}</w:t>
       </w:r>
       <w:r>
         <w:rPr>
@@ -5183,6 +5571,7 @@
         <w:t>{/</w:t>
       </w:r>
       <w:proofErr w:type="spellStart"/>
+      <w:proofErr w:type="gramStart"/>
       <w:r>
         <w:rPr>
           <w:rFonts w:ascii="Corbel" w:eastAsia="Times New Roman" w:hAnsi="Corbel" w:cs="Times New Roman"/>
@@ -5200,7 +5589,17 @@
           <w:szCs w:val="26"/>
           <w:highlight w:val="yellow"/>
         </w:rPr>
-        <w:t>}{#histSubmissions}</w:t>
+        <w:t>}{</w:t>
+      </w:r>
+      <w:proofErr w:type="gramEnd"/>
+      <w:r>
+        <w:rPr>
+          <w:rFonts w:ascii="Corbel" w:eastAsia="Times New Roman" w:hAnsi="Corbel" w:cs="Times New Roman"/>
+          <w:sz w:val="26"/>
+          <w:szCs w:val="26"/>
+          <w:highlight w:val="yellow"/>
+        </w:rPr>
+        <w:t>#histSubmissions}</w:t>
       </w:r>
       <w:r>
         <w:rPr>
@@ -5248,6 +5647,7 @@
         <w:t>{/</w:t>
       </w:r>
       <w:proofErr w:type="spellStart"/>
+      <w:proofErr w:type="gramStart"/>
       <w:r>
         <w:rPr>
           <w:rFonts w:ascii="Corbel" w:eastAsia="Times New Roman" w:hAnsi="Corbel" w:cs="Times New Roman"/>
@@ -5265,7 +5665,17 @@
           <w:szCs w:val="26"/>
           <w:highlight w:val="yellow"/>
         </w:rPr>
-        <w:t>}{#npeCount}</w:t>
+        <w:t>}{</w:t>
+      </w:r>
+      <w:proofErr w:type="gramEnd"/>
+      <w:r>
+        <w:rPr>
+          <w:rFonts w:ascii="Corbel" w:eastAsia="Times New Roman" w:hAnsi="Corbel" w:cs="Times New Roman"/>
+          <w:sz w:val="26"/>
+          <w:szCs w:val="26"/>
+          <w:highlight w:val="yellow"/>
+        </w:rPr>
+        <w:t>#npeCount}</w:t>
       </w:r>
       <w:r>
         <w:rPr>
@@ -5356,6 +5766,7 @@
         <w:t>{/</w:t>
       </w:r>
       <w:proofErr w:type="spellStart"/>
+      <w:proofErr w:type="gramStart"/>
       <w:r>
         <w:rPr>
           <w:rFonts w:ascii="Corbel" w:eastAsia="Times New Roman" w:hAnsi="Corbel" w:cs="Times New Roman"/>
@@ -5373,7 +5784,17 @@
           <w:szCs w:val="26"/>
           <w:highlight w:val="yellow"/>
         </w:rPr>
-        <w:t>}{#oscpCount}</w:t>
+        <w:t>}{</w:t>
+      </w:r>
+      <w:proofErr w:type="gramEnd"/>
+      <w:r>
+        <w:rPr>
+          <w:rFonts w:ascii="Corbel" w:eastAsia="Times New Roman" w:hAnsi="Corbel" w:cs="Times New Roman"/>
+          <w:sz w:val="26"/>
+          <w:szCs w:val="26"/>
+          <w:highlight w:val="yellow"/>
+        </w:rPr>
+        <w:t>#oscpCount}</w:t>
       </w:r>
       <w:r>
         <w:rPr>
@@ -5446,13 +5867,23 @@
         </w:rPr>
         <w:t xml:space="preserve">} </w:t>
       </w:r>
+      <w:proofErr w:type="gramStart"/>
       <w:r>
         <w:rPr>
           <w:rFonts w:ascii="Corbel" w:eastAsia="Times New Roman" w:hAnsi="Corbel" w:cs="Times New Roman"/>
           <w:sz w:val="26"/>
           <w:szCs w:val="26"/>
         </w:rPr>
-        <w:t>Open Source Career Portal(s)</w:t>
+        <w:t>Open Source</w:t>
+      </w:r>
+      <w:proofErr w:type="gramEnd"/>
+      <w:r>
+        <w:rPr>
+          <w:rFonts w:ascii="Corbel" w:eastAsia="Times New Roman" w:hAnsi="Corbel" w:cs="Times New Roman"/>
+          <w:sz w:val="26"/>
+          <w:szCs w:val="26"/>
+        </w:rPr>
+        <w:t xml:space="preserve"> Career Portal(s)</w:t>
       </w:r>
       <w:r>
         <w:rPr>
@@ -5524,16 +5955,35 @@
           <w:sz w:val="26"/>
           <w:szCs w:val="26"/>
         </w:rPr>
-        <w:t>Assuming no scope changes, Tonic HQ is estimating the following timeframe for implementation. Note, the given timeframes are for each task (or group of tasks), with some items running concurrently.</w:t>
-      </w:r>
+        <w:t xml:space="preserve">Assuming no scope changes, Tonic HQ is estimating the following timeframe for implementation. Note, the given timeframes are for each task (or group of tasks), with some items running </w:t>
+      </w:r>
+      <w:proofErr w:type="gramStart"/>
       <w:r>
         <w:rPr>
           <w:rFonts w:ascii="Corbel" w:eastAsia="Times New Roman" w:hAnsi="Corbel" w:cs="Times New Roman"/>
           <w:sz w:val="26"/>
           <w:szCs w:val="26"/>
-          <w:highlight w:val="yellow"/>
-        </w:rPr>
-        <w:t>{#timelineNoDM}</w:t>
+        </w:rPr>
+        <w:t>concurrently.</w:t>
+      </w:r>
+      <w:r>
+        <w:rPr>
+          <w:rFonts w:ascii="Corbel" w:eastAsia="Times New Roman" w:hAnsi="Corbel" w:cs="Times New Roman"/>
+          <w:sz w:val="26"/>
+          <w:szCs w:val="26"/>
+          <w:highlight w:val="yellow"/>
+        </w:rPr>
+        <w:t>{</w:t>
+      </w:r>
+      <w:proofErr w:type="gramEnd"/>
+      <w:r>
+        <w:rPr>
+          <w:rFonts w:ascii="Corbel" w:eastAsia="Times New Roman" w:hAnsi="Corbel" w:cs="Times New Roman"/>
+          <w:sz w:val="26"/>
+          <w:szCs w:val="26"/>
+          <w:highlight w:val="yellow"/>
+        </w:rPr>
+        <w:t>#timelineNoDM}</w:t>
       </w:r>
       <w:r>
         <w:rPr>
@@ -6259,6 +6709,7 @@
         <w:t>{/</w:t>
       </w:r>
       <w:proofErr w:type="spellStart"/>
+      <w:proofErr w:type="gramStart"/>
       <w:r>
         <w:rPr>
           <w:rFonts w:ascii="Corbel" w:eastAsia="Times New Roman" w:hAnsi="Corbel" w:cs="Times New Roman"/>
@@ -6276,7 +6727,17 @@
           <w:szCs w:val="26"/>
           <w:highlight w:val="yellow"/>
         </w:rPr>
-        <w:t>}{#timelineSMB}</w:t>
+        <w:t>}{</w:t>
+      </w:r>
+      <w:proofErr w:type="gramEnd"/>
+      <w:r>
+        <w:rPr>
+          <w:rFonts w:ascii="Corbel" w:eastAsia="Times New Roman" w:hAnsi="Corbel" w:cs="Times New Roman"/>
+          <w:sz w:val="26"/>
+          <w:szCs w:val="26"/>
+          <w:highlight w:val="yellow"/>
+        </w:rPr>
+        <w:t>#timelineSMB}</w:t>
       </w:r>
       <w:r>
         <w:rPr>
@@ -7264,6 +7725,7 @@
         <w:t>{/</w:t>
       </w:r>
       <w:proofErr w:type="spellStart"/>
+      <w:proofErr w:type="gramStart"/>
       <w:r>
         <w:rPr>
           <w:rFonts w:ascii="Corbel" w:eastAsia="Times New Roman" w:hAnsi="Corbel" w:cs="Times New Roman"/>
@@ -7281,7 +7743,17 @@
           <w:szCs w:val="26"/>
           <w:highlight w:val="yellow"/>
         </w:rPr>
-        <w:t>}{#timelineField}</w:t>
+        <w:t>}{</w:t>
+      </w:r>
+      <w:proofErr w:type="gramEnd"/>
+      <w:r>
+        <w:rPr>
+          <w:rFonts w:ascii="Corbel" w:eastAsia="Times New Roman" w:hAnsi="Corbel" w:cs="Times New Roman"/>
+          <w:sz w:val="26"/>
+          <w:szCs w:val="26"/>
+          <w:highlight w:val="yellow"/>
+        </w:rPr>
+        <w:t>#timelineField}</w:t>
       </w:r>
       <w:r>
         <w:rPr>
@@ -8270,6 +8742,7 @@
         <w:t>{/</w:t>
       </w:r>
       <w:proofErr w:type="spellStart"/>
+      <w:proofErr w:type="gramStart"/>
       <w:r>
         <w:rPr>
           <w:rFonts w:ascii="Corbel" w:eastAsia="Times New Roman" w:hAnsi="Corbel" w:cs="Times New Roman"/>
@@ -8287,7 +8760,17 @@
           <w:szCs w:val="26"/>
           <w:highlight w:val="yellow"/>
         </w:rPr>
-        <w:t>}{#timelineBH1}</w:t>
+        <w:t>}{</w:t>
+      </w:r>
+      <w:proofErr w:type="gramEnd"/>
+      <w:r>
+        <w:rPr>
+          <w:rFonts w:ascii="Corbel" w:eastAsia="Times New Roman" w:hAnsi="Corbel" w:cs="Times New Roman"/>
+          <w:sz w:val="26"/>
+          <w:szCs w:val="26"/>
+          <w:highlight w:val="yellow"/>
+        </w:rPr>
+        <w:t>#timelineBH1}</w:t>
       </w:r>
       <w:r>
         <w:rPr>
@@ -9457,13 +9940,23 @@
           <w:szCs w:val="26"/>
         </w:rPr>
       </w:pPr>
-      <w:r>
-        <w:rPr>
-          <w:rFonts w:ascii="Corbel" w:hAnsi="Corbel"/>
-          <w:sz w:val="26"/>
-          <w:szCs w:val="26"/>
-        </w:rPr>
-        <w:t>Client has dedicated resources available to assist Tonic HQ in the discovery, design and testing processes.</w:t>
+      <w:proofErr w:type="gramStart"/>
+      <w:r>
+        <w:rPr>
+          <w:rFonts w:ascii="Corbel" w:hAnsi="Corbel"/>
+          <w:sz w:val="26"/>
+          <w:szCs w:val="26"/>
+        </w:rPr>
+        <w:t>Client</w:t>
+      </w:r>
+      <w:proofErr w:type="gramEnd"/>
+      <w:r>
+        <w:rPr>
+          <w:rFonts w:ascii="Corbel" w:hAnsi="Corbel"/>
+          <w:sz w:val="26"/>
+          <w:szCs w:val="26"/>
+        </w:rPr>
+        <w:t xml:space="preserve"> has dedicated resources available to assist Tonic HQ in the discovery, design and testing processes.</w:t>
       </w:r>
     </w:p>
     <w:p>
@@ -9497,6 +9990,7 @@
         <w:t xml:space="preserve"> {^</w:t>
       </w:r>
       <w:proofErr w:type="spellStart"/>
+      <w:proofErr w:type="gramStart"/>
       <w:r>
         <w:rPr>
           <w:rFonts w:ascii="Corbel" w:hAnsi="Corbel"/>
@@ -9514,7 +10008,17 @@
           <w:szCs w:val="26"/>
           <w:highlight w:val="yellow"/>
         </w:rPr>
-        <w:t>}{#</w:t>
+        <w:t>}{</w:t>
+      </w:r>
+      <w:proofErr w:type="gramEnd"/>
+      <w:r>
+        <w:rPr>
+          <w:rFonts w:ascii="Corbel" w:hAnsi="Corbel"/>
+          <w:sz w:val="26"/>
+          <w:szCs w:val="26"/>
+          <w:highlight w:val="yellow"/>
+        </w:rPr>
+        <w:t>#</w:t>
       </w:r>
       <w:r>
         <w:rPr>
@@ -9590,6 +10094,7 @@
         <w:t>dataSources</w:t>
       </w:r>
       <w:proofErr w:type="spellEnd"/>
+      <w:proofErr w:type="gramStart"/>
       <w:r>
         <w:rPr>
           <w:rFonts w:ascii="Corbel" w:hAnsi="Corbel"/>
@@ -9616,7 +10121,17 @@
           <w:szCs w:val="26"/>
           <w:highlight w:val="yellow"/>
         </w:rPr>
-        <w:t>{/</w:t>
+        <w:t>{</w:t>
+      </w:r>
+      <w:proofErr w:type="gramEnd"/>
+      <w:r>
+        <w:rPr>
+          <w:rFonts w:ascii="Corbel" w:hAnsi="Corbel"/>
+          <w:sz w:val="26"/>
+          <w:szCs w:val="26"/>
+          <w:highlight w:val="yellow"/>
+        </w:rPr>
+        <w:t>/</w:t>
       </w:r>
       <w:proofErr w:type="spellStart"/>
       <w:r>
@@ -9680,6 +10195,7 @@
         <w:t xml:space="preserve"> {/</w:t>
       </w:r>
       <w:proofErr w:type="spellStart"/>
+      <w:proofErr w:type="gramStart"/>
       <w:r>
         <w:rPr>
           <w:rFonts w:ascii="Corbel" w:hAnsi="Corbel"/>
@@ -9697,7 +10213,17 @@
           <w:szCs w:val="26"/>
           <w:highlight w:val="yellow"/>
         </w:rPr>
-        <w:t>}{#existingSystem}</w:t>
+        <w:t>}{</w:t>
+      </w:r>
+      <w:proofErr w:type="gramEnd"/>
+      <w:r>
+        <w:rPr>
+          <w:rFonts w:ascii="Corbel" w:hAnsi="Corbel"/>
+          <w:sz w:val="26"/>
+          <w:szCs w:val="26"/>
+          <w:highlight w:val="yellow"/>
+        </w:rPr>
+        <w:t>#existingSystem}</w:t>
       </w:r>
     </w:p>
     <w:p>
@@ -9829,16 +10355,35 @@
           <w:sz w:val="26"/>
           <w:szCs w:val="26"/>
         </w:rPr>
-        <w:t xml:space="preserve"> with access to view all records.</w:t>
-      </w:r>
-      <w:r>
-        <w:rPr>
-          <w:rFonts w:ascii="Corbel" w:hAnsi="Corbel"/>
-          <w:sz w:val="26"/>
-          <w:szCs w:val="26"/>
-          <w:highlight w:val="yellow"/>
-        </w:rPr>
-        <w:t>{/</w:t>
+        <w:t xml:space="preserve"> with access to view all </w:t>
+      </w:r>
+      <w:proofErr w:type="gramStart"/>
+      <w:r>
+        <w:rPr>
+          <w:rFonts w:ascii="Corbel" w:hAnsi="Corbel"/>
+          <w:sz w:val="26"/>
+          <w:szCs w:val="26"/>
+        </w:rPr>
+        <w:t>records.</w:t>
+      </w:r>
+      <w:r>
+        <w:rPr>
+          <w:rFonts w:ascii="Corbel" w:hAnsi="Corbel"/>
+          <w:sz w:val="26"/>
+          <w:szCs w:val="26"/>
+          <w:highlight w:val="yellow"/>
+        </w:rPr>
+        <w:t>{</w:t>
+      </w:r>
+      <w:proofErr w:type="gramEnd"/>
+      <w:r>
+        <w:rPr>
+          <w:rFonts w:ascii="Corbel" w:hAnsi="Corbel"/>
+          <w:sz w:val="26"/>
+          <w:szCs w:val="26"/>
+          <w:highlight w:val="yellow"/>
+        </w:rPr>
+        <w:t>/</w:t>
       </w:r>
       <w:proofErr w:type="spellStart"/>
       <w:r>
@@ -9872,6 +10417,7 @@
           <w:szCs w:val="27"/>
         </w:rPr>
       </w:pPr>
+      <w:proofErr w:type="gramStart"/>
       <w:r>
         <w:rPr>
           <w:rFonts w:ascii="Corbel" w:eastAsia="Times New Roman" w:hAnsi="Corbel" w:cs="Times New Roman"/>
@@ -9881,7 +10427,19 @@
           <w:sz w:val="26"/>
           <w:szCs w:val="26"/>
         </w:rPr>
-        <w:t>OPEN SOURCE CAREER PORTAL (OPTIONAL)</w:t>
+        <w:t>OPEN SOURCE</w:t>
+      </w:r>
+      <w:proofErr w:type="gramEnd"/>
+      <w:r>
+        <w:rPr>
+          <w:rFonts w:ascii="Corbel" w:eastAsia="Times New Roman" w:hAnsi="Corbel" w:cs="Times New Roman"/>
+          <w:b/>
+          <w:bCs/>
+          <w:color w:val="000000"/>
+          <w:sz w:val="26"/>
+          <w:szCs w:val="26"/>
+        </w:rPr>
+        <w:t xml:space="preserve"> CAREER PORTAL (OPTIONAL)</w:t>
       </w:r>
     </w:p>
     <w:tbl>
@@ -10036,7 +10594,27 @@
                 <w:sz w:val="26"/>
                 <w:szCs w:val="26"/>
               </w:rPr>
-              <w:t>Creation and customization of Bullhorn’s Open Source Career Portal. </w:t>
+              <w:t xml:space="preserve">Creation and customization of Bullhorn’s </w:t>
+            </w:r>
+            <w:proofErr w:type="gramStart"/>
+            <w:r>
+              <w:rPr>
+                <w:rFonts w:ascii="Corbel" w:eastAsia="Times New Roman" w:hAnsi="Corbel" w:cs="Times New Roman"/>
+                <w:color w:val="000000"/>
+                <w:sz w:val="26"/>
+                <w:szCs w:val="26"/>
+              </w:rPr>
+              <w:t>Open Source</w:t>
+            </w:r>
+            <w:proofErr w:type="gramEnd"/>
+            <w:r>
+              <w:rPr>
+                <w:rFonts w:ascii="Corbel" w:eastAsia="Times New Roman" w:hAnsi="Corbel" w:cs="Times New Roman"/>
+                <w:color w:val="000000"/>
+                <w:sz w:val="26"/>
+                <w:szCs w:val="26"/>
+              </w:rPr>
+              <w:t xml:space="preserve"> Career Portal. </w:t>
             </w:r>
             <w:r>
               <w:rPr>
@@ -10115,6 +10693,7 @@
         <w:t>{/</w:t>
       </w:r>
       <w:proofErr w:type="spellStart"/>
+      <w:proofErr w:type="gramStart"/>
       <w:r>
         <w:rPr>
           <w:rFonts w:ascii="Corbel" w:eastAsia="Times New Roman" w:hAnsi="Corbel" w:cs="Times New Roman"/>
@@ -10132,7 +10711,17 @@
           <w:szCs w:val="26"/>
           <w:highlight w:val="yellow"/>
         </w:rPr>
-        <w:t>}{#onSiteTraining}</w:t>
+        <w:t>}{</w:t>
+      </w:r>
+      <w:proofErr w:type="gramEnd"/>
+      <w:r>
+        <w:rPr>
+          <w:rFonts w:ascii="Corbel" w:eastAsia="Times New Roman" w:hAnsi="Corbel" w:cs="Times New Roman"/>
+          <w:sz w:val="26"/>
+          <w:szCs w:val="26"/>
+          <w:highlight w:val="yellow"/>
+        </w:rPr>
+        <w:t>#onSiteTraining}</w:t>
       </w:r>
     </w:p>
     <w:p>
@@ -10319,7 +10908,27 @@
                 <w:sz w:val="26"/>
                 <w:szCs w:val="26"/>
               </w:rPr>
-              <w:t>Customized training based on client’s requirements delivered prior to Go Live. Includes two trainers on-site at client‘s desired location for a total of two days. Note: price does not include travel expenses. </w:t>
+              <w:t xml:space="preserve">Customized training based on client’s requirements delivered prior to Go Live. Includes two trainers on-site at </w:t>
+            </w:r>
+            <w:proofErr w:type="gramStart"/>
+            <w:r>
+              <w:rPr>
+                <w:rFonts w:ascii="Corbel" w:eastAsia="Times New Roman" w:hAnsi="Corbel" w:cs="Times New Roman"/>
+                <w:color w:val="000000"/>
+                <w:sz w:val="26"/>
+                <w:szCs w:val="26"/>
+              </w:rPr>
+              <w:t>client‘</w:t>
+            </w:r>
+            <w:proofErr w:type="gramEnd"/>
+            <w:r>
+              <w:rPr>
+                <w:rFonts w:ascii="Corbel" w:eastAsia="Times New Roman" w:hAnsi="Corbel" w:cs="Times New Roman"/>
+                <w:color w:val="000000"/>
+                <w:sz w:val="26"/>
+                <w:szCs w:val="26"/>
+              </w:rPr>
+              <w:t>s desired location for a total of two days. Note: price does not include travel expenses. </w:t>
             </w:r>
             <w:r>
               <w:rPr>
@@ -10398,6 +11007,7 @@
         <w:t>{/</w:t>
       </w:r>
       <w:proofErr w:type="spellStart"/>
+      <w:proofErr w:type="gramStart"/>
       <w:r>
         <w:rPr>
           <w:rFonts w:ascii="Corbel" w:eastAsia="Times New Roman" w:hAnsi="Corbel" w:cs="Times New Roman"/>
@@ -10415,7 +11025,17 @@
           <w:szCs w:val="26"/>
           <w:highlight w:val="yellow"/>
         </w:rPr>
-        <w:t>}{#afterCare}</w:t>
+        <w:t>}{</w:t>
+      </w:r>
+      <w:proofErr w:type="gramEnd"/>
+      <w:r>
+        <w:rPr>
+          <w:rFonts w:ascii="Corbel" w:eastAsia="Times New Roman" w:hAnsi="Corbel" w:cs="Times New Roman"/>
+          <w:sz w:val="26"/>
+          <w:szCs w:val="26"/>
+          <w:highlight w:val="yellow"/>
+        </w:rPr>
+        <w:t>#afterCare}</w:t>
       </w:r>
     </w:p>
     <w:p>
@@ -10831,11 +11451,41 @@
           <w:sz w:val="26"/>
           <w:szCs w:val="26"/>
         </w:rPr>
-        <w:t>For 30-days Post Wrap-Up, Tonic HQ will be your single source of support. You, and your end users, can reach out to our support team via phone or email. All incoming requests will be converted to tickets and triaged accordingly. We'll work with a designated person in your organization to ensure that all issues are dealt with satisfactorily, as well as recommend opportunities for complementary additional training, minor configuration changes, or help you learn to navigate getting support from Bullhorn directly. Our goal is to spend this time ensuring that you and your team are getting off on the right foot; that your Bullhorn environment is working well and that your team(s) are comfortable using the system</w:t>
-      </w:r>
+        <w:t xml:space="preserve">For </w:t>
+      </w:r>
+      <w:proofErr w:type="gramStart"/>
       <w:r>
         <w:rPr>
           <w:rFonts w:ascii="Corbel" w:eastAsia="Times New Roman" w:hAnsi="Corbel" w:cs="Times New Roman"/>
+          <w:color w:val="000000"/>
+          <w:sz w:val="26"/>
+          <w:szCs w:val="26"/>
+        </w:rPr>
+        <w:t>30</w:t>
+      </w:r>
+      <w:proofErr w:type="gramEnd"/>
+      <w:r>
+        <w:rPr>
+          <w:rFonts w:ascii="Corbel" w:eastAsia="Times New Roman" w:hAnsi="Corbel" w:cs="Times New Roman"/>
+          <w:color w:val="000000"/>
+          <w:sz w:val="26"/>
+          <w:szCs w:val="26"/>
+        </w:rPr>
+        <w:t xml:space="preserve">-days Post Wrap-Up, Tonic HQ will be your single source of support. You, and your end users, can reach out to our support team via phone or email. All incoming requests will be converted to tickets and triaged accordingly. We'll work with a designated person in your organization to ensure that all issues are dealt with satisfactorily, as well as recommend opportunities for complementary additional training, minor configuration changes, or help you learn to navigate getting support from Bullhorn directly. Our goal is to spend this time ensuring that you and your team are getting off on the right foot; that your Bullhorn environment is working well and that your team(s) are comfortable using the </w:t>
+      </w:r>
+      <w:proofErr w:type="gramStart"/>
+      <w:r>
+        <w:rPr>
+          <w:rFonts w:ascii="Corbel" w:eastAsia="Times New Roman" w:hAnsi="Corbel" w:cs="Times New Roman"/>
+          <w:color w:val="000000"/>
+          <w:sz w:val="26"/>
+          <w:szCs w:val="26"/>
+        </w:rPr>
+        <w:t>system</w:t>
+      </w:r>
+      <w:r>
+        <w:rPr>
+          <w:rFonts w:ascii="Corbel" w:eastAsia="Times New Roman" w:hAnsi="Corbel" w:cs="Times New Roman"/>
           <w:sz w:val="26"/>
           <w:szCs w:val="26"/>
         </w:rPr>
@@ -10848,7 +11498,17 @@
           <w:szCs w:val="26"/>
           <w:highlight w:val="yellow"/>
         </w:rPr>
-        <w:t>{/</w:t>
+        <w:t>{</w:t>
+      </w:r>
+      <w:proofErr w:type="gramEnd"/>
+      <w:r>
+        <w:rPr>
+          <w:rFonts w:ascii="Corbel" w:eastAsia="Times New Roman" w:hAnsi="Corbel" w:cs="Times New Roman"/>
+          <w:sz w:val="26"/>
+          <w:szCs w:val="26"/>
+          <w:highlight w:val="yellow"/>
+        </w:rPr>
+        <w:t>/</w:t>
       </w:r>
       <w:proofErr w:type="spellStart"/>
       <w:r>
@@ -11200,7 +11860,25 @@
           <w:sz w:val="26"/>
           <w:szCs w:val="26"/>
         </w:rPr>
-        <w:t>Integrations not specifically listed in this scope of work.</w:t>
+        <w:t xml:space="preserve">Integrations </w:t>
+      </w:r>
+      <w:proofErr w:type="gramStart"/>
+      <w:r>
+        <w:rPr>
+          <w:rFonts w:ascii="Corbel" w:eastAsia="Times New Roman" w:hAnsi="Corbel" w:cs="Times New Roman"/>
+          <w:sz w:val="26"/>
+          <w:szCs w:val="26"/>
+        </w:rPr>
+        <w:t>not</w:t>
+      </w:r>
+      <w:proofErr w:type="gramEnd"/>
+      <w:r>
+        <w:rPr>
+          <w:rFonts w:ascii="Corbel" w:eastAsia="Times New Roman" w:hAnsi="Corbel" w:cs="Times New Roman"/>
+          <w:sz w:val="26"/>
+          <w:szCs w:val="26"/>
+        </w:rPr>
+        <w:t xml:space="preserve"> specifically listed in this scope of work.</w:t>
       </w:r>
     </w:p>
     <w:p>
@@ -11224,16 +11902,35 @@
           <w:sz w:val="26"/>
           <w:szCs w:val="26"/>
         </w:rPr>
-        <w:t>Data integrity validation, de-duplication or transformation other than what is necessary to map the Client’s existing data to Bullhorn entities.</w:t>
-      </w:r>
+        <w:t xml:space="preserve">Data integrity validation, de-duplication or transformation other than what is necessary to map the Client’s existing data to Bullhorn </w:t>
+      </w:r>
+      <w:proofErr w:type="gramStart"/>
       <w:r>
         <w:rPr>
           <w:rFonts w:ascii="Corbel" w:eastAsia="Times New Roman" w:hAnsi="Corbel" w:cs="Times New Roman"/>
           <w:sz w:val="26"/>
           <w:szCs w:val="26"/>
-          <w:highlight w:val="yellow"/>
-        </w:rPr>
-        <w:t>{^</w:t>
+        </w:rPr>
+        <w:t>entities.</w:t>
+      </w:r>
+      <w:r>
+        <w:rPr>
+          <w:rFonts w:ascii="Corbel" w:eastAsia="Times New Roman" w:hAnsi="Corbel" w:cs="Times New Roman"/>
+          <w:sz w:val="26"/>
+          <w:szCs w:val="26"/>
+          <w:highlight w:val="yellow"/>
+        </w:rPr>
+        <w:t>{</w:t>
+      </w:r>
+      <w:proofErr w:type="gramEnd"/>
+      <w:r>
+        <w:rPr>
+          <w:rFonts w:ascii="Corbel" w:eastAsia="Times New Roman" w:hAnsi="Corbel" w:cs="Times New Roman"/>
+          <w:sz w:val="26"/>
+          <w:szCs w:val="26"/>
+          <w:highlight w:val="yellow"/>
+        </w:rPr>
+        <w:t>^</w:t>
       </w:r>
       <w:proofErr w:type="spellStart"/>
       <w:r>
@@ -11289,6 +11986,7 @@
         <w:t>{/</w:t>
       </w:r>
       <w:proofErr w:type="spellStart"/>
+      <w:proofErr w:type="gramStart"/>
       <w:r>
         <w:rPr>
           <w:rFonts w:ascii="Corbel" w:eastAsia="Times New Roman" w:hAnsi="Corbel" w:cs="Times New Roman"/>
@@ -11306,7 +12004,17 @@
           <w:szCs w:val="26"/>
           <w:highlight w:val="yellow"/>
         </w:rPr>
-        <w:t>}{^</w:t>
+        <w:t>}{</w:t>
+      </w:r>
+      <w:proofErr w:type="gramEnd"/>
+      <w:r>
+        <w:rPr>
+          <w:rFonts w:ascii="Corbel" w:eastAsia="Times New Roman" w:hAnsi="Corbel" w:cs="Times New Roman"/>
+          <w:sz w:val="26"/>
+          <w:szCs w:val="26"/>
+          <w:highlight w:val="yellow"/>
+        </w:rPr>
+        <w:t>^</w:t>
       </w:r>
       <w:proofErr w:type="spellStart"/>
       <w:r>
@@ -11362,6 +12070,7 @@
         <w:t>{/</w:t>
       </w:r>
       <w:proofErr w:type="spellStart"/>
+      <w:proofErr w:type="gramStart"/>
       <w:r>
         <w:rPr>
           <w:rFonts w:ascii="Corbel" w:eastAsia="Times New Roman" w:hAnsi="Corbel" w:cs="Times New Roman"/>
@@ -11379,7 +12088,17 @@
           <w:szCs w:val="26"/>
           <w:highlight w:val="yellow"/>
         </w:rPr>
-        <w:t>}{^</w:t>
+        <w:t>}{</w:t>
+      </w:r>
+      <w:proofErr w:type="gramEnd"/>
+      <w:r>
+        <w:rPr>
+          <w:rFonts w:ascii="Corbel" w:eastAsia="Times New Roman" w:hAnsi="Corbel" w:cs="Times New Roman"/>
+          <w:sz w:val="26"/>
+          <w:szCs w:val="26"/>
+          <w:highlight w:val="yellow"/>
+        </w:rPr>
+        <w:t>^</w:t>
       </w:r>
       <w:proofErr w:type="spellStart"/>
       <w:r>
@@ -11435,6 +12154,7 @@
         <w:t>{/</w:t>
       </w:r>
       <w:proofErr w:type="spellStart"/>
+      <w:proofErr w:type="gramStart"/>
       <w:r>
         <w:rPr>
           <w:rFonts w:ascii="Corbel" w:eastAsia="Times New Roman" w:hAnsi="Corbel" w:cs="Times New Roman"/>
@@ -11452,7 +12172,17 @@
           <w:szCs w:val="26"/>
           <w:highlight w:val="yellow"/>
         </w:rPr>
-        <w:t>}{^</w:t>
+        <w:t>}{</w:t>
+      </w:r>
+      <w:proofErr w:type="gramEnd"/>
+      <w:r>
+        <w:rPr>
+          <w:rFonts w:ascii="Corbel" w:eastAsia="Times New Roman" w:hAnsi="Corbel" w:cs="Times New Roman"/>
+          <w:sz w:val="26"/>
+          <w:szCs w:val="26"/>
+          <w:highlight w:val="yellow"/>
+        </w:rPr>
+        <w:t>^</w:t>
       </w:r>
       <w:proofErr w:type="spellStart"/>
       <w:r>
@@ -11496,16 +12226,35 @@
           <w:sz w:val="26"/>
           <w:szCs w:val="26"/>
         </w:rPr>
-        <w:t>Creation and configuration of non-production environment(s).</w:t>
-      </w:r>
+        <w:t>Creation and configuration of non-production environment(s</w:t>
+      </w:r>
+      <w:proofErr w:type="gramStart"/>
       <w:r>
         <w:rPr>
           <w:rFonts w:ascii="Corbel" w:eastAsia="Times New Roman" w:hAnsi="Corbel" w:cs="Times New Roman"/>
           <w:sz w:val="26"/>
           <w:szCs w:val="26"/>
-          <w:highlight w:val="yellow"/>
-        </w:rPr>
-        <w:t>{/</w:t>
+        </w:rPr>
+        <w:t>).</w:t>
+      </w:r>
+      <w:r>
+        <w:rPr>
+          <w:rFonts w:ascii="Corbel" w:eastAsia="Times New Roman" w:hAnsi="Corbel" w:cs="Times New Roman"/>
+          <w:sz w:val="26"/>
+          <w:szCs w:val="26"/>
+          <w:highlight w:val="yellow"/>
+        </w:rPr>
+        <w:t>{</w:t>
+      </w:r>
+      <w:proofErr w:type="gramEnd"/>
+      <w:r>
+        <w:rPr>
+          <w:rFonts w:ascii="Corbel" w:eastAsia="Times New Roman" w:hAnsi="Corbel" w:cs="Times New Roman"/>
+          <w:sz w:val="26"/>
+          <w:szCs w:val="26"/>
+          <w:highlight w:val="yellow"/>
+        </w:rPr>
+        <w:t>/</w:t>
       </w:r>
       <w:proofErr w:type="spellStart"/>
       <w:r>
@@ -11569,16 +12318,35 @@
           <w:sz w:val="26"/>
           <w:szCs w:val="26"/>
         </w:rPr>
-        <w:t>Creation and/or customization of Open Source Career Portal(s).</w:t>
-      </w:r>
+        <w:t>Creation and/or customization of Open Source Career Portal(s</w:t>
+      </w:r>
+      <w:proofErr w:type="gramStart"/>
       <w:r>
         <w:rPr>
           <w:rFonts w:ascii="Corbel" w:eastAsia="Times New Roman" w:hAnsi="Corbel" w:cs="Times New Roman"/>
           <w:sz w:val="26"/>
           <w:szCs w:val="26"/>
-          <w:highlight w:val="yellow"/>
-        </w:rPr>
-        <w:t>{/</w:t>
+        </w:rPr>
+        <w:t>).</w:t>
+      </w:r>
+      <w:r>
+        <w:rPr>
+          <w:rFonts w:ascii="Corbel" w:eastAsia="Times New Roman" w:hAnsi="Corbel" w:cs="Times New Roman"/>
+          <w:sz w:val="26"/>
+          <w:szCs w:val="26"/>
+          <w:highlight w:val="yellow"/>
+        </w:rPr>
+        <w:t>{</w:t>
+      </w:r>
+      <w:proofErr w:type="gramEnd"/>
+      <w:r>
+        <w:rPr>
+          <w:rFonts w:ascii="Corbel" w:eastAsia="Times New Roman" w:hAnsi="Corbel" w:cs="Times New Roman"/>
+          <w:sz w:val="26"/>
+          <w:szCs w:val="26"/>
+          <w:highlight w:val="yellow"/>
+        </w:rPr>
+        <w:t>/</w:t>
       </w:r>
       <w:proofErr w:type="spellStart"/>
       <w:r>
@@ -11713,7 +12481,17 @@
           <w:szCs w:val="26"/>
           <w:highlight w:val="yellow"/>
         </w:rPr>
-        <w:t>ats_essentials</w:t>
+        <w:t>ats_</w:t>
+      </w:r>
+      <w:proofErr w:type="gramStart"/>
+      <w:r>
+        <w:rPr>
+          <w:rFonts w:ascii="Corbel" w:eastAsia="Times New Roman" w:hAnsi="Corbel" w:cs="Times New Roman"/>
+          <w:sz w:val="26"/>
+          <w:szCs w:val="26"/>
+          <w:highlight w:val="yellow"/>
+        </w:rPr>
+        <w:t>essentials</w:t>
       </w:r>
       <w:proofErr w:type="spellEnd"/>
       <w:r>
@@ -11723,7 +12501,17 @@
           <w:szCs w:val="26"/>
           <w:highlight w:val="yellow"/>
         </w:rPr>
-        <w:t>}{#ats}</w:t>
+        <w:t>}{</w:t>
+      </w:r>
+      <w:proofErr w:type="gramEnd"/>
+      <w:r>
+        <w:rPr>
+          <w:rFonts w:ascii="Corbel" w:eastAsia="Times New Roman" w:hAnsi="Corbel" w:cs="Times New Roman"/>
+          <w:sz w:val="26"/>
+          <w:szCs w:val="26"/>
+          <w:highlight w:val="yellow"/>
+        </w:rPr>
+        <w:t>#ats}</w:t>
       </w:r>
     </w:p>
     <w:p>
@@ -12314,7 +13102,17 @@
           <w:szCs w:val="26"/>
           <w:highlight w:val="yellow"/>
         </w:rPr>
-        <w:t>ats_corp</w:t>
+        <w:t>ats_</w:t>
+      </w:r>
+      <w:proofErr w:type="gramStart"/>
+      <w:r>
+        <w:rPr>
+          <w:rFonts w:ascii="Corbel" w:eastAsia="Times New Roman" w:hAnsi="Corbel" w:cs="Times New Roman"/>
+          <w:sz w:val="26"/>
+          <w:szCs w:val="26"/>
+          <w:highlight w:val="yellow"/>
+        </w:rPr>
+        <w:t>corp</w:t>
       </w:r>
       <w:proofErr w:type="spellEnd"/>
       <w:r>
@@ -12324,7 +13122,17 @@
           <w:szCs w:val="26"/>
           <w:highlight w:val="yellow"/>
         </w:rPr>
-        <w:t>}{^</w:t>
+        <w:t>}{</w:t>
+      </w:r>
+      <w:proofErr w:type="gramEnd"/>
+      <w:r>
+        <w:rPr>
+          <w:rFonts w:ascii="Corbel" w:eastAsia="Times New Roman" w:hAnsi="Corbel" w:cs="Times New Roman"/>
+          <w:sz w:val="26"/>
+          <w:szCs w:val="26"/>
+          <w:highlight w:val="yellow"/>
+        </w:rPr>
+        <w:t>^</w:t>
       </w:r>
       <w:proofErr w:type="spellStart"/>
       <w:r>
@@ -13017,6 +13825,7 @@
         <w:t>{/</w:t>
       </w:r>
       <w:proofErr w:type="spellStart"/>
+      <w:proofErr w:type="gramStart"/>
       <w:r>
         <w:rPr>
           <w:rFonts w:ascii="Corbel" w:hAnsi="Corbel"/>
@@ -13042,7 +13851,16 @@
           <w:sz w:val="26"/>
           <w:szCs w:val="26"/>
         </w:rPr>
-        <w:t>configuration based on user acceptance testing.</w:t>
+        <w:t>configuration</w:t>
+      </w:r>
+      <w:proofErr w:type="gramEnd"/>
+      <w:r>
+        <w:rPr>
+          <w:rFonts w:ascii="Corbel" w:hAnsi="Corbel"/>
+          <w:sz w:val="26"/>
+          <w:szCs w:val="26"/>
+        </w:rPr>
+        <w:t xml:space="preserve"> based on user acceptance testing.</w:t>
       </w:r>
       <w:r>
         <w:rPr>
@@ -13120,7 +13938,25 @@
           <w:sz w:val="26"/>
           <w:szCs w:val="26"/>
         </w:rPr>
-        <w:t>Participate in Vendor calls when necessary, to assist in the implementation of the Vendor’s product.</w:t>
+        <w:t xml:space="preserve">Participate in Vendor </w:t>
+      </w:r>
+      <w:proofErr w:type="gramStart"/>
+      <w:r>
+        <w:rPr>
+          <w:rFonts w:ascii="Corbel" w:hAnsi="Corbel"/>
+          <w:sz w:val="26"/>
+          <w:szCs w:val="26"/>
+        </w:rPr>
+        <w:t>calls</w:t>
+      </w:r>
+      <w:proofErr w:type="gramEnd"/>
+      <w:r>
+        <w:rPr>
+          <w:rFonts w:ascii="Corbel" w:hAnsi="Corbel"/>
+          <w:sz w:val="26"/>
+          <w:szCs w:val="26"/>
+        </w:rPr>
+        <w:t xml:space="preserve"> when necessary, to assist in the implementation of the Vendor’s product.</w:t>
       </w:r>
     </w:p>
     <w:p>
@@ -13262,6 +14098,7 @@
         <w:t>{^</w:t>
       </w:r>
       <w:proofErr w:type="spellStart"/>
+      <w:proofErr w:type="gramStart"/>
       <w:r>
         <w:rPr>
           <w:rFonts w:ascii="Corbel" w:hAnsi="Corbel"/>
@@ -13287,7 +14124,16 @@
           <w:sz w:val="26"/>
           <w:szCs w:val="26"/>
         </w:rPr>
-        <w:t xml:space="preserve">final data migration and </w:t>
+        <w:t>final</w:t>
+      </w:r>
+      <w:proofErr w:type="gramEnd"/>
+      <w:r>
+        <w:rPr>
+          <w:rFonts w:ascii="Corbel" w:hAnsi="Corbel"/>
+          <w:sz w:val="26"/>
+          <w:szCs w:val="26"/>
+        </w:rPr>
+        <w:t xml:space="preserve"> data migration and </w:t>
       </w:r>
       <w:r>
         <w:rPr>
@@ -13537,6 +14383,7 @@
         <w:t>/</w:t>
       </w:r>
       <w:proofErr w:type="spellStart"/>
+      <w:proofErr w:type="gramStart"/>
       <w:r>
         <w:rPr>
           <w:rFonts w:ascii="Corbel" w:eastAsia="Times New Roman" w:hAnsi="Corbel" w:cs="Times New Roman"/>
@@ -13554,7 +14401,17 @@
           <w:szCs w:val="26"/>
           <w:highlight w:val="yellow"/>
         </w:rPr>
-        <w:t>}{#commissions}</w:t>
+        <w:t>}{</w:t>
+      </w:r>
+      <w:proofErr w:type="gramEnd"/>
+      <w:r>
+        <w:rPr>
+          <w:rFonts w:ascii="Corbel" w:eastAsia="Times New Roman" w:hAnsi="Corbel" w:cs="Times New Roman"/>
+          <w:sz w:val="26"/>
+          <w:szCs w:val="26"/>
+          <w:highlight w:val="yellow"/>
+        </w:rPr>
+        <w:t>#commissions}</w:t>
       </w:r>
     </w:p>
     <w:p>
@@ -13591,7 +14448,27 @@
           <w:szCs w:val="26"/>
           <w:highlight w:val="yellow"/>
         </w:rPr>
-        <w:t>{/commissions}{#</w:t>
+        <w:t>{/</w:t>
+      </w:r>
+      <w:proofErr w:type="gramStart"/>
+      <w:r>
+        <w:rPr>
+          <w:rFonts w:ascii="Corbel" w:eastAsia="Times New Roman" w:hAnsi="Corbel" w:cs="Times New Roman"/>
+          <w:sz w:val="26"/>
+          <w:szCs w:val="26"/>
+          <w:highlight w:val="yellow"/>
+        </w:rPr>
+        <w:t>commissions}{</w:t>
+      </w:r>
+      <w:proofErr w:type="gramEnd"/>
+      <w:r>
+        <w:rPr>
+          <w:rFonts w:ascii="Corbel" w:eastAsia="Times New Roman" w:hAnsi="Corbel" w:cs="Times New Roman"/>
+          <w:sz w:val="26"/>
+          <w:szCs w:val="26"/>
+          <w:highlight w:val="yellow"/>
+        </w:rPr>
+        <w:t>#</w:t>
       </w:r>
       <w:r>
         <w:rPr>
@@ -13648,6 +14525,7 @@
         </w:rPr>
         <w:t>{/</w:t>
       </w:r>
+      <w:proofErr w:type="gramStart"/>
       <w:r>
         <w:rPr>
           <w:rFonts w:ascii="Corbel" w:eastAsia="Times New Roman" w:hAnsi="Corbel" w:cs="Times New Roman"/>
@@ -13664,7 +14542,17 @@
           <w:szCs w:val="26"/>
           <w:highlight w:val="yellow"/>
         </w:rPr>
-        <w:t>}{#newHireExport}</w:t>
+        <w:t>}{</w:t>
+      </w:r>
+      <w:proofErr w:type="gramEnd"/>
+      <w:r>
+        <w:rPr>
+          <w:rFonts w:ascii="Corbel" w:eastAsia="Times New Roman" w:hAnsi="Corbel" w:cs="Times New Roman"/>
+          <w:sz w:val="26"/>
+          <w:szCs w:val="26"/>
+          <w:highlight w:val="yellow"/>
+        </w:rPr>
+        <w:t>#newHireExport}</w:t>
       </w:r>
       <w:r>
         <w:rPr>
@@ -13712,6 +14600,7 @@
         <w:t>{/</w:t>
       </w:r>
       <w:proofErr w:type="spellStart"/>
+      <w:proofErr w:type="gramStart"/>
       <w:r>
         <w:rPr>
           <w:rFonts w:ascii="Corbel" w:eastAsia="Times New Roman" w:hAnsi="Corbel" w:cs="Times New Roman"/>
@@ -13729,7 +14618,17 @@
           <w:szCs w:val="26"/>
           <w:highlight w:val="yellow"/>
         </w:rPr>
-        <w:t>}{#qbIntegration}</w:t>
+        <w:t>}{</w:t>
+      </w:r>
+      <w:proofErr w:type="gramEnd"/>
+      <w:r>
+        <w:rPr>
+          <w:rFonts w:ascii="Corbel" w:eastAsia="Times New Roman" w:hAnsi="Corbel" w:cs="Times New Roman"/>
+          <w:sz w:val="26"/>
+          <w:szCs w:val="26"/>
+          <w:highlight w:val="yellow"/>
+        </w:rPr>
+        <w:t>#qbIntegration}</w:t>
       </w:r>
       <w:r>
         <w:rPr>
@@ -13777,6 +14676,7 @@
         <w:t>{/</w:t>
       </w:r>
       <w:proofErr w:type="spellStart"/>
+      <w:proofErr w:type="gramStart"/>
       <w:r>
         <w:rPr>
           <w:rFonts w:ascii="Corbel" w:eastAsia="Times New Roman" w:hAnsi="Corbel" w:cs="Times New Roman"/>
@@ -13794,7 +14694,17 @@
           <w:szCs w:val="26"/>
           <w:highlight w:val="yellow"/>
         </w:rPr>
-        <w:t>}{#InvoiceExport}</w:t>
+        <w:t>}{</w:t>
+      </w:r>
+      <w:proofErr w:type="gramEnd"/>
+      <w:r>
+        <w:rPr>
+          <w:rFonts w:ascii="Corbel" w:eastAsia="Times New Roman" w:hAnsi="Corbel" w:cs="Times New Roman"/>
+          <w:sz w:val="26"/>
+          <w:szCs w:val="26"/>
+          <w:highlight w:val="yellow"/>
+        </w:rPr>
+        <w:t>#InvoiceExport}</w:t>
       </w:r>
       <w:r>
         <w:rPr>
@@ -13842,6 +14752,7 @@
         <w:t>{/</w:t>
       </w:r>
       <w:proofErr w:type="spellStart"/>
+      <w:proofErr w:type="gramStart"/>
       <w:r>
         <w:rPr>
           <w:rFonts w:ascii="Corbel" w:eastAsia="Times New Roman" w:hAnsi="Corbel" w:cs="Times New Roman"/>
@@ -13859,7 +14770,17 @@
           <w:szCs w:val="26"/>
           <w:highlight w:val="yellow"/>
         </w:rPr>
-        <w:t>}{#PayDataExport}</w:t>
+        <w:t>}{</w:t>
+      </w:r>
+      <w:proofErr w:type="gramEnd"/>
+      <w:r>
+        <w:rPr>
+          <w:rFonts w:ascii="Corbel" w:eastAsia="Times New Roman" w:hAnsi="Corbel" w:cs="Times New Roman"/>
+          <w:sz w:val="26"/>
+          <w:szCs w:val="26"/>
+          <w:highlight w:val="yellow"/>
+        </w:rPr>
+        <w:t>#PayDataExport}</w:t>
       </w:r>
       <w:r>
         <w:rPr>
@@ -13917,6 +14838,7 @@
         <w:t>{/</w:t>
       </w:r>
       <w:proofErr w:type="spellStart"/>
+      <w:proofErr w:type="gramStart"/>
       <w:r>
         <w:rPr>
           <w:rFonts w:ascii="Corbel" w:eastAsia="Times New Roman" w:hAnsi="Corbel" w:cs="Times New Roman"/>
@@ -13934,7 +14856,17 @@
           <w:szCs w:val="26"/>
           <w:highlight w:val="yellow"/>
         </w:rPr>
-        <w:t>}{#emailsAsNotes}</w:t>
+        <w:t>}{</w:t>
+      </w:r>
+      <w:proofErr w:type="gramEnd"/>
+      <w:r>
+        <w:rPr>
+          <w:rFonts w:ascii="Corbel" w:eastAsia="Times New Roman" w:hAnsi="Corbel" w:cs="Times New Roman"/>
+          <w:sz w:val="26"/>
+          <w:szCs w:val="26"/>
+          <w:highlight w:val="yellow"/>
+        </w:rPr>
+        <w:t>#emailsAsNotes}</w:t>
       </w:r>
       <w:r>
         <w:rPr>
@@ -13982,6 +14914,7 @@
         <w:t>{/</w:t>
       </w:r>
       <w:proofErr w:type="spellStart"/>
+      <w:proofErr w:type="gramStart"/>
       <w:r>
         <w:rPr>
           <w:rFonts w:ascii="Corbel" w:eastAsia="Times New Roman" w:hAnsi="Corbel" w:cs="Times New Roman"/>
@@ -13999,7 +14932,17 @@
           <w:szCs w:val="26"/>
           <w:highlight w:val="yellow"/>
         </w:rPr>
-        <w:t>}{#histSubmissions}</w:t>
+        <w:t>}{</w:t>
+      </w:r>
+      <w:proofErr w:type="gramEnd"/>
+      <w:r>
+        <w:rPr>
+          <w:rFonts w:ascii="Corbel" w:eastAsia="Times New Roman" w:hAnsi="Corbel" w:cs="Times New Roman"/>
+          <w:sz w:val="26"/>
+          <w:szCs w:val="26"/>
+          <w:highlight w:val="yellow"/>
+        </w:rPr>
+        <w:t>#histSubmissions}</w:t>
       </w:r>
       <w:r>
         <w:rPr>
@@ -14047,6 +14990,7 @@
         <w:t>{/</w:t>
       </w:r>
       <w:proofErr w:type="spellStart"/>
+      <w:proofErr w:type="gramStart"/>
       <w:r>
         <w:rPr>
           <w:rFonts w:ascii="Corbel" w:eastAsia="Times New Roman" w:hAnsi="Corbel" w:cs="Times New Roman"/>
@@ -14064,7 +15008,17 @@
           <w:szCs w:val="26"/>
           <w:highlight w:val="yellow"/>
         </w:rPr>
-        <w:t>}{#npeCount}</w:t>
+        <w:t>}{</w:t>
+      </w:r>
+      <w:proofErr w:type="gramEnd"/>
+      <w:r>
+        <w:rPr>
+          <w:rFonts w:ascii="Corbel" w:eastAsia="Times New Roman" w:hAnsi="Corbel" w:cs="Times New Roman"/>
+          <w:sz w:val="26"/>
+          <w:szCs w:val="26"/>
+          <w:highlight w:val="yellow"/>
+        </w:rPr>
+        <w:t>#npeCount}</w:t>
       </w:r>
       <w:r>
         <w:rPr>
@@ -14155,6 +15109,7 @@
         <w:t>{/</w:t>
       </w:r>
       <w:proofErr w:type="spellStart"/>
+      <w:proofErr w:type="gramStart"/>
       <w:r>
         <w:rPr>
           <w:rFonts w:ascii="Corbel" w:eastAsia="Times New Roman" w:hAnsi="Corbel" w:cs="Times New Roman"/>
@@ -14172,7 +15127,17 @@
           <w:szCs w:val="26"/>
           <w:highlight w:val="yellow"/>
         </w:rPr>
-        <w:t>}{#oscpCount}</w:t>
+        <w:t>}{</w:t>
+      </w:r>
+      <w:proofErr w:type="gramEnd"/>
+      <w:r>
+        <w:rPr>
+          <w:rFonts w:ascii="Corbel" w:eastAsia="Times New Roman" w:hAnsi="Corbel" w:cs="Times New Roman"/>
+          <w:sz w:val="26"/>
+          <w:szCs w:val="26"/>
+          <w:highlight w:val="yellow"/>
+        </w:rPr>
+        <w:t>#oscpCount}</w:t>
       </w:r>
       <w:r>
         <w:rPr>
@@ -14245,13 +15210,23 @@
         </w:rPr>
         <w:t xml:space="preserve">} </w:t>
       </w:r>
+      <w:proofErr w:type="gramStart"/>
       <w:r>
         <w:rPr>
           <w:rFonts w:ascii="Corbel" w:eastAsia="Times New Roman" w:hAnsi="Corbel" w:cs="Times New Roman"/>
           <w:sz w:val="26"/>
           <w:szCs w:val="26"/>
         </w:rPr>
-        <w:t>Open Source Career Portal(s)</w:t>
+        <w:t>Open Source</w:t>
+      </w:r>
+      <w:proofErr w:type="gramEnd"/>
+      <w:r>
+        <w:rPr>
+          <w:rFonts w:ascii="Corbel" w:eastAsia="Times New Roman" w:hAnsi="Corbel" w:cs="Times New Roman"/>
+          <w:sz w:val="26"/>
+          <w:szCs w:val="26"/>
+        </w:rPr>
+        <w:t xml:space="preserve"> Career Portal(s)</w:t>
       </w:r>
       <w:r>
         <w:rPr>
@@ -14320,16 +15295,35 @@
           <w:sz w:val="26"/>
           <w:szCs w:val="26"/>
         </w:rPr>
-        <w:t>Assuming no scope changes, Tonic HQ is estimating the following timeframe for implementation. Note, the given timeframes are for each task (or group of tasks), with some items running concurrently.</w:t>
-      </w:r>
-      <w:r>
-        <w:rPr>
-          <w:rFonts w:ascii="Corbel" w:hAnsi="Corbel"/>
-          <w:sz w:val="26"/>
-          <w:szCs w:val="26"/>
-          <w:highlight w:val="yellow"/>
-        </w:rPr>
-        <w:t>{#timelineNoDM}</w:t>
+        <w:t xml:space="preserve">Assuming no scope changes, Tonic HQ is estimating the following timeframe for implementation. Note, the given timeframes are for each task (or group of tasks), with some items running </w:t>
+      </w:r>
+      <w:proofErr w:type="gramStart"/>
+      <w:r>
+        <w:rPr>
+          <w:rFonts w:ascii="Corbel" w:hAnsi="Corbel"/>
+          <w:sz w:val="26"/>
+          <w:szCs w:val="26"/>
+        </w:rPr>
+        <w:t>concurrently.</w:t>
+      </w:r>
+      <w:r>
+        <w:rPr>
+          <w:rFonts w:ascii="Corbel" w:hAnsi="Corbel"/>
+          <w:sz w:val="26"/>
+          <w:szCs w:val="26"/>
+          <w:highlight w:val="yellow"/>
+        </w:rPr>
+        <w:t>{</w:t>
+      </w:r>
+      <w:proofErr w:type="gramEnd"/>
+      <w:r>
+        <w:rPr>
+          <w:rFonts w:ascii="Corbel" w:hAnsi="Corbel"/>
+          <w:sz w:val="26"/>
+          <w:szCs w:val="26"/>
+          <w:highlight w:val="yellow"/>
+        </w:rPr>
+        <w:t>#timelineNoDM}</w:t>
       </w:r>
     </w:p>
     <w:tbl>
@@ -14861,6 +15855,7 @@
         <w:t>{/</w:t>
       </w:r>
       <w:proofErr w:type="spellStart"/>
+      <w:proofErr w:type="gramStart"/>
       <w:r>
         <w:rPr>
           <w:rFonts w:ascii="Corbel" w:hAnsi="Corbel"/>
@@ -14878,7 +15873,17 @@
           <w:szCs w:val="26"/>
           <w:highlight w:val="yellow"/>
         </w:rPr>
-        <w:t>}{#timelineSMB}</w:t>
+        <w:t>}{</w:t>
+      </w:r>
+      <w:proofErr w:type="gramEnd"/>
+      <w:r>
+        <w:rPr>
+          <w:rFonts w:ascii="Corbel" w:hAnsi="Corbel"/>
+          <w:sz w:val="26"/>
+          <w:szCs w:val="26"/>
+          <w:highlight w:val="yellow"/>
+        </w:rPr>
+        <w:t>#timelineSMB}</w:t>
       </w:r>
     </w:p>
     <w:tbl>
@@ -15604,6 +16609,7 @@
         <w:t>{/</w:t>
       </w:r>
       <w:proofErr w:type="spellStart"/>
+      <w:proofErr w:type="gramStart"/>
       <w:r>
         <w:rPr>
           <w:rFonts w:ascii="Corbel" w:hAnsi="Corbel"/>
@@ -15621,7 +16627,17 @@
           <w:szCs w:val="26"/>
           <w:highlight w:val="yellow"/>
         </w:rPr>
-        <w:t>}{#timelineField}</w:t>
+        <w:t>}{</w:t>
+      </w:r>
+      <w:proofErr w:type="gramEnd"/>
+      <w:r>
+        <w:rPr>
+          <w:rFonts w:ascii="Corbel" w:hAnsi="Corbel"/>
+          <w:sz w:val="26"/>
+          <w:szCs w:val="26"/>
+          <w:highlight w:val="yellow"/>
+        </w:rPr>
+        <w:t>#timelineField}</w:t>
       </w:r>
     </w:p>
     <w:tbl>
@@ -16348,6 +17364,7 @@
         <w:t>{/</w:t>
       </w:r>
       <w:proofErr w:type="spellStart"/>
+      <w:proofErr w:type="gramStart"/>
       <w:r>
         <w:rPr>
           <w:rFonts w:ascii="Corbel" w:hAnsi="Corbel"/>
@@ -16365,7 +17382,17 @@
           <w:szCs w:val="26"/>
           <w:highlight w:val="yellow"/>
         </w:rPr>
-        <w:t>}{#timelineBH1}</w:t>
+        <w:t>}{</w:t>
+      </w:r>
+      <w:proofErr w:type="gramEnd"/>
+      <w:r>
+        <w:rPr>
+          <w:rFonts w:ascii="Corbel" w:hAnsi="Corbel"/>
+          <w:sz w:val="26"/>
+          <w:szCs w:val="26"/>
+          <w:highlight w:val="yellow"/>
+        </w:rPr>
+        <w:t>#timelineBH1}</w:t>
       </w:r>
     </w:p>
     <w:tbl>
@@ -17270,13 +18297,23 @@
           <w:szCs w:val="26"/>
         </w:rPr>
       </w:pPr>
-      <w:r>
-        <w:rPr>
-          <w:rFonts w:ascii="Corbel" w:hAnsi="Corbel"/>
-          <w:sz w:val="26"/>
-          <w:szCs w:val="26"/>
-        </w:rPr>
-        <w:t>Client has dedicated resources available to assist Tonic HQ in the discovery, design and testing processes.</w:t>
+      <w:proofErr w:type="gramStart"/>
+      <w:r>
+        <w:rPr>
+          <w:rFonts w:ascii="Corbel" w:hAnsi="Corbel"/>
+          <w:sz w:val="26"/>
+          <w:szCs w:val="26"/>
+        </w:rPr>
+        <w:t>Client</w:t>
+      </w:r>
+      <w:proofErr w:type="gramEnd"/>
+      <w:r>
+        <w:rPr>
+          <w:rFonts w:ascii="Corbel" w:hAnsi="Corbel"/>
+          <w:sz w:val="26"/>
+          <w:szCs w:val="26"/>
+        </w:rPr>
+        <w:t xml:space="preserve"> has dedicated resources available to assist Tonic HQ in the discovery, design and testing processes.</w:t>
       </w:r>
     </w:p>
     <w:p>
@@ -17292,13 +18329,23 @@
           <w:szCs w:val="26"/>
         </w:rPr>
       </w:pPr>
-      <w:r>
-        <w:rPr>
-          <w:rFonts w:ascii="Corbel" w:hAnsi="Corbel"/>
-          <w:sz w:val="26"/>
-          <w:szCs w:val="26"/>
-        </w:rPr>
-        <w:t>Client does not require Tonic HQ to perform any custom integrations with vendors (Bullhorn Marketplace or otherwise) not outlined in this Scope of Work.</w:t>
+      <w:proofErr w:type="gramStart"/>
+      <w:r>
+        <w:rPr>
+          <w:rFonts w:ascii="Corbel" w:hAnsi="Corbel"/>
+          <w:sz w:val="26"/>
+          <w:szCs w:val="26"/>
+        </w:rPr>
+        <w:t>Client</w:t>
+      </w:r>
+      <w:proofErr w:type="gramEnd"/>
+      <w:r>
+        <w:rPr>
+          <w:rFonts w:ascii="Corbel" w:hAnsi="Corbel"/>
+          <w:sz w:val="26"/>
+          <w:szCs w:val="26"/>
+        </w:rPr>
+        <w:t xml:space="preserve"> does not require Tonic HQ to perform any custom integrations with vendors (Bullhorn Marketplace or otherwise) not outlined in this Scope of Work.</w:t>
       </w:r>
       <w:r>
         <w:rPr>
@@ -17310,6 +18357,7 @@
         <w:t xml:space="preserve"> {^</w:t>
       </w:r>
       <w:proofErr w:type="spellStart"/>
+      <w:proofErr w:type="gramStart"/>
       <w:r>
         <w:rPr>
           <w:rFonts w:ascii="Corbel" w:hAnsi="Corbel"/>
@@ -17327,7 +18375,17 @@
           <w:szCs w:val="26"/>
           <w:highlight w:val="yellow"/>
         </w:rPr>
-        <w:t>}{#</w:t>
+        <w:t>}{</w:t>
+      </w:r>
+      <w:proofErr w:type="gramEnd"/>
+      <w:r>
+        <w:rPr>
+          <w:rFonts w:ascii="Corbel" w:hAnsi="Corbel"/>
+          <w:sz w:val="26"/>
+          <w:szCs w:val="26"/>
+          <w:highlight w:val="yellow"/>
+        </w:rPr>
+        <w:t>#</w:t>
       </w:r>
       <w:r>
         <w:rPr>
@@ -17403,6 +18461,7 @@
         <w:t>dataSources</w:t>
       </w:r>
       <w:proofErr w:type="spellEnd"/>
+      <w:proofErr w:type="gramStart"/>
       <w:r>
         <w:rPr>
           <w:rFonts w:ascii="Corbel" w:hAnsi="Corbel"/>
@@ -17429,7 +18488,17 @@
           <w:szCs w:val="26"/>
           <w:highlight w:val="yellow"/>
         </w:rPr>
-        <w:t>{/</w:t>
+        <w:t>{</w:t>
+      </w:r>
+      <w:proofErr w:type="gramEnd"/>
+      <w:r>
+        <w:rPr>
+          <w:rFonts w:ascii="Corbel" w:hAnsi="Corbel"/>
+          <w:sz w:val="26"/>
+          <w:szCs w:val="26"/>
+          <w:highlight w:val="yellow"/>
+        </w:rPr>
+        <w:t>/</w:t>
       </w:r>
       <w:proofErr w:type="spellStart"/>
       <w:r>
@@ -17565,6 +18634,7 @@
         <w:t xml:space="preserve"> {/</w:t>
       </w:r>
       <w:proofErr w:type="spellStart"/>
+      <w:proofErr w:type="gramStart"/>
       <w:r>
         <w:rPr>
           <w:rFonts w:ascii="Corbel" w:hAnsi="Corbel"/>
@@ -17591,7 +18661,17 @@
           <w:szCs w:val="26"/>
           <w:highlight w:val="yellow"/>
         </w:rPr>
-        <w:t>{#existingSystem}</w:t>
+        <w:t>{</w:t>
+      </w:r>
+      <w:proofErr w:type="gramEnd"/>
+      <w:r>
+        <w:rPr>
+          <w:rFonts w:ascii="Corbel" w:hAnsi="Corbel"/>
+          <w:sz w:val="26"/>
+          <w:szCs w:val="26"/>
+          <w:highlight w:val="yellow"/>
+        </w:rPr>
+        <w:t>#existingSystem}</w:t>
       </w:r>
     </w:p>
     <w:p>
@@ -17723,16 +18803,35 @@
           <w:sz w:val="26"/>
           <w:szCs w:val="26"/>
         </w:rPr>
-        <w:t xml:space="preserve"> with access to view all records.</w:t>
-      </w:r>
-      <w:r>
-        <w:rPr>
-          <w:rFonts w:ascii="Corbel" w:hAnsi="Corbel"/>
-          <w:sz w:val="26"/>
-          <w:szCs w:val="26"/>
-          <w:highlight w:val="yellow"/>
-        </w:rPr>
-        <w:t>{/</w:t>
+        <w:t xml:space="preserve"> with access to view all </w:t>
+      </w:r>
+      <w:proofErr w:type="gramStart"/>
+      <w:r>
+        <w:rPr>
+          <w:rFonts w:ascii="Corbel" w:hAnsi="Corbel"/>
+          <w:sz w:val="26"/>
+          <w:szCs w:val="26"/>
+        </w:rPr>
+        <w:t>records.</w:t>
+      </w:r>
+      <w:r>
+        <w:rPr>
+          <w:rFonts w:ascii="Corbel" w:hAnsi="Corbel"/>
+          <w:sz w:val="26"/>
+          <w:szCs w:val="26"/>
+          <w:highlight w:val="yellow"/>
+        </w:rPr>
+        <w:t>{</w:t>
+      </w:r>
+      <w:proofErr w:type="gramEnd"/>
+      <w:r>
+        <w:rPr>
+          <w:rFonts w:ascii="Corbel" w:hAnsi="Corbel"/>
+          <w:sz w:val="26"/>
+          <w:szCs w:val="26"/>
+          <w:highlight w:val="yellow"/>
+        </w:rPr>
+        <w:t>/</w:t>
       </w:r>
       <w:proofErr w:type="spellStart"/>
       <w:r>
@@ -17786,6 +18885,7 @@
           <w:szCs w:val="26"/>
         </w:rPr>
       </w:pPr>
+      <w:proofErr w:type="gramStart"/>
       <w:r>
         <w:rPr>
           <w:rFonts w:ascii="Corbel" w:eastAsia="Corbel" w:hAnsi="Corbel" w:cs="Corbel"/>
@@ -17795,7 +18895,19 @@
           <w:sz w:val="26"/>
           <w:szCs w:val="26"/>
         </w:rPr>
-        <w:t>OPEN SOURCE CAREER PORTAL (OPTIONAL)</w:t>
+        <w:t>OPEN SOURCE</w:t>
+      </w:r>
+      <w:proofErr w:type="gramEnd"/>
+      <w:r>
+        <w:rPr>
+          <w:rFonts w:ascii="Corbel" w:eastAsia="Corbel" w:hAnsi="Corbel" w:cs="Corbel"/>
+          <w:b/>
+          <w:bCs/>
+          <w:color w:val="000000" w:themeColor="text1"/>
+          <w:sz w:val="26"/>
+          <w:szCs w:val="26"/>
+        </w:rPr>
+        <w:t xml:space="preserve"> CAREER PORTAL (OPTIONAL)</w:t>
       </w:r>
     </w:p>
     <w:tbl>
@@ -17950,7 +19062,27 @@
                 <w:sz w:val="26"/>
                 <w:szCs w:val="26"/>
               </w:rPr>
-              <w:t>Creation and customization of Bullhorn’s Open Source Career Portal.</w:t>
+              <w:t xml:space="preserve">Creation and customization of Bullhorn’s </w:t>
+            </w:r>
+            <w:proofErr w:type="gramStart"/>
+            <w:r>
+              <w:rPr>
+                <w:rFonts w:ascii="Corbel" w:eastAsia="Corbel" w:hAnsi="Corbel" w:cs="Corbel"/>
+                <w:color w:val="000000" w:themeColor="text1"/>
+                <w:sz w:val="26"/>
+                <w:szCs w:val="26"/>
+              </w:rPr>
+              <w:t>Open Source</w:t>
+            </w:r>
+            <w:proofErr w:type="gramEnd"/>
+            <w:r>
+              <w:rPr>
+                <w:rFonts w:ascii="Corbel" w:eastAsia="Corbel" w:hAnsi="Corbel" w:cs="Corbel"/>
+                <w:color w:val="000000" w:themeColor="text1"/>
+                <w:sz w:val="26"/>
+                <w:szCs w:val="26"/>
+              </w:rPr>
+              <w:t xml:space="preserve"> Career Portal.</w:t>
             </w:r>
             <w:r>
               <w:br/>
@@ -18022,6 +19154,7 @@
         <w:t>{/</w:t>
       </w:r>
       <w:proofErr w:type="spellStart"/>
+      <w:proofErr w:type="gramStart"/>
       <w:r>
         <w:rPr>
           <w:rFonts w:ascii="Corbel" w:hAnsi="Corbel"/>
@@ -18039,7 +19172,17 @@
           <w:szCs w:val="26"/>
           <w:highlight w:val="yellow"/>
         </w:rPr>
-        <w:t>}{#onSiteTraining}</w:t>
+        <w:t>}{</w:t>
+      </w:r>
+      <w:proofErr w:type="gramEnd"/>
+      <w:r>
+        <w:rPr>
+          <w:rFonts w:ascii="Corbel" w:hAnsi="Corbel"/>
+          <w:sz w:val="26"/>
+          <w:szCs w:val="26"/>
+          <w:highlight w:val="yellow"/>
+        </w:rPr>
+        <w:t>#onSiteTraining}</w:t>
       </w:r>
       <w:r>
         <w:rPr>
@@ -18213,7 +19356,27 @@
                 <w:sz w:val="26"/>
                 <w:szCs w:val="26"/>
               </w:rPr>
-              <w:t>Customized training based on client’s requirements delivered prior to Go Live. Includes two trainers on-site at client‘s desired location for a total of two days. Note: price does not include travel expenses.</w:t>
+              <w:t xml:space="preserve">Customized training based on client’s requirements delivered prior to Go Live. Includes two trainers on-site at </w:t>
+            </w:r>
+            <w:proofErr w:type="gramStart"/>
+            <w:r>
+              <w:rPr>
+                <w:rFonts w:ascii="Corbel" w:eastAsia="Corbel" w:hAnsi="Corbel" w:cs="Corbel"/>
+                <w:color w:val="000000" w:themeColor="text1"/>
+                <w:sz w:val="26"/>
+                <w:szCs w:val="26"/>
+              </w:rPr>
+              <w:t>client‘</w:t>
+            </w:r>
+            <w:proofErr w:type="gramEnd"/>
+            <w:r>
+              <w:rPr>
+                <w:rFonts w:ascii="Corbel" w:eastAsia="Corbel" w:hAnsi="Corbel" w:cs="Corbel"/>
+                <w:color w:val="000000" w:themeColor="text1"/>
+                <w:sz w:val="26"/>
+                <w:szCs w:val="26"/>
+              </w:rPr>
+              <w:t>s desired location for a total of two days. Note: price does not include travel expenses.</w:t>
             </w:r>
             <w:r>
               <w:br/>
@@ -18276,6 +19439,7 @@
         <w:t>{/</w:t>
       </w:r>
       <w:proofErr w:type="spellStart"/>
+      <w:proofErr w:type="gramStart"/>
       <w:r>
         <w:rPr>
           <w:rFonts w:ascii="Corbel" w:hAnsi="Corbel"/>
@@ -18293,7 +19457,17 @@
           <w:szCs w:val="26"/>
           <w:highlight w:val="yellow"/>
         </w:rPr>
-        <w:t>}{#afterCare}</w:t>
+        <w:t>}{</w:t>
+      </w:r>
+      <w:proofErr w:type="gramEnd"/>
+      <w:r>
+        <w:rPr>
+          <w:rFonts w:ascii="Corbel" w:hAnsi="Corbel"/>
+          <w:sz w:val="26"/>
+          <w:szCs w:val="26"/>
+          <w:highlight w:val="yellow"/>
+        </w:rPr>
+        <w:t>#afterCare}</w:t>
       </w:r>
       <w:r>
         <w:rPr>
@@ -18657,7 +19831,37 @@
           <w:sz w:val="26"/>
           <w:szCs w:val="26"/>
         </w:rPr>
-        <w:t>For 30-days Post Wrap-Up, Tonic HQ will be your single source of support. You, and your end users, can reach out to our support team via phone or email. All incoming requests will be converted to tickets and triaged accordingly. We'll work with a designated person in your organization to ensure that all issues are dealt with satisfactorily, as well as recommend opportunities for complementary additional training, minor configuration changes, or help you learn to navigate getting support from Bullhorn directly. Our goal is to spend this time ensuring that you and your team are getting off on the right foot; that your Bullhorn environment is working well and that your team(s) are comfortable using the system</w:t>
+        <w:t xml:space="preserve">For </w:t>
+      </w:r>
+      <w:proofErr w:type="gramStart"/>
+      <w:r>
+        <w:rPr>
+          <w:rFonts w:ascii="Corbel" w:eastAsia="Corbel" w:hAnsi="Corbel" w:cs="Corbel"/>
+          <w:color w:val="000000" w:themeColor="text1"/>
+          <w:sz w:val="26"/>
+          <w:szCs w:val="26"/>
+        </w:rPr>
+        <w:t>30</w:t>
+      </w:r>
+      <w:proofErr w:type="gramEnd"/>
+      <w:r>
+        <w:rPr>
+          <w:rFonts w:ascii="Corbel" w:eastAsia="Corbel" w:hAnsi="Corbel" w:cs="Corbel"/>
+          <w:color w:val="000000" w:themeColor="text1"/>
+          <w:sz w:val="26"/>
+          <w:szCs w:val="26"/>
+        </w:rPr>
+        <w:t xml:space="preserve">-days Post Wrap-Up, Tonic HQ will be your single source of support. You, and your end users, can reach out to our support team via phone or email. All incoming requests will be converted to tickets and triaged accordingly. We'll work with a designated person in your organization to ensure that all issues are dealt with satisfactorily, as well as recommend opportunities for complementary additional training, minor configuration changes, or help you learn to navigate getting support from Bullhorn directly. Our goal is to spend this time ensuring that you and your team are getting off on the right foot; that your Bullhorn environment is working well and that your team(s) are comfortable using the </w:t>
+      </w:r>
+      <w:proofErr w:type="gramStart"/>
+      <w:r>
+        <w:rPr>
+          <w:rFonts w:ascii="Corbel" w:eastAsia="Corbel" w:hAnsi="Corbel" w:cs="Corbel"/>
+          <w:color w:val="000000" w:themeColor="text1"/>
+          <w:sz w:val="26"/>
+          <w:szCs w:val="26"/>
+        </w:rPr>
+        <w:t>system</w:t>
       </w:r>
       <w:r>
         <w:rPr>
@@ -18674,7 +19878,17 @@
           <w:szCs w:val="26"/>
           <w:highlight w:val="yellow"/>
         </w:rPr>
-        <w:t>{/</w:t>
+        <w:t>{</w:t>
+      </w:r>
+      <w:proofErr w:type="gramEnd"/>
+      <w:r>
+        <w:rPr>
+          <w:rFonts w:ascii="Corbel" w:hAnsi="Corbel"/>
+          <w:sz w:val="26"/>
+          <w:szCs w:val="26"/>
+          <w:highlight w:val="yellow"/>
+        </w:rPr>
+        <w:t>/</w:t>
       </w:r>
       <w:proofErr w:type="spellStart"/>
       <w:r>
@@ -18994,7 +20208,25 @@
           <w:sz w:val="26"/>
           <w:szCs w:val="26"/>
         </w:rPr>
-        <w:t>Integrations not specifically listed in this scope of work.</w:t>
+        <w:t xml:space="preserve">Integrations </w:t>
+      </w:r>
+      <w:proofErr w:type="gramStart"/>
+      <w:r>
+        <w:rPr>
+          <w:rFonts w:ascii="Corbel" w:hAnsi="Corbel"/>
+          <w:sz w:val="26"/>
+          <w:szCs w:val="26"/>
+        </w:rPr>
+        <w:t>not</w:t>
+      </w:r>
+      <w:proofErr w:type="gramEnd"/>
+      <w:r>
+        <w:rPr>
+          <w:rFonts w:ascii="Corbel" w:hAnsi="Corbel"/>
+          <w:sz w:val="26"/>
+          <w:szCs w:val="26"/>
+        </w:rPr>
+        <w:t xml:space="preserve"> specifically listed in this scope of work.</w:t>
       </w:r>
     </w:p>
     <w:p>
@@ -19016,16 +20248,35 @@
           <w:sz w:val="26"/>
           <w:szCs w:val="26"/>
         </w:rPr>
-        <w:t>Data integrity validation, de-duplication or transformation other than what is necessary to map the Client’s existing data to Bullhorn entities.</w:t>
-      </w:r>
-      <w:r>
-        <w:rPr>
-          <w:rFonts w:ascii="Corbel" w:hAnsi="Corbel"/>
-          <w:sz w:val="26"/>
-          <w:szCs w:val="26"/>
-          <w:highlight w:val="yellow"/>
-        </w:rPr>
-        <w:t>{^</w:t>
+        <w:t xml:space="preserve">Data integrity validation, de-duplication or transformation other than what is necessary to map the Client’s existing data to Bullhorn </w:t>
+      </w:r>
+      <w:proofErr w:type="gramStart"/>
+      <w:r>
+        <w:rPr>
+          <w:rFonts w:ascii="Corbel" w:hAnsi="Corbel"/>
+          <w:sz w:val="26"/>
+          <w:szCs w:val="26"/>
+        </w:rPr>
+        <w:t>entities.</w:t>
+      </w:r>
+      <w:r>
+        <w:rPr>
+          <w:rFonts w:ascii="Corbel" w:hAnsi="Corbel"/>
+          <w:sz w:val="26"/>
+          <w:szCs w:val="26"/>
+          <w:highlight w:val="yellow"/>
+        </w:rPr>
+        <w:t>{</w:t>
+      </w:r>
+      <w:proofErr w:type="gramEnd"/>
+      <w:r>
+        <w:rPr>
+          <w:rFonts w:ascii="Corbel" w:hAnsi="Corbel"/>
+          <w:sz w:val="26"/>
+          <w:szCs w:val="26"/>
+          <w:highlight w:val="yellow"/>
+        </w:rPr>
+        <w:t>^</w:t>
       </w:r>
       <w:proofErr w:type="spellStart"/>
       <w:r>
@@ -19079,6 +20330,7 @@
         <w:t>{/</w:t>
       </w:r>
       <w:proofErr w:type="spellStart"/>
+      <w:proofErr w:type="gramStart"/>
       <w:r>
         <w:rPr>
           <w:rFonts w:ascii="Corbel" w:hAnsi="Corbel"/>
@@ -19096,7 +20348,17 @@
           <w:szCs w:val="26"/>
           <w:highlight w:val="yellow"/>
         </w:rPr>
-        <w:t>}{^</w:t>
+        <w:t>}{</w:t>
+      </w:r>
+      <w:proofErr w:type="gramEnd"/>
+      <w:r>
+        <w:rPr>
+          <w:rFonts w:ascii="Corbel" w:hAnsi="Corbel"/>
+          <w:sz w:val="26"/>
+          <w:szCs w:val="26"/>
+          <w:highlight w:val="yellow"/>
+        </w:rPr>
+        <w:t>^</w:t>
       </w:r>
       <w:proofErr w:type="spellStart"/>
       <w:r>
@@ -19150,6 +20412,7 @@
         <w:t>{/</w:t>
       </w:r>
       <w:proofErr w:type="spellStart"/>
+      <w:proofErr w:type="gramStart"/>
       <w:r>
         <w:rPr>
           <w:rFonts w:ascii="Corbel" w:hAnsi="Corbel"/>
@@ -19167,7 +20430,17 @@
           <w:szCs w:val="26"/>
           <w:highlight w:val="yellow"/>
         </w:rPr>
-        <w:t>}{^</w:t>
+        <w:t>}{</w:t>
+      </w:r>
+      <w:proofErr w:type="gramEnd"/>
+      <w:r>
+        <w:rPr>
+          <w:rFonts w:ascii="Corbel" w:hAnsi="Corbel"/>
+          <w:sz w:val="26"/>
+          <w:szCs w:val="26"/>
+          <w:highlight w:val="yellow"/>
+        </w:rPr>
+        <w:t>^</w:t>
       </w:r>
       <w:proofErr w:type="spellStart"/>
       <w:r>
@@ -19221,6 +20494,7 @@
         <w:t>{/</w:t>
       </w:r>
       <w:proofErr w:type="spellStart"/>
+      <w:proofErr w:type="gramStart"/>
       <w:r>
         <w:rPr>
           <w:rFonts w:ascii="Corbel" w:hAnsi="Corbel"/>
@@ -19238,7 +20512,17 @@
           <w:szCs w:val="26"/>
           <w:highlight w:val="yellow"/>
         </w:rPr>
-        <w:t>}{^</w:t>
+        <w:t>}{</w:t>
+      </w:r>
+      <w:proofErr w:type="gramEnd"/>
+      <w:r>
+        <w:rPr>
+          <w:rFonts w:ascii="Corbel" w:hAnsi="Corbel"/>
+          <w:sz w:val="26"/>
+          <w:szCs w:val="26"/>
+          <w:highlight w:val="yellow"/>
+        </w:rPr>
+        <w:t>^</w:t>
       </w:r>
       <w:proofErr w:type="spellStart"/>
       <w:r>
@@ -19292,6 +20576,7 @@
         <w:t>{/</w:t>
       </w:r>
       <w:proofErr w:type="spellStart"/>
+      <w:proofErr w:type="gramStart"/>
       <w:r>
         <w:rPr>
           <w:rFonts w:ascii="Corbel" w:hAnsi="Corbel"/>
@@ -19309,7 +20594,17 @@
           <w:szCs w:val="26"/>
           <w:highlight w:val="yellow"/>
         </w:rPr>
-        <w:t>}{^</w:t>
+        <w:t>}{</w:t>
+      </w:r>
+      <w:proofErr w:type="gramEnd"/>
+      <w:r>
+        <w:rPr>
+          <w:rFonts w:ascii="Corbel" w:hAnsi="Corbel"/>
+          <w:sz w:val="26"/>
+          <w:szCs w:val="26"/>
+          <w:highlight w:val="yellow"/>
+        </w:rPr>
+        <w:t>^</w:t>
       </w:r>
       <w:proofErr w:type="spellStart"/>
       <w:r>
@@ -19351,16 +20646,35 @@
           <w:sz w:val="26"/>
           <w:szCs w:val="26"/>
         </w:rPr>
-        <w:t>Creation and/or customization of Open Source Career Portal(s).</w:t>
-      </w:r>
-      <w:r>
-        <w:rPr>
-          <w:rFonts w:ascii="Corbel" w:hAnsi="Corbel"/>
-          <w:sz w:val="26"/>
-          <w:szCs w:val="26"/>
-          <w:highlight w:val="yellow"/>
-        </w:rPr>
-        <w:t>{/</w:t>
+        <w:t>Creation and/or customization of Open Source Career Portal(s</w:t>
+      </w:r>
+      <w:proofErr w:type="gramStart"/>
+      <w:r>
+        <w:rPr>
+          <w:rFonts w:ascii="Corbel" w:hAnsi="Corbel"/>
+          <w:sz w:val="26"/>
+          <w:szCs w:val="26"/>
+        </w:rPr>
+        <w:t>).</w:t>
+      </w:r>
+      <w:r>
+        <w:rPr>
+          <w:rFonts w:ascii="Corbel" w:hAnsi="Corbel"/>
+          <w:sz w:val="26"/>
+          <w:szCs w:val="26"/>
+          <w:highlight w:val="yellow"/>
+        </w:rPr>
+        <w:t>{</w:t>
+      </w:r>
+      <w:proofErr w:type="gramEnd"/>
+      <w:r>
+        <w:rPr>
+          <w:rFonts w:ascii="Corbel" w:hAnsi="Corbel"/>
+          <w:sz w:val="26"/>
+          <w:szCs w:val="26"/>
+          <w:highlight w:val="yellow"/>
+        </w:rPr>
+        <w:t>/</w:t>
       </w:r>
       <w:proofErr w:type="spellStart"/>
       <w:r>
@@ -19484,16 +20798,36 @@
           <w:szCs w:val="26"/>
           <w:highlight w:val="yellow"/>
         </w:rPr>
-        <w:t>{/ats}</w:t>
-      </w:r>
-      <w:r>
-        <w:rPr>
-          <w:rFonts w:ascii="Corbel" w:hAnsi="Corbel"/>
-          <w:sz w:val="26"/>
-          <w:szCs w:val="26"/>
-          <w:highlight w:val="yellow"/>
-        </w:rPr>
-        <w:t>{#</w:t>
+        <w:t>{/</w:t>
+      </w:r>
+      <w:proofErr w:type="gramStart"/>
+      <w:r>
+        <w:rPr>
+          <w:rFonts w:ascii="Corbel" w:hAnsi="Corbel"/>
+          <w:sz w:val="26"/>
+          <w:szCs w:val="26"/>
+          <w:highlight w:val="yellow"/>
+        </w:rPr>
+        <w:t>ats}</w:t>
+      </w:r>
+      <w:r>
+        <w:rPr>
+          <w:rFonts w:ascii="Corbel" w:hAnsi="Corbel"/>
+          <w:sz w:val="26"/>
+          <w:szCs w:val="26"/>
+          <w:highlight w:val="yellow"/>
+        </w:rPr>
+        <w:t>{</w:t>
+      </w:r>
+      <w:proofErr w:type="gramEnd"/>
+      <w:r>
+        <w:rPr>
+          <w:rFonts w:ascii="Corbel" w:hAnsi="Corbel"/>
+          <w:sz w:val="26"/>
+          <w:szCs w:val="26"/>
+          <w:highlight w:val="yellow"/>
+        </w:rPr>
+        <w:t>#</w:t>
       </w:r>
       <w:r>
         <w:rPr>
@@ -19628,6 +20962,39 @@
       </w:r>
       <w:r>
         <w:rPr>
+          <w:rFonts w:ascii="Corbel" w:eastAsia="Corbel" w:hAnsi="Corbel" w:cs="Corbel"/>
+          <w:b/>
+          <w:bCs/>
+          <w:color w:val="0095A5"/>
+          <w:sz w:val="40"/>
+          <w:szCs w:val="40"/>
+        </w:rPr>
+        <w:t>Implementation</w:t>
+      </w:r>
+    </w:p>
+    <w:p>
+      <w:pPr>
+        <w:jc w:val="center"/>
+        <w:rPr>
+          <w:rFonts w:ascii="Calibri" w:eastAsia="Calibri" w:hAnsi="Calibri" w:cs="Calibri"/>
+          <w:color w:val="0095A5"/>
+          <w:sz w:val="40"/>
+          <w:szCs w:val="40"/>
+        </w:rPr>
+      </w:pPr>
+    </w:p>
+    <w:p>
+      <w:pPr>
+        <w:jc w:val="center"/>
+        <w:rPr>
+          <w:rFonts w:ascii="Calibri" w:eastAsia="Calibri" w:hAnsi="Calibri" w:cs="Calibri"/>
+          <w:color w:val="0095A5"/>
+          <w:sz w:val="40"/>
+          <w:szCs w:val="40"/>
+        </w:rPr>
+      </w:pPr>
+      <w:r>
+        <w:rPr>
           <w:rFonts w:ascii="Calibri" w:eastAsia="Calibri" w:hAnsi="Calibri" w:cs="Calibri"/>
           <w:b/>
           <w:bCs/>
@@ -19635,7 +21002,64 @@
           <w:sz w:val="40"/>
           <w:szCs w:val="40"/>
         </w:rPr>
-        <w:t xml:space="preserve">Foundations </w:t>
+        <w:t>Scope of Work</w:t>
+      </w:r>
+    </w:p>
+    <w:p>
+      <w:pPr>
+        <w:rPr>
+          <w:rFonts w:ascii="Corbel" w:eastAsia="Corbel" w:hAnsi="Corbel" w:cs="Corbel"/>
+          <w:color w:val="000000" w:themeColor="text1"/>
+          <w:sz w:val="26"/>
+          <w:szCs w:val="26"/>
+        </w:rPr>
+      </w:pPr>
+    </w:p>
+    <w:p>
+      <w:r>
+        <w:br w:type="page"/>
+      </w:r>
+    </w:p>
+    <w:p>
+      <w:pPr>
+        <w:spacing w:before="240" w:after="0"/>
+        <w:rPr>
+          <w:rFonts w:ascii="Corbel" w:eastAsia="Corbel" w:hAnsi="Corbel" w:cs="Corbel"/>
+          <w:color w:val="000000" w:themeColor="text1"/>
+          <w:sz w:val="26"/>
+          <w:szCs w:val="26"/>
+        </w:rPr>
+      </w:pPr>
+      <w:r>
+        <w:rPr>
+          <w:rFonts w:ascii="Corbel" w:eastAsia="Corbel" w:hAnsi="Corbel" w:cs="Corbel"/>
+          <w:b/>
+          <w:bCs/>
+          <w:color w:val="000000" w:themeColor="text1"/>
+          <w:sz w:val="26"/>
+          <w:szCs w:val="26"/>
+        </w:rPr>
+        <w:lastRenderedPageBreak/>
+        <w:t>OBJECTIVES/PURPOSE</w:t>
+      </w:r>
+    </w:p>
+    <w:p>
+      <w:pPr>
+        <w:rPr>
+          <w:rFonts w:ascii="Corbel" w:eastAsia="Corbel" w:hAnsi="Corbel" w:cs="Corbel"/>
+          <w:color w:val="000000" w:themeColor="text1"/>
+          <w:sz w:val="26"/>
+          <w:szCs w:val="26"/>
+        </w:rPr>
+      </w:pPr>
+      <w:r>
+        <w:rPr>
+          <w:rFonts w:ascii="Corbel" w:eastAsia="Corbel" w:hAnsi="Corbel" w:cs="Corbel"/>
+          <w:color w:val="000000" w:themeColor="text1"/>
+          <w:sz w:val="26"/>
+          <w:szCs w:val="26"/>
+        </w:rPr>
+        <w:t xml:space="preserve">The </w:t>
       </w:r>
       <w:r>
         <w:rPr>
@@ -19643,120 +21067,39 @@
           <w:b/>
           <w:bCs/>
           <w:color w:val="0095A5"/>
-          <w:sz w:val="40"/>
-          <w:szCs w:val="40"/>
-        </w:rPr>
-        <w:t>Implementation</w:t>
-      </w:r>
-    </w:p>
-    <w:p>
-      <w:pPr>
-        <w:jc w:val="center"/>
-        <w:rPr>
-          <w:rFonts w:ascii="Calibri" w:eastAsia="Calibri" w:hAnsi="Calibri" w:cs="Calibri"/>
-          <w:color w:val="0095A5"/>
-          <w:sz w:val="40"/>
-          <w:szCs w:val="40"/>
-        </w:rPr>
-      </w:pPr>
-    </w:p>
-    <w:p>
-      <w:pPr>
-        <w:jc w:val="center"/>
-        <w:rPr>
-          <w:rFonts w:ascii="Calibri" w:eastAsia="Calibri" w:hAnsi="Calibri" w:cs="Calibri"/>
-          <w:color w:val="0095A5"/>
-          <w:sz w:val="40"/>
-          <w:szCs w:val="40"/>
-        </w:rPr>
-      </w:pPr>
-      <w:r>
-        <w:rPr>
-          <w:rFonts w:ascii="Calibri" w:eastAsia="Calibri" w:hAnsi="Calibri" w:cs="Calibri"/>
-          <w:b/>
-          <w:bCs/>
-          <w:color w:val="0095A5"/>
-          <w:sz w:val="40"/>
-          <w:szCs w:val="40"/>
-        </w:rPr>
-        <w:t>Scope of Work</w:t>
-      </w:r>
-    </w:p>
-    <w:p>
-      <w:pPr>
+          <w:sz w:val="26"/>
+          <w:szCs w:val="26"/>
+        </w:rPr>
+        <w:t>Bullhorn Automation</w:t>
+      </w:r>
+      <w:r>
         <w:rPr>
           <w:rFonts w:ascii="Corbel" w:eastAsia="Corbel" w:hAnsi="Corbel" w:cs="Corbel"/>
           <w:color w:val="000000" w:themeColor="text1"/>
           <w:sz w:val="26"/>
           <w:szCs w:val="26"/>
         </w:rPr>
-      </w:pPr>
-    </w:p>
-    <w:p>
-      <w:r>
-        <w:br w:type="page"/>
-      </w:r>
-    </w:p>
-    <w:p>
-      <w:pPr>
-        <w:spacing w:before="240" w:after="0"/>
+        <w:t xml:space="preserve"> service is an automation platform that integrates with the Bullhorn and Bullhorn for Salesforce (BH4</w:t>
+      </w:r>
+      <w:proofErr w:type="gramStart"/>
+      <w:r>
         <w:rPr>
           <w:rFonts w:ascii="Corbel" w:eastAsia="Corbel" w:hAnsi="Corbel" w:cs="Corbel"/>
           <w:color w:val="000000" w:themeColor="text1"/>
           <w:sz w:val="26"/>
           <w:szCs w:val="26"/>
         </w:rPr>
-      </w:pPr>
-      <w:r>
-        <w:rPr>
-          <w:rFonts w:ascii="Corbel" w:eastAsia="Corbel" w:hAnsi="Corbel" w:cs="Corbel"/>
-          <w:b/>
-          <w:bCs/>
-          <w:color w:val="000000" w:themeColor="text1"/>
-          <w:sz w:val="26"/>
-          <w:szCs w:val="26"/>
-        </w:rPr>
-        <w:lastRenderedPageBreak/>
-        <w:t>OBJECTIVES/PURPOSE</w:t>
-      </w:r>
-    </w:p>
-    <w:p>
-      <w:pPr>
+        <w:t>SF)*</w:t>
+      </w:r>
+      <w:proofErr w:type="gramEnd"/>
+      <w:r>
         <w:rPr>
           <w:rFonts w:ascii="Corbel" w:eastAsia="Corbel" w:hAnsi="Corbel" w:cs="Corbel"/>
           <w:color w:val="000000" w:themeColor="text1"/>
           <w:sz w:val="26"/>
           <w:szCs w:val="26"/>
         </w:rPr>
-      </w:pPr>
-      <w:r>
-        <w:rPr>
-          <w:rFonts w:ascii="Corbel" w:eastAsia="Corbel" w:hAnsi="Corbel" w:cs="Corbel"/>
-          <w:color w:val="000000" w:themeColor="text1"/>
-          <w:sz w:val="26"/>
-          <w:szCs w:val="26"/>
-        </w:rPr>
-        <w:t xml:space="preserve">The </w:t>
-      </w:r>
-      <w:r>
-        <w:rPr>
-          <w:rFonts w:ascii="Corbel" w:eastAsia="Corbel" w:hAnsi="Corbel" w:cs="Corbel"/>
-          <w:b/>
-          <w:bCs/>
-          <w:color w:val="0095A5"/>
-          <w:sz w:val="26"/>
-          <w:szCs w:val="26"/>
-        </w:rPr>
-        <w:t>Bullhorn Automation</w:t>
-      </w:r>
-      <w:r>
-        <w:rPr>
-          <w:rFonts w:ascii="Corbel" w:eastAsia="Corbel" w:hAnsi="Corbel" w:cs="Corbel"/>
-          <w:color w:val="000000" w:themeColor="text1"/>
-          <w:sz w:val="26"/>
-          <w:szCs w:val="26"/>
-        </w:rPr>
-        <w:t xml:space="preserve"> service is an automation platform that integrates with the Bullhorn and Bullhorn for Salesforce (BH4SF)** ATS and CRM systems. It provides the ability to build ad-hoc automations to send communications to some of the records and users held in the ATS and CRM system, collect feedback from them and update some of the data held in the ATS and CRM system.</w:t>
+        <w:t>* ATS and CRM systems. It provides the ability to build ad-hoc automations to send communications to some of the records and users held in the ATS and CRM system, collect feedback from them and update some of the data held in the ATS and CRM system.</w:t>
       </w:r>
     </w:p>
     <w:p>
@@ -19979,7 +21322,27 @@
           <w:sz w:val="26"/>
           <w:szCs w:val="26"/>
         </w:rPr>
-        <w:t xml:space="preserve">The client must have all of the following: </w:t>
+        <w:t xml:space="preserve">The client must have </w:t>
+      </w:r>
+      <w:proofErr w:type="gramStart"/>
+      <w:r>
+        <w:rPr>
+          <w:rFonts w:ascii="Calibri" w:eastAsia="Calibri" w:hAnsi="Calibri" w:cs="Calibri"/>
+          <w:color w:val="000000" w:themeColor="text1"/>
+          <w:sz w:val="26"/>
+          <w:szCs w:val="26"/>
+        </w:rPr>
+        <w:t>all of</w:t>
+      </w:r>
+      <w:proofErr w:type="gramEnd"/>
+      <w:r>
+        <w:rPr>
+          <w:rFonts w:ascii="Calibri" w:eastAsia="Calibri" w:hAnsi="Calibri" w:cs="Calibri"/>
+          <w:color w:val="000000" w:themeColor="text1"/>
+          <w:sz w:val="26"/>
+          <w:szCs w:val="26"/>
+        </w:rPr>
+        <w:t xml:space="preserve"> the following: </w:t>
       </w:r>
     </w:p>
     <w:p>
@@ -19997,6 +21360,7 @@
           <w:szCs w:val="26"/>
         </w:rPr>
       </w:pPr>
+      <w:proofErr w:type="gramStart"/>
       <w:r>
         <w:rPr>
           <w:rFonts w:ascii="Calibri" w:eastAsia="Calibri" w:hAnsi="Calibri" w:cs="Calibri"/>
@@ -20004,7 +21368,17 @@
           <w:sz w:val="26"/>
           <w:szCs w:val="26"/>
         </w:rPr>
-        <w:t>Client is live on Bullhorn ATS &amp; CRM at least two weeks before implementing Bullhorn Automation.</w:t>
+        <w:t>Client is</w:t>
+      </w:r>
+      <w:proofErr w:type="gramEnd"/>
+      <w:r>
+        <w:rPr>
+          <w:rFonts w:ascii="Calibri" w:eastAsia="Calibri" w:hAnsi="Calibri" w:cs="Calibri"/>
+          <w:color w:val="000000" w:themeColor="text1"/>
+          <w:sz w:val="26"/>
+          <w:szCs w:val="26"/>
+        </w:rPr>
+        <w:t xml:space="preserve"> live on Bullhorn ATS &amp; CRM at least two weeks before implementing Bullhorn Automation.</w:t>
       </w:r>
     </w:p>
     <w:p>
@@ -20182,6 +21556,7 @@
           <w:szCs w:val="26"/>
         </w:rPr>
       </w:pPr>
+      <w:proofErr w:type="gramStart"/>
       <w:r>
         <w:rPr>
           <w:rFonts w:ascii="Calibri" w:eastAsia="Calibri" w:hAnsi="Calibri" w:cs="Calibri"/>
@@ -20189,7 +21564,17 @@
           <w:sz w:val="26"/>
           <w:szCs w:val="26"/>
         </w:rPr>
-        <w:t xml:space="preserve">Client is responsible for providing any information as required by Tonic HQ and communicated via the Tonic HQ Implementation Consultant. </w:t>
+        <w:t>Client</w:t>
+      </w:r>
+      <w:proofErr w:type="gramEnd"/>
+      <w:r>
+        <w:rPr>
+          <w:rFonts w:ascii="Calibri" w:eastAsia="Calibri" w:hAnsi="Calibri" w:cs="Calibri"/>
+          <w:color w:val="000000" w:themeColor="text1"/>
+          <w:sz w:val="26"/>
+          <w:szCs w:val="26"/>
+        </w:rPr>
+        <w:t xml:space="preserve"> is responsible for providing any information as required by Tonic HQ and communicated via the Tonic HQ Implementation Consultant. </w:t>
       </w:r>
     </w:p>
     <w:p>
@@ -20214,7 +21599,27 @@
           <w:sz w:val="26"/>
           <w:szCs w:val="26"/>
         </w:rPr>
-        <w:t xml:space="preserve">Timely Performance: In order to complete the implementation process within the “Estimated Project Timeline” section, the Client commits to the following: </w:t>
+        <w:t xml:space="preserve">Timely Performance: </w:t>
+      </w:r>
+      <w:proofErr w:type="gramStart"/>
+      <w:r>
+        <w:rPr>
+          <w:rFonts w:ascii="Calibri" w:eastAsia="Calibri" w:hAnsi="Calibri" w:cs="Calibri"/>
+          <w:color w:val="000000" w:themeColor="text1"/>
+          <w:sz w:val="26"/>
+          <w:szCs w:val="26"/>
+        </w:rPr>
+        <w:t>In order to</w:t>
+      </w:r>
+      <w:proofErr w:type="gramEnd"/>
+      <w:r>
+        <w:rPr>
+          <w:rFonts w:ascii="Calibri" w:eastAsia="Calibri" w:hAnsi="Calibri" w:cs="Calibri"/>
+          <w:color w:val="000000" w:themeColor="text1"/>
+          <w:sz w:val="26"/>
+          <w:szCs w:val="26"/>
+        </w:rPr>
+        <w:t xml:space="preserve"> complete the implementation process within the “Estimated Project Timeline” section, the Client commits to the following: </w:t>
       </w:r>
     </w:p>
     <w:p>
@@ -20314,7 +21719,27 @@
           <w:sz w:val="26"/>
           <w:szCs w:val="26"/>
         </w:rPr>
-        <w:t>NOTE: The Client forfeits the included workshop calls if, as a result of the departure of the SME mid-project, or Client’s action or inaction, the implementation process is delayed beyond the allocated Implementation period. If this happens, the Client will need to work with the Account Manager for a change order.</w:t>
+        <w:t xml:space="preserve">NOTE: The Client forfeits the included workshop calls if, </w:t>
+      </w:r>
+      <w:proofErr w:type="gramStart"/>
+      <w:r>
+        <w:rPr>
+          <w:rFonts w:ascii="Calibri" w:eastAsia="Calibri" w:hAnsi="Calibri" w:cs="Calibri"/>
+          <w:color w:val="000000" w:themeColor="text1"/>
+          <w:sz w:val="26"/>
+          <w:szCs w:val="26"/>
+        </w:rPr>
+        <w:t>as a result of</w:t>
+      </w:r>
+      <w:proofErr w:type="gramEnd"/>
+      <w:r>
+        <w:rPr>
+          <w:rFonts w:ascii="Calibri" w:eastAsia="Calibri" w:hAnsi="Calibri" w:cs="Calibri"/>
+          <w:color w:val="000000" w:themeColor="text1"/>
+          <w:sz w:val="26"/>
+          <w:szCs w:val="26"/>
+        </w:rPr>
+        <w:t xml:space="preserve"> the departure of the SME mid-project, or Client’s action or inaction, the implementation process is delayed beyond the allocated Implementation period. If this happens, the Client will need to work with the Account Manager for a change order.</w:t>
       </w:r>
     </w:p>
     <w:p>
@@ -22537,7 +23962,25 @@
                 <w:sz w:val="26"/>
                 <w:szCs w:val="26"/>
               </w:rPr>
-              <w:t>identified in the Kick Off/Discovery.</w:t>
+              <w:t xml:space="preserve">identified in the </w:t>
+            </w:r>
+            <w:proofErr w:type="gramStart"/>
+            <w:r>
+              <w:rPr>
+                <w:rFonts w:ascii="Calibri" w:eastAsia="Calibri" w:hAnsi="Calibri" w:cs="Calibri"/>
+                <w:sz w:val="26"/>
+                <w:szCs w:val="26"/>
+              </w:rPr>
+              <w:t>Kick Off</w:t>
+            </w:r>
+            <w:proofErr w:type="gramEnd"/>
+            <w:r>
+              <w:rPr>
+                <w:rFonts w:ascii="Calibri" w:eastAsia="Calibri" w:hAnsi="Calibri" w:cs="Calibri"/>
+                <w:sz w:val="26"/>
+                <w:szCs w:val="26"/>
+              </w:rPr>
+              <w:t>/Discovery.</w:t>
             </w:r>
           </w:p>
           <w:p>
@@ -22668,13 +24111,23 @@
                 <w:szCs w:val="26"/>
               </w:rPr>
             </w:pPr>
+            <w:proofErr w:type="gramStart"/>
             <w:r>
               <w:rPr>
                 <w:rFonts w:ascii="Calibri" w:eastAsia="Calibri" w:hAnsi="Calibri" w:cs="Calibri"/>
                 <w:sz w:val="26"/>
                 <w:szCs w:val="26"/>
               </w:rPr>
-              <w:t>Automations.</w:t>
+              <w:t>Automations</w:t>
+            </w:r>
+            <w:proofErr w:type="gramEnd"/>
+            <w:r>
+              <w:rPr>
+                <w:rFonts w:ascii="Calibri" w:eastAsia="Calibri" w:hAnsi="Calibri" w:cs="Calibri"/>
+                <w:sz w:val="26"/>
+                <w:szCs w:val="26"/>
+              </w:rPr>
+              <w:t>.</w:t>
             </w:r>
           </w:p>
           <w:p>
@@ -22830,7 +24283,47 @@
           <w:sz w:val="26"/>
           <w:szCs w:val="26"/>
         </w:rPr>
-        <w:t xml:space="preserve">The hours required for tasks and deliverables in the Timeline section above are estimates based on experience with past projects. If additional hours in excess of the estimate are required, the Parties will follow the change order process described below, and such additional hours will be billed at the standard Tonic HQ hourly rate, unless otherwise agreed by the Parties in writing. Bullhorn does not make adjustments to any Billing Start Dates (BSD) should a billing start date be associated with this work. The client is responsible for notifying Tonic HQ a minimum of 5 business days in advance of missing any agreed-upon dates in the project plan. Failure to notify Tonic HQ in writing of such a delay may result in delays and potential additional charges. Common activities that can lead to projects exceeding the estimates include additional or prolonged meetings, delayed approvals, multiple review cycles, scope creep, canceled / rescheduled meetings, project plan revisions due to missing due dates for key tasks, lack of stakeholder prioritization, delayed decision making, request for analysis on out-of-scope items, changes post spec or configuration sign-off, etc. </w:t>
+        <w:t xml:space="preserve">The hours required for tasks and deliverables in the Timeline section above are estimates based on experience with past projects. If additional hours </w:t>
+      </w:r>
+      <w:proofErr w:type="gramStart"/>
+      <w:r>
+        <w:rPr>
+          <w:rFonts w:ascii="Calibri" w:eastAsia="Calibri" w:hAnsi="Calibri" w:cs="Calibri"/>
+          <w:color w:val="000000" w:themeColor="text1"/>
+          <w:sz w:val="26"/>
+          <w:szCs w:val="26"/>
+        </w:rPr>
+        <w:t>in excess of</w:t>
+      </w:r>
+      <w:proofErr w:type="gramEnd"/>
+      <w:r>
+        <w:rPr>
+          <w:rFonts w:ascii="Calibri" w:eastAsia="Calibri" w:hAnsi="Calibri" w:cs="Calibri"/>
+          <w:color w:val="000000" w:themeColor="text1"/>
+          <w:sz w:val="26"/>
+          <w:szCs w:val="26"/>
+        </w:rPr>
+        <w:t xml:space="preserve"> the estimate are required, the Parties will follow the change order process described below, and such additional hours will be billed at the standard Tonic HQ hourly rate, unless otherwise agreed by the Parties in writing. Bullhorn does not </w:t>
+      </w:r>
+      <w:proofErr w:type="gramStart"/>
+      <w:r>
+        <w:rPr>
+          <w:rFonts w:ascii="Calibri" w:eastAsia="Calibri" w:hAnsi="Calibri" w:cs="Calibri"/>
+          <w:color w:val="000000" w:themeColor="text1"/>
+          <w:sz w:val="26"/>
+          <w:szCs w:val="26"/>
+        </w:rPr>
+        <w:t>make adjustments to</w:t>
+      </w:r>
+      <w:proofErr w:type="gramEnd"/>
+      <w:r>
+        <w:rPr>
+          <w:rFonts w:ascii="Calibri" w:eastAsia="Calibri" w:hAnsi="Calibri" w:cs="Calibri"/>
+          <w:color w:val="000000" w:themeColor="text1"/>
+          <w:sz w:val="26"/>
+          <w:szCs w:val="26"/>
+        </w:rPr>
+        <w:t xml:space="preserve"> any Billing Start Dates (BSD) should a billing start date be associated with this work. The client is responsible for notifying Tonic HQ a minimum of 5 business days in advance of missing any agreed-upon dates in the project plan. Failure to notify Tonic HQ in writing of such a delay may result in delays and potential additional charges. Common activities that can lead to projects exceeding the estimates include additional or prolonged meetings, delayed approvals, multiple review cycles, scope creep, canceled / rescheduled meetings, project plan revisions due to missing due dates for key tasks, lack of stakeholder prioritization, delayed decision making, request for analysis on out-of-scope items, changes post spec or configuration sign-off, etc. </w:t>
       </w:r>
     </w:p>
     <w:p>
@@ -23071,16 +24564,36 @@
           <w:sz w:val="26"/>
           <w:szCs w:val="26"/>
         </w:rPr>
-        <w:t>Tonic HQ and Client will consider this project complete upon completion of Go Live, testing and validation processes, and client sign-off and acceptance.</w:t>
-      </w:r>
-      <w:r>
-        <w:rPr>
-          <w:rFonts w:ascii="Corbel" w:hAnsi="Corbel"/>
-          <w:sz w:val="26"/>
-          <w:szCs w:val="26"/>
-          <w:highlight w:val="yellow"/>
-        </w:rPr>
-        <w:t>{/</w:t>
+        <w:t xml:space="preserve">Tonic HQ and Client will consider this project complete upon completion of Go Live, testing and validation processes, and client sign-off and </w:t>
+      </w:r>
+      <w:proofErr w:type="gramStart"/>
+      <w:r>
+        <w:rPr>
+          <w:rFonts w:ascii="Corbel" w:eastAsia="Corbel" w:hAnsi="Corbel" w:cs="Corbel"/>
+          <w:color w:val="000000" w:themeColor="text1"/>
+          <w:sz w:val="26"/>
+          <w:szCs w:val="26"/>
+        </w:rPr>
+        <w:t>acceptance.</w:t>
+      </w:r>
+      <w:r>
+        <w:rPr>
+          <w:rFonts w:ascii="Corbel" w:hAnsi="Corbel"/>
+          <w:sz w:val="26"/>
+          <w:szCs w:val="26"/>
+          <w:highlight w:val="yellow"/>
+        </w:rPr>
+        <w:t>{</w:t>
+      </w:r>
+      <w:proofErr w:type="gramEnd"/>
+      <w:r>
+        <w:rPr>
+          <w:rFonts w:ascii="Corbel" w:hAnsi="Corbel"/>
+          <w:sz w:val="26"/>
+          <w:szCs w:val="26"/>
+          <w:highlight w:val="yellow"/>
+        </w:rPr>
+        <w:t>/</w:t>
       </w:r>
       <w:r>
         <w:rPr>
@@ -23170,7 +24683,17 @@
           <w:szCs w:val="26"/>
           <w:highlight w:val="yellow"/>
         </w:rPr>
-        <w:t>{#autoEss}</w:t>
+        <w:t>{#</w:t>
+      </w:r>
+      <w:proofErr w:type="gramStart"/>
+      <w:r>
+        <w:rPr>
+          <w:rFonts w:ascii="Corbel" w:hAnsi="Corbel"/>
+          <w:sz w:val="26"/>
+          <w:szCs w:val="26"/>
+          <w:highlight w:val="yellow"/>
+        </w:rPr>
+        <w:t>autoEss}</w:t>
       </w:r>
       <w:r>
         <w:rPr>
@@ -23183,6 +24706,7 @@
         </w:rPr>
         <w:t>Essentials</w:t>
       </w:r>
+      <w:proofErr w:type="gramEnd"/>
       <w:r>
         <w:rPr>
           <w:rFonts w:ascii="Corbel" w:hAnsi="Corbel"/>
@@ -23806,6 +25330,7 @@
         </w:rPr>
         <w:t>/</w:t>
       </w:r>
+      <w:proofErr w:type="gramStart"/>
       <w:r>
         <w:rPr>
           <w:rFonts w:ascii="Corbel" w:hAnsi="Corbel"/>
@@ -23833,6 +25358,7 @@
         </w:rPr>
         <w:t>}{</w:t>
       </w:r>
+      <w:proofErr w:type="gramEnd"/>
       <w:r>
         <w:rPr>
           <w:rFonts w:ascii="Corbel" w:hAnsi="Corbel"/>
@@ -24108,6 +25634,7 @@
         </w:rPr>
         <w:t>/</w:t>
       </w:r>
+      <w:proofErr w:type="gramStart"/>
       <w:r>
         <w:rPr>
           <w:rFonts w:ascii="Corbel" w:hAnsi="Corbel"/>
@@ -24135,6 +25662,7 @@
         </w:rPr>
         <w:t>}{</w:t>
       </w:r>
+      <w:proofErr w:type="gramEnd"/>
       <w:r>
         <w:rPr>
           <w:rFonts w:ascii="Corbel" w:hAnsi="Corbel"/>
@@ -24366,6 +25894,7 @@
         </w:rPr>
         <w:t>/</w:t>
       </w:r>
+      <w:proofErr w:type="gramStart"/>
       <w:r>
         <w:rPr>
           <w:rFonts w:ascii="Corbel" w:hAnsi="Corbel"/>
@@ -24393,6 +25922,7 @@
         </w:rPr>
         <w:t>}{</w:t>
       </w:r>
+      <w:proofErr w:type="gramEnd"/>
       <w:r>
         <w:rPr>
           <w:rFonts w:ascii="Corbel" w:hAnsi="Corbel"/>
@@ -24962,6 +26492,7 @@
         <w:t>/</w:t>
       </w:r>
       <w:proofErr w:type="spellStart"/>
+      <w:proofErr w:type="gramStart"/>
       <w:r>
         <w:rPr>
           <w:rFonts w:ascii="Corbel" w:hAnsi="Corbel"/>
@@ -24990,6 +26521,7 @@
         </w:rPr>
         <w:t>}{</w:t>
       </w:r>
+      <w:proofErr w:type="gramEnd"/>
       <w:r>
         <w:rPr>
           <w:rFonts w:ascii="Corbel" w:hAnsi="Corbel"/>
@@ -25475,13 +27007,23 @@
                 <w:szCs w:val="26"/>
               </w:rPr>
             </w:pPr>
-            <w:r>
-              <w:rPr>
-                <w:rFonts w:ascii="Corbel" w:hAnsi="Corbel"/>
-                <w:sz w:val="26"/>
-                <w:szCs w:val="26"/>
-              </w:rPr>
-              <w:t>Client will deliver all Core and Client forms</w:t>
+            <w:proofErr w:type="gramStart"/>
+            <w:r>
+              <w:rPr>
+                <w:rFonts w:ascii="Corbel" w:hAnsi="Corbel"/>
+                <w:sz w:val="26"/>
+                <w:szCs w:val="26"/>
+              </w:rPr>
+              <w:t>Client</w:t>
+            </w:r>
+            <w:proofErr w:type="gramEnd"/>
+            <w:r>
+              <w:rPr>
+                <w:rFonts w:ascii="Corbel" w:hAnsi="Corbel"/>
+                <w:sz w:val="26"/>
+                <w:szCs w:val="26"/>
+              </w:rPr>
+              <w:t xml:space="preserve"> will deliver all Core and Client forms</w:t>
             </w:r>
             <w:r>
               <w:rPr>
@@ -27123,13 +28665,23 @@
                 <w:szCs w:val="26"/>
               </w:rPr>
             </w:pPr>
-            <w:r>
-              <w:rPr>
-                <w:rFonts w:ascii="Corbel" w:hAnsi="Corbel"/>
-                <w:sz w:val="26"/>
-                <w:szCs w:val="26"/>
-              </w:rPr>
-              <w:t>1 week initial UAT: Client will create</w:t>
+            <w:proofErr w:type="gramStart"/>
+            <w:r>
+              <w:rPr>
+                <w:rFonts w:ascii="Corbel" w:hAnsi="Corbel"/>
+                <w:sz w:val="26"/>
+                <w:szCs w:val="26"/>
+              </w:rPr>
+              <w:t>1 week</w:t>
+            </w:r>
+            <w:proofErr w:type="gramEnd"/>
+            <w:r>
+              <w:rPr>
+                <w:rFonts w:ascii="Corbel" w:hAnsi="Corbel"/>
+                <w:sz w:val="26"/>
+                <w:szCs w:val="26"/>
+              </w:rPr>
+              <w:t xml:space="preserve"> initial UAT: Client will create</w:t>
             </w:r>
             <w:r>
               <w:rPr>
@@ -27909,6 +29461,7 @@
         <w:t>{/</w:t>
       </w:r>
       <w:proofErr w:type="spellStart"/>
+      <w:proofErr w:type="gramStart"/>
       <w:r>
         <w:rPr>
           <w:rFonts w:ascii="Corbel" w:hAnsi="Corbel"/>
@@ -27926,7 +29479,17 @@
           <w:szCs w:val="26"/>
           <w:highlight w:val="yellow"/>
         </w:rPr>
-        <w:t>}{#</w:t>
+        <w:t>}{</w:t>
+      </w:r>
+      <w:proofErr w:type="gramEnd"/>
+      <w:r>
+        <w:rPr>
+          <w:rFonts w:ascii="Corbel" w:hAnsi="Corbel"/>
+          <w:sz w:val="26"/>
+          <w:szCs w:val="26"/>
+          <w:highlight w:val="yellow"/>
+        </w:rPr>
+        <w:t>#</w:t>
       </w:r>
       <w:r>
         <w:rPr>
@@ -28455,13 +30018,23 @@
                 <w:szCs w:val="26"/>
               </w:rPr>
             </w:pPr>
+            <w:proofErr w:type="gramStart"/>
             <w:r>
               <w:rPr>
                 <w:rFonts w:ascii="Corbel" w:eastAsia="Corbel" w:hAnsi="Corbel" w:cs="Corbel"/>
                 <w:sz w:val="26"/>
                 <w:szCs w:val="26"/>
               </w:rPr>
-              <w:t xml:space="preserve">Client will complete E-Verify. agreement and company profile. </w:t>
+              <w:t>Client</w:t>
+            </w:r>
+            <w:proofErr w:type="gramEnd"/>
+            <w:r>
+              <w:rPr>
+                <w:rFonts w:ascii="Corbel" w:eastAsia="Corbel" w:hAnsi="Corbel" w:cs="Corbel"/>
+                <w:sz w:val="26"/>
+                <w:szCs w:val="26"/>
+              </w:rPr>
+              <w:t xml:space="preserve"> will complete E-Verify. agreement and company profile. </w:t>
             </w:r>
           </w:p>
         </w:tc>
@@ -29854,7 +31427,25 @@
                 <w:sz w:val="26"/>
                 <w:szCs w:val="26"/>
               </w:rPr>
-              <w:t xml:space="preserve">IC promotes Staging to Prod, update BH custom tab, provide client prod URL. (60 min) </w:t>
+              <w:t xml:space="preserve">IC promotes Staging to Prod, update BH custom tab, </w:t>
+            </w:r>
+            <w:proofErr w:type="gramStart"/>
+            <w:r>
+              <w:rPr>
+                <w:rFonts w:ascii="Corbel" w:eastAsia="Corbel" w:hAnsi="Corbel" w:cs="Corbel"/>
+                <w:sz w:val="26"/>
+                <w:szCs w:val="26"/>
+              </w:rPr>
+              <w:t>provide</w:t>
+            </w:r>
+            <w:proofErr w:type="gramEnd"/>
+            <w:r>
+              <w:rPr>
+                <w:rFonts w:ascii="Corbel" w:eastAsia="Corbel" w:hAnsi="Corbel" w:cs="Corbel"/>
+                <w:sz w:val="26"/>
+                <w:szCs w:val="26"/>
+              </w:rPr>
+              <w:t xml:space="preserve"> client prod URL. (60 min) </w:t>
             </w:r>
           </w:p>
         </w:tc>
@@ -30236,7 +31827,27 @@
           <w:sz w:val="26"/>
           <w:szCs w:val="26"/>
         </w:rPr>
-        <w:t>The estimated hours described in the Timeline section above are estimates based on experience with past projects. If additional hours in excess of the estimate are required, the Parties will follow the change order process described below, and such additional hours will be billed at the standard Tonic HQ hourly rate, unless otherwise agreed by the Parties in writing.</w:t>
+        <w:t xml:space="preserve">The estimated hours described in the Timeline section above are estimates based on experience with past projects. If additional hours </w:t>
+      </w:r>
+      <w:proofErr w:type="gramStart"/>
+      <w:r>
+        <w:rPr>
+          <w:rFonts w:ascii="Corbel" w:eastAsia="Corbel" w:hAnsi="Corbel" w:cs="Corbel"/>
+          <w:color w:val="000000" w:themeColor="text1"/>
+          <w:sz w:val="26"/>
+          <w:szCs w:val="26"/>
+        </w:rPr>
+        <w:t>in excess of</w:t>
+      </w:r>
+      <w:proofErr w:type="gramEnd"/>
+      <w:r>
+        <w:rPr>
+          <w:rFonts w:ascii="Corbel" w:eastAsia="Corbel" w:hAnsi="Corbel" w:cs="Corbel"/>
+          <w:color w:val="000000" w:themeColor="text1"/>
+          <w:sz w:val="26"/>
+          <w:szCs w:val="26"/>
+        </w:rPr>
+        <w:t xml:space="preserve"> the estimate are required, the Parties will follow the change order process described below, and such additional hours will be billed at the standard Tonic HQ hourly rate, unless otherwise agreed by the Parties in writing.</w:t>
       </w:r>
     </w:p>
     <w:p>
@@ -30256,7 +31867,27 @@
           <w:sz w:val="26"/>
           <w:szCs w:val="26"/>
         </w:rPr>
-        <w:t>Bullhorn does not make adjustments to any Billing Start Dates (BSD) should a billing start date be associated with this work.</w:t>
+        <w:t xml:space="preserve">Bullhorn does not </w:t>
+      </w:r>
+      <w:proofErr w:type="gramStart"/>
+      <w:r>
+        <w:rPr>
+          <w:rFonts w:ascii="Corbel" w:eastAsia="Corbel" w:hAnsi="Corbel" w:cs="Corbel"/>
+          <w:color w:val="000000" w:themeColor="text1"/>
+          <w:sz w:val="26"/>
+          <w:szCs w:val="26"/>
+        </w:rPr>
+        <w:t>make adjustments to</w:t>
+      </w:r>
+      <w:proofErr w:type="gramEnd"/>
+      <w:r>
+        <w:rPr>
+          <w:rFonts w:ascii="Corbel" w:eastAsia="Corbel" w:hAnsi="Corbel" w:cs="Corbel"/>
+          <w:color w:val="000000" w:themeColor="text1"/>
+          <w:sz w:val="26"/>
+          <w:szCs w:val="26"/>
+        </w:rPr>
+        <w:t xml:space="preserve"> any Billing Start Dates (BSD) should a billing start date be associated with this work.</w:t>
       </w:r>
     </w:p>
     <w:p>
@@ -30525,6 +32156,7 @@
         </w:rPr>
       </w:pPr>
       <w:bookmarkStart w:id="2" w:name="_Int_mh9UQAVr"/>
+      <w:proofErr w:type="gramStart"/>
       <w:r>
         <w:rPr>
           <w:rFonts w:ascii="Corbel" w:eastAsia="Corbel" w:hAnsi="Corbel" w:cs="Corbel"/>
@@ -30535,6 +32167,7 @@
         <w:t>Client</w:t>
       </w:r>
       <w:bookmarkEnd w:id="2"/>
+      <w:proofErr w:type="gramEnd"/>
       <w:r>
         <w:rPr>
           <w:rFonts w:ascii="Corbel" w:eastAsia="Corbel" w:hAnsi="Corbel" w:cs="Corbel"/>
@@ -30759,6 +32392,7 @@
         <w:t>/</w:t>
       </w:r>
       <w:proofErr w:type="spellStart"/>
+      <w:proofErr w:type="gramStart"/>
       <w:r>
         <w:rPr>
           <w:rFonts w:ascii="Corbel" w:hAnsi="Corbel"/>
@@ -30785,7 +32419,17 @@
           <w:szCs w:val="26"/>
           <w:highlight w:val="yellow"/>
         </w:rPr>
-        <w:t>{#</w:t>
+        <w:t>{</w:t>
+      </w:r>
+      <w:proofErr w:type="gramEnd"/>
+      <w:r>
+        <w:rPr>
+          <w:rFonts w:ascii="Corbel" w:hAnsi="Corbel"/>
+          <w:sz w:val="26"/>
+          <w:szCs w:val="26"/>
+          <w:highlight w:val="yellow"/>
+        </w:rPr>
+        <w:t>#</w:t>
       </w:r>
       <w:r>
         <w:rPr>
@@ -30861,6 +32505,7 @@
         </w:rPr>
         <w:t>#</w:t>
       </w:r>
+      <w:proofErr w:type="gramStart"/>
       <w:r>
         <w:rPr>
           <w:rFonts w:ascii="Corbel" w:hAnsi="Corbel"/>
@@ -30890,6 +32535,7 @@
         </w:rPr>
         <w:t>Essentials</w:t>
       </w:r>
+      <w:proofErr w:type="gramEnd"/>
       <w:r>
         <w:rPr>
           <w:rFonts w:ascii="Corbel" w:hAnsi="Corbel"/>
@@ -31480,6 +33126,7 @@
         </w:rPr>
         <w:t>/</w:t>
       </w:r>
+      <w:proofErr w:type="gramStart"/>
       <w:r>
         <w:rPr>
           <w:rFonts w:ascii="Corbel" w:hAnsi="Corbel"/>
@@ -31498,6 +33145,7 @@
         </w:rPr>
         <w:t>}{</w:t>
       </w:r>
+      <w:proofErr w:type="gramEnd"/>
       <w:r>
         <w:rPr>
           <w:rFonts w:ascii="Corbel" w:hAnsi="Corbel"/>
@@ -31746,6 +33394,7 @@
         </w:rPr>
         <w:t>/</w:t>
       </w:r>
+      <w:proofErr w:type="gramStart"/>
       <w:r>
         <w:rPr>
           <w:rFonts w:ascii="Corbel" w:hAnsi="Corbel"/>
@@ -31764,6 +33413,7 @@
         </w:rPr>
         <w:t>}{</w:t>
       </w:r>
+      <w:proofErr w:type="gramEnd"/>
       <w:r>
         <w:rPr>
           <w:rFonts w:ascii="Corbel" w:hAnsi="Corbel"/>
@@ -32739,6 +34389,7 @@
         </w:rPr>
         <w:t>/</w:t>
       </w:r>
+      <w:proofErr w:type="gramStart"/>
       <w:r>
         <w:rPr>
           <w:rFonts w:ascii="Corbel" w:hAnsi="Corbel"/>
@@ -32757,6 +34408,7 @@
         </w:rPr>
         <w:t>}{</w:t>
       </w:r>
+      <w:proofErr w:type="gramEnd"/>
       <w:r>
         <w:rPr>
           <w:rFonts w:ascii="Corbel" w:hAnsi="Corbel"/>
@@ -33124,7 +34776,16 @@
           <w:sz w:val="26"/>
           <w:szCs w:val="26"/>
         </w:rPr>
-        <w:t>needed to complete the project and provide a change order</w:t>
+        <w:t xml:space="preserve">needed to complete the project and provide a change </w:t>
+      </w:r>
+      <w:proofErr w:type="gramStart"/>
+      <w:r>
+        <w:rPr>
+          <w:rFonts w:ascii="Corbel" w:hAnsi="Corbel"/>
+          <w:sz w:val="26"/>
+          <w:szCs w:val="26"/>
+        </w:rPr>
+        <w:t>order</w:t>
       </w:r>
       <w:r>
         <w:rPr>
@@ -33143,6 +34804,7 @@
         </w:rPr>
         <w:t>{</w:t>
       </w:r>
+      <w:proofErr w:type="gramEnd"/>
       <w:r>
         <w:rPr>
           <w:rFonts w:ascii="Corbel" w:hAnsi="Corbel"/>
@@ -33642,13 +35304,23 @@
                 <w:szCs w:val="26"/>
               </w:rPr>
             </w:pPr>
-            <w:r>
-              <w:rPr>
-                <w:rFonts w:ascii="Corbel" w:hAnsi="Corbel"/>
-                <w:sz w:val="26"/>
-                <w:szCs w:val="26"/>
-              </w:rPr>
-              <w:t>Client will deliver all Core and Client forms</w:t>
+            <w:proofErr w:type="gramStart"/>
+            <w:r>
+              <w:rPr>
+                <w:rFonts w:ascii="Corbel" w:hAnsi="Corbel"/>
+                <w:sz w:val="26"/>
+                <w:szCs w:val="26"/>
+              </w:rPr>
+              <w:t>Client</w:t>
+            </w:r>
+            <w:proofErr w:type="gramEnd"/>
+            <w:r>
+              <w:rPr>
+                <w:rFonts w:ascii="Corbel" w:hAnsi="Corbel"/>
+                <w:sz w:val="26"/>
+                <w:szCs w:val="26"/>
+              </w:rPr>
+              <w:t xml:space="preserve"> will deliver all Core and Client forms</w:t>
             </w:r>
             <w:r>
               <w:rPr>
@@ -33702,13 +35374,23 @@
                 <w:szCs w:val="26"/>
               </w:rPr>
             </w:pPr>
-            <w:r>
-              <w:rPr>
-                <w:rFonts w:ascii="Corbel" w:hAnsi="Corbel"/>
-                <w:sz w:val="26"/>
-                <w:szCs w:val="26"/>
-              </w:rPr>
-              <w:t>Client will complete E-Verify. Agreement and company profile.</w:t>
+            <w:proofErr w:type="gramStart"/>
+            <w:r>
+              <w:rPr>
+                <w:rFonts w:ascii="Corbel" w:hAnsi="Corbel"/>
+                <w:sz w:val="26"/>
+                <w:szCs w:val="26"/>
+              </w:rPr>
+              <w:t>Client</w:t>
+            </w:r>
+            <w:proofErr w:type="gramEnd"/>
+            <w:r>
+              <w:rPr>
+                <w:rFonts w:ascii="Corbel" w:hAnsi="Corbel"/>
+                <w:sz w:val="26"/>
+                <w:szCs w:val="26"/>
+              </w:rPr>
+              <w:t xml:space="preserve"> will complete E-Verify. Agreement and company profile.</w:t>
             </w:r>
           </w:p>
           <w:p>
@@ -34192,7 +35874,25 @@
                 <w:sz w:val="26"/>
                 <w:szCs w:val="26"/>
               </w:rPr>
-              <w:t>: Training / General Knowledge. Client and the Implementation Consultant will work through 4 of the top standard use cases to implement using pre-existing Blueprints (BP). (90 min)</w:t>
+              <w:t xml:space="preserve">: Training / General Knowledge. </w:t>
+            </w:r>
+            <w:proofErr w:type="gramStart"/>
+            <w:r>
+              <w:rPr>
+                <w:rFonts w:ascii="Corbel" w:hAnsi="Corbel"/>
+                <w:sz w:val="26"/>
+                <w:szCs w:val="26"/>
+              </w:rPr>
+              <w:t>Client</w:t>
+            </w:r>
+            <w:proofErr w:type="gramEnd"/>
+            <w:r>
+              <w:rPr>
+                <w:rFonts w:ascii="Corbel" w:hAnsi="Corbel"/>
+                <w:sz w:val="26"/>
+                <w:szCs w:val="26"/>
+              </w:rPr>
+              <w:t xml:space="preserve"> and the Implementation Consultant will work through 4 of the top standard use cases to implement using pre-existing Blueprints (BP). (90 min)</w:t>
             </w:r>
           </w:p>
         </w:tc>
@@ -35699,14 +37399,25 @@
               </w:rPr>
               <w:t xml:space="preserve"> </w:t>
             </w:r>
-            <w:r>
-              <w:rPr>
-                <w:rFonts w:ascii="Corbel" w:hAnsi="Corbel"/>
-                <w:bCs/>
-                <w:sz w:val="26"/>
-                <w:szCs w:val="26"/>
-              </w:rPr>
-              <w:t>automations created in previous Build</w:t>
+            <w:proofErr w:type="gramStart"/>
+            <w:r>
+              <w:rPr>
+                <w:rFonts w:ascii="Corbel" w:hAnsi="Corbel"/>
+                <w:bCs/>
+                <w:sz w:val="26"/>
+                <w:szCs w:val="26"/>
+              </w:rPr>
+              <w:t>automations</w:t>
+            </w:r>
+            <w:proofErr w:type="gramEnd"/>
+            <w:r>
+              <w:rPr>
+                <w:rFonts w:ascii="Corbel" w:hAnsi="Corbel"/>
+                <w:bCs/>
+                <w:sz w:val="26"/>
+                <w:szCs w:val="26"/>
+              </w:rPr>
+              <w:t xml:space="preserve"> created in previous Build</w:t>
             </w:r>
             <w:r>
               <w:rPr>
@@ -36186,14 +37897,45 @@
               </w:rPr>
               <w:t xml:space="preserve"> </w:t>
             </w:r>
-            <w:r>
-              <w:rPr>
-                <w:rFonts w:ascii="Corbel" w:hAnsi="Corbel"/>
-                <w:bCs/>
-                <w:sz w:val="26"/>
-                <w:szCs w:val="26"/>
-              </w:rPr>
-              <w:t>automations. Additional automations will be</w:t>
+            <w:proofErr w:type="gramStart"/>
+            <w:r>
+              <w:rPr>
+                <w:rFonts w:ascii="Corbel" w:hAnsi="Corbel"/>
+                <w:bCs/>
+                <w:sz w:val="26"/>
+                <w:szCs w:val="26"/>
+              </w:rPr>
+              <w:t>automations</w:t>
+            </w:r>
+            <w:proofErr w:type="gramEnd"/>
+            <w:r>
+              <w:rPr>
+                <w:rFonts w:ascii="Corbel" w:hAnsi="Corbel"/>
+                <w:bCs/>
+                <w:sz w:val="26"/>
+                <w:szCs w:val="26"/>
+              </w:rPr>
+              <w:t xml:space="preserve">. Additional </w:t>
+            </w:r>
+            <w:proofErr w:type="gramStart"/>
+            <w:r>
+              <w:rPr>
+                <w:rFonts w:ascii="Corbel" w:hAnsi="Corbel"/>
+                <w:bCs/>
+                <w:sz w:val="26"/>
+                <w:szCs w:val="26"/>
+              </w:rPr>
+              <w:t>automations</w:t>
+            </w:r>
+            <w:proofErr w:type="gramEnd"/>
+            <w:r>
+              <w:rPr>
+                <w:rFonts w:ascii="Corbel" w:hAnsi="Corbel"/>
+                <w:bCs/>
+                <w:sz w:val="26"/>
+                <w:szCs w:val="26"/>
+              </w:rPr>
+              <w:t xml:space="preserve"> will be</w:t>
             </w:r>
             <w:r>
               <w:rPr>
@@ -36592,7 +38334,27 @@
                 <w:sz w:val="26"/>
                 <w:szCs w:val="26"/>
               </w:rPr>
-              <w:t>Custom Automations (non BP) and Integrations.</w:t>
+              <w:t>Custom Automations (</w:t>
+            </w:r>
+            <w:proofErr w:type="gramStart"/>
+            <w:r>
+              <w:rPr>
+                <w:rFonts w:ascii="Corbel" w:hAnsi="Corbel"/>
+                <w:bCs/>
+                <w:sz w:val="26"/>
+                <w:szCs w:val="26"/>
+              </w:rPr>
+              <w:t>non BP</w:t>
+            </w:r>
+            <w:proofErr w:type="gramEnd"/>
+            <w:r>
+              <w:rPr>
+                <w:rFonts w:ascii="Corbel" w:hAnsi="Corbel"/>
+                <w:bCs/>
+                <w:sz w:val="26"/>
+                <w:szCs w:val="26"/>
+              </w:rPr>
+              <w:t>) and Integrations.</w:t>
             </w:r>
             <w:r>
               <w:rPr>
@@ -36610,7 +38372,27 @@
                 <w:sz w:val="26"/>
                 <w:szCs w:val="26"/>
               </w:rPr>
-              <w:t>Hands on build of Custom (non BP) automation</w:t>
+              <w:t>Hands on build of Custom (</w:t>
+            </w:r>
+            <w:proofErr w:type="gramStart"/>
+            <w:r>
+              <w:rPr>
+                <w:rFonts w:ascii="Corbel" w:hAnsi="Corbel"/>
+                <w:bCs/>
+                <w:sz w:val="26"/>
+                <w:szCs w:val="26"/>
+              </w:rPr>
+              <w:t>non BP</w:t>
+            </w:r>
+            <w:proofErr w:type="gramEnd"/>
+            <w:r>
+              <w:rPr>
+                <w:rFonts w:ascii="Corbel" w:hAnsi="Corbel"/>
+                <w:bCs/>
+                <w:sz w:val="26"/>
+                <w:szCs w:val="26"/>
+              </w:rPr>
+              <w:t>) automation</w:t>
             </w:r>
             <w:r>
               <w:rPr>
@@ -36650,6 +38432,7 @@
                 <w:szCs w:val="26"/>
               </w:rPr>
             </w:pPr>
+            <w:proofErr w:type="gramStart"/>
             <w:r>
               <w:rPr>
                 <w:rFonts w:ascii="Corbel" w:hAnsi="Corbel"/>
@@ -36659,6 +38442,7 @@
               </w:rPr>
               <w:t>Automations</w:t>
             </w:r>
+            <w:proofErr w:type="gramEnd"/>
             <w:r>
               <w:rPr>
                 <w:rFonts w:ascii="Corbel" w:hAnsi="Corbel"/>
@@ -36677,14 +38461,25 @@
               </w:rPr>
               <w:t xml:space="preserve"> </w:t>
             </w:r>
-            <w:r>
-              <w:rPr>
-                <w:rFonts w:ascii="Corbel" w:hAnsi="Corbel"/>
-                <w:bCs/>
-                <w:sz w:val="26"/>
-                <w:szCs w:val="26"/>
-              </w:rPr>
-              <w:t>automations created in previous Build</w:t>
+            <w:proofErr w:type="gramStart"/>
+            <w:r>
+              <w:rPr>
+                <w:rFonts w:ascii="Corbel" w:hAnsi="Corbel"/>
+                <w:bCs/>
+                <w:sz w:val="26"/>
+                <w:szCs w:val="26"/>
+              </w:rPr>
+              <w:t>automations</w:t>
+            </w:r>
+            <w:proofErr w:type="gramEnd"/>
+            <w:r>
+              <w:rPr>
+                <w:rFonts w:ascii="Corbel" w:hAnsi="Corbel"/>
+                <w:bCs/>
+                <w:sz w:val="26"/>
+                <w:szCs w:val="26"/>
+              </w:rPr>
+              <w:t xml:space="preserve"> created in previous Build</w:t>
             </w:r>
             <w:r>
               <w:rPr>
@@ -36974,14 +38769,25 @@
               </w:rPr>
               <w:t xml:space="preserve"> </w:t>
             </w:r>
-            <w:r>
-              <w:rPr>
-                <w:rFonts w:ascii="Corbel" w:hAnsi="Corbel"/>
-                <w:bCs/>
-                <w:sz w:val="26"/>
-                <w:szCs w:val="26"/>
-              </w:rPr>
-              <w:t>automations. Make any suggestions and discuss</w:t>
+            <w:proofErr w:type="gramStart"/>
+            <w:r>
+              <w:rPr>
+                <w:rFonts w:ascii="Corbel" w:hAnsi="Corbel"/>
+                <w:bCs/>
+                <w:sz w:val="26"/>
+                <w:szCs w:val="26"/>
+              </w:rPr>
+              <w:t>automations</w:t>
+            </w:r>
+            <w:proofErr w:type="gramEnd"/>
+            <w:r>
+              <w:rPr>
+                <w:rFonts w:ascii="Corbel" w:hAnsi="Corbel"/>
+                <w:bCs/>
+                <w:sz w:val="26"/>
+                <w:szCs w:val="26"/>
+              </w:rPr>
+              <w:t>. Make any suggestions and discuss</w:t>
             </w:r>
             <w:r>
               <w:rPr>
@@ -37358,7 +39164,27 @@
                 <w:sz w:val="26"/>
                 <w:szCs w:val="26"/>
               </w:rPr>
-              <w:t xml:space="preserve"> 1 week initial UAT: Client will create a test</w:t>
+              <w:t xml:space="preserve"> </w:t>
+            </w:r>
+            <w:proofErr w:type="gramStart"/>
+            <w:r>
+              <w:rPr>
+                <w:rFonts w:ascii="Corbel" w:hAnsi="Corbel"/>
+                <w:bCs/>
+                <w:sz w:val="26"/>
+                <w:szCs w:val="26"/>
+              </w:rPr>
+              <w:t>1 week</w:t>
+            </w:r>
+            <w:proofErr w:type="gramEnd"/>
+            <w:r>
+              <w:rPr>
+                <w:rFonts w:ascii="Corbel" w:hAnsi="Corbel"/>
+                <w:bCs/>
+                <w:sz w:val="26"/>
+                <w:szCs w:val="26"/>
+              </w:rPr>
+              <w:t xml:space="preserve"> initial UAT: Client will create a test</w:t>
             </w:r>
             <w:r>
               <w:rPr>
@@ -38283,6 +40109,7 @@
         <w:t>/</w:t>
       </w:r>
       <w:proofErr w:type="spellStart"/>
+      <w:proofErr w:type="gramStart"/>
       <w:r>
         <w:rPr>
           <w:rFonts w:ascii="Corbel" w:hAnsi="Corbel"/>
@@ -38302,6 +40129,7 @@
         </w:rPr>
         <w:t>}{</w:t>
       </w:r>
+      <w:proofErr w:type="gramEnd"/>
       <w:r>
         <w:rPr>
           <w:rFonts w:ascii="Corbel" w:hAnsi="Corbel"/>
@@ -38556,6 +40384,7 @@
                 <w:szCs w:val="26"/>
               </w:rPr>
             </w:pPr>
+            <w:proofErr w:type="gramStart"/>
             <w:r>
               <w:rPr>
                 <w:rFonts w:ascii="Corbel" w:hAnsi="Corbel"/>
@@ -38566,6 +40395,7 @@
               </w:rPr>
               <w:t>Automaton</w:t>
             </w:r>
+            <w:proofErr w:type="gramEnd"/>
             <w:r>
               <w:rPr>
                 <w:rFonts w:ascii="Corbel" w:hAnsi="Corbel"/>
@@ -38883,13 +40713,23 @@
                 <w:szCs w:val="26"/>
               </w:rPr>
             </w:pPr>
-            <w:r>
-              <w:rPr>
-                <w:rFonts w:ascii="Corbel" w:hAnsi="Corbel"/>
-                <w:sz w:val="26"/>
-                <w:szCs w:val="26"/>
-              </w:rPr>
-              <w:t>Client will deliver all Core and Client forms</w:t>
+            <w:proofErr w:type="gramStart"/>
+            <w:r>
+              <w:rPr>
+                <w:rFonts w:ascii="Corbel" w:hAnsi="Corbel"/>
+                <w:sz w:val="26"/>
+                <w:szCs w:val="26"/>
+              </w:rPr>
+              <w:t>Client</w:t>
+            </w:r>
+            <w:proofErr w:type="gramEnd"/>
+            <w:r>
+              <w:rPr>
+                <w:rFonts w:ascii="Corbel" w:hAnsi="Corbel"/>
+                <w:sz w:val="26"/>
+                <w:szCs w:val="26"/>
+              </w:rPr>
+              <w:t xml:space="preserve"> will deliver all Core and Client forms</w:t>
             </w:r>
             <w:r>
               <w:rPr>
@@ -38959,13 +40799,23 @@
                 <w:szCs w:val="26"/>
               </w:rPr>
             </w:pPr>
-            <w:r>
-              <w:rPr>
-                <w:rFonts w:ascii="Corbel" w:hAnsi="Corbel"/>
-                <w:sz w:val="26"/>
-                <w:szCs w:val="26"/>
-              </w:rPr>
-              <w:t>Client will complete E-Verify. Agreement and company profile.</w:t>
+            <w:proofErr w:type="gramStart"/>
+            <w:r>
+              <w:rPr>
+                <w:rFonts w:ascii="Corbel" w:hAnsi="Corbel"/>
+                <w:sz w:val="26"/>
+                <w:szCs w:val="26"/>
+              </w:rPr>
+              <w:t>Client</w:t>
+            </w:r>
+            <w:proofErr w:type="gramEnd"/>
+            <w:r>
+              <w:rPr>
+                <w:rFonts w:ascii="Corbel" w:hAnsi="Corbel"/>
+                <w:sz w:val="26"/>
+                <w:szCs w:val="26"/>
+              </w:rPr>
+              <w:t xml:space="preserve"> will complete E-Verify. Agreement and company profile.</w:t>
             </w:r>
           </w:p>
           <w:p>
@@ -39513,6 +41363,7 @@
                 <w:szCs w:val="26"/>
               </w:rPr>
             </w:pPr>
+            <w:proofErr w:type="gramStart"/>
             <w:r>
               <w:rPr>
                 <w:rFonts w:ascii="Corbel" w:hAnsi="Corbel"/>
@@ -39523,6 +41374,7 @@
               </w:rPr>
               <w:t>Automaton</w:t>
             </w:r>
+            <w:proofErr w:type="gramEnd"/>
             <w:r>
               <w:rPr>
                 <w:rFonts w:ascii="Corbel" w:hAnsi="Corbel"/>
@@ -39539,13 +41391,23 @@
               </w:rPr>
               <w:t xml:space="preserve"> </w:t>
             </w:r>
-            <w:r>
-              <w:rPr>
-                <w:rFonts w:ascii="Corbel" w:hAnsi="Corbel"/>
-                <w:sz w:val="26"/>
-                <w:szCs w:val="26"/>
-              </w:rPr>
-              <w:t xml:space="preserve">Client and the </w:t>
+            <w:proofErr w:type="gramStart"/>
+            <w:r>
+              <w:rPr>
+                <w:rFonts w:ascii="Corbel" w:hAnsi="Corbel"/>
+                <w:sz w:val="26"/>
+                <w:szCs w:val="26"/>
+              </w:rPr>
+              <w:t>Client</w:t>
+            </w:r>
+            <w:proofErr w:type="gramEnd"/>
+            <w:r>
+              <w:rPr>
+                <w:rFonts w:ascii="Corbel" w:hAnsi="Corbel"/>
+                <w:sz w:val="26"/>
+                <w:szCs w:val="26"/>
+              </w:rPr>
+              <w:t xml:space="preserve"> and the </w:t>
             </w:r>
             <w:r>
               <w:rPr>
@@ -41167,14 +43029,25 @@
               </w:rPr>
               <w:t xml:space="preserve"> </w:t>
             </w:r>
-            <w:r>
-              <w:rPr>
-                <w:rFonts w:ascii="Corbel" w:hAnsi="Corbel"/>
-                <w:bCs/>
-                <w:sz w:val="26"/>
-                <w:szCs w:val="26"/>
-              </w:rPr>
-              <w:t>automations created in previous Build</w:t>
+            <w:proofErr w:type="gramStart"/>
+            <w:r>
+              <w:rPr>
+                <w:rFonts w:ascii="Corbel" w:hAnsi="Corbel"/>
+                <w:bCs/>
+                <w:sz w:val="26"/>
+                <w:szCs w:val="26"/>
+              </w:rPr>
+              <w:t>automations</w:t>
+            </w:r>
+            <w:proofErr w:type="gramEnd"/>
+            <w:r>
+              <w:rPr>
+                <w:rFonts w:ascii="Corbel" w:hAnsi="Corbel"/>
+                <w:bCs/>
+                <w:sz w:val="26"/>
+                <w:szCs w:val="26"/>
+              </w:rPr>
+              <w:t xml:space="preserve"> created in previous Build</w:t>
             </w:r>
             <w:r>
               <w:rPr>
@@ -41654,14 +43527,45 @@
               </w:rPr>
               <w:t xml:space="preserve"> </w:t>
             </w:r>
-            <w:r>
-              <w:rPr>
-                <w:rFonts w:ascii="Corbel" w:hAnsi="Corbel"/>
-                <w:bCs/>
-                <w:sz w:val="26"/>
-                <w:szCs w:val="26"/>
-              </w:rPr>
-              <w:t>automations. Additional automations will be</w:t>
+            <w:proofErr w:type="gramStart"/>
+            <w:r>
+              <w:rPr>
+                <w:rFonts w:ascii="Corbel" w:hAnsi="Corbel"/>
+                <w:bCs/>
+                <w:sz w:val="26"/>
+                <w:szCs w:val="26"/>
+              </w:rPr>
+              <w:t>automations</w:t>
+            </w:r>
+            <w:proofErr w:type="gramEnd"/>
+            <w:r>
+              <w:rPr>
+                <w:rFonts w:ascii="Corbel" w:hAnsi="Corbel"/>
+                <w:bCs/>
+                <w:sz w:val="26"/>
+                <w:szCs w:val="26"/>
+              </w:rPr>
+              <w:t xml:space="preserve">. Additional </w:t>
+            </w:r>
+            <w:proofErr w:type="gramStart"/>
+            <w:r>
+              <w:rPr>
+                <w:rFonts w:ascii="Corbel" w:hAnsi="Corbel"/>
+                <w:bCs/>
+                <w:sz w:val="26"/>
+                <w:szCs w:val="26"/>
+              </w:rPr>
+              <w:t>automations</w:t>
+            </w:r>
+            <w:proofErr w:type="gramEnd"/>
+            <w:r>
+              <w:rPr>
+                <w:rFonts w:ascii="Corbel" w:hAnsi="Corbel"/>
+                <w:bCs/>
+                <w:sz w:val="26"/>
+                <w:szCs w:val="26"/>
+              </w:rPr>
+              <w:t xml:space="preserve"> will be</w:t>
             </w:r>
             <w:r>
               <w:rPr>
@@ -42070,7 +43974,27 @@
                 <w:szCs w:val="26"/>
               </w:rPr>
               <w:lastRenderedPageBreak/>
-              <w:t>(non BP) and Integrations.</w:t>
+              <w:t>(</w:t>
+            </w:r>
+            <w:proofErr w:type="gramStart"/>
+            <w:r>
+              <w:rPr>
+                <w:rFonts w:ascii="Corbel" w:hAnsi="Corbel"/>
+                <w:bCs/>
+                <w:sz w:val="26"/>
+                <w:szCs w:val="26"/>
+              </w:rPr>
+              <w:t>non BP</w:t>
+            </w:r>
+            <w:proofErr w:type="gramEnd"/>
+            <w:r>
+              <w:rPr>
+                <w:rFonts w:ascii="Corbel" w:hAnsi="Corbel"/>
+                <w:bCs/>
+                <w:sz w:val="26"/>
+                <w:szCs w:val="26"/>
+              </w:rPr>
+              <w:t>) and Integrations.</w:t>
             </w:r>
             <w:r>
               <w:rPr>
@@ -42088,7 +44012,27 @@
                 <w:sz w:val="26"/>
                 <w:szCs w:val="26"/>
               </w:rPr>
-              <w:t>Hands on build of Custom (non BP) automation</w:t>
+              <w:t>Hands on build of Custom (</w:t>
+            </w:r>
+            <w:proofErr w:type="gramStart"/>
+            <w:r>
+              <w:rPr>
+                <w:rFonts w:ascii="Corbel" w:hAnsi="Corbel"/>
+                <w:bCs/>
+                <w:sz w:val="26"/>
+                <w:szCs w:val="26"/>
+              </w:rPr>
+              <w:t>non BP</w:t>
+            </w:r>
+            <w:proofErr w:type="gramEnd"/>
+            <w:r>
+              <w:rPr>
+                <w:rFonts w:ascii="Corbel" w:hAnsi="Corbel"/>
+                <w:bCs/>
+                <w:sz w:val="26"/>
+                <w:szCs w:val="26"/>
+              </w:rPr>
+              <w:t>) automation</w:t>
             </w:r>
             <w:r>
               <w:rPr>
@@ -42119,6 +44063,7 @@
                 <w:szCs w:val="26"/>
               </w:rPr>
             </w:pPr>
+            <w:proofErr w:type="gramStart"/>
             <w:r>
               <w:rPr>
                 <w:rFonts w:ascii="Corbel" w:hAnsi="Corbel"/>
@@ -42128,6 +44073,7 @@
               </w:rPr>
               <w:t>Automations</w:t>
             </w:r>
+            <w:proofErr w:type="gramEnd"/>
             <w:r>
               <w:rPr>
                 <w:rFonts w:ascii="Corbel" w:hAnsi="Corbel"/>
@@ -42146,14 +44092,25 @@
               </w:rPr>
               <w:t xml:space="preserve"> </w:t>
             </w:r>
-            <w:r>
-              <w:rPr>
-                <w:rFonts w:ascii="Corbel" w:hAnsi="Corbel"/>
-                <w:bCs/>
-                <w:sz w:val="26"/>
-                <w:szCs w:val="26"/>
-              </w:rPr>
-              <w:t>automations created in previous Build</w:t>
+            <w:proofErr w:type="gramStart"/>
+            <w:r>
+              <w:rPr>
+                <w:rFonts w:ascii="Corbel" w:hAnsi="Corbel"/>
+                <w:bCs/>
+                <w:sz w:val="26"/>
+                <w:szCs w:val="26"/>
+              </w:rPr>
+              <w:t>automations</w:t>
+            </w:r>
+            <w:proofErr w:type="gramEnd"/>
+            <w:r>
+              <w:rPr>
+                <w:rFonts w:ascii="Corbel" w:hAnsi="Corbel"/>
+                <w:bCs/>
+                <w:sz w:val="26"/>
+                <w:szCs w:val="26"/>
+              </w:rPr>
+              <w:t xml:space="preserve"> created in previous Build</w:t>
             </w:r>
             <w:r>
               <w:rPr>
@@ -42443,14 +44400,25 @@
               </w:rPr>
               <w:t xml:space="preserve"> </w:t>
             </w:r>
-            <w:r>
-              <w:rPr>
-                <w:rFonts w:ascii="Corbel" w:hAnsi="Corbel"/>
-                <w:bCs/>
-                <w:sz w:val="26"/>
-                <w:szCs w:val="26"/>
-              </w:rPr>
-              <w:t>automations. Make any suggestions and discuss</w:t>
+            <w:proofErr w:type="gramStart"/>
+            <w:r>
+              <w:rPr>
+                <w:rFonts w:ascii="Corbel" w:hAnsi="Corbel"/>
+                <w:bCs/>
+                <w:sz w:val="26"/>
+                <w:szCs w:val="26"/>
+              </w:rPr>
+              <w:t>automations</w:t>
+            </w:r>
+            <w:proofErr w:type="gramEnd"/>
+            <w:r>
+              <w:rPr>
+                <w:rFonts w:ascii="Corbel" w:hAnsi="Corbel"/>
+                <w:bCs/>
+                <w:sz w:val="26"/>
+                <w:szCs w:val="26"/>
+              </w:rPr>
+              <w:t>. Make any suggestions and discuss</w:t>
             </w:r>
             <w:r>
               <w:rPr>
@@ -44192,7 +46160,27 @@
           <w:sz w:val="26"/>
           <w:szCs w:val="26"/>
         </w:rPr>
-        <w:t>experience with past projects. If additional hours in excess of the estimate are required, the Parties</w:t>
+        <w:t xml:space="preserve">experience with past projects. If additional hours </w:t>
+      </w:r>
+      <w:proofErr w:type="gramStart"/>
+      <w:r>
+        <w:rPr>
+          <w:rFonts w:ascii="Corbel" w:hAnsi="Corbel"/>
+          <w:bCs/>
+          <w:sz w:val="26"/>
+          <w:szCs w:val="26"/>
+        </w:rPr>
+        <w:t>in excess of</w:t>
+      </w:r>
+      <w:proofErr w:type="gramEnd"/>
+      <w:r>
+        <w:rPr>
+          <w:rFonts w:ascii="Corbel" w:hAnsi="Corbel"/>
+          <w:bCs/>
+          <w:sz w:val="26"/>
+          <w:szCs w:val="26"/>
+        </w:rPr>
+        <w:t xml:space="preserve"> the estimate are required, the Parties</w:t>
       </w:r>
       <w:r>
         <w:rPr>
@@ -44284,7 +46272,27 @@
           <w:sz w:val="26"/>
           <w:szCs w:val="26"/>
         </w:rPr>
-        <w:t>Bullhorn does not make adjustments to any Billing Start Dates (BSD) should a billing start date be</w:t>
+        <w:t xml:space="preserve">Bullhorn does not </w:t>
+      </w:r>
+      <w:proofErr w:type="gramStart"/>
+      <w:r>
+        <w:rPr>
+          <w:rFonts w:ascii="Corbel" w:hAnsi="Corbel"/>
+          <w:bCs/>
+          <w:sz w:val="26"/>
+          <w:szCs w:val="26"/>
+        </w:rPr>
+        <w:t>make adjustments to</w:t>
+      </w:r>
+      <w:proofErr w:type="gramEnd"/>
+      <w:r>
+        <w:rPr>
+          <w:rFonts w:ascii="Corbel" w:hAnsi="Corbel"/>
+          <w:bCs/>
+          <w:sz w:val="26"/>
+          <w:szCs w:val="26"/>
+        </w:rPr>
+        <w:t xml:space="preserve"> any Billing Start Dates (BSD) should a billing start date be</w:t>
       </w:r>
       <w:r>
         <w:rPr>
@@ -44724,13 +46732,23 @@
           <w:szCs w:val="26"/>
         </w:rPr>
       </w:pPr>
-      <w:r>
-        <w:rPr>
-          <w:rFonts w:ascii="Corbel" w:hAnsi="Corbel"/>
-          <w:sz w:val="26"/>
-          <w:szCs w:val="26"/>
-        </w:rPr>
-        <w:t>Client has dedicated resources available to assist Tonic HQ in the discovery, design and testing processes.</w:t>
+      <w:proofErr w:type="gramStart"/>
+      <w:r>
+        <w:rPr>
+          <w:rFonts w:ascii="Corbel" w:hAnsi="Corbel"/>
+          <w:sz w:val="26"/>
+          <w:szCs w:val="26"/>
+        </w:rPr>
+        <w:t>Client</w:t>
+      </w:r>
+      <w:proofErr w:type="gramEnd"/>
+      <w:r>
+        <w:rPr>
+          <w:rFonts w:ascii="Corbel" w:hAnsi="Corbel"/>
+          <w:sz w:val="26"/>
+          <w:szCs w:val="26"/>
+        </w:rPr>
+        <w:t xml:space="preserve"> has dedicated resources available to assist Tonic HQ in the discovery, design and testing processes.</w:t>
       </w:r>
     </w:p>
     <w:p>
@@ -44921,7 +46939,25 @@
           <w:sz w:val="26"/>
           <w:szCs w:val="26"/>
         </w:rPr>
-        <w:t>Client will provide an English speaking resource</w:t>
+        <w:t xml:space="preserve">Client will provide an </w:t>
+      </w:r>
+      <w:proofErr w:type="gramStart"/>
+      <w:r>
+        <w:rPr>
+          <w:rFonts w:ascii="Corbel" w:hAnsi="Corbel"/>
+          <w:sz w:val="26"/>
+          <w:szCs w:val="26"/>
+        </w:rPr>
+        <w:t>English speaking</w:t>
+      </w:r>
+      <w:proofErr w:type="gramEnd"/>
+      <w:r>
+        <w:rPr>
+          <w:rFonts w:ascii="Corbel" w:hAnsi="Corbel"/>
+          <w:sz w:val="26"/>
+          <w:szCs w:val="26"/>
+        </w:rPr>
+        <w:t xml:space="preserve"> resource</w:t>
       </w:r>
       <w:r>
         <w:rPr>

</xml_diff>